<commit_message>
working on word generator
</commit_message>
<xml_diff>
--- a/TypingTest/documentation/nooalizadeh-rapport.docx
+++ b/TypingTest/documentation/nooalizadeh-rapport.docx
@@ -1,6 +1,6 @@
 
 <file path=word/document.xml><?xml version="1.0" encoding="utf-8"?>
-<w:document xmlns:wpc="http://schemas.microsoft.com/office/word/2010/wordprocessingCanvas" xmlns:cx="http://schemas.microsoft.com/office/drawing/2014/chartex" xmlns:cx1="http://schemas.microsoft.com/office/drawing/2015/9/8/chartex" xmlns:mc="http://schemas.openxmlformats.org/markup-compatibility/2006" xmlns:o="urn:schemas-microsoft-com:office:office" xmlns:r="http://schemas.openxmlformats.org/officeDocument/2006/relationships" xmlns:m="http://schemas.openxmlformats.org/officeDocument/2006/math" xmlns:v="urn:schemas-microsoft-com:vml" xmlns:wp14="http://schemas.microsoft.com/office/word/2010/wordprocessingDrawing" xmlns:wp="http://schemas.openxmlformats.org/drawingml/2006/wordprocessingDrawing" xmlns:w10="urn:schemas-microsoft-com:office:word" xmlns:w="http://schemas.openxmlformats.org/wordprocessingml/2006/main" xmlns:w14="http://schemas.microsoft.com/office/word/2010/wordml" xmlns:w15="http://schemas.microsoft.com/office/word/2012/wordml" xmlns:w16se="http://schemas.microsoft.com/office/word/2015/wordml/symex" xmlns:wpg="http://schemas.microsoft.com/office/word/2010/wordprocessingGroup" xmlns:wpi="http://schemas.microsoft.com/office/word/2010/wordprocessingInk" xmlns:wne="http://schemas.microsoft.com/office/word/2006/wordml" xmlns:wps="http://schemas.microsoft.com/office/word/2010/wordprocessingShape" mc:Ignorable="w14 w15 w16se wp14">
+<w:document xmlns:wpc="http://schemas.microsoft.com/office/word/2010/wordprocessingCanvas" xmlns:cx="http://schemas.microsoft.com/office/drawing/2014/chartex" xmlns:cx1="http://schemas.microsoft.com/office/drawing/2015/9/8/chartex" xmlns:cx2="http://schemas.microsoft.com/office/drawing/2015/10/21/chartex" xmlns:cx3="http://schemas.microsoft.com/office/drawing/2016/5/9/chartex" xmlns:cx4="http://schemas.microsoft.com/office/drawing/2016/5/10/chartex" xmlns:cx5="http://schemas.microsoft.com/office/drawing/2016/5/11/chartex" xmlns:cx6="http://schemas.microsoft.com/office/drawing/2016/5/12/chartex" xmlns:cx7="http://schemas.microsoft.com/office/drawing/2016/5/13/chartex" xmlns:cx8="http://schemas.microsoft.com/office/drawing/2016/5/14/chartex" xmlns:mc="http://schemas.openxmlformats.org/markup-compatibility/2006" xmlns:aink="http://schemas.microsoft.com/office/drawing/2016/ink" xmlns:am3d="http://schemas.microsoft.com/office/drawing/2017/model3d" xmlns:o="urn:schemas-microsoft-com:office:office" xmlns:oel="http://schemas.microsoft.com/office/2019/extlst" xmlns:r="http://schemas.openxmlformats.org/officeDocument/2006/relationships" xmlns:m="http://schemas.openxmlformats.org/officeDocument/2006/math" xmlns:v="urn:schemas-microsoft-com:vml" xmlns:wp14="http://schemas.microsoft.com/office/word/2010/wordprocessingDrawing" xmlns:wp="http://schemas.openxmlformats.org/drawingml/2006/wordprocessingDrawing" xmlns:w10="urn:schemas-microsoft-com:office:word" xmlns:w="http://schemas.openxmlformats.org/wordprocessingml/2006/main" xmlns:w14="http://schemas.microsoft.com/office/word/2010/wordml" xmlns:w15="http://schemas.microsoft.com/office/word/2012/wordml" xmlns:w16cex="http://schemas.microsoft.com/office/word/2018/wordml/cex" xmlns:w16cid="http://schemas.microsoft.com/office/word/2016/wordml/cid" xmlns:w16="http://schemas.microsoft.com/office/word/2018/wordml" xmlns:w16sdtdh="http://schemas.microsoft.com/office/word/2020/wordml/sdtdatahash" xmlns:w16se="http://schemas.microsoft.com/office/word/2015/wordml/symex" xmlns:wpg="http://schemas.microsoft.com/office/word/2010/wordprocessingGroup" xmlns:wpi="http://schemas.microsoft.com/office/word/2010/wordprocessingInk" xmlns:wne="http://schemas.microsoft.com/office/word/2006/wordml" xmlns:wps="http://schemas.microsoft.com/office/word/2010/wordprocessingShape" mc:Ignorable="w14 w15 w16se w16cid w16 w16cex w16sdtdh wp14">
   <w:body>
     <w:p>
       <w:pPr>
@@ -56,13 +56,8 @@
     </w:p>
     <w:p>
       <w:r>
-        <w:t xml:space="preserve">Chef du projet : Raphael </w:t>
-      </w:r>
-      <w:proofErr w:type="spellStart"/>
-      <w:r>
-        <w:t>Pasche</w:t>
-      </w:r>
-      <w:proofErr w:type="spellEnd"/>
+        <w:t>Chef du projet : Raphael Pasche</w:t>
+      </w:r>
     </w:p>
     <w:p>
       <w:r>
@@ -119,7 +114,7 @@
         </w:rPr>
         <w:fldChar w:fldCharType="separate"/>
       </w:r>
-      <w:hyperlink w:anchor="_Toc103753680" w:history="1">
+      <w:hyperlink w:anchor="_Toc103783395" w:history="1">
         <w:r>
           <w:rPr>
             <w:rStyle w:val="Lienhypertexte"/>
@@ -158,7 +153,7 @@
           <w:rPr>
             <w:webHidden/>
           </w:rPr>
-          <w:instrText xml:space="preserve"> PAGEREF _Toc103753680 \h </w:instrText>
+          <w:instrText xml:space="preserve"> PAGEREF _Toc103783395 \h </w:instrText>
         </w:r>
         <w:r>
           <w:rPr>
@@ -198,7 +193,7 @@
           <w:noProof/>
         </w:rPr>
       </w:pPr>
-      <w:hyperlink w:anchor="_Toc103753681" w:history="1">
+      <w:hyperlink w:anchor="_Toc103783396" w:history="1">
         <w:r>
           <w:rPr>
             <w:rStyle w:val="Lienhypertexte"/>
@@ -240,7 +235,7 @@
             <w:noProof/>
             <w:webHidden/>
           </w:rPr>
-          <w:instrText xml:space="preserve"> PAGEREF _Toc103753681 \h </w:instrText>
+          <w:instrText xml:space="preserve"> PAGEREF _Toc103783396 \h </w:instrText>
         </w:r>
         <w:r>
           <w:rPr>
@@ -284,7 +279,7 @@
           <w:noProof/>
         </w:rPr>
       </w:pPr>
-      <w:hyperlink w:anchor="_Toc103753682" w:history="1">
+      <w:hyperlink w:anchor="_Toc103783397" w:history="1">
         <w:r>
           <w:rPr>
             <w:rStyle w:val="Lienhypertexte"/>
@@ -326,7 +321,7 @@
             <w:noProof/>
             <w:webHidden/>
           </w:rPr>
-          <w:instrText xml:space="preserve"> PAGEREF _Toc103753682 \h </w:instrText>
+          <w:instrText xml:space="preserve"> PAGEREF _Toc103783397 \h </w:instrText>
         </w:r>
         <w:r>
           <w:rPr>
@@ -370,7 +365,7 @@
           <w:noProof/>
         </w:rPr>
       </w:pPr>
-      <w:hyperlink w:anchor="_Toc103753683" w:history="1">
+      <w:hyperlink w:anchor="_Toc103783398" w:history="1">
         <w:r>
           <w:rPr>
             <w:rStyle w:val="Lienhypertexte"/>
@@ -412,7 +407,7 @@
             <w:noProof/>
             <w:webHidden/>
           </w:rPr>
-          <w:instrText xml:space="preserve"> PAGEREF _Toc103753683 \h </w:instrText>
+          <w:instrText xml:space="preserve"> PAGEREF _Toc103783398 \h </w:instrText>
         </w:r>
         <w:r>
           <w:rPr>
@@ -454,7 +449,7 @@
           <w:color w:val="auto"/>
         </w:rPr>
       </w:pPr>
-      <w:hyperlink w:anchor="_Toc103753684" w:history="1">
+      <w:hyperlink w:anchor="_Toc103783399" w:history="1">
         <w:r>
           <w:rPr>
             <w:rStyle w:val="Lienhypertexte"/>
@@ -493,7 +488,7 @@
           <w:rPr>
             <w:webHidden/>
           </w:rPr>
-          <w:instrText xml:space="preserve"> PAGEREF _Toc103753684 \h </w:instrText>
+          <w:instrText xml:space="preserve"> PAGEREF _Toc103783399 \h </w:instrText>
         </w:r>
         <w:r>
           <w:rPr>
@@ -531,7 +526,7 @@
           <w:color w:val="auto"/>
         </w:rPr>
       </w:pPr>
-      <w:hyperlink w:anchor="_Toc103753685" w:history="1">
+      <w:hyperlink w:anchor="_Toc103783400" w:history="1">
         <w:r>
           <w:rPr>
             <w:rStyle w:val="Lienhypertexte"/>
@@ -570,7 +565,7 @@
           <w:rPr>
             <w:webHidden/>
           </w:rPr>
-          <w:instrText xml:space="preserve"> PAGEREF _Toc103753685 \h </w:instrText>
+          <w:instrText xml:space="preserve"> PAGEREF _Toc103783400 \h </w:instrText>
         </w:r>
         <w:r>
           <w:rPr>
@@ -610,7 +605,7 @@
           <w:noProof/>
         </w:rPr>
       </w:pPr>
-      <w:hyperlink w:anchor="_Toc103753686" w:history="1">
+      <w:hyperlink w:anchor="_Toc103783401" w:history="1">
         <w:r>
           <w:rPr>
             <w:rStyle w:val="Lienhypertexte"/>
@@ -652,7 +647,7 @@
             <w:noProof/>
             <w:webHidden/>
           </w:rPr>
-          <w:instrText xml:space="preserve"> PAGEREF _Toc103753686 \h </w:instrText>
+          <w:instrText xml:space="preserve"> PAGEREF _Toc103783401 \h </w:instrText>
         </w:r>
         <w:r>
           <w:rPr>
@@ -697,7 +692,7 @@
           <w:noProof/>
         </w:rPr>
       </w:pPr>
-      <w:hyperlink w:anchor="_Toc103753687" w:history="1">
+      <w:hyperlink w:anchor="_Toc103783402" w:history="1">
         <w:r>
           <w:rPr>
             <w:rStyle w:val="Lienhypertexte"/>
@@ -740,7 +735,7 @@
             <w:noProof/>
             <w:webHidden/>
           </w:rPr>
-          <w:instrText xml:space="preserve"> PAGEREF _Toc103753687 \h </w:instrText>
+          <w:instrText xml:space="preserve"> PAGEREF _Toc103783402 \h </w:instrText>
         </w:r>
         <w:r>
           <w:rPr>
@@ -784,7 +779,7 @@
           <w:noProof/>
         </w:rPr>
       </w:pPr>
-      <w:hyperlink w:anchor="_Toc103753688" w:history="1">
+      <w:hyperlink w:anchor="_Toc103783403" w:history="1">
         <w:r>
           <w:rPr>
             <w:rStyle w:val="Lienhypertexte"/>
@@ -826,7 +821,7 @@
             <w:noProof/>
             <w:webHidden/>
           </w:rPr>
-          <w:instrText xml:space="preserve"> PAGEREF _Toc103753688 \h </w:instrText>
+          <w:instrText xml:space="preserve"> PAGEREF _Toc103783403 \h </w:instrText>
         </w:r>
         <w:r>
           <w:rPr>
@@ -870,7 +865,7 @@
           <w:noProof/>
         </w:rPr>
       </w:pPr>
-      <w:hyperlink w:anchor="_Toc103753689" w:history="1">
+      <w:hyperlink w:anchor="_Toc103783404" w:history="1">
         <w:r>
           <w:rPr>
             <w:rStyle w:val="Lienhypertexte"/>
@@ -912,7 +907,7 @@
             <w:noProof/>
             <w:webHidden/>
           </w:rPr>
-          <w:instrText xml:space="preserve"> PAGEREF _Toc103753689 \h </w:instrText>
+          <w:instrText xml:space="preserve"> PAGEREF _Toc103783404 \h </w:instrText>
         </w:r>
         <w:r>
           <w:rPr>
@@ -956,7 +951,7 @@
           <w:noProof/>
         </w:rPr>
       </w:pPr>
-      <w:hyperlink w:anchor="_Toc103753690" w:history="1">
+      <w:hyperlink w:anchor="_Toc103783405" w:history="1">
         <w:r>
           <w:rPr>
             <w:rStyle w:val="Lienhypertexte"/>
@@ -998,7 +993,7 @@
             <w:noProof/>
             <w:webHidden/>
           </w:rPr>
-          <w:instrText xml:space="preserve"> PAGEREF _Toc103753690 \h </w:instrText>
+          <w:instrText xml:space="preserve"> PAGEREF _Toc103783405 \h </w:instrText>
         </w:r>
         <w:r>
           <w:rPr>
@@ -1042,7 +1037,7 @@
           <w:noProof/>
         </w:rPr>
       </w:pPr>
-      <w:hyperlink w:anchor="_Toc103753691" w:history="1">
+      <w:hyperlink w:anchor="_Toc103783406" w:history="1">
         <w:r>
           <w:rPr>
             <w:rStyle w:val="Lienhypertexte"/>
@@ -1084,7 +1079,7 @@
             <w:noProof/>
             <w:webHidden/>
           </w:rPr>
-          <w:instrText xml:space="preserve"> PAGEREF _Toc103753691 \h </w:instrText>
+          <w:instrText xml:space="preserve"> PAGEREF _Toc103783406 \h </w:instrText>
         </w:r>
         <w:r>
           <w:rPr>
@@ -1128,7 +1123,7 @@
           <w:noProof/>
         </w:rPr>
       </w:pPr>
-      <w:hyperlink w:anchor="_Toc103753692" w:history="1">
+      <w:hyperlink w:anchor="_Toc103783407" w:history="1">
         <w:r>
           <w:rPr>
             <w:rStyle w:val="Lienhypertexte"/>
@@ -1170,7 +1165,7 @@
             <w:noProof/>
             <w:webHidden/>
           </w:rPr>
-          <w:instrText xml:space="preserve"> PAGEREF _Toc103753692 \h </w:instrText>
+          <w:instrText xml:space="preserve"> PAGEREF _Toc103783407 \h </w:instrText>
         </w:r>
         <w:r>
           <w:rPr>
@@ -1215,7 +1210,7 @@
           <w:noProof/>
         </w:rPr>
       </w:pPr>
-      <w:hyperlink w:anchor="_Toc103753693" w:history="1">
+      <w:hyperlink w:anchor="_Toc103783408" w:history="1">
         <w:r>
           <w:rPr>
             <w:rStyle w:val="Lienhypertexte"/>
@@ -1258,7 +1253,7 @@
             <w:noProof/>
             <w:webHidden/>
           </w:rPr>
-          <w:instrText xml:space="preserve"> PAGEREF _Toc103753693 \h </w:instrText>
+          <w:instrText xml:space="preserve"> PAGEREF _Toc103783408 \h </w:instrText>
         </w:r>
         <w:r>
           <w:rPr>
@@ -1303,7 +1298,7 @@
           <w:noProof/>
         </w:rPr>
       </w:pPr>
-      <w:hyperlink w:anchor="_Toc103753694" w:history="1">
+      <w:hyperlink w:anchor="_Toc103783409" w:history="1">
         <w:r>
           <w:rPr>
             <w:rStyle w:val="Lienhypertexte"/>
@@ -1346,7 +1341,7 @@
             <w:noProof/>
             <w:webHidden/>
           </w:rPr>
-          <w:instrText xml:space="preserve"> PAGEREF _Toc103753694 \h </w:instrText>
+          <w:instrText xml:space="preserve"> PAGEREF _Toc103783409 \h </w:instrText>
         </w:r>
         <w:r>
           <w:rPr>
@@ -1391,7 +1386,7 @@
           <w:noProof/>
         </w:rPr>
       </w:pPr>
-      <w:hyperlink w:anchor="_Toc103753695" w:history="1">
+      <w:hyperlink w:anchor="_Toc103783410" w:history="1">
         <w:r>
           <w:rPr>
             <w:rStyle w:val="Lienhypertexte"/>
@@ -1434,7 +1429,7 @@
             <w:noProof/>
             <w:webHidden/>
           </w:rPr>
-          <w:instrText xml:space="preserve"> PAGEREF _Toc103753695 \h </w:instrText>
+          <w:instrText xml:space="preserve"> PAGEREF _Toc103783410 \h </w:instrText>
         </w:r>
         <w:r>
           <w:rPr>
@@ -1479,7 +1474,7 @@
           <w:noProof/>
         </w:rPr>
       </w:pPr>
-      <w:hyperlink w:anchor="_Toc103753696" w:history="1">
+      <w:hyperlink w:anchor="_Toc103783411" w:history="1">
         <w:r>
           <w:rPr>
             <w:rStyle w:val="Lienhypertexte"/>
@@ -1522,7 +1517,7 @@
             <w:noProof/>
             <w:webHidden/>
           </w:rPr>
-          <w:instrText xml:space="preserve"> PAGEREF _Toc103753696 \h </w:instrText>
+          <w:instrText xml:space="preserve"> PAGEREF _Toc103783411 \h </w:instrText>
         </w:r>
         <w:r>
           <w:rPr>
@@ -1547,83 +1542,6 @@
         <w:r>
           <w:rPr>
             <w:noProof/>
-            <w:webHidden/>
-          </w:rPr>
-          <w:fldChar w:fldCharType="end"/>
-        </w:r>
-      </w:hyperlink>
-    </w:p>
-    <w:p>
-      <w:pPr>
-        <w:pStyle w:val="TM10"/>
-        <w:rPr>
-          <w:rFonts w:asciiTheme="minorHAnsi" w:hAnsiTheme="minorHAnsi"/>
-          <w:b w:val="0"/>
-          <w:bCs w:val="0"/>
-          <w:caps w:val="0"/>
-          <w:color w:val="auto"/>
-        </w:rPr>
-      </w:pPr>
-      <w:hyperlink w:anchor="_Toc103753697" w:history="1">
-        <w:r>
-          <w:rPr>
-            <w:rStyle w:val="Lienhypertexte"/>
-          </w:rPr>
-          <w:t>4</w:t>
-        </w:r>
-        <w:r>
-          <w:rPr>
-            <w:rFonts w:asciiTheme="minorHAnsi" w:hAnsiTheme="minorHAnsi"/>
-            <w:b w:val="0"/>
-            <w:bCs w:val="0"/>
-            <w:caps w:val="0"/>
-            <w:color w:val="auto"/>
-          </w:rPr>
-          <w:tab/>
-        </w:r>
-        <w:r>
-          <w:rPr>
-            <w:rStyle w:val="Lienhypertexte"/>
-          </w:rPr>
-          <w:t>Réalisation</w:t>
-        </w:r>
-        <w:r>
-          <w:rPr>
-            <w:webHidden/>
-          </w:rPr>
-          <w:tab/>
-        </w:r>
-        <w:r>
-          <w:rPr>
-            <w:webHidden/>
-          </w:rPr>
-          <w:fldChar w:fldCharType="begin"/>
-        </w:r>
-        <w:r>
-          <w:rPr>
-            <w:webHidden/>
-          </w:rPr>
-          <w:instrText xml:space="preserve"> PAGEREF _Toc103753697 \h </w:instrText>
-        </w:r>
-        <w:r>
-          <w:rPr>
-            <w:webHidden/>
-          </w:rPr>
-        </w:r>
-        <w:r>
-          <w:rPr>
-            <w:webHidden/>
-          </w:rPr>
-          <w:fldChar w:fldCharType="separate"/>
-        </w:r>
-        <w:r>
-          <w:rPr>
-            <w:webHidden/>
-          </w:rPr>
-          <w:t>12</w:t>
-        </w:r>
-        <w:r>
-          <w:rPr>
             <w:webHidden/>
           </w:rPr>
           <w:fldChar w:fldCharType="end"/>
@@ -1643,13 +1561,13 @@
           <w:noProof/>
         </w:rPr>
       </w:pPr>
-      <w:hyperlink w:anchor="_Toc103753698" w:history="1">
+      <w:hyperlink w:anchor="_Toc103783412" w:history="1">
         <w:r>
           <w:rPr>
             <w:rStyle w:val="Lienhypertexte"/>
             <w:noProof/>
           </w:rPr>
-          <w:t>4.1</w:t>
+          <w:t>3.7</w:t>
         </w:r>
         <w:r>
           <w:rPr>
@@ -1664,7 +1582,7 @@
             <w:rStyle w:val="Lienhypertexte"/>
             <w:noProof/>
           </w:rPr>
-          <w:t>Dossier de Réalisation</w:t>
+          <w:t>Préparation de l’environnement</w:t>
         </w:r>
         <w:r>
           <w:rPr>
@@ -1685,7 +1603,7 @@
             <w:noProof/>
             <w:webHidden/>
           </w:rPr>
-          <w:instrText xml:space="preserve"> PAGEREF _Toc103753698 \h </w:instrText>
+          <w:instrText xml:space="preserve"> PAGEREF _Toc103783412 \h </w:instrText>
         </w:r>
         <w:r>
           <w:rPr>
@@ -1727,12 +1645,12 @@
           <w:color w:val="auto"/>
         </w:rPr>
       </w:pPr>
-      <w:hyperlink w:anchor="_Toc103753699" w:history="1">
+      <w:hyperlink w:anchor="_Toc103783413" w:history="1">
         <w:r>
           <w:rPr>
             <w:rStyle w:val="Lienhypertexte"/>
           </w:rPr>
-          <w:t>5</w:t>
+          <w:t>4</w:t>
         </w:r>
         <w:r>
           <w:rPr>
@@ -1748,7 +1666,7 @@
           <w:rPr>
             <w:rStyle w:val="Lienhypertexte"/>
           </w:rPr>
-          <w:t>Tests</w:t>
+          <w:t>Réalisation</w:t>
         </w:r>
         <w:r>
           <w:rPr>
@@ -1766,7 +1684,7 @@
           <w:rPr>
             <w:webHidden/>
           </w:rPr>
-          <w:instrText xml:space="preserve"> PAGEREF _Toc103753699 \h </w:instrText>
+          <w:instrText xml:space="preserve"> PAGEREF _Toc103783413 \h </w:instrText>
         </w:r>
         <w:r>
           <w:rPr>
@@ -1806,13 +1724,13 @@
           <w:noProof/>
         </w:rPr>
       </w:pPr>
-      <w:hyperlink w:anchor="_Toc103753700" w:history="1">
+      <w:hyperlink w:anchor="_Toc103783414" w:history="1">
         <w:r>
           <w:rPr>
             <w:rStyle w:val="Lienhypertexte"/>
             <w:noProof/>
           </w:rPr>
-          <w:t>5.1</w:t>
+          <w:t>4.1</w:t>
         </w:r>
         <w:r>
           <w:rPr>
@@ -1827,7 +1745,7 @@
             <w:rStyle w:val="Lienhypertexte"/>
             <w:noProof/>
           </w:rPr>
-          <w:t>Dossier des tests</w:t>
+          <w:t>Dossier de Réalisation</w:t>
         </w:r>
         <w:r>
           <w:rPr>
@@ -1848,7 +1766,95 @@
             <w:noProof/>
             <w:webHidden/>
           </w:rPr>
-          <w:instrText xml:space="preserve"> PAGEREF _Toc103753700 \h </w:instrText>
+          <w:instrText xml:space="preserve"> PAGEREF _Toc103783414 \h </w:instrText>
+        </w:r>
+        <w:r>
+          <w:rPr>
+            <w:noProof/>
+            <w:webHidden/>
+          </w:rPr>
+        </w:r>
+        <w:r>
+          <w:rPr>
+            <w:noProof/>
+            <w:webHidden/>
+          </w:rPr>
+          <w:fldChar w:fldCharType="separate"/>
+        </w:r>
+        <w:r>
+          <w:rPr>
+            <w:noProof/>
+            <w:webHidden/>
+          </w:rPr>
+          <w:t>13</w:t>
+        </w:r>
+        <w:r>
+          <w:rPr>
+            <w:noProof/>
+            <w:webHidden/>
+          </w:rPr>
+          <w:fldChar w:fldCharType="end"/>
+        </w:r>
+      </w:hyperlink>
+    </w:p>
+    <w:p>
+      <w:pPr>
+        <w:pStyle w:val="TM3"/>
+        <w:tabs>
+          <w:tab w:val="left" w:pos="1200"/>
+          <w:tab w:val="right" w:leader="dot" w:pos="10456"/>
+        </w:tabs>
+        <w:rPr>
+          <w:rFonts w:asciiTheme="minorHAnsi" w:hAnsiTheme="minorHAnsi"/>
+          <w:i w:val="0"/>
+          <w:iCs w:val="0"/>
+          <w:noProof/>
+        </w:rPr>
+      </w:pPr>
+      <w:hyperlink w:anchor="_Toc103783415" w:history="1">
+        <w:r>
+          <w:rPr>
+            <w:rStyle w:val="Lienhypertexte"/>
+            <w:noProof/>
+          </w:rPr>
+          <w:t>4.1.1</w:t>
+        </w:r>
+        <w:r>
+          <w:rPr>
+            <w:rFonts w:asciiTheme="minorHAnsi" w:hAnsiTheme="minorHAnsi"/>
+            <w:i w:val="0"/>
+            <w:iCs w:val="0"/>
+            <w:noProof/>
+          </w:rPr>
+          <w:tab/>
+        </w:r>
+        <w:r>
+          <w:rPr>
+            <w:rStyle w:val="Lienhypertexte"/>
+            <w:noProof/>
+          </w:rPr>
+          <w:t>HTML</w:t>
+        </w:r>
+        <w:r>
+          <w:rPr>
+            <w:noProof/>
+            <w:webHidden/>
+          </w:rPr>
+          <w:tab/>
+        </w:r>
+        <w:r>
+          <w:rPr>
+            <w:noProof/>
+            <w:webHidden/>
+          </w:rPr>
+          <w:fldChar w:fldCharType="begin"/>
+        </w:r>
+        <w:r>
+          <w:rPr>
+            <w:noProof/>
+            <w:webHidden/>
+          </w:rPr>
+          <w:instrText xml:space="preserve"> PAGEREF _Toc103783415 \h </w:instrText>
         </w:r>
         <w:r>
           <w:rPr>
@@ -1890,12 +1896,12 @@
           <w:color w:val="auto"/>
         </w:rPr>
       </w:pPr>
-      <w:hyperlink w:anchor="_Toc103753701" w:history="1">
+      <w:hyperlink w:anchor="_Toc103783416" w:history="1">
         <w:r>
           <w:rPr>
             <w:rStyle w:val="Lienhypertexte"/>
           </w:rPr>
-          <w:t>6</w:t>
+          <w:t>5</w:t>
         </w:r>
         <w:r>
           <w:rPr>
@@ -1911,7 +1917,7 @@
           <w:rPr>
             <w:rStyle w:val="Lienhypertexte"/>
           </w:rPr>
-          <w:t>Conclusion</w:t>
+          <w:t>Tests</w:t>
         </w:r>
         <w:r>
           <w:rPr>
@@ -1929,7 +1935,7 @@
           <w:rPr>
             <w:webHidden/>
           </w:rPr>
-          <w:instrText xml:space="preserve"> PAGEREF _Toc103753701 \h </w:instrText>
+          <w:instrText xml:space="preserve"> PAGEREF _Toc103783416 \h </w:instrText>
         </w:r>
         <w:r>
           <w:rPr>
@@ -1946,7 +1952,7 @@
           <w:rPr>
             <w:webHidden/>
           </w:rPr>
-          <w:t>14</w:t>
+          <w:t>16</w:t>
         </w:r>
         <w:r>
           <w:rPr>
@@ -1969,13 +1975,13 @@
           <w:noProof/>
         </w:rPr>
       </w:pPr>
-      <w:hyperlink w:anchor="_Toc103753702" w:history="1">
+      <w:hyperlink w:anchor="_Toc103783417" w:history="1">
         <w:r>
           <w:rPr>
             <w:rStyle w:val="Lienhypertexte"/>
             <w:noProof/>
           </w:rPr>
-          <w:t>6.1</w:t>
+          <w:t>5.1</w:t>
         </w:r>
         <w:r>
           <w:rPr>
@@ -1990,7 +1996,7 @@
             <w:rStyle w:val="Lienhypertexte"/>
             <w:noProof/>
           </w:rPr>
-          <w:t>Bilan des fonctionnalités demandées</w:t>
+          <w:t>Dossier des tests</w:t>
         </w:r>
         <w:r>
           <w:rPr>
@@ -2011,7 +2017,7 @@
             <w:noProof/>
             <w:webHidden/>
           </w:rPr>
-          <w:instrText xml:space="preserve"> PAGEREF _Toc103753702 \h </w:instrText>
+          <w:instrText xml:space="preserve"> PAGEREF _Toc103783417 \h </w:instrText>
         </w:r>
         <w:r>
           <w:rPr>
@@ -2031,11 +2037,88 @@
             <w:noProof/>
             <w:webHidden/>
           </w:rPr>
-          <w:t>14</w:t>
-        </w:r>
-        <w:r>
-          <w:rPr>
-            <w:noProof/>
+          <w:t>16</w:t>
+        </w:r>
+        <w:r>
+          <w:rPr>
+            <w:noProof/>
+            <w:webHidden/>
+          </w:rPr>
+          <w:fldChar w:fldCharType="end"/>
+        </w:r>
+      </w:hyperlink>
+    </w:p>
+    <w:p>
+      <w:pPr>
+        <w:pStyle w:val="TM10"/>
+        <w:rPr>
+          <w:rFonts w:asciiTheme="minorHAnsi" w:hAnsiTheme="minorHAnsi"/>
+          <w:b w:val="0"/>
+          <w:bCs w:val="0"/>
+          <w:caps w:val="0"/>
+          <w:color w:val="auto"/>
+        </w:rPr>
+      </w:pPr>
+      <w:hyperlink w:anchor="_Toc103783418" w:history="1">
+        <w:r>
+          <w:rPr>
+            <w:rStyle w:val="Lienhypertexte"/>
+          </w:rPr>
+          <w:t>6</w:t>
+        </w:r>
+        <w:r>
+          <w:rPr>
+            <w:rFonts w:asciiTheme="minorHAnsi" w:hAnsiTheme="minorHAnsi"/>
+            <w:b w:val="0"/>
+            <w:bCs w:val="0"/>
+            <w:caps w:val="0"/>
+            <w:color w:val="auto"/>
+          </w:rPr>
+          <w:tab/>
+        </w:r>
+        <w:r>
+          <w:rPr>
+            <w:rStyle w:val="Lienhypertexte"/>
+          </w:rPr>
+          <w:t>Conclusion</w:t>
+        </w:r>
+        <w:r>
+          <w:rPr>
+            <w:webHidden/>
+          </w:rPr>
+          <w:tab/>
+        </w:r>
+        <w:r>
+          <w:rPr>
+            <w:webHidden/>
+          </w:rPr>
+          <w:fldChar w:fldCharType="begin"/>
+        </w:r>
+        <w:r>
+          <w:rPr>
+            <w:webHidden/>
+          </w:rPr>
+          <w:instrText xml:space="preserve"> PAGEREF _Toc103783418 \h </w:instrText>
+        </w:r>
+        <w:r>
+          <w:rPr>
+            <w:webHidden/>
+          </w:rPr>
+        </w:r>
+        <w:r>
+          <w:rPr>
+            <w:webHidden/>
+          </w:rPr>
+          <w:fldChar w:fldCharType="separate"/>
+        </w:r>
+        <w:r>
+          <w:rPr>
+            <w:webHidden/>
+          </w:rPr>
+          <w:t>17</w:t>
+        </w:r>
+        <w:r>
+          <w:rPr>
             <w:webHidden/>
           </w:rPr>
           <w:fldChar w:fldCharType="end"/>
@@ -2055,13 +2138,13 @@
           <w:noProof/>
         </w:rPr>
       </w:pPr>
-      <w:hyperlink w:anchor="_Toc103753703" w:history="1">
+      <w:hyperlink w:anchor="_Toc103783419" w:history="1">
         <w:r>
           <w:rPr>
             <w:rStyle w:val="Lienhypertexte"/>
             <w:noProof/>
           </w:rPr>
-          <w:t>6.2</w:t>
+          <w:t>6.1</w:t>
         </w:r>
         <w:r>
           <w:rPr>
@@ -2076,7 +2159,7 @@
             <w:rStyle w:val="Lienhypertexte"/>
             <w:noProof/>
           </w:rPr>
-          <w:t>Bilan de la planification</w:t>
+          <w:t>Bilan des fonctionnalités demandées</w:t>
         </w:r>
         <w:r>
           <w:rPr>
@@ -2097,7 +2180,7 @@
             <w:noProof/>
             <w:webHidden/>
           </w:rPr>
-          <w:instrText xml:space="preserve"> PAGEREF _Toc103753703 \h </w:instrText>
+          <w:instrText xml:space="preserve"> PAGEREF _Toc103783419 \h </w:instrText>
         </w:r>
         <w:r>
           <w:rPr>
@@ -2117,7 +2200,7 @@
             <w:noProof/>
             <w:webHidden/>
           </w:rPr>
-          <w:t>14</w:t>
+          <w:t>17</w:t>
         </w:r>
         <w:r>
           <w:rPr>
@@ -2141,13 +2224,13 @@
           <w:noProof/>
         </w:rPr>
       </w:pPr>
-      <w:hyperlink w:anchor="_Toc103753704" w:history="1">
+      <w:hyperlink w:anchor="_Toc103783420" w:history="1">
         <w:r>
           <w:rPr>
             <w:rStyle w:val="Lienhypertexte"/>
             <w:noProof/>
           </w:rPr>
-          <w:t>6.3</w:t>
+          <w:t>6.2</w:t>
         </w:r>
         <w:r>
           <w:rPr>
@@ -2162,7 +2245,7 @@
             <w:rStyle w:val="Lienhypertexte"/>
             <w:noProof/>
           </w:rPr>
-          <w:t>Bilan personnel</w:t>
+          <w:t>Bilan de la planification</w:t>
         </w:r>
         <w:r>
           <w:rPr>
@@ -2183,7 +2266,7 @@
             <w:noProof/>
             <w:webHidden/>
           </w:rPr>
-          <w:instrText xml:space="preserve"> PAGEREF _Toc103753704 \h </w:instrText>
+          <w:instrText xml:space="preserve"> PAGEREF _Toc103783420 \h </w:instrText>
         </w:r>
         <w:r>
           <w:rPr>
@@ -2203,88 +2286,11 @@
             <w:noProof/>
             <w:webHidden/>
           </w:rPr>
-          <w:t>14</w:t>
-        </w:r>
-        <w:r>
-          <w:rPr>
-            <w:noProof/>
-            <w:webHidden/>
-          </w:rPr>
-          <w:fldChar w:fldCharType="end"/>
-        </w:r>
-      </w:hyperlink>
-    </w:p>
-    <w:p>
-      <w:pPr>
-        <w:pStyle w:val="TM10"/>
-        <w:rPr>
-          <w:rFonts w:asciiTheme="minorHAnsi" w:hAnsiTheme="minorHAnsi"/>
-          <w:b w:val="0"/>
-          <w:bCs w:val="0"/>
-          <w:caps w:val="0"/>
-          <w:color w:val="auto"/>
-        </w:rPr>
-      </w:pPr>
-      <w:hyperlink w:anchor="_Toc103753705" w:history="1">
-        <w:r>
-          <w:rPr>
-            <w:rStyle w:val="Lienhypertexte"/>
-          </w:rPr>
-          <w:t>7</w:t>
-        </w:r>
-        <w:r>
-          <w:rPr>
-            <w:rFonts w:asciiTheme="minorHAnsi" w:hAnsiTheme="minorHAnsi"/>
-            <w:b w:val="0"/>
-            <w:bCs w:val="0"/>
-            <w:caps w:val="0"/>
-            <w:color w:val="auto"/>
-          </w:rPr>
-          <w:tab/>
-        </w:r>
-        <w:r>
-          <w:rPr>
-            <w:rStyle w:val="Lienhypertexte"/>
-          </w:rPr>
-          <w:t>Divers</w:t>
-        </w:r>
-        <w:r>
-          <w:rPr>
-            <w:webHidden/>
-          </w:rPr>
-          <w:tab/>
-        </w:r>
-        <w:r>
-          <w:rPr>
-            <w:webHidden/>
-          </w:rPr>
-          <w:fldChar w:fldCharType="begin"/>
-        </w:r>
-        <w:r>
-          <w:rPr>
-            <w:webHidden/>
-          </w:rPr>
-          <w:instrText xml:space="preserve"> PAGEREF _Toc103753705 \h </w:instrText>
-        </w:r>
-        <w:r>
-          <w:rPr>
-            <w:webHidden/>
-          </w:rPr>
-        </w:r>
-        <w:r>
-          <w:rPr>
-            <w:webHidden/>
-          </w:rPr>
-          <w:fldChar w:fldCharType="separate"/>
-        </w:r>
-        <w:r>
-          <w:rPr>
-            <w:webHidden/>
-          </w:rPr>
-          <w:t>14</w:t>
-        </w:r>
-        <w:r>
-          <w:rPr>
+          <w:t>17</w:t>
+        </w:r>
+        <w:r>
+          <w:rPr>
+            <w:noProof/>
             <w:webHidden/>
           </w:rPr>
           <w:fldChar w:fldCharType="end"/>
@@ -2304,13 +2310,13 @@
           <w:noProof/>
         </w:rPr>
       </w:pPr>
-      <w:hyperlink w:anchor="_Toc103753706" w:history="1">
+      <w:hyperlink w:anchor="_Toc103783421" w:history="1">
         <w:r>
           <w:rPr>
             <w:rStyle w:val="Lienhypertexte"/>
             <w:noProof/>
           </w:rPr>
-          <w:t>7.1</w:t>
+          <w:t>6.3</w:t>
         </w:r>
         <w:r>
           <w:rPr>
@@ -2325,7 +2331,7 @@
             <w:rStyle w:val="Lienhypertexte"/>
             <w:noProof/>
           </w:rPr>
-          <w:t>Journal de travail</w:t>
+          <w:t>Bilan personnel</w:t>
         </w:r>
         <w:r>
           <w:rPr>
@@ -2346,7 +2352,7 @@
             <w:noProof/>
             <w:webHidden/>
           </w:rPr>
-          <w:instrText xml:space="preserve"> PAGEREF _Toc103753706 \h </w:instrText>
+          <w:instrText xml:space="preserve"> PAGEREF _Toc103783421 \h </w:instrText>
         </w:r>
         <w:r>
           <w:rPr>
@@ -2366,11 +2372,88 @@
             <w:noProof/>
             <w:webHidden/>
           </w:rPr>
-          <w:t>14</w:t>
-        </w:r>
-        <w:r>
-          <w:rPr>
-            <w:noProof/>
+          <w:t>17</w:t>
+        </w:r>
+        <w:r>
+          <w:rPr>
+            <w:noProof/>
+            <w:webHidden/>
+          </w:rPr>
+          <w:fldChar w:fldCharType="end"/>
+        </w:r>
+      </w:hyperlink>
+    </w:p>
+    <w:p>
+      <w:pPr>
+        <w:pStyle w:val="TM10"/>
+        <w:rPr>
+          <w:rFonts w:asciiTheme="minorHAnsi" w:hAnsiTheme="minorHAnsi"/>
+          <w:b w:val="0"/>
+          <w:bCs w:val="0"/>
+          <w:caps w:val="0"/>
+          <w:color w:val="auto"/>
+        </w:rPr>
+      </w:pPr>
+      <w:hyperlink w:anchor="_Toc103783422" w:history="1">
+        <w:r>
+          <w:rPr>
+            <w:rStyle w:val="Lienhypertexte"/>
+          </w:rPr>
+          <w:t>7</w:t>
+        </w:r>
+        <w:r>
+          <w:rPr>
+            <w:rFonts w:asciiTheme="minorHAnsi" w:hAnsiTheme="minorHAnsi"/>
+            <w:b w:val="0"/>
+            <w:bCs w:val="0"/>
+            <w:caps w:val="0"/>
+            <w:color w:val="auto"/>
+          </w:rPr>
+          <w:tab/>
+        </w:r>
+        <w:r>
+          <w:rPr>
+            <w:rStyle w:val="Lienhypertexte"/>
+          </w:rPr>
+          <w:t>Divers</w:t>
+        </w:r>
+        <w:r>
+          <w:rPr>
+            <w:webHidden/>
+          </w:rPr>
+          <w:tab/>
+        </w:r>
+        <w:r>
+          <w:rPr>
+            <w:webHidden/>
+          </w:rPr>
+          <w:fldChar w:fldCharType="begin"/>
+        </w:r>
+        <w:r>
+          <w:rPr>
+            <w:webHidden/>
+          </w:rPr>
+          <w:instrText xml:space="preserve"> PAGEREF _Toc103783422 \h </w:instrText>
+        </w:r>
+        <w:r>
+          <w:rPr>
+            <w:webHidden/>
+          </w:rPr>
+        </w:r>
+        <w:r>
+          <w:rPr>
+            <w:webHidden/>
+          </w:rPr>
+          <w:fldChar w:fldCharType="separate"/>
+        </w:r>
+        <w:r>
+          <w:rPr>
+            <w:webHidden/>
+          </w:rPr>
+          <w:t>17</w:t>
+        </w:r>
+        <w:r>
+          <w:rPr>
             <w:webHidden/>
           </w:rPr>
           <w:fldChar w:fldCharType="end"/>
@@ -2390,13 +2473,13 @@
           <w:noProof/>
         </w:rPr>
       </w:pPr>
-      <w:hyperlink w:anchor="_Toc103753707" w:history="1">
+      <w:hyperlink w:anchor="_Toc103783423" w:history="1">
         <w:r>
           <w:rPr>
             <w:rStyle w:val="Lienhypertexte"/>
             <w:noProof/>
           </w:rPr>
-          <w:t>7.2</w:t>
+          <w:t>7.1</w:t>
         </w:r>
         <w:r>
           <w:rPr>
@@ -2411,7 +2494,7 @@
             <w:rStyle w:val="Lienhypertexte"/>
             <w:noProof/>
           </w:rPr>
-          <w:t>Table des illustrations</w:t>
+          <w:t>Journal de travail</w:t>
         </w:r>
         <w:r>
           <w:rPr>
@@ -2432,7 +2515,7 @@
             <w:noProof/>
             <w:webHidden/>
           </w:rPr>
-          <w:instrText xml:space="preserve"> PAGEREF _Toc103753707 \h </w:instrText>
+          <w:instrText xml:space="preserve"> PAGEREF _Toc103783423 \h </w:instrText>
         </w:r>
         <w:r>
           <w:rPr>
@@ -2452,7 +2535,7 @@
             <w:noProof/>
             <w:webHidden/>
           </w:rPr>
-          <w:t>14</w:t>
+          <w:t>17</w:t>
         </w:r>
         <w:r>
           <w:rPr>
@@ -2476,13 +2559,13 @@
           <w:noProof/>
         </w:rPr>
       </w:pPr>
-      <w:hyperlink w:anchor="_Toc103753708" w:history="1">
+      <w:hyperlink w:anchor="_Toc103783424" w:history="1">
         <w:r>
           <w:rPr>
             <w:rStyle w:val="Lienhypertexte"/>
             <w:noProof/>
           </w:rPr>
-          <w:t>7.3</w:t>
+          <w:t>7.2</w:t>
         </w:r>
         <w:r>
           <w:rPr>
@@ -2497,7 +2580,7 @@
             <w:rStyle w:val="Lienhypertexte"/>
             <w:noProof/>
           </w:rPr>
-          <w:t>Glossaire</w:t>
+          <w:t>Table des illustrations</w:t>
         </w:r>
         <w:r>
           <w:rPr>
@@ -2518,7 +2601,7 @@
             <w:noProof/>
             <w:webHidden/>
           </w:rPr>
-          <w:instrText xml:space="preserve"> PAGEREF _Toc103753708 \h </w:instrText>
+          <w:instrText xml:space="preserve"> PAGEREF _Toc103783424 \h </w:instrText>
         </w:r>
         <w:r>
           <w:rPr>
@@ -2538,7 +2621,7 @@
             <w:noProof/>
             <w:webHidden/>
           </w:rPr>
-          <w:t>14</w:t>
+          <w:t>17</w:t>
         </w:r>
         <w:r>
           <w:rPr>
@@ -2562,13 +2645,13 @@
           <w:noProof/>
         </w:rPr>
       </w:pPr>
-      <w:hyperlink w:anchor="_Toc103753709" w:history="1">
+      <w:hyperlink w:anchor="_Toc103783425" w:history="1">
         <w:r>
           <w:rPr>
             <w:rStyle w:val="Lienhypertexte"/>
             <w:noProof/>
           </w:rPr>
-          <w:t>7.4</w:t>
+          <w:t>7.3</w:t>
         </w:r>
         <w:r>
           <w:rPr>
@@ -2583,7 +2666,7 @@
             <w:rStyle w:val="Lienhypertexte"/>
             <w:noProof/>
           </w:rPr>
-          <w:t>Bibliographie</w:t>
+          <w:t>Glossaire</w:t>
         </w:r>
         <w:r>
           <w:rPr>
@@ -2604,7 +2687,7 @@
             <w:noProof/>
             <w:webHidden/>
           </w:rPr>
-          <w:instrText xml:space="preserve"> PAGEREF _Toc103753709 \h </w:instrText>
+          <w:instrText xml:space="preserve"> PAGEREF _Toc103783425 \h </w:instrText>
         </w:r>
         <w:r>
           <w:rPr>
@@ -2624,7 +2707,7 @@
             <w:noProof/>
             <w:webHidden/>
           </w:rPr>
-          <w:t>14</w:t>
+          <w:t>17</w:t>
         </w:r>
         <w:r>
           <w:rPr>
@@ -2648,13 +2731,13 @@
           <w:noProof/>
         </w:rPr>
       </w:pPr>
-      <w:hyperlink w:anchor="_Toc103753710" w:history="1">
+      <w:hyperlink w:anchor="_Toc103783426" w:history="1">
         <w:r>
           <w:rPr>
             <w:rStyle w:val="Lienhypertexte"/>
             <w:noProof/>
           </w:rPr>
-          <w:t>7.5</w:t>
+          <w:t>7.4</w:t>
         </w:r>
         <w:r>
           <w:rPr>
@@ -2669,6 +2752,92 @@
             <w:rStyle w:val="Lienhypertexte"/>
             <w:noProof/>
           </w:rPr>
+          <w:t>Bibliographie</w:t>
+        </w:r>
+        <w:r>
+          <w:rPr>
+            <w:noProof/>
+            <w:webHidden/>
+          </w:rPr>
+          <w:tab/>
+        </w:r>
+        <w:r>
+          <w:rPr>
+            <w:noProof/>
+            <w:webHidden/>
+          </w:rPr>
+          <w:fldChar w:fldCharType="begin"/>
+        </w:r>
+        <w:r>
+          <w:rPr>
+            <w:noProof/>
+            <w:webHidden/>
+          </w:rPr>
+          <w:instrText xml:space="preserve"> PAGEREF _Toc103783426 \h </w:instrText>
+        </w:r>
+        <w:r>
+          <w:rPr>
+            <w:noProof/>
+            <w:webHidden/>
+          </w:rPr>
+        </w:r>
+        <w:r>
+          <w:rPr>
+            <w:noProof/>
+            <w:webHidden/>
+          </w:rPr>
+          <w:fldChar w:fldCharType="separate"/>
+        </w:r>
+        <w:r>
+          <w:rPr>
+            <w:noProof/>
+            <w:webHidden/>
+          </w:rPr>
+          <w:t>18</w:t>
+        </w:r>
+        <w:r>
+          <w:rPr>
+            <w:noProof/>
+            <w:webHidden/>
+          </w:rPr>
+          <w:fldChar w:fldCharType="end"/>
+        </w:r>
+      </w:hyperlink>
+    </w:p>
+    <w:p>
+      <w:pPr>
+        <w:pStyle w:val="TM2"/>
+        <w:tabs>
+          <w:tab w:val="left" w:pos="800"/>
+          <w:tab w:val="right" w:leader="dot" w:pos="10456"/>
+        </w:tabs>
+        <w:rPr>
+          <w:rFonts w:asciiTheme="minorHAnsi" w:hAnsiTheme="minorHAnsi"/>
+          <w:smallCaps w:val="0"/>
+          <w:noProof/>
+        </w:rPr>
+      </w:pPr>
+      <w:hyperlink w:anchor="_Toc103783427" w:history="1">
+        <w:r>
+          <w:rPr>
+            <w:rStyle w:val="Lienhypertexte"/>
+            <w:noProof/>
+          </w:rPr>
+          <w:t>7.5</w:t>
+        </w:r>
+        <w:r>
+          <w:rPr>
+            <w:rFonts w:asciiTheme="minorHAnsi" w:hAnsiTheme="minorHAnsi"/>
+            <w:smallCaps w:val="0"/>
+            <w:noProof/>
+          </w:rPr>
+          <w:tab/>
+        </w:r>
+        <w:r>
+          <w:rPr>
+            <w:rStyle w:val="Lienhypertexte"/>
+            <w:noProof/>
+          </w:rPr>
           <w:t>Webographie</w:t>
         </w:r>
         <w:r>
@@ -2690,7 +2859,7 @@
             <w:noProof/>
             <w:webHidden/>
           </w:rPr>
-          <w:instrText xml:space="preserve"> PAGEREF _Toc103753710 \h </w:instrText>
+          <w:instrText xml:space="preserve"> PAGEREF _Toc103783427 \h </w:instrText>
         </w:r>
         <w:r>
           <w:rPr>
@@ -2710,7 +2879,7 @@
             <w:noProof/>
             <w:webHidden/>
           </w:rPr>
-          <w:t>15</w:t>
+          <w:t>18</w:t>
         </w:r>
         <w:r>
           <w:rPr>
@@ -2732,7 +2901,7 @@
           <w:color w:val="auto"/>
         </w:rPr>
       </w:pPr>
-      <w:hyperlink w:anchor="_Toc103753711" w:history="1">
+      <w:hyperlink w:anchor="_Toc103783428" w:history="1">
         <w:r>
           <w:rPr>
             <w:rStyle w:val="Lienhypertexte"/>
@@ -2771,7 +2940,7 @@
           <w:rPr>
             <w:webHidden/>
           </w:rPr>
-          <w:instrText xml:space="preserve"> PAGEREF _Toc103753711 \h </w:instrText>
+          <w:instrText xml:space="preserve"> PAGEREF _Toc103783428 \h </w:instrText>
         </w:r>
         <w:r>
           <w:rPr>
@@ -2788,7 +2957,7 @@
           <w:rPr>
             <w:webHidden/>
           </w:rPr>
-          <w:t>16</w:t>
+          <w:t>19</w:t>
         </w:r>
         <w:r>
           <w:rPr>
@@ -2816,7 +2985,7 @@
       <w:pPr>
         <w:pStyle w:val="Titre1"/>
       </w:pPr>
-      <w:bookmarkStart w:id="0" w:name="_Toc103753680"/>
+      <w:bookmarkStart w:id="0" w:name="_Toc103783395"/>
       <w:r>
         <w:lastRenderedPageBreak/>
         <w:t>Analyse préliminaire</w:t>
@@ -2827,13 +2996,13 @@
       <w:pPr>
         <w:pStyle w:val="Titre2"/>
       </w:pPr>
-      <w:bookmarkStart w:id="1" w:name="_Toc532179969"/>
-      <w:bookmarkStart w:id="2" w:name="_Toc165969639"/>
-      <w:bookmarkStart w:id="3" w:name="_Toc103753681"/>
+      <w:bookmarkStart w:id="1" w:name="_Toc103783396"/>
+      <w:bookmarkStart w:id="2" w:name="_Toc532179969"/>
+      <w:bookmarkStart w:id="3" w:name="_Toc165969639"/>
       <w:r>
         <w:t>Introduction</w:t>
       </w:r>
-      <w:bookmarkEnd w:id="3"/>
+      <w:bookmarkEnd w:id="1"/>
     </w:p>
     <w:p>
       <w:pPr>
@@ -2848,7 +3017,7 @@
       <w:pPr>
         <w:pStyle w:val="Titre2"/>
       </w:pPr>
-      <w:bookmarkStart w:id="4" w:name="_Toc103753682"/>
+      <w:bookmarkStart w:id="4" w:name="_Toc103783397"/>
       <w:r>
         <w:t>Objectifs</w:t>
       </w:r>
@@ -2910,7 +3079,7 @@
       <w:pPr>
         <w:pStyle w:val="Titre2"/>
       </w:pPr>
-      <w:bookmarkStart w:id="5" w:name="_Toc103753683"/>
+      <w:bookmarkStart w:id="5" w:name="_Toc103783398"/>
       <w:r>
         <w:t>P</w:t>
       </w:r>
@@ -2962,12 +3131,12 @@
       <w:pPr>
         <w:pStyle w:val="Titre1"/>
       </w:pPr>
-      <w:bookmarkStart w:id="6" w:name="_Toc103753684"/>
+      <w:bookmarkStart w:id="6" w:name="_Toc103783399"/>
       <w:r>
         <w:t>Planification</w:t>
       </w:r>
-      <w:bookmarkEnd w:id="1"/>
       <w:bookmarkEnd w:id="2"/>
+      <w:bookmarkEnd w:id="3"/>
       <w:r>
         <w:t xml:space="preserve"> Initiale</w:t>
       </w:r>
@@ -3290,18 +3459,31 @@
                                 <w:noProof/>
                               </w:rPr>
                             </w:pPr>
-                            <w:bookmarkStart w:id="7" w:name="_Toc103254522"/>
+                            <w:bookmarkStart w:id="7" w:name="_Toc103782912"/>
                             <w:r>
                               <w:t xml:space="preserve">Figure </w:t>
                             </w:r>
-                            <w:fldSimple w:instr=" SEQ Figure \* ARABIC ">
-                              <w:r>
-                                <w:rPr>
-                                  <w:noProof/>
-                                </w:rPr>
-                                <w:t>1</w:t>
-                              </w:r>
-                            </w:fldSimple>
+                            <w:r>
+                              <w:fldChar w:fldCharType="begin"/>
+                            </w:r>
+                            <w:r>
+                              <w:instrText xml:space="preserve"> SEQ Figure \* ARABIC </w:instrText>
+                            </w:r>
+                            <w:r>
+                              <w:fldChar w:fldCharType="separate"/>
+                            </w:r>
+                            <w:r>
+                              <w:rPr>
+                                <w:noProof/>
+                              </w:rPr>
+                              <w:t>1</w:t>
+                            </w:r>
+                            <w:r>
+                              <w:rPr>
+                                <w:noProof/>
+                              </w:rPr>
+                              <w:fldChar w:fldCharType="end"/>
+                            </w:r>
                             <w:r>
                               <w:t xml:space="preserve"> - Planification Initiale</w:t>
                             </w:r>
@@ -3323,7 +3505,11 @@
           </mc:Choice>
           <mc:Fallback>
             <w:pict>
-              <v:shape w14:anchorId="4FAD5661" id="Zone de texte 1" o:spid="_x0000_s1027" type="#_x0000_t202" style="position:absolute;left:0;text-align:left;margin-left:45.5pt;margin-top:674.15pt;width:431.5pt;height:.05pt;z-index:-251654144;visibility:visible;mso-wrap-style:square;mso-wrap-distance-left:9pt;mso-wrap-distance-top:0;mso-wrap-distance-right:9pt;mso-wrap-distance-bottom:0;mso-position-horizontal:absolute;mso-position-horizontal-relative:text;mso-position-vertical:absolute;mso-position-vertical-relative:text;v-text-anchor:top" o:gfxdata="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" stroked="f">
+              <v:shapetype w14:anchorId="4FAD5661" id="_x0000_t202" coordsize="21600,21600" o:spt="202" path="m,l,21600r21600,l21600,xe">
+                <v:stroke joinstyle="miter"/>
+                <v:path gradientshapeok="t" o:connecttype="rect"/>
+              </v:shapetype>
+              <v:shape id="Zone de texte 1" o:spid="_x0000_s1027" type="#_x0000_t202" style="position:absolute;left:0;text-align:left;margin-left:45.5pt;margin-top:674.15pt;width:431.5pt;height:.05pt;z-index:-251654144;visibility:visible;mso-wrap-style:square;mso-wrap-distance-left:9pt;mso-wrap-distance-top:0;mso-wrap-distance-right:9pt;mso-wrap-distance-bottom:0;mso-position-horizontal:absolute;mso-position-horizontal-relative:text;mso-position-vertical:absolute;mso-position-vertical-relative:text;v-text-anchor:top" o:gfxdata="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" stroked="f">
                 <v:textbox style="mso-fit-shape-to-text:t" inset="0,0,0,0">
                   <w:txbxContent>
                     <w:p>
@@ -3333,18 +3519,31 @@
                           <w:noProof/>
                         </w:rPr>
                       </w:pPr>
-                      <w:bookmarkStart w:id="8" w:name="_Toc103254522"/>
+                      <w:bookmarkStart w:id="8" w:name="_Toc103782912"/>
                       <w:r>
                         <w:t xml:space="preserve">Figure </w:t>
                       </w:r>
-                      <w:fldSimple w:instr=" SEQ Figure \* ARABIC ">
-                        <w:r>
-                          <w:rPr>
-                            <w:noProof/>
-                          </w:rPr>
-                          <w:t>1</w:t>
-                        </w:r>
-                      </w:fldSimple>
+                      <w:r>
+                        <w:fldChar w:fldCharType="begin"/>
+                      </w:r>
+                      <w:r>
+                        <w:instrText xml:space="preserve"> SEQ Figure \* ARABIC </w:instrText>
+                      </w:r>
+                      <w:r>
+                        <w:fldChar w:fldCharType="separate"/>
+                      </w:r>
+                      <w:r>
+                        <w:rPr>
+                          <w:noProof/>
+                        </w:rPr>
+                        <w:t>1</w:t>
+                      </w:r>
+                      <w:r>
+                        <w:rPr>
+                          <w:noProof/>
+                        </w:rPr>
+                        <w:fldChar w:fldCharType="end"/>
+                      </w:r>
                       <w:r>
                         <w:t xml:space="preserve"> - Planification Initiale</w:t>
                       </w:r>
@@ -3479,7 +3678,7 @@
       <w:pPr>
         <w:pStyle w:val="Titre1"/>
       </w:pPr>
-      <w:bookmarkStart w:id="11" w:name="_Toc103753685"/>
+      <w:bookmarkStart w:id="11" w:name="_Toc103783400"/>
       <w:r>
         <w:lastRenderedPageBreak/>
         <w:t>Analyse</w:t>
@@ -3495,7 +3694,7 @@
       <w:pPr>
         <w:pStyle w:val="Titre2"/>
       </w:pPr>
-      <w:bookmarkStart w:id="12" w:name="_Toc103753686"/>
+      <w:bookmarkStart w:id="12" w:name="_Toc103783401"/>
       <w:r>
         <w:t>Concept</w:t>
       </w:r>
@@ -3510,7 +3709,7 @@
       <w:pPr>
         <w:pStyle w:val="Titre3"/>
       </w:pPr>
-      <w:bookmarkStart w:id="13" w:name="_Toc103753687"/>
+      <w:bookmarkStart w:id="13" w:name="_Toc103783402"/>
       <w:r>
         <w:t>Mockup</w:t>
       </w:r>
@@ -3645,7 +3844,7 @@
       <w:pPr>
         <w:pStyle w:val="Titre2"/>
       </w:pPr>
-      <w:bookmarkStart w:id="14" w:name="_Toc103753688"/>
+      <w:bookmarkStart w:id="14" w:name="_Toc103783403"/>
       <w:r>
         <w:lastRenderedPageBreak/>
         <w:t>Matériel et logiciels à disposition</w:t>
@@ -3740,7 +3939,7 @@
       <w:pPr>
         <w:pStyle w:val="Titre2"/>
       </w:pPr>
-      <w:bookmarkStart w:id="15" w:name="_Toc103753689"/>
+      <w:bookmarkStart w:id="15" w:name="_Toc103783404"/>
       <w:r>
         <w:t>Risques techniques</w:t>
       </w:r>
@@ -3760,7 +3959,7 @@
       <w:pPr>
         <w:pStyle w:val="Titre2"/>
       </w:pPr>
-      <w:bookmarkStart w:id="16" w:name="_Toc103753690"/>
+      <w:bookmarkStart w:id="16" w:name="_Toc103783405"/>
       <w:r>
         <w:t>Stratégie de test</w:t>
       </w:r>
@@ -3827,7 +4026,7 @@
       <w:pPr>
         <w:pStyle w:val="Titre2"/>
       </w:pPr>
-      <w:bookmarkStart w:id="18" w:name="_Toc103753691"/>
+      <w:bookmarkStart w:id="18" w:name="_Toc103783406"/>
       <w:r>
         <w:lastRenderedPageBreak/>
         <w:t>Planification</w:t>
@@ -3915,17 +4114,31 @@
         <w:pStyle w:val="Lgende"/>
         <w:jc w:val="center"/>
       </w:pPr>
+      <w:bookmarkStart w:id="21" w:name="_Toc103782913"/>
       <w:r>
         <w:t xml:space="preserve">Figure </w:t>
       </w:r>
-      <w:fldSimple w:instr=" SEQ Figure \* ARABIC ">
-        <w:r>
-          <w:rPr>
-            <w:noProof/>
-          </w:rPr>
-          <w:t>2</w:t>
-        </w:r>
-      </w:fldSimple>
+      <w:r>
+        <w:fldChar w:fldCharType="begin"/>
+      </w:r>
+      <w:r>
+        <w:instrText xml:space="preserve"> SEQ Figure \* ARABIC </w:instrText>
+      </w:r>
+      <w:r>
+        <w:fldChar w:fldCharType="separate"/>
+      </w:r>
+      <w:r>
+        <w:rPr>
+          <w:noProof/>
+        </w:rPr>
+        <w:t>2</w:t>
+      </w:r>
+      <w:r>
+        <w:rPr>
+          <w:noProof/>
+        </w:rPr>
+        <w:fldChar w:fldCharType="end"/>
+      </w:r>
       <w:r>
         <w:t xml:space="preserve"> - Planification </w:t>
       </w:r>
@@ -3935,6 +4148,7 @@
       <w:r>
         <w:t>(Semaine 1)</w:t>
       </w:r>
+      <w:bookmarkEnd w:id="21"/>
     </w:p>
     <w:p>
       <w:pPr>
@@ -3987,20 +4201,35 @@
                               <w:pStyle w:val="Lgende"/>
                               <w:jc w:val="center"/>
                             </w:pPr>
+                            <w:bookmarkStart w:id="22" w:name="_Toc103782914"/>
                             <w:r>
                               <w:t xml:space="preserve">Figure </w:t>
                             </w:r>
-                            <w:fldSimple w:instr=" SEQ Figure \* ARABIC ">
-                              <w:r>
-                                <w:rPr>
-                                  <w:noProof/>
-                                </w:rPr>
-                                <w:t>3</w:t>
-                              </w:r>
-                            </w:fldSimple>
+                            <w:r>
+                              <w:fldChar w:fldCharType="begin"/>
+                            </w:r>
+                            <w:r>
+                              <w:instrText xml:space="preserve"> SEQ Figure \* ARABIC </w:instrText>
+                            </w:r>
+                            <w:r>
+                              <w:fldChar w:fldCharType="separate"/>
+                            </w:r>
+                            <w:r>
+                              <w:rPr>
+                                <w:noProof/>
+                              </w:rPr>
+                              <w:t>3</w:t>
+                            </w:r>
+                            <w:r>
+                              <w:rPr>
+                                <w:noProof/>
+                              </w:rPr>
+                              <w:fldChar w:fldCharType="end"/>
+                            </w:r>
                             <w:r>
                               <w:t xml:space="preserve"> - Planification détaillée (Semaine 2)</w:t>
                             </w:r>
+                            <w:bookmarkEnd w:id="22"/>
                           </w:p>
                         </w:txbxContent>
                       </wps:txbx>
@@ -4018,7 +4247,7 @@
           </mc:Choice>
           <mc:Fallback>
             <w:pict>
-              <v:shape w14:anchorId="724BADDD" id="Zone de texte 9" o:spid="_x0000_s1029" type="#_x0000_t202" style="position:absolute;margin-left:41.4pt;margin-top:674.15pt;width:440.3pt;height:.05pt;z-index:251668480;visibility:visible;mso-wrap-style:square;mso-wrap-distance-left:9pt;mso-wrap-distance-top:0;mso-wrap-distance-right:9pt;mso-wrap-distance-bottom:0;mso-position-horizontal:absolute;mso-position-horizontal-relative:text;mso-position-vertical:absolute;mso-position-vertical-relative:text;v-text-anchor:top" o:gfxdata="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" stroked="f">
+              <v:shape w14:anchorId="724BADDD" id="Zone de texte 9" o:spid="_x0000_s1029" type="#_x0000_t202" style="position:absolute;margin-left:41.4pt;margin-top:674.15pt;width:440.3pt;height:.05pt;z-index:251668480;visibility:visible;mso-wrap-style:square;mso-wrap-distance-left:9pt;mso-wrap-distance-top:0;mso-wrap-distance-right:9pt;mso-wrap-distance-bottom:0;mso-position-horizontal:absolute;mso-position-horizontal-relative:text;mso-position-vertical:absolute;mso-position-vertical-relative:text;v-text-anchor:top" o:gfxdata="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" stroked="f">
                 <v:textbox style="mso-fit-shape-to-text:t" inset="0,0,0,0">
                   <w:txbxContent>
                     <w:p>
@@ -4026,20 +4255,35 @@
                         <w:pStyle w:val="Lgende"/>
                         <w:jc w:val="center"/>
                       </w:pPr>
+                      <w:bookmarkStart w:id="23" w:name="_Toc103782914"/>
                       <w:r>
                         <w:t xml:space="preserve">Figure </w:t>
                       </w:r>
-                      <w:fldSimple w:instr=" SEQ Figure \* ARABIC ">
-                        <w:r>
-                          <w:rPr>
-                            <w:noProof/>
-                          </w:rPr>
-                          <w:t>3</w:t>
-                        </w:r>
-                      </w:fldSimple>
+                      <w:r>
+                        <w:fldChar w:fldCharType="begin"/>
+                      </w:r>
+                      <w:r>
+                        <w:instrText xml:space="preserve"> SEQ Figure \* ARABIC </w:instrText>
+                      </w:r>
+                      <w:r>
+                        <w:fldChar w:fldCharType="separate"/>
+                      </w:r>
+                      <w:r>
+                        <w:rPr>
+                          <w:noProof/>
+                        </w:rPr>
+                        <w:t>3</w:t>
+                      </w:r>
+                      <w:r>
+                        <w:rPr>
+                          <w:noProof/>
+                        </w:rPr>
+                        <w:fldChar w:fldCharType="end"/>
+                      </w:r>
                       <w:r>
                         <w:t xml:space="preserve"> - Planification détaillée (Semaine 2)</w:t>
                       </w:r>
+                      <w:bookmarkEnd w:id="23"/>
                     </w:p>
                   </w:txbxContent>
                 </v:textbox>
@@ -4186,20 +4430,35 @@
                               <w:pStyle w:val="Lgende"/>
                               <w:jc w:val="center"/>
                             </w:pPr>
+                            <w:bookmarkStart w:id="24" w:name="_Toc103782915"/>
                             <w:r>
                               <w:t xml:space="preserve">Figure </w:t>
                             </w:r>
-                            <w:fldSimple w:instr=" SEQ Figure \* ARABIC ">
-                              <w:r>
-                                <w:rPr>
-                                  <w:noProof/>
-                                </w:rPr>
-                                <w:t>4</w:t>
-                              </w:r>
-                            </w:fldSimple>
+                            <w:r>
+                              <w:fldChar w:fldCharType="begin"/>
+                            </w:r>
+                            <w:r>
+                              <w:instrText xml:space="preserve"> SEQ Figure \* ARABIC </w:instrText>
+                            </w:r>
+                            <w:r>
+                              <w:fldChar w:fldCharType="separate"/>
+                            </w:r>
+                            <w:r>
+                              <w:rPr>
+                                <w:noProof/>
+                              </w:rPr>
+                              <w:t>4</w:t>
+                            </w:r>
+                            <w:r>
+                              <w:rPr>
+                                <w:noProof/>
+                              </w:rPr>
+                              <w:fldChar w:fldCharType="end"/>
+                            </w:r>
                             <w:r>
                               <w:t xml:space="preserve"> - Planification détaillée (Semaine 4)</w:t>
                             </w:r>
+                            <w:bookmarkEnd w:id="24"/>
                           </w:p>
                         </w:txbxContent>
                       </wps:txbx>
@@ -4217,7 +4476,7 @@
           </mc:Choice>
           <mc:Fallback>
             <w:pict>
-              <v:shape w14:anchorId="127BDBAA" id="Zone de texte 14" o:spid="_x0000_s1030" type="#_x0000_t202" style="position:absolute;margin-left:0;margin-top:532.4pt;width:377.9pt;height:.05pt;z-index:251674624;visibility:visible;mso-wrap-style:square;mso-wrap-distance-left:9pt;mso-wrap-distance-top:0;mso-wrap-distance-right:9pt;mso-wrap-distance-bottom:0;mso-position-horizontal:center;mso-position-horizontal-relative:margin;mso-position-vertical:absolute;mso-position-vertical-relative:text;v-text-anchor:top" o:gfxdata="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" stroked="f">
+              <v:shape w14:anchorId="127BDBAA" id="Zone de texte 14" o:spid="_x0000_s1030" type="#_x0000_t202" style="position:absolute;margin-left:0;margin-top:532.4pt;width:377.9pt;height:.05pt;z-index:251674624;visibility:visible;mso-wrap-style:square;mso-wrap-distance-left:9pt;mso-wrap-distance-top:0;mso-wrap-distance-right:9pt;mso-wrap-distance-bottom:0;mso-position-horizontal:center;mso-position-horizontal-relative:margin;mso-position-vertical:absolute;mso-position-vertical-relative:text;v-text-anchor:top" o:gfxdata="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" stroked="f">
                 <v:textbox style="mso-fit-shape-to-text:t" inset="0,0,0,0">
                   <w:txbxContent>
                     <w:p>
@@ -4225,20 +4484,35 @@
                         <w:pStyle w:val="Lgende"/>
                         <w:jc w:val="center"/>
                       </w:pPr>
+                      <w:bookmarkStart w:id="25" w:name="_Toc103782915"/>
                       <w:r>
                         <w:t xml:space="preserve">Figure </w:t>
                       </w:r>
-                      <w:fldSimple w:instr=" SEQ Figure \* ARABIC ">
-                        <w:r>
-                          <w:rPr>
-                            <w:noProof/>
-                          </w:rPr>
-                          <w:t>4</w:t>
-                        </w:r>
-                      </w:fldSimple>
+                      <w:r>
+                        <w:fldChar w:fldCharType="begin"/>
+                      </w:r>
+                      <w:r>
+                        <w:instrText xml:space="preserve"> SEQ Figure \* ARABIC </w:instrText>
+                      </w:r>
+                      <w:r>
+                        <w:fldChar w:fldCharType="separate"/>
+                      </w:r>
+                      <w:r>
+                        <w:rPr>
+                          <w:noProof/>
+                        </w:rPr>
+                        <w:t>4</w:t>
+                      </w:r>
+                      <w:r>
+                        <w:rPr>
+                          <w:noProof/>
+                        </w:rPr>
+                        <w:fldChar w:fldCharType="end"/>
+                      </w:r>
                       <w:r>
                         <w:t xml:space="preserve"> - Planification détaillée (Semaine 4)</w:t>
                       </w:r>
+                      <w:bookmarkEnd w:id="25"/>
                     </w:p>
                   </w:txbxContent>
                 </v:textbox>
@@ -4294,20 +4568,35 @@
                               <w:pStyle w:val="Lgende"/>
                               <w:jc w:val="center"/>
                             </w:pPr>
+                            <w:bookmarkStart w:id="26" w:name="_Toc103782916"/>
                             <w:r>
                               <w:t xml:space="preserve">Figure </w:t>
                             </w:r>
-                            <w:fldSimple w:instr=" SEQ Figure \* ARABIC ">
-                              <w:r>
-                                <w:rPr>
-                                  <w:noProof/>
-                                </w:rPr>
-                                <w:t>5</w:t>
-                              </w:r>
-                            </w:fldSimple>
+                            <w:r>
+                              <w:fldChar w:fldCharType="begin"/>
+                            </w:r>
+                            <w:r>
+                              <w:instrText xml:space="preserve"> SEQ Figure \* ARABIC </w:instrText>
+                            </w:r>
+                            <w:r>
+                              <w:fldChar w:fldCharType="separate"/>
+                            </w:r>
+                            <w:r>
+                              <w:rPr>
+                                <w:noProof/>
+                              </w:rPr>
+                              <w:t>5</w:t>
+                            </w:r>
+                            <w:r>
+                              <w:rPr>
+                                <w:noProof/>
+                              </w:rPr>
+                              <w:fldChar w:fldCharType="end"/>
+                            </w:r>
                             <w:r>
                               <w:t xml:space="preserve"> - Planification détaillée (Semaine 5)</w:t>
                             </w:r>
+                            <w:bookmarkEnd w:id="26"/>
                           </w:p>
                         </w:txbxContent>
                       </wps:txbx>
@@ -4325,7 +4614,7 @@
           </mc:Choice>
           <mc:Fallback>
             <w:pict>
-              <v:shape w14:anchorId="608E9DDC" id="Zone de texte 17" o:spid="_x0000_s1031" type="#_x0000_t202" style="position:absolute;margin-left:0;margin-top:669.85pt;width:546.4pt;height:.05pt;z-index:251677696;visibility:visible;mso-wrap-style:square;mso-wrap-distance-left:9pt;mso-wrap-distance-top:0;mso-wrap-distance-right:9pt;mso-wrap-distance-bottom:0;mso-position-horizontal:center;mso-position-horizontal-relative:margin;mso-position-vertical:absolute;mso-position-vertical-relative:text;v-text-anchor:top" o:gfxdata="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" stroked="f">
+              <v:shape w14:anchorId="608E9DDC" id="Zone de texte 17" o:spid="_x0000_s1031" type="#_x0000_t202" style="position:absolute;margin-left:0;margin-top:669.85pt;width:546.4pt;height:.05pt;z-index:251677696;visibility:visible;mso-wrap-style:square;mso-wrap-distance-left:9pt;mso-wrap-distance-top:0;mso-wrap-distance-right:9pt;mso-wrap-distance-bottom:0;mso-position-horizontal:center;mso-position-horizontal-relative:margin;mso-position-vertical:absolute;mso-position-vertical-relative:text;v-text-anchor:top" o:gfxdata="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" stroked="f">
                 <v:textbox style="mso-fit-shape-to-text:t" inset="0,0,0,0">
                   <w:txbxContent>
                     <w:p>
@@ -4333,20 +4622,35 @@
                         <w:pStyle w:val="Lgende"/>
                         <w:jc w:val="center"/>
                       </w:pPr>
+                      <w:bookmarkStart w:id="27" w:name="_Toc103782916"/>
                       <w:r>
                         <w:t xml:space="preserve">Figure </w:t>
                       </w:r>
-                      <w:fldSimple w:instr=" SEQ Figure \* ARABIC ">
-                        <w:r>
-                          <w:rPr>
-                            <w:noProof/>
-                          </w:rPr>
-                          <w:t>5</w:t>
-                        </w:r>
-                      </w:fldSimple>
+                      <w:r>
+                        <w:fldChar w:fldCharType="begin"/>
+                      </w:r>
+                      <w:r>
+                        <w:instrText xml:space="preserve"> SEQ Figure \* ARABIC </w:instrText>
+                      </w:r>
+                      <w:r>
+                        <w:fldChar w:fldCharType="separate"/>
+                      </w:r>
+                      <w:r>
+                        <w:rPr>
+                          <w:noProof/>
+                        </w:rPr>
+                        <w:t>5</w:t>
+                      </w:r>
+                      <w:r>
+                        <w:rPr>
+                          <w:noProof/>
+                        </w:rPr>
+                        <w:fldChar w:fldCharType="end"/>
+                      </w:r>
                       <w:r>
                         <w:t xml:space="preserve"> - Planification détaillée (Semaine 5)</w:t>
                       </w:r>
+                      <w:bookmarkEnd w:id="27"/>
                     </w:p>
                   </w:txbxContent>
                 </v:textbox>
@@ -4536,20 +4840,35 @@
                               <w:pStyle w:val="Lgende"/>
                               <w:jc w:val="center"/>
                             </w:pPr>
+                            <w:bookmarkStart w:id="28" w:name="_Toc103782917"/>
                             <w:r>
                               <w:t xml:space="preserve">Figure </w:t>
                             </w:r>
-                            <w:fldSimple w:instr=" SEQ Figure \* ARABIC ">
-                              <w:r>
-                                <w:rPr>
-                                  <w:noProof/>
-                                </w:rPr>
-                                <w:t>6</w:t>
-                              </w:r>
-                            </w:fldSimple>
+                            <w:r>
+                              <w:fldChar w:fldCharType="begin"/>
+                            </w:r>
+                            <w:r>
+                              <w:instrText xml:space="preserve"> SEQ Figure \* ARABIC </w:instrText>
+                            </w:r>
+                            <w:r>
+                              <w:fldChar w:fldCharType="separate"/>
+                            </w:r>
+                            <w:r>
+                              <w:rPr>
+                                <w:noProof/>
+                              </w:rPr>
+                              <w:t>6</w:t>
+                            </w:r>
+                            <w:r>
+                              <w:rPr>
+                                <w:noProof/>
+                              </w:rPr>
+                              <w:fldChar w:fldCharType="end"/>
+                            </w:r>
                             <w:r>
                               <w:t xml:space="preserve"> - Planification détaillée (Semaine 3)</w:t>
                             </w:r>
+                            <w:bookmarkEnd w:id="28"/>
                           </w:p>
                         </w:txbxContent>
                       </wps:txbx>
@@ -4567,7 +4886,7 @@
           </mc:Choice>
           <mc:Fallback>
             <w:pict>
-              <v:shape w14:anchorId="7BFAE62C" id="Zone de texte 12" o:spid="_x0000_s1032" type="#_x0000_t202" style="position:absolute;margin-left:0;margin-top:194.9pt;width:211.95pt;height:.05pt;z-index:251671552;visibility:visible;mso-wrap-style:square;mso-wrap-distance-left:9pt;mso-wrap-distance-top:0;mso-wrap-distance-right:9pt;mso-wrap-distance-bottom:0;mso-position-horizontal:center;mso-position-horizontal-relative:margin;mso-position-vertical:absolute;mso-position-vertical-relative:text;v-text-anchor:top" o:gfxdata="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" stroked="f">
+              <v:shape w14:anchorId="7BFAE62C" id="Zone de texte 12" o:spid="_x0000_s1032" type="#_x0000_t202" style="position:absolute;margin-left:0;margin-top:194.9pt;width:211.95pt;height:.05pt;z-index:251671552;visibility:visible;mso-wrap-style:square;mso-wrap-distance-left:9pt;mso-wrap-distance-top:0;mso-wrap-distance-right:9pt;mso-wrap-distance-bottom:0;mso-position-horizontal:center;mso-position-horizontal-relative:margin;mso-position-vertical:absolute;mso-position-vertical-relative:text;v-text-anchor:top" o:gfxdata="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" stroked="f">
                 <v:textbox style="mso-fit-shape-to-text:t" inset="0,0,0,0">
                   <w:txbxContent>
                     <w:p>
@@ -4575,20 +4894,35 @@
                         <w:pStyle w:val="Lgende"/>
                         <w:jc w:val="center"/>
                       </w:pPr>
+                      <w:bookmarkStart w:id="29" w:name="_Toc103782917"/>
                       <w:r>
                         <w:t xml:space="preserve">Figure </w:t>
                       </w:r>
-                      <w:fldSimple w:instr=" SEQ Figure \* ARABIC ">
-                        <w:r>
-                          <w:rPr>
-                            <w:noProof/>
-                          </w:rPr>
-                          <w:t>6</w:t>
-                        </w:r>
-                      </w:fldSimple>
+                      <w:r>
+                        <w:fldChar w:fldCharType="begin"/>
+                      </w:r>
+                      <w:r>
+                        <w:instrText xml:space="preserve"> SEQ Figure \* ARABIC </w:instrText>
+                      </w:r>
+                      <w:r>
+                        <w:fldChar w:fldCharType="separate"/>
+                      </w:r>
+                      <w:r>
+                        <w:rPr>
+                          <w:noProof/>
+                        </w:rPr>
+                        <w:t>6</w:t>
+                      </w:r>
+                      <w:r>
+                        <w:rPr>
+                          <w:noProof/>
+                        </w:rPr>
+                        <w:fldChar w:fldCharType="end"/>
+                      </w:r>
                       <w:r>
                         <w:t xml:space="preserve"> - Planification détaillée (Semaine 3)</w:t>
                       </w:r>
+                      <w:bookmarkEnd w:id="29"/>
                     </w:p>
                   </w:txbxContent>
                 </v:textbox>
@@ -4677,12 +5011,12 @@
           <w:szCs w:val="36"/>
         </w:rPr>
       </w:pPr>
-      <w:bookmarkStart w:id="21" w:name="_Toc103753692"/>
+      <w:bookmarkStart w:id="30" w:name="_Toc103783407"/>
       <w:r>
         <w:lastRenderedPageBreak/>
         <w:t>Dossier de conception</w:t>
       </w:r>
-      <w:bookmarkEnd w:id="21"/>
+      <w:bookmarkEnd w:id="30"/>
     </w:p>
     <w:p>
       <w:pPr>
@@ -4699,16 +5033,135 @@
       <w:pPr>
         <w:pStyle w:val="Titre3"/>
       </w:pPr>
-      <w:bookmarkStart w:id="22" w:name="_Toc103753693"/>
+      <w:bookmarkStart w:id="31" w:name="_Toc103783408"/>
       <w:r>
         <w:t>Environnement de développement</w:t>
       </w:r>
-      <w:bookmarkEnd w:id="22"/>
+      <w:bookmarkEnd w:id="31"/>
     </w:p>
     <w:p>
       <w:pPr>
         <w:jc w:val="both"/>
       </w:pPr>
+      <w:r>
+        <w:rPr>
+          <w:noProof/>
+        </w:rPr>
+        <mc:AlternateContent>
+          <mc:Choice Requires="wps">
+            <w:drawing>
+              <wp:anchor distT="0" distB="0" distL="114300" distR="114300" simplePos="0" relativeHeight="251684864" behindDoc="0" locked="0" layoutInCell="1" allowOverlap="1" wp14:anchorId="674592B6" wp14:editId="39436F07">
+                <wp:simplePos x="0" y="0"/>
+                <wp:positionH relativeFrom="margin">
+                  <wp:align>right</wp:align>
+                </wp:positionH>
+                <wp:positionV relativeFrom="paragraph">
+                  <wp:posOffset>1017905</wp:posOffset>
+                </wp:positionV>
+                <wp:extent cx="1133475" cy="635"/>
+                <wp:effectExtent l="0" t="0" r="9525" b="5080"/>
+                <wp:wrapSquare wrapText="bothSides"/>
+                <wp:docPr id="21" name="Zone de texte 21"/>
+                <wp:cNvGraphicFramePr/>
+                <a:graphic xmlns:a="http://schemas.openxmlformats.org/drawingml/2006/main">
+                  <a:graphicData uri="http://schemas.microsoft.com/office/word/2010/wordprocessingShape">
+                    <wps:wsp>
+                      <wps:cNvSpPr txBox="1"/>
+                      <wps:spPr>
+                        <a:xfrm>
+                          <a:off x="0" y="0"/>
+                          <a:ext cx="1133475" cy="635"/>
+                        </a:xfrm>
+                        <a:prstGeom prst="rect">
+                          <a:avLst/>
+                        </a:prstGeom>
+                        <a:solidFill>
+                          <a:prstClr val="white"/>
+                        </a:solidFill>
+                        <a:ln>
+                          <a:noFill/>
+                        </a:ln>
+                      </wps:spPr>
+                      <wps:txbx>
+                        <w:txbxContent>
+                          <w:p>
+                            <w:pPr>
+                              <w:pStyle w:val="Lgende"/>
+                              <w:rPr>
+                                <w:noProof/>
+                              </w:rPr>
+                            </w:pPr>
+                            <w:bookmarkStart w:id="32" w:name="_Toc103782918"/>
+                            <w:r>
+                              <w:t xml:space="preserve">Figure </w:t>
+                            </w:r>
+                            <w:fldSimple w:instr=" SEQ Figure \* ARABIC ">
+                              <w:r>
+                                <w:rPr>
+                                  <w:noProof/>
+                                </w:rPr>
+                                <w:t>7</w:t>
+                              </w:r>
+                            </w:fldSimple>
+                            <w:r>
+                              <w:t xml:space="preserve"> - Visual Studio Code</w:t>
+                            </w:r>
+                            <w:bookmarkEnd w:id="32"/>
+                          </w:p>
+                        </w:txbxContent>
+                      </wps:txbx>
+                      <wps:bodyPr rot="0" spcFirstLastPara="0" vertOverflow="overflow" horzOverflow="overflow" vert="horz" wrap="square" lIns="0" tIns="0" rIns="0" bIns="0" numCol="1" spcCol="0" rtlCol="0" fromWordArt="0" anchor="t" anchorCtr="0" forceAA="0" compatLnSpc="1">
+                        <a:prstTxWarp prst="textNoShape">
+                          <a:avLst/>
+                        </a:prstTxWarp>
+                        <a:spAutoFit/>
+                      </wps:bodyPr>
+                    </wps:wsp>
+                  </a:graphicData>
+                </a:graphic>
+                <wp14:sizeRelH relativeFrom="margin">
+                  <wp14:pctWidth>0</wp14:pctWidth>
+                </wp14:sizeRelH>
+              </wp:anchor>
+            </w:drawing>
+          </mc:Choice>
+          <mc:Fallback>
+            <w:pict>
+              <v:shape w14:anchorId="674592B6" id="Zone de texte 21" o:spid="_x0000_s1033" type="#_x0000_t202" style="position:absolute;left:0;text-align:left;margin-left:38.05pt;margin-top:80.15pt;width:89.25pt;height:.05pt;z-index:251684864;visibility:visible;mso-wrap-style:square;mso-width-percent:0;mso-wrap-distance-left:9pt;mso-wrap-distance-top:0;mso-wrap-distance-right:9pt;mso-wrap-distance-bottom:0;mso-position-horizontal:right;mso-position-horizontal-relative:margin;mso-position-vertical:absolute;mso-position-vertical-relative:text;mso-width-percent:0;mso-width-relative:margin;v-text-anchor:top" o:gfxdata="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" stroked="f">
+                <v:textbox style="mso-fit-shape-to-text:t" inset="0,0,0,0">
+                  <w:txbxContent>
+                    <w:p>
+                      <w:pPr>
+                        <w:pStyle w:val="Lgende"/>
+                        <w:rPr>
+                          <w:noProof/>
+                        </w:rPr>
+                      </w:pPr>
+                      <w:bookmarkStart w:id="33" w:name="_Toc103782918"/>
+                      <w:r>
+                        <w:t xml:space="preserve">Figure </w:t>
+                      </w:r>
+                      <w:fldSimple w:instr=" SEQ Figure \* ARABIC ">
+                        <w:r>
+                          <w:rPr>
+                            <w:noProof/>
+                          </w:rPr>
+                          <w:t>7</w:t>
+                        </w:r>
+                      </w:fldSimple>
+                      <w:r>
+                        <w:t xml:space="preserve"> - Visual Studio Code</w:t>
+                      </w:r>
+                      <w:bookmarkEnd w:id="33"/>
+                    </w:p>
+                  </w:txbxContent>
+                </v:textbox>
+                <w10:wrap type="square" anchorx="margin"/>
+              </v:shape>
+            </w:pict>
+          </mc:Fallback>
+        </mc:AlternateContent>
+      </w:r>
       <w:r>
         <w:rPr>
           <w:noProof/>
@@ -4830,13 +5283,18 @@
     </w:p>
     <w:p>
       <w:pPr>
+        <w:jc w:val="both"/>
+      </w:pPr>
+    </w:p>
+    <w:p>
+      <w:pPr>
         <w:pStyle w:val="Titre3"/>
       </w:pPr>
-      <w:bookmarkStart w:id="23" w:name="_Toc103753694"/>
+      <w:bookmarkStart w:id="34" w:name="_Toc103783409"/>
       <w:r>
         <w:t>Utile de versioning</w:t>
       </w:r>
-      <w:bookmarkEnd w:id="23"/>
+      <w:bookmarkEnd w:id="34"/>
     </w:p>
     <w:p>
       <w:r>
@@ -4844,7 +5302,7 @@
           <w:noProof/>
         </w:rPr>
         <w:drawing>
-          <wp:anchor distT="0" distB="0" distL="114300" distR="114300" simplePos="0" relativeHeight="251681792" behindDoc="0" locked="0" layoutInCell="1" allowOverlap="1" wp14:anchorId="6E941E69" wp14:editId="4EF2E0B3">
+          <wp:anchor distT="0" distB="0" distL="114300" distR="114300" simplePos="0" relativeHeight="251681792" behindDoc="0" locked="0" layoutInCell="1" allowOverlap="1" wp14:anchorId="6E941E69" wp14:editId="1E52873C">
             <wp:simplePos x="0" y="0"/>
             <wp:positionH relativeFrom="margin">
               <wp:align>right</wp:align>
@@ -4922,14 +5380,135 @@
       </w:r>
     </w:p>
     <w:p>
+      <w:r>
+        <w:rPr>
+          <w:noProof/>
+        </w:rPr>
+        <mc:AlternateContent>
+          <mc:Choice Requires="wps">
+            <w:drawing>
+              <wp:anchor distT="0" distB="0" distL="114300" distR="114300" simplePos="0" relativeHeight="251686912" behindDoc="0" locked="0" layoutInCell="1" allowOverlap="1" wp14:anchorId="702B8BED" wp14:editId="22A5C89F">
+                <wp:simplePos x="0" y="0"/>
+                <wp:positionH relativeFrom="margin">
+                  <wp:align>right</wp:align>
+                </wp:positionH>
+                <wp:positionV relativeFrom="paragraph">
+                  <wp:posOffset>281305</wp:posOffset>
+                </wp:positionV>
+                <wp:extent cx="1095375" cy="635"/>
+                <wp:effectExtent l="0" t="0" r="9525" b="5715"/>
+                <wp:wrapSquare wrapText="bothSides"/>
+                <wp:docPr id="24" name="Zone de texte 24"/>
+                <wp:cNvGraphicFramePr/>
+                <a:graphic xmlns:a="http://schemas.openxmlformats.org/drawingml/2006/main">
+                  <a:graphicData uri="http://schemas.microsoft.com/office/word/2010/wordprocessingShape">
+                    <wps:wsp>
+                      <wps:cNvSpPr txBox="1"/>
+                      <wps:spPr>
+                        <a:xfrm>
+                          <a:off x="0" y="0"/>
+                          <a:ext cx="1095375" cy="635"/>
+                        </a:xfrm>
+                        <a:prstGeom prst="rect">
+                          <a:avLst/>
+                        </a:prstGeom>
+                        <a:solidFill>
+                          <a:prstClr val="white"/>
+                        </a:solidFill>
+                        <a:ln>
+                          <a:noFill/>
+                        </a:ln>
+                      </wps:spPr>
+                      <wps:txbx>
+                        <w:txbxContent>
+                          <w:p>
+                            <w:pPr>
+                              <w:pStyle w:val="Lgende"/>
+                              <w:rPr>
+                                <w:noProof/>
+                              </w:rPr>
+                            </w:pPr>
+                            <w:bookmarkStart w:id="35" w:name="_Toc103782919"/>
+                            <w:r>
+                              <w:t xml:space="preserve">Figure </w:t>
+                            </w:r>
+                            <w:fldSimple w:instr=" SEQ Figure \* ARABIC ">
+                              <w:r>
+                                <w:rPr>
+                                  <w:noProof/>
+                                </w:rPr>
+                                <w:t>8</w:t>
+                              </w:r>
+                            </w:fldSimple>
+                            <w:r>
+                              <w:t xml:space="preserve"> – GitHub.com</w:t>
+                            </w:r>
+                            <w:bookmarkEnd w:id="35"/>
+                          </w:p>
+                        </w:txbxContent>
+                      </wps:txbx>
+                      <wps:bodyPr rot="0" spcFirstLastPara="0" vertOverflow="overflow" horzOverflow="overflow" vert="horz" wrap="square" lIns="0" tIns="0" rIns="0" bIns="0" numCol="1" spcCol="0" rtlCol="0" fromWordArt="0" anchor="t" anchorCtr="0" forceAA="0" compatLnSpc="1">
+                        <a:prstTxWarp prst="textNoShape">
+                          <a:avLst/>
+                        </a:prstTxWarp>
+                        <a:spAutoFit/>
+                      </wps:bodyPr>
+                    </wps:wsp>
+                  </a:graphicData>
+                </a:graphic>
+                <wp14:sizeRelH relativeFrom="margin">
+                  <wp14:pctWidth>0</wp14:pctWidth>
+                </wp14:sizeRelH>
+              </wp:anchor>
+            </w:drawing>
+          </mc:Choice>
+          <mc:Fallback>
+            <w:pict>
+              <v:shape w14:anchorId="702B8BED" id="Zone de texte 24" o:spid="_x0000_s1034" type="#_x0000_t202" style="position:absolute;margin-left:35.05pt;margin-top:22.15pt;width:86.25pt;height:.05pt;z-index:251686912;visibility:visible;mso-wrap-style:square;mso-width-percent:0;mso-wrap-distance-left:9pt;mso-wrap-distance-top:0;mso-wrap-distance-right:9pt;mso-wrap-distance-bottom:0;mso-position-horizontal:right;mso-position-horizontal-relative:margin;mso-position-vertical:absolute;mso-position-vertical-relative:text;mso-width-percent:0;mso-width-relative:margin;v-text-anchor:top" o:gfxdata="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" stroked="f">
+                <v:textbox style="mso-fit-shape-to-text:t" inset="0,0,0,0">
+                  <w:txbxContent>
+                    <w:p>
+                      <w:pPr>
+                        <w:pStyle w:val="Lgende"/>
+                        <w:rPr>
+                          <w:noProof/>
+                        </w:rPr>
+                      </w:pPr>
+                      <w:bookmarkStart w:id="36" w:name="_Toc103782919"/>
+                      <w:r>
+                        <w:t xml:space="preserve">Figure </w:t>
+                      </w:r>
+                      <w:fldSimple w:instr=" SEQ Figure \* ARABIC ">
+                        <w:r>
+                          <w:rPr>
+                            <w:noProof/>
+                          </w:rPr>
+                          <w:t>8</w:t>
+                        </w:r>
+                      </w:fldSimple>
+                      <w:r>
+                        <w:t xml:space="preserve"> – GitHub.com</w:t>
+                      </w:r>
+                      <w:bookmarkEnd w:id="36"/>
+                    </w:p>
+                  </w:txbxContent>
+                </v:textbox>
+                <w10:wrap type="square" anchorx="margin"/>
+              </v:shape>
+            </w:pict>
+          </mc:Fallback>
+        </mc:AlternateContent>
+      </w:r>
+    </w:p>
+    <w:p>
       <w:pPr>
         <w:pStyle w:val="Titre3"/>
       </w:pPr>
-      <w:bookmarkStart w:id="24" w:name="_Toc103753695"/>
+      <w:bookmarkStart w:id="37" w:name="_Toc103783410"/>
       <w:r>
         <w:t>Serveur WEB</w:t>
       </w:r>
-      <w:bookmarkEnd w:id="24"/>
+      <w:bookmarkEnd w:id="37"/>
     </w:p>
     <w:p>
       <w:pPr>
@@ -4940,13 +5519,13 @@
           <w:noProof/>
         </w:rPr>
         <w:drawing>
-          <wp:anchor distT="0" distB="0" distL="114300" distR="114300" simplePos="0" relativeHeight="251682816" behindDoc="0" locked="0" layoutInCell="1" allowOverlap="1" wp14:anchorId="414D0D85" wp14:editId="3B515F8E">
+          <wp:anchor distT="0" distB="0" distL="114300" distR="114300" simplePos="0" relativeHeight="251682816" behindDoc="0" locked="0" layoutInCell="1" allowOverlap="1" wp14:anchorId="414D0D85" wp14:editId="37A051E7">
             <wp:simplePos x="0" y="0"/>
             <wp:positionH relativeFrom="margin">
               <wp:align>right</wp:align>
             </wp:positionH>
             <wp:positionV relativeFrom="paragraph">
-              <wp:posOffset>12700</wp:posOffset>
+              <wp:posOffset>127000</wp:posOffset>
             </wp:positionV>
             <wp:extent cx="1104900" cy="1044593"/>
             <wp:effectExtent l="0" t="0" r="0" b="3175"/>
@@ -4997,6 +5576,122 @@
         </w:drawing>
       </w:r>
       <w:r>
+        <w:rPr>
+          <w:noProof/>
+        </w:rPr>
+        <mc:AlternateContent>
+          <mc:Choice Requires="wps">
+            <w:drawing>
+              <wp:anchor distT="0" distB="0" distL="114300" distR="114300" simplePos="0" relativeHeight="251688960" behindDoc="0" locked="0" layoutInCell="1" allowOverlap="1" wp14:anchorId="6B83E6C0" wp14:editId="0575E5FF">
+                <wp:simplePos x="0" y="0"/>
+                <wp:positionH relativeFrom="column">
+                  <wp:posOffset>5541010</wp:posOffset>
+                </wp:positionH>
+                <wp:positionV relativeFrom="paragraph">
+                  <wp:posOffset>1114425</wp:posOffset>
+                </wp:positionV>
+                <wp:extent cx="1104900" cy="635"/>
+                <wp:effectExtent l="0" t="0" r="0" b="0"/>
+                <wp:wrapSquare wrapText="bothSides"/>
+                <wp:docPr id="25" name="Zone de texte 25"/>
+                <wp:cNvGraphicFramePr/>
+                <a:graphic xmlns:a="http://schemas.openxmlformats.org/drawingml/2006/main">
+                  <a:graphicData uri="http://schemas.microsoft.com/office/word/2010/wordprocessingShape">
+                    <wps:wsp>
+                      <wps:cNvSpPr txBox="1"/>
+                      <wps:spPr>
+                        <a:xfrm>
+                          <a:off x="0" y="0"/>
+                          <a:ext cx="1104900" cy="635"/>
+                        </a:xfrm>
+                        <a:prstGeom prst="rect">
+                          <a:avLst/>
+                        </a:prstGeom>
+                        <a:solidFill>
+                          <a:prstClr val="white"/>
+                        </a:solidFill>
+                        <a:ln>
+                          <a:noFill/>
+                        </a:ln>
+                      </wps:spPr>
+                      <wps:txbx>
+                        <w:txbxContent>
+                          <w:p>
+                            <w:pPr>
+                              <w:pStyle w:val="Lgende"/>
+                              <w:rPr>
+                                <w:noProof/>
+                              </w:rPr>
+                            </w:pPr>
+                            <w:bookmarkStart w:id="38" w:name="_Toc103782920"/>
+                            <w:r>
+                              <w:t xml:space="preserve">Figure </w:t>
+                            </w:r>
+                            <w:fldSimple w:instr=" SEQ Figure \* ARABIC ">
+                              <w:r>
+                                <w:rPr>
+                                  <w:noProof/>
+                                </w:rPr>
+                                <w:t>9</w:t>
+                              </w:r>
+                            </w:fldSimple>
+                            <w:r>
+                              <w:t xml:space="preserve"> - Render.com</w:t>
+                            </w:r>
+                            <w:bookmarkEnd w:id="38"/>
+                          </w:p>
+                        </w:txbxContent>
+                      </wps:txbx>
+                      <wps:bodyPr rot="0" spcFirstLastPara="0" vertOverflow="overflow" horzOverflow="overflow" vert="horz" wrap="square" lIns="0" tIns="0" rIns="0" bIns="0" numCol="1" spcCol="0" rtlCol="0" fromWordArt="0" anchor="t" anchorCtr="0" forceAA="0" compatLnSpc="1">
+                        <a:prstTxWarp prst="textNoShape">
+                          <a:avLst/>
+                        </a:prstTxWarp>
+                        <a:spAutoFit/>
+                      </wps:bodyPr>
+                    </wps:wsp>
+                  </a:graphicData>
+                </a:graphic>
+              </wp:anchor>
+            </w:drawing>
+          </mc:Choice>
+          <mc:Fallback>
+            <w:pict>
+              <v:shape w14:anchorId="6B83E6C0" id="Zone de texte 25" o:spid="_x0000_s1035" type="#_x0000_t202" style="position:absolute;left:0;text-align:left;margin-left:436.3pt;margin-top:87.75pt;width:87pt;height:.05pt;z-index:251688960;visibility:visible;mso-wrap-style:square;mso-wrap-distance-left:9pt;mso-wrap-distance-top:0;mso-wrap-distance-right:9pt;mso-wrap-distance-bottom:0;mso-position-horizontal:absolute;mso-position-horizontal-relative:text;mso-position-vertical:absolute;mso-position-vertical-relative:text;v-text-anchor:top" o:gfxdata="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" stroked="f">
+                <v:textbox style="mso-fit-shape-to-text:t" inset="0,0,0,0">
+                  <w:txbxContent>
+                    <w:p>
+                      <w:pPr>
+                        <w:pStyle w:val="Lgende"/>
+                        <w:rPr>
+                          <w:noProof/>
+                        </w:rPr>
+                      </w:pPr>
+                      <w:bookmarkStart w:id="39" w:name="_Toc103782920"/>
+                      <w:r>
+                        <w:t xml:space="preserve">Figure </w:t>
+                      </w:r>
+                      <w:fldSimple w:instr=" SEQ Figure \* ARABIC ">
+                        <w:r>
+                          <w:rPr>
+                            <w:noProof/>
+                          </w:rPr>
+                          <w:t>9</w:t>
+                        </w:r>
+                      </w:fldSimple>
+                      <w:r>
+                        <w:t xml:space="preserve"> - Render.com</w:t>
+                      </w:r>
+                      <w:bookmarkEnd w:id="39"/>
+                    </w:p>
+                  </w:txbxContent>
+                </v:textbox>
+                <w10:wrap type="square"/>
+              </v:shape>
+            </w:pict>
+          </mc:Fallback>
+        </mc:AlternateContent>
+      </w:r>
+      <w:r>
         <w:t xml:space="preserve">Dans ce projet, on m’a demandé d’utiliser un serveur WEB local comme uWamp. Mais après mes discutions avec mon chef du projet et mon expert, j’utilisera </w:t>
       </w:r>
       <w:r>
@@ -5016,11 +5711,9 @@
       <w:r>
         <w:t xml:space="preserve">. Avec cet utile je peux déployer mon site rapidement depuis mon dépôt GitHub et le site sera accessible dans quelque petite minute, mon site sera accessible sur internet. Mais pour les petits tests en local j’utiliserai l’extension VS code que j’ai déjà </w:t>
       </w:r>
-      <w:proofErr w:type="gramStart"/>
       <w:r>
         <w:t>nommée</w:t>
       </w:r>
-      <w:proofErr w:type="gramEnd"/>
       <w:r>
         <w:t>.</w:t>
       </w:r>
@@ -5034,11 +5727,11 @@
       <w:pPr>
         <w:pStyle w:val="Titre3"/>
       </w:pPr>
-      <w:bookmarkStart w:id="25" w:name="_Toc103753696"/>
+      <w:bookmarkStart w:id="40" w:name="_Toc103783411"/>
       <w:r>
         <w:t>Préparation des matériels</w:t>
       </w:r>
-      <w:bookmarkEnd w:id="25"/>
+      <w:bookmarkEnd w:id="40"/>
     </w:p>
     <w:p>
       <w:r>
@@ -5066,12 +5759,17 @@
       <w:pPr>
         <w:pStyle w:val="Titre2"/>
       </w:pPr>
+      <w:bookmarkStart w:id="41" w:name="_Toc103783412"/>
       <w:r>
         <w:lastRenderedPageBreak/>
         <w:t>Préparation de l’environnement</w:t>
       </w:r>
-    </w:p>
-    <w:p>
+      <w:bookmarkEnd w:id="41"/>
+    </w:p>
+    <w:p>
+      <w:pPr>
+        <w:keepNext/>
+      </w:pPr>
       <w:r>
         <w:rPr>
           <w:noProof/>
@@ -5120,6 +5818,28 @@
       </w:r>
     </w:p>
     <w:p>
+      <w:pPr>
+        <w:pStyle w:val="Lgende"/>
+        <w:jc w:val="center"/>
+      </w:pPr>
+      <w:bookmarkStart w:id="42" w:name="_Toc103782921"/>
+      <w:r>
+        <w:t xml:space="preserve">Figure </w:t>
+      </w:r>
+      <w:fldSimple w:instr=" SEQ Figure \* ARABIC ">
+        <w:r>
+          <w:rPr>
+            <w:noProof/>
+          </w:rPr>
+          <w:t>10</w:t>
+        </w:r>
+      </w:fldSimple>
+      <w:r>
+        <w:t xml:space="preserve"> - Répertoires du travail</w:t>
+      </w:r>
+      <w:bookmarkEnd w:id="42"/>
+    </w:p>
+    <w:p>
       <w:r>
         <w:t>Pour mon environnement du travail, j’ai une structure assez simple. Dans le répertoire racine, j’ai deux dossiers, le premier dossier s’appelle « documentation » qui contient tous mes documents comme mon rapport, planification et journal du travail. Le deuxième dossier contient les fichiers de mon site. Dans ce dossier j’ai organisé les fichiers pour « CSS » dans le dossier « styles », les fichiers « JavaScript » dans le dossier « scripts » et les images dans le dossier « src ». Et en fin mon fichier index Html se trouve dans la racine de dossier « website ».</w:t>
       </w:r>
@@ -5129,40 +5849,72 @@
         <w:t>Le fichier « index.html » est la page que vous verrez quand vous entrez dans le site. Le « app.js » qui contient toutes les fonctionnalités de mon site. Le ficher « global.css » contiendra la présentation globale de mon site et le fichier « style.css » contiendra la présentation spécifique de chaque élément dans mon site.</w:t>
       </w:r>
     </w:p>
-    <w:p/>
+    <w:p>
+      <w:r>
+        <w:t>TODO : autre</w:t>
+      </w:r>
+      <w:r>
+        <w:t>s</w:t>
+      </w:r>
+      <w:r>
+        <w:t xml:space="preserve"> </w:t>
+      </w:r>
+      <w:r>
+        <w:t>environnements</w:t>
+      </w:r>
+    </w:p>
+    <w:p>
+      <w:pPr>
+        <w:rPr>
+          <w:rFonts w:eastAsiaTheme="majorEastAsia" w:cstheme="majorBidi"/>
+          <w:b/>
+          <w:bCs/>
+          <w:smallCaps/>
+          <w:color w:val="5F497A" w:themeColor="accent4" w:themeShade="BF"/>
+          <w:sz w:val="36"/>
+          <w:szCs w:val="36"/>
+        </w:rPr>
+      </w:pPr>
+      <w:r>
+        <w:br w:type="page"/>
+      </w:r>
+    </w:p>
     <w:p>
       <w:pPr>
         <w:pStyle w:val="Titre1"/>
       </w:pPr>
-      <w:bookmarkStart w:id="26" w:name="_Toc103753697"/>
-      <w:r>
+      <w:bookmarkStart w:id="43" w:name="_Toc103783413"/>
+      <w:r>
+        <w:lastRenderedPageBreak/>
         <w:t>Réalisation</w:t>
       </w:r>
       <w:bookmarkEnd w:id="19"/>
       <w:bookmarkEnd w:id="20"/>
-      <w:bookmarkEnd w:id="26"/>
+      <w:bookmarkEnd w:id="43"/>
     </w:p>
     <w:p>
       <w:pPr>
         <w:pStyle w:val="Titre2"/>
       </w:pPr>
-      <w:bookmarkStart w:id="27" w:name="_Toc532179965"/>
-      <w:bookmarkStart w:id="28" w:name="_Toc165969649"/>
-      <w:bookmarkStart w:id="29" w:name="_Toc103753698"/>
+      <w:bookmarkStart w:id="44" w:name="_Toc532179965"/>
+      <w:bookmarkStart w:id="45" w:name="_Toc165969649"/>
+      <w:bookmarkStart w:id="46" w:name="_Toc103783414"/>
       <w:r>
         <w:t>Dossier de Réalisation</w:t>
       </w:r>
-      <w:bookmarkEnd w:id="27"/>
-      <w:bookmarkEnd w:id="28"/>
-      <w:bookmarkEnd w:id="29"/>
+      <w:bookmarkEnd w:id="44"/>
+      <w:bookmarkEnd w:id="45"/>
+      <w:bookmarkEnd w:id="46"/>
     </w:p>
     <w:p>
       <w:pPr>
         <w:pStyle w:val="Titre3"/>
       </w:pPr>
+      <w:bookmarkStart w:id="47" w:name="_Toc103783415"/>
       <w:r>
         <w:t>HTML</w:t>
       </w:r>
+      <w:bookmarkEnd w:id="47"/>
     </w:p>
     <w:p>
       <w:r>
@@ -5177,11 +5929,13 @@
         <w:pStyle w:val="Titre4"/>
       </w:pPr>
       <w:r>
-        <w:lastRenderedPageBreak/>
         <w:t>Head</w:t>
       </w:r>
     </w:p>
     <w:p>
+      <w:pPr>
+        <w:keepNext/>
+      </w:pPr>
       <w:r>
         <w:rPr>
           <w:noProof/>
@@ -5230,16 +5984,30 @@
       </w:r>
     </w:p>
     <w:p>
-      <w:r>
-        <w:t>Pour le « </w:t>
-      </w:r>
-      <w:proofErr w:type="spellStart"/>
-      <w:r>
-        <w:t>head</w:t>
-      </w:r>
-      <w:proofErr w:type="spellEnd"/>
-      <w:r>
-        <w:t> » de mon fichier HTML</w:t>
+      <w:pPr>
+        <w:pStyle w:val="Lgende"/>
+        <w:jc w:val="center"/>
+      </w:pPr>
+      <w:bookmarkStart w:id="48" w:name="_Toc103782922"/>
+      <w:r>
+        <w:t xml:space="preserve">Figure </w:t>
+      </w:r>
+      <w:fldSimple w:instr=" SEQ Figure \* ARABIC ">
+        <w:r>
+          <w:rPr>
+            <w:noProof/>
+          </w:rPr>
+          <w:t>11</w:t>
+        </w:r>
+      </w:fldSimple>
+      <w:r>
+        <w:t xml:space="preserve"> - HTML&lt;head&gt;</w:t>
+      </w:r>
+      <w:bookmarkEnd w:id="48"/>
+    </w:p>
+    <w:p>
+      <w:r>
+        <w:t>Pour le « head » de mon fichier HTML</w:t>
       </w:r>
       <w:r>
         <w:t> :</w:t>
@@ -5257,15 +6025,7 @@
         <w:t>J</w:t>
       </w:r>
       <w:r>
-        <w:t xml:space="preserve">’ai ajouté deux liens vers les différentes versions de </w:t>
-      </w:r>
-      <w:proofErr w:type="spellStart"/>
-      <w:r>
-        <w:t>FontAwesome</w:t>
-      </w:r>
-      <w:proofErr w:type="spellEnd"/>
-      <w:r>
-        <w:t xml:space="preserve"> qui me permet s’accéder à une grande librairie des icônes pour mon site.</w:t>
+        <w:t>’ai ajouté deux liens vers les différentes versions de FontAwesome qui me permet s’accéder à une grande librairie des icônes pour mon site.</w:t>
       </w:r>
     </w:p>
     <w:p>
@@ -5277,15 +6037,10 @@
         </w:numPr>
       </w:pPr>
       <w:r>
-        <w:t xml:space="preserve">Deux lien pour accéder à mes fichiers </w:t>
-      </w:r>
-      <w:proofErr w:type="spellStart"/>
-      <w:r>
-        <w:t>css</w:t>
-      </w:r>
-      <w:proofErr w:type="spellEnd"/>
-      <w:r>
-        <w:t xml:space="preserve">, « global.css » et « style.css ». </w:t>
+        <w:t>Deux liens</w:t>
+      </w:r>
+      <w:r>
+        <w:t xml:space="preserve"> pour accéder à mes fichiers css, « global.css » et « style.css ». </w:t>
       </w:r>
     </w:p>
     <w:p>
@@ -5300,31 +6055,7 @@
         <w:t xml:space="preserve">Un lien vers mon fichier JavaScript, « app.js ». </w:t>
       </w:r>
       <w:r>
-        <w:t>Dans cette ligne j’ai aussi ajouté l’attribut « </w:t>
-      </w:r>
-      <w:proofErr w:type="spellStart"/>
-      <w:r>
-        <w:t>defer</w:t>
-      </w:r>
-      <w:proofErr w:type="spellEnd"/>
-      <w:r>
-        <w:t> », cet attribut « </w:t>
-      </w:r>
-      <w:proofErr w:type="spellStart"/>
-      <w:r>
-        <w:t>lazy</w:t>
-      </w:r>
-      <w:proofErr w:type="spellEnd"/>
-      <w:r>
-        <w:t xml:space="preserve"> </w:t>
-      </w:r>
-      <w:proofErr w:type="spellStart"/>
-      <w:r>
-        <w:t>load</w:t>
-      </w:r>
-      <w:proofErr w:type="spellEnd"/>
-      <w:r>
-        <w:t> » ma page JavaScript et permet au fichier HTML de charger complètement et ensuite charger le fichier JavaScript. La raison pour</w:t>
+        <w:t>Dans cette ligne j’ai aussi ajouté l’attribut « defer », cet attribut « lazy load » ma page JavaScript et permet au fichier HTML de charger complètement et ensuite charger le fichier JavaScript. La raison pour</w:t>
       </w:r>
       <w:r>
         <w:t xml:space="preserve"> laquelle je charge </w:t>
@@ -5382,37 +6113,375 @@
     </w:p>
     <w:p>
       <w:r>
-        <w:t>Dans le « body » du site</w:t>
-      </w:r>
-    </w:p>
-    <w:p>
-      <w:r>
-        <w:t>Les sections principales de mon site sont « heade</w:t>
-      </w:r>
-      <w:r>
-        <w:t>r », « </w:t>
-      </w:r>
-      <w:r>
-        <w:t>main</w:t>
-      </w:r>
-      <w:r>
-        <w:t> » et « </w:t>
-      </w:r>
-      <w:proofErr w:type="spellStart"/>
-      <w:r>
-        <w:t>footer</w:t>
-      </w:r>
-      <w:proofErr w:type="spellEnd"/>
-      <w:r>
-        <w:t> ». Mon header contiendra logo et nom de mon site et une barre de navigation en haut à droit de mon site.</w:t>
-      </w:r>
+        <w:t xml:space="preserve">J’ai divisé le « body » en </w:t>
+      </w:r>
+      <w:r>
+        <w:t>quatre</w:t>
+      </w:r>
+      <w:r>
+        <w:t xml:space="preserve"> sections principales, ces sections sont « header ». « </w:t>
+      </w:r>
+      <w:r>
+        <w:t>Main</w:t>
+      </w:r>
+      <w:r>
+        <w:t> »</w:t>
+      </w:r>
+      <w:r>
+        <w:t>, « aside »</w:t>
+      </w:r>
+      <w:r>
+        <w:t xml:space="preserve"> et « footer »</w:t>
+      </w:r>
+      <w:r>
+        <w:t>.</w:t>
+      </w:r>
+    </w:p>
+    <w:p>
+      <w:pPr>
+        <w:keepNext/>
+        <w:jc w:val="center"/>
+      </w:pPr>
+      <w:r>
+        <w:rPr>
+          <w:noProof/>
+        </w:rPr>
+        <w:lastRenderedPageBreak/>
+        <w:drawing>
+          <wp:inline distT="0" distB="0" distL="0" distR="0" wp14:anchorId="26372967" wp14:editId="50DD212A">
+            <wp:extent cx="5048250" cy="3256702"/>
+            <wp:effectExtent l="285750" t="285750" r="285750" b="287020"/>
+            <wp:docPr id="26" name="Image 26"/>
+            <wp:cNvGraphicFramePr>
+              <a:graphicFrameLocks xmlns:a="http://schemas.openxmlformats.org/drawingml/2006/main" noChangeAspect="1"/>
+            </wp:cNvGraphicFramePr>
+            <a:graphic xmlns:a="http://schemas.openxmlformats.org/drawingml/2006/main">
+              <a:graphicData uri="http://schemas.openxmlformats.org/drawingml/2006/picture">
+                <pic:pic xmlns:pic="http://schemas.openxmlformats.org/drawingml/2006/picture">
+                  <pic:nvPicPr>
+                    <pic:cNvPr id="0" name="Picture 2"/>
+                    <pic:cNvPicPr>
+                      <a:picLocks noChangeAspect="1" noChangeArrowheads="1"/>
+                    </pic:cNvPicPr>
+                  </pic:nvPicPr>
+                  <pic:blipFill>
+                    <a:blip r:embed="rId21" cstate="print">
+                      <a:extLst>
+                        <a:ext uri="{28A0092B-C50C-407E-A947-70E740481C1C}">
+                          <a14:useLocalDpi xmlns:a14="http://schemas.microsoft.com/office/drawing/2010/main" val="0"/>
+                        </a:ext>
+                      </a:extLst>
+                    </a:blip>
+                    <a:srcRect/>
+                    <a:stretch>
+                      <a:fillRect/>
+                    </a:stretch>
+                  </pic:blipFill>
+                  <pic:spPr bwMode="auto">
+                    <a:xfrm>
+                      <a:off x="0" y="0"/>
+                      <a:ext cx="5064590" cy="3267243"/>
+                    </a:xfrm>
+                    <a:prstGeom prst="rect">
+                      <a:avLst/>
+                    </a:prstGeom>
+                    <a:noFill/>
+                    <a:ln>
+                      <a:noFill/>
+                    </a:ln>
+                    <a:effectLst>
+                      <a:outerShdw blurRad="330200" dir="11400000" algn="ctr" rotWithShape="0">
+                        <a:prstClr val="black">
+                          <a:alpha val="40000"/>
+                        </a:prstClr>
+                      </a:outerShdw>
+                    </a:effectLst>
+                  </pic:spPr>
+                </pic:pic>
+              </a:graphicData>
+            </a:graphic>
+          </wp:inline>
+        </w:drawing>
+      </w:r>
+    </w:p>
+    <w:p>
+      <w:pPr>
+        <w:pStyle w:val="Lgende"/>
+        <w:jc w:val="center"/>
+      </w:pPr>
+      <w:bookmarkStart w:id="49" w:name="_Toc103782923"/>
+      <w:r>
+        <w:t xml:space="preserve">Figure </w:t>
+      </w:r>
+      <w:fldSimple w:instr=" SEQ Figure \* ARABIC ">
+        <w:r>
+          <w:rPr>
+            <w:noProof/>
+          </w:rPr>
+          <w:t>12</w:t>
+        </w:r>
+      </w:fldSimple>
+      <w:r>
+        <w:t xml:space="preserve"> - HTML&lt;body&gt; plan</w:t>
+      </w:r>
+      <w:bookmarkEnd w:id="49"/>
+    </w:p>
+    <w:p>
+      <w:pPr>
+        <w:jc w:val="center"/>
+      </w:pPr>
+    </w:p>
+    <w:p>
+      <w:r>
+        <w:t xml:space="preserve">La balise </w:t>
+      </w:r>
+      <w:r>
+        <w:rPr>
+          <w:b/>
+          <w:i/>
+        </w:rPr>
+        <w:t>&lt;header&gt;</w:t>
+      </w:r>
+      <w:r>
+        <w:t xml:space="preserve"> contiendra logo, nome et la barre de navigation de mon site</w:t>
+      </w:r>
+    </w:p>
+    <w:p>
+      <w:pPr>
+        <w:keepNext/>
+      </w:pPr>
+      <w:r>
+        <w:rPr>
+          <w:noProof/>
+        </w:rPr>
+        <w:drawing>
+          <wp:inline distT="0" distB="0" distL="0" distR="0" wp14:anchorId="751B6E1C" wp14:editId="26825083">
+            <wp:extent cx="6645910" cy="2200275"/>
+            <wp:effectExtent l="0" t="0" r="2540" b="9525"/>
+            <wp:docPr id="15" name="Image 15"/>
+            <wp:cNvGraphicFramePr>
+              <a:graphicFrameLocks xmlns:a="http://schemas.openxmlformats.org/drawingml/2006/main" noChangeAspect="1"/>
+            </wp:cNvGraphicFramePr>
+            <a:graphic xmlns:a="http://schemas.openxmlformats.org/drawingml/2006/main">
+              <a:graphicData uri="http://schemas.openxmlformats.org/drawingml/2006/picture">
+                <pic:pic xmlns:pic="http://schemas.openxmlformats.org/drawingml/2006/picture">
+                  <pic:nvPicPr>
+                    <pic:cNvPr id="15" name="body-header.png"/>
+                    <pic:cNvPicPr/>
+                  </pic:nvPicPr>
+                  <pic:blipFill>
+                    <a:blip r:embed="rId22" cstate="print">
+                      <a:extLst>
+                        <a:ext uri="{28A0092B-C50C-407E-A947-70E740481C1C}">
+                          <a14:useLocalDpi xmlns:a14="http://schemas.microsoft.com/office/drawing/2010/main" val="0"/>
+                        </a:ext>
+                      </a:extLst>
+                    </a:blip>
+                    <a:stretch>
+                      <a:fillRect/>
+                    </a:stretch>
+                  </pic:blipFill>
+                  <pic:spPr>
+                    <a:xfrm>
+                      <a:off x="0" y="0"/>
+                      <a:ext cx="6645910" cy="2200275"/>
+                    </a:xfrm>
+                    <a:prstGeom prst="rect">
+                      <a:avLst/>
+                    </a:prstGeom>
+                  </pic:spPr>
+                </pic:pic>
+              </a:graphicData>
+            </a:graphic>
+          </wp:inline>
+        </w:drawing>
+      </w:r>
+    </w:p>
+    <w:p>
+      <w:pPr>
+        <w:pStyle w:val="Lgende"/>
+        <w:jc w:val="center"/>
+      </w:pPr>
+      <w:bookmarkStart w:id="50" w:name="_Toc103782924"/>
+      <w:r>
+        <w:t xml:space="preserve">Figure </w:t>
+      </w:r>
+      <w:fldSimple w:instr=" SEQ Figure \* ARABIC ">
+        <w:r>
+          <w:rPr>
+            <w:noProof/>
+          </w:rPr>
+          <w:t>13</w:t>
+        </w:r>
+      </w:fldSimple>
+      <w:r>
+        <w:t xml:space="preserve"> - </w:t>
+      </w:r>
+      <w:r>
+        <w:t>HTML&lt;body&gt;header&gt;</w:t>
+      </w:r>
+      <w:bookmarkEnd w:id="50"/>
+    </w:p>
+    <w:p>
+      <w:r>
+        <w:t xml:space="preserve">La balise </w:t>
+      </w:r>
+      <w:r>
+        <w:rPr>
+          <w:b/>
+          <w:i/>
+        </w:rPr>
+        <w:t>&lt;main&gt;</w:t>
+      </w:r>
+      <w:r>
+        <w:rPr>
+          <w:b/>
+          <w:i/>
+        </w:rPr>
+        <w:t xml:space="preserve"> </w:t>
+      </w:r>
+      <w:r>
+        <w:t>qui fait une grande partie du site, contient mon application donc le TypingTest. Cette balise s’est divisé en plusieurs &lt;div&gt; qui me permettront de bien les positionner dans différents endroits en utilisant CSS et pouvoir facilement accéder chaque élément depuis mon fichier Java Script.</w:t>
+      </w:r>
+    </w:p>
+    <w:p>
+      <w:pPr>
+        <w:pStyle w:val="Paragraphedeliste"/>
+        <w:numPr>
+          <w:ilvl w:val="1"/>
+          <w:numId w:val="10"/>
+        </w:numPr>
+        <w:rPr>
+          <w:b/>
+          <w:i/>
+        </w:rPr>
+      </w:pPr>
+      <w:r>
+        <w:rPr>
+          <w:b/>
+          <w:i/>
+        </w:rPr>
+        <w:t>&lt;div id= </w:t>
+      </w:r>
+      <w:r>
+        <w:rPr>
+          <w:b/>
+          <w:i/>
+        </w:rPr>
+        <w:t>‘’</w:t>
+      </w:r>
+      <w:r>
+        <w:rPr>
+          <w:b/>
+          <w:i/>
+        </w:rPr>
+        <w:t>app</w:t>
+      </w:r>
+      <w:r>
+        <w:rPr>
+          <w:b/>
+          <w:i/>
+        </w:rPr>
+        <w:t>’’</w:t>
+      </w:r>
+      <w:r>
+        <w:rPr>
+          <w:b/>
+          <w:i/>
+        </w:rPr>
+        <w:t>&gt;</w:t>
+      </w:r>
+      <w:r>
+        <w:rPr>
+          <w:b/>
+          <w:i/>
+        </w:rPr>
+        <w:t xml:space="preserve"> </w:t>
+      </w:r>
+      <w:r>
+        <w:t>contient un header pour le message de bienvenue. Un &lt;input&gt; de texte. Un &lt;div id=’’quote’’&gt; avec une balise paragraphe (&lt;p&gt;) pour afficher le texte à recopier.</w:t>
+      </w:r>
+    </w:p>
+    <w:p>
+      <w:pPr>
+        <w:keepNext/>
+      </w:pPr>
+      <w:r>
+        <w:rPr>
+          <w:b/>
+          <w:i/>
+          <w:noProof/>
+        </w:rPr>
+        <w:lastRenderedPageBreak/>
+        <w:drawing>
+          <wp:inline distT="0" distB="0" distL="0" distR="0" wp14:anchorId="4D5010E0" wp14:editId="2EBD37D7">
+            <wp:extent cx="6645910" cy="2842895"/>
+            <wp:effectExtent l="0" t="0" r="2540" b="0"/>
+            <wp:docPr id="27" name="Image 27"/>
+            <wp:cNvGraphicFramePr>
+              <a:graphicFrameLocks xmlns:a="http://schemas.openxmlformats.org/drawingml/2006/main" noChangeAspect="1"/>
+            </wp:cNvGraphicFramePr>
+            <a:graphic xmlns:a="http://schemas.openxmlformats.org/drawingml/2006/main">
+              <a:graphicData uri="http://schemas.openxmlformats.org/drawingml/2006/picture">
+                <pic:pic xmlns:pic="http://schemas.openxmlformats.org/drawingml/2006/picture">
+                  <pic:nvPicPr>
+                    <pic:cNvPr id="27" name="body-main.app.png"/>
+                    <pic:cNvPicPr/>
+                  </pic:nvPicPr>
+                  <pic:blipFill>
+                    <a:blip r:embed="rId23" cstate="print">
+                      <a:extLst>
+                        <a:ext uri="{28A0092B-C50C-407E-A947-70E740481C1C}">
+                          <a14:useLocalDpi xmlns:a14="http://schemas.microsoft.com/office/drawing/2010/main" val="0"/>
+                        </a:ext>
+                      </a:extLst>
+                    </a:blip>
+                    <a:stretch>
+                      <a:fillRect/>
+                    </a:stretch>
+                  </pic:blipFill>
+                  <pic:spPr>
+                    <a:xfrm>
+                      <a:off x="0" y="0"/>
+                      <a:ext cx="6645910" cy="2842895"/>
+                    </a:xfrm>
+                    <a:prstGeom prst="rect">
+                      <a:avLst/>
+                    </a:prstGeom>
+                  </pic:spPr>
+                </pic:pic>
+              </a:graphicData>
+            </a:graphic>
+          </wp:inline>
+        </w:drawing>
+      </w:r>
+    </w:p>
+    <w:p>
+      <w:pPr>
+        <w:pStyle w:val="Lgende"/>
+        <w:jc w:val="center"/>
+        <w:rPr>
+          <w:b/>
+        </w:rPr>
+      </w:pPr>
+      <w:bookmarkStart w:id="51" w:name="_Toc103782925"/>
+      <w:r>
+        <w:t xml:space="preserve">Figure </w:t>
+      </w:r>
+      <w:fldSimple w:instr=" SEQ Figure \* ARABIC ">
+        <w:r>
+          <w:rPr>
+            <w:noProof/>
+          </w:rPr>
+          <w:t>14</w:t>
+        </w:r>
+      </w:fldSimple>
+      <w:r>
+        <w:t xml:space="preserve"> - HTML&lt;body&gt;main&gt;div.app&gt;</w:t>
+      </w:r>
+      <w:bookmarkEnd w:id="51"/>
     </w:p>
     <w:p/>
-    <w:p/>
-    <w:p>
-      <w:bookmarkStart w:id="30" w:name="_GoBack"/>
-      <w:bookmarkEnd w:id="30"/>
-    </w:p>
     <w:p>
       <w:pPr>
         <w:rPr>
@@ -5425,8 +6494,8 @@
           <w:szCs w:val="32"/>
         </w:rPr>
       </w:pPr>
-      <w:bookmarkStart w:id="31" w:name="_Toc532179966"/>
-      <w:bookmarkStart w:id="32" w:name="_Toc165969650"/>
+      <w:bookmarkStart w:id="52" w:name="_Toc532179966"/>
+      <w:bookmarkStart w:id="53" w:name="_Toc165969650"/>
       <w:r>
         <w:br w:type="page"/>
       </w:r>
@@ -5435,30 +6504,30 @@
       <w:pPr>
         <w:pStyle w:val="Titre1"/>
       </w:pPr>
-      <w:bookmarkStart w:id="33" w:name="_Toc103753699"/>
+      <w:bookmarkStart w:id="54" w:name="_Toc103783416"/>
       <w:r>
         <w:lastRenderedPageBreak/>
         <w:t>Tests</w:t>
       </w:r>
-      <w:bookmarkEnd w:id="31"/>
-      <w:bookmarkEnd w:id="32"/>
-      <w:bookmarkEnd w:id="33"/>
+      <w:bookmarkEnd w:id="52"/>
+      <w:bookmarkEnd w:id="53"/>
+      <w:bookmarkEnd w:id="54"/>
     </w:p>
     <w:p>
       <w:pPr>
         <w:pStyle w:val="Titre2"/>
       </w:pPr>
-      <w:bookmarkStart w:id="34" w:name="_Toc532179968"/>
-      <w:bookmarkStart w:id="35" w:name="_Toc165969652"/>
-      <w:bookmarkStart w:id="36" w:name="_Ref308525868"/>
-      <w:bookmarkStart w:id="37" w:name="_Toc103753700"/>
+      <w:bookmarkStart w:id="55" w:name="_Toc532179968"/>
+      <w:bookmarkStart w:id="56" w:name="_Toc165969652"/>
+      <w:bookmarkStart w:id="57" w:name="_Ref308525868"/>
+      <w:bookmarkStart w:id="58" w:name="_Toc103783417"/>
       <w:r>
         <w:t>Dossier des tests</w:t>
       </w:r>
-      <w:bookmarkEnd w:id="34"/>
-      <w:bookmarkEnd w:id="35"/>
-      <w:bookmarkEnd w:id="36"/>
-      <w:bookmarkEnd w:id="37"/>
+      <w:bookmarkEnd w:id="55"/>
+      <w:bookmarkEnd w:id="56"/>
+      <w:bookmarkEnd w:id="57"/>
+      <w:bookmarkEnd w:id="58"/>
     </w:p>
     <w:p>
       <w:pPr>
@@ -5472,7 +6541,7 @@
           <w:szCs w:val="32"/>
         </w:rPr>
       </w:pPr>
-      <w:bookmarkStart w:id="38" w:name="_Toc165969653"/>
+      <w:bookmarkStart w:id="59" w:name="_Toc165969653"/>
       <w:r>
         <w:br w:type="page"/>
       </w:r>
@@ -5481,90 +6550,90 @@
       <w:pPr>
         <w:pStyle w:val="Titre1"/>
       </w:pPr>
-      <w:bookmarkStart w:id="39" w:name="_Toc103753701"/>
+      <w:bookmarkStart w:id="60" w:name="_Toc103783418"/>
       <w:r>
         <w:lastRenderedPageBreak/>
         <w:t>Conclusion</w:t>
       </w:r>
-      <w:bookmarkEnd w:id="38"/>
-      <w:bookmarkEnd w:id="39"/>
+      <w:bookmarkEnd w:id="59"/>
+      <w:bookmarkEnd w:id="60"/>
     </w:p>
     <w:p>
       <w:pPr>
         <w:pStyle w:val="Titre2"/>
       </w:pPr>
-      <w:bookmarkStart w:id="40" w:name="_Toc165969654"/>
-      <w:bookmarkStart w:id="41" w:name="_Toc103753702"/>
+      <w:bookmarkStart w:id="61" w:name="_Toc165969654"/>
+      <w:bookmarkStart w:id="62" w:name="_Toc103783419"/>
       <w:r>
         <w:t xml:space="preserve">Bilan des </w:t>
       </w:r>
-      <w:bookmarkEnd w:id="40"/>
+      <w:bookmarkEnd w:id="61"/>
       <w:r>
         <w:t>fonctionnalités demandées</w:t>
       </w:r>
-      <w:bookmarkEnd w:id="41"/>
+      <w:bookmarkEnd w:id="62"/>
     </w:p>
     <w:p>
       <w:pPr>
         <w:pStyle w:val="Titre2"/>
       </w:pPr>
-      <w:bookmarkStart w:id="42" w:name="_Toc165969655"/>
-      <w:bookmarkStart w:id="43" w:name="_Toc103753703"/>
+      <w:bookmarkStart w:id="63" w:name="_Toc165969655"/>
+      <w:bookmarkStart w:id="64" w:name="_Toc103783420"/>
       <w:r>
         <w:t>Bilan de la planification</w:t>
       </w:r>
-      <w:bookmarkEnd w:id="42"/>
-      <w:bookmarkEnd w:id="43"/>
+      <w:bookmarkEnd w:id="63"/>
+      <w:bookmarkEnd w:id="64"/>
     </w:p>
     <w:p>
       <w:pPr>
         <w:pStyle w:val="Titre2"/>
       </w:pPr>
-      <w:bookmarkStart w:id="44" w:name="_Toc165969656"/>
-      <w:bookmarkStart w:id="45" w:name="_Toc103753704"/>
+      <w:bookmarkStart w:id="65" w:name="_Toc165969656"/>
+      <w:bookmarkStart w:id="66" w:name="_Toc103783421"/>
       <w:r>
         <w:t>Bilan personnel</w:t>
       </w:r>
-      <w:bookmarkEnd w:id="44"/>
-      <w:bookmarkEnd w:id="45"/>
+      <w:bookmarkEnd w:id="65"/>
+      <w:bookmarkEnd w:id="66"/>
     </w:p>
     <w:p>
       <w:pPr>
         <w:pStyle w:val="Titre1"/>
       </w:pPr>
-      <w:bookmarkStart w:id="46" w:name="_Toc532179971"/>
-      <w:bookmarkStart w:id="47" w:name="_Toc165969657"/>
-      <w:bookmarkStart w:id="48" w:name="_Toc103753705"/>
+      <w:bookmarkStart w:id="67" w:name="_Toc532179971"/>
+      <w:bookmarkStart w:id="68" w:name="_Toc165969657"/>
+      <w:bookmarkStart w:id="69" w:name="_Toc103783422"/>
       <w:r>
         <w:t>Divers</w:t>
       </w:r>
-      <w:bookmarkEnd w:id="46"/>
-      <w:bookmarkEnd w:id="47"/>
-      <w:bookmarkEnd w:id="48"/>
+      <w:bookmarkEnd w:id="67"/>
+      <w:bookmarkEnd w:id="68"/>
+      <w:bookmarkEnd w:id="69"/>
     </w:p>
     <w:p>
       <w:pPr>
         <w:pStyle w:val="Titre2"/>
       </w:pPr>
-      <w:bookmarkStart w:id="49" w:name="_Toc532179972"/>
-      <w:bookmarkStart w:id="50" w:name="_Toc165969658"/>
-      <w:bookmarkStart w:id="51" w:name="_Toc103753706"/>
+      <w:bookmarkStart w:id="70" w:name="_Toc532179972"/>
+      <w:bookmarkStart w:id="71" w:name="_Toc165969658"/>
+      <w:bookmarkStart w:id="72" w:name="_Toc103783423"/>
       <w:r>
         <w:t>Journal de travail</w:t>
       </w:r>
-      <w:bookmarkEnd w:id="49"/>
-      <w:bookmarkEnd w:id="50"/>
-      <w:bookmarkEnd w:id="51"/>
+      <w:bookmarkEnd w:id="70"/>
+      <w:bookmarkEnd w:id="71"/>
+      <w:bookmarkEnd w:id="72"/>
     </w:p>
     <w:p>
       <w:pPr>
         <w:pStyle w:val="Titre2"/>
       </w:pPr>
-      <w:bookmarkStart w:id="52" w:name="_Toc103753707"/>
+      <w:bookmarkStart w:id="73" w:name="_Toc103783424"/>
       <w:r>
         <w:t>Table des illustrations</w:t>
       </w:r>
-      <w:bookmarkEnd w:id="52"/>
+      <w:bookmarkEnd w:id="73"/>
     </w:p>
     <w:p>
       <w:pPr>
@@ -5587,7 +6656,7 @@
       <w:r>
         <w:fldChar w:fldCharType="separate"/>
       </w:r>
-      <w:hyperlink r:id="rId21" w:anchor="_Toc103254522" w:history="1">
+      <w:hyperlink r:id="rId24" w:anchor="_Toc103782912" w:history="1">
         <w:r>
           <w:rPr>
             <w:rStyle w:val="Lienhypertexte"/>
@@ -5614,7 +6683,7 @@
             <w:noProof/>
             <w:webHidden/>
           </w:rPr>
-          <w:instrText xml:space="preserve"> PAGEREF _Toc103254522 \h </w:instrText>
+          <w:instrText xml:space="preserve"> PAGEREF _Toc103782912 \h </w:instrText>
         </w:r>
         <w:r>
           <w:rPr>
@@ -5634,7 +6703,917 @@
             <w:noProof/>
             <w:webHidden/>
           </w:rPr>
-          <w:t>4</w:t>
+          <w:t>5</w:t>
+        </w:r>
+        <w:r>
+          <w:rPr>
+            <w:noProof/>
+            <w:webHidden/>
+          </w:rPr>
+          <w:fldChar w:fldCharType="end"/>
+        </w:r>
+      </w:hyperlink>
+    </w:p>
+    <w:p>
+      <w:pPr>
+        <w:pStyle w:val="Tabledesillustrations"/>
+        <w:tabs>
+          <w:tab w:val="right" w:pos="10456"/>
+        </w:tabs>
+        <w:rPr>
+          <w:rFonts w:asciiTheme="minorHAnsi" w:hAnsiTheme="minorHAnsi"/>
+          <w:smallCaps w:val="0"/>
+          <w:noProof/>
+        </w:rPr>
+      </w:pPr>
+      <w:hyperlink w:anchor="_Toc103782913" w:history="1">
+        <w:r>
+          <w:rPr>
+            <w:rStyle w:val="Lienhypertexte"/>
+            <w:noProof/>
+          </w:rPr>
+          <w:t>Figure 2 - Planification détaillée (Semaine 1)</w:t>
+        </w:r>
+        <w:r>
+          <w:rPr>
+            <w:noProof/>
+            <w:webHidden/>
+          </w:rPr>
+          <w:tab/>
+        </w:r>
+        <w:r>
+          <w:rPr>
+            <w:noProof/>
+            <w:webHidden/>
+          </w:rPr>
+          <w:fldChar w:fldCharType="begin"/>
+        </w:r>
+        <w:r>
+          <w:rPr>
+            <w:noProof/>
+            <w:webHidden/>
+          </w:rPr>
+          <w:instrText xml:space="preserve"> PAGEREF _Toc103782913 \h </w:instrText>
+        </w:r>
+        <w:r>
+          <w:rPr>
+            <w:noProof/>
+            <w:webHidden/>
+          </w:rPr>
+        </w:r>
+        <w:r>
+          <w:rPr>
+            <w:noProof/>
+            <w:webHidden/>
+          </w:rPr>
+          <w:fldChar w:fldCharType="separate"/>
+        </w:r>
+        <w:r>
+          <w:rPr>
+            <w:noProof/>
+            <w:webHidden/>
+          </w:rPr>
+          <w:t>8</w:t>
+        </w:r>
+        <w:r>
+          <w:rPr>
+            <w:noProof/>
+            <w:webHidden/>
+          </w:rPr>
+          <w:fldChar w:fldCharType="end"/>
+        </w:r>
+      </w:hyperlink>
+    </w:p>
+    <w:p>
+      <w:pPr>
+        <w:pStyle w:val="Tabledesillustrations"/>
+        <w:tabs>
+          <w:tab w:val="right" w:pos="10456"/>
+        </w:tabs>
+        <w:rPr>
+          <w:rFonts w:asciiTheme="minorHAnsi" w:hAnsiTheme="minorHAnsi"/>
+          <w:smallCaps w:val="0"/>
+          <w:noProof/>
+        </w:rPr>
+      </w:pPr>
+      <w:hyperlink r:id="rId25" w:anchor="_Toc103782914" w:history="1">
+        <w:r>
+          <w:rPr>
+            <w:rStyle w:val="Lienhypertexte"/>
+            <w:noProof/>
+          </w:rPr>
+          <w:t>Figure 3 - Planification détaillée (Semaine 2)</w:t>
+        </w:r>
+        <w:r>
+          <w:rPr>
+            <w:noProof/>
+            <w:webHidden/>
+          </w:rPr>
+          <w:tab/>
+        </w:r>
+        <w:r>
+          <w:rPr>
+            <w:noProof/>
+            <w:webHidden/>
+          </w:rPr>
+          <w:fldChar w:fldCharType="begin"/>
+        </w:r>
+        <w:r>
+          <w:rPr>
+            <w:noProof/>
+            <w:webHidden/>
+          </w:rPr>
+          <w:instrText xml:space="preserve"> PAGEREF _Toc103782914 \h </w:instrText>
+        </w:r>
+        <w:r>
+          <w:rPr>
+            <w:noProof/>
+            <w:webHidden/>
+          </w:rPr>
+        </w:r>
+        <w:r>
+          <w:rPr>
+            <w:noProof/>
+            <w:webHidden/>
+          </w:rPr>
+          <w:fldChar w:fldCharType="separate"/>
+        </w:r>
+        <w:r>
+          <w:rPr>
+            <w:noProof/>
+            <w:webHidden/>
+          </w:rPr>
+          <w:t>9</w:t>
+        </w:r>
+        <w:r>
+          <w:rPr>
+            <w:noProof/>
+            <w:webHidden/>
+          </w:rPr>
+          <w:fldChar w:fldCharType="end"/>
+        </w:r>
+      </w:hyperlink>
+    </w:p>
+    <w:p>
+      <w:pPr>
+        <w:pStyle w:val="Tabledesillustrations"/>
+        <w:tabs>
+          <w:tab w:val="right" w:pos="10456"/>
+        </w:tabs>
+        <w:rPr>
+          <w:rFonts w:asciiTheme="minorHAnsi" w:hAnsiTheme="minorHAnsi"/>
+          <w:smallCaps w:val="0"/>
+          <w:noProof/>
+        </w:rPr>
+      </w:pPr>
+      <w:hyperlink r:id="rId26" w:anchor="_Toc103782915" w:history="1">
+        <w:r>
+          <w:rPr>
+            <w:rStyle w:val="Lienhypertexte"/>
+            <w:noProof/>
+          </w:rPr>
+          <w:t>Figure 4 - Planification détaillée (Semaine 4)</w:t>
+        </w:r>
+        <w:r>
+          <w:rPr>
+            <w:noProof/>
+            <w:webHidden/>
+          </w:rPr>
+          <w:tab/>
+        </w:r>
+        <w:r>
+          <w:rPr>
+            <w:noProof/>
+            <w:webHidden/>
+          </w:rPr>
+          <w:fldChar w:fldCharType="begin"/>
+        </w:r>
+        <w:r>
+          <w:rPr>
+            <w:noProof/>
+            <w:webHidden/>
+          </w:rPr>
+          <w:instrText xml:space="preserve"> PAGEREF _Toc103782915 \h </w:instrText>
+        </w:r>
+        <w:r>
+          <w:rPr>
+            <w:noProof/>
+            <w:webHidden/>
+          </w:rPr>
+        </w:r>
+        <w:r>
+          <w:rPr>
+            <w:noProof/>
+            <w:webHidden/>
+          </w:rPr>
+          <w:fldChar w:fldCharType="separate"/>
+        </w:r>
+        <w:r>
+          <w:rPr>
+            <w:noProof/>
+            <w:webHidden/>
+          </w:rPr>
+          <w:t>10</w:t>
+        </w:r>
+        <w:r>
+          <w:rPr>
+            <w:noProof/>
+            <w:webHidden/>
+          </w:rPr>
+          <w:fldChar w:fldCharType="end"/>
+        </w:r>
+      </w:hyperlink>
+    </w:p>
+    <w:p>
+      <w:pPr>
+        <w:pStyle w:val="Tabledesillustrations"/>
+        <w:tabs>
+          <w:tab w:val="right" w:pos="10456"/>
+        </w:tabs>
+        <w:rPr>
+          <w:rFonts w:asciiTheme="minorHAnsi" w:hAnsiTheme="minorHAnsi"/>
+          <w:smallCaps w:val="0"/>
+          <w:noProof/>
+        </w:rPr>
+      </w:pPr>
+      <w:hyperlink r:id="rId27" w:anchor="_Toc103782916" w:history="1">
+        <w:r>
+          <w:rPr>
+            <w:rStyle w:val="Lienhypertexte"/>
+            <w:noProof/>
+          </w:rPr>
+          <w:t>Figure 5 - Planification détaillée (Semaine 5)</w:t>
+        </w:r>
+        <w:r>
+          <w:rPr>
+            <w:noProof/>
+            <w:webHidden/>
+          </w:rPr>
+          <w:tab/>
+        </w:r>
+        <w:r>
+          <w:rPr>
+            <w:noProof/>
+            <w:webHidden/>
+          </w:rPr>
+          <w:fldChar w:fldCharType="begin"/>
+        </w:r>
+        <w:r>
+          <w:rPr>
+            <w:noProof/>
+            <w:webHidden/>
+          </w:rPr>
+          <w:instrText xml:space="preserve"> PAGEREF _Toc103782916 \h </w:instrText>
+        </w:r>
+        <w:r>
+          <w:rPr>
+            <w:noProof/>
+            <w:webHidden/>
+          </w:rPr>
+        </w:r>
+        <w:r>
+          <w:rPr>
+            <w:noProof/>
+            <w:webHidden/>
+          </w:rPr>
+          <w:fldChar w:fldCharType="separate"/>
+        </w:r>
+        <w:r>
+          <w:rPr>
+            <w:noProof/>
+            <w:webHidden/>
+          </w:rPr>
+          <w:t>10</w:t>
+        </w:r>
+        <w:r>
+          <w:rPr>
+            <w:noProof/>
+            <w:webHidden/>
+          </w:rPr>
+          <w:fldChar w:fldCharType="end"/>
+        </w:r>
+      </w:hyperlink>
+    </w:p>
+    <w:p>
+      <w:pPr>
+        <w:pStyle w:val="Tabledesillustrations"/>
+        <w:tabs>
+          <w:tab w:val="right" w:pos="10456"/>
+        </w:tabs>
+        <w:rPr>
+          <w:rFonts w:asciiTheme="minorHAnsi" w:hAnsiTheme="minorHAnsi"/>
+          <w:smallCaps w:val="0"/>
+          <w:noProof/>
+        </w:rPr>
+      </w:pPr>
+      <w:hyperlink r:id="rId28" w:anchor="_Toc103782917" w:history="1">
+        <w:r>
+          <w:rPr>
+            <w:rStyle w:val="Lienhypertexte"/>
+            <w:noProof/>
+          </w:rPr>
+          <w:t>Figure 6 - Planification détaillée (Semaine 3)</w:t>
+        </w:r>
+        <w:r>
+          <w:rPr>
+            <w:noProof/>
+            <w:webHidden/>
+          </w:rPr>
+          <w:tab/>
+        </w:r>
+        <w:r>
+          <w:rPr>
+            <w:noProof/>
+            <w:webHidden/>
+          </w:rPr>
+          <w:fldChar w:fldCharType="begin"/>
+        </w:r>
+        <w:r>
+          <w:rPr>
+            <w:noProof/>
+            <w:webHidden/>
+          </w:rPr>
+          <w:instrText xml:space="preserve"> PAGEREF _Toc103782917 \h </w:instrText>
+        </w:r>
+        <w:r>
+          <w:rPr>
+            <w:noProof/>
+            <w:webHidden/>
+          </w:rPr>
+        </w:r>
+        <w:r>
+          <w:rPr>
+            <w:noProof/>
+            <w:webHidden/>
+          </w:rPr>
+          <w:fldChar w:fldCharType="separate"/>
+        </w:r>
+        <w:r>
+          <w:rPr>
+            <w:noProof/>
+            <w:webHidden/>
+          </w:rPr>
+          <w:t>10</w:t>
+        </w:r>
+        <w:r>
+          <w:rPr>
+            <w:noProof/>
+            <w:webHidden/>
+          </w:rPr>
+          <w:fldChar w:fldCharType="end"/>
+        </w:r>
+      </w:hyperlink>
+    </w:p>
+    <w:p>
+      <w:pPr>
+        <w:pStyle w:val="Tabledesillustrations"/>
+        <w:tabs>
+          <w:tab w:val="right" w:pos="10456"/>
+        </w:tabs>
+        <w:rPr>
+          <w:rFonts w:asciiTheme="minorHAnsi" w:hAnsiTheme="minorHAnsi"/>
+          <w:smallCaps w:val="0"/>
+          <w:noProof/>
+        </w:rPr>
+      </w:pPr>
+      <w:hyperlink r:id="rId29" w:anchor="_Toc103782918" w:history="1">
+        <w:r>
+          <w:rPr>
+            <w:rStyle w:val="Lienhypertexte"/>
+            <w:noProof/>
+          </w:rPr>
+          <w:t>Figure 7 - Visual Studio Code</w:t>
+        </w:r>
+        <w:r>
+          <w:rPr>
+            <w:noProof/>
+            <w:webHidden/>
+          </w:rPr>
+          <w:tab/>
+        </w:r>
+        <w:r>
+          <w:rPr>
+            <w:noProof/>
+            <w:webHidden/>
+          </w:rPr>
+          <w:fldChar w:fldCharType="begin"/>
+        </w:r>
+        <w:r>
+          <w:rPr>
+            <w:noProof/>
+            <w:webHidden/>
+          </w:rPr>
+          <w:instrText xml:space="preserve"> PAGEREF _Toc103782918 \h </w:instrText>
+        </w:r>
+        <w:r>
+          <w:rPr>
+            <w:noProof/>
+            <w:webHidden/>
+          </w:rPr>
+        </w:r>
+        <w:r>
+          <w:rPr>
+            <w:noProof/>
+            <w:webHidden/>
+          </w:rPr>
+          <w:fldChar w:fldCharType="separate"/>
+        </w:r>
+        <w:r>
+          <w:rPr>
+            <w:noProof/>
+            <w:webHidden/>
+          </w:rPr>
+          <w:t>11</w:t>
+        </w:r>
+        <w:r>
+          <w:rPr>
+            <w:noProof/>
+            <w:webHidden/>
+          </w:rPr>
+          <w:fldChar w:fldCharType="end"/>
+        </w:r>
+      </w:hyperlink>
+    </w:p>
+    <w:p>
+      <w:pPr>
+        <w:pStyle w:val="Tabledesillustrations"/>
+        <w:tabs>
+          <w:tab w:val="right" w:pos="10456"/>
+        </w:tabs>
+        <w:rPr>
+          <w:rFonts w:asciiTheme="minorHAnsi" w:hAnsiTheme="minorHAnsi"/>
+          <w:smallCaps w:val="0"/>
+          <w:noProof/>
+        </w:rPr>
+      </w:pPr>
+      <w:hyperlink r:id="rId30" w:anchor="_Toc103782919" w:history="1">
+        <w:r>
+          <w:rPr>
+            <w:rStyle w:val="Lienhypertexte"/>
+            <w:noProof/>
+          </w:rPr>
+          <w:t>Figure 8 – GitHub.com</w:t>
+        </w:r>
+        <w:r>
+          <w:rPr>
+            <w:noProof/>
+            <w:webHidden/>
+          </w:rPr>
+          <w:tab/>
+        </w:r>
+        <w:r>
+          <w:rPr>
+            <w:noProof/>
+            <w:webHidden/>
+          </w:rPr>
+          <w:fldChar w:fldCharType="begin"/>
+        </w:r>
+        <w:r>
+          <w:rPr>
+            <w:noProof/>
+            <w:webHidden/>
+          </w:rPr>
+          <w:instrText xml:space="preserve"> PAGEREF _Toc103782919 \h </w:instrText>
+        </w:r>
+        <w:r>
+          <w:rPr>
+            <w:noProof/>
+            <w:webHidden/>
+          </w:rPr>
+        </w:r>
+        <w:r>
+          <w:rPr>
+            <w:noProof/>
+            <w:webHidden/>
+          </w:rPr>
+          <w:fldChar w:fldCharType="separate"/>
+        </w:r>
+        <w:r>
+          <w:rPr>
+            <w:noProof/>
+            <w:webHidden/>
+          </w:rPr>
+          <w:t>11</w:t>
+        </w:r>
+        <w:r>
+          <w:rPr>
+            <w:noProof/>
+            <w:webHidden/>
+          </w:rPr>
+          <w:fldChar w:fldCharType="end"/>
+        </w:r>
+      </w:hyperlink>
+    </w:p>
+    <w:p>
+      <w:pPr>
+        <w:pStyle w:val="Tabledesillustrations"/>
+        <w:tabs>
+          <w:tab w:val="right" w:pos="10456"/>
+        </w:tabs>
+        <w:rPr>
+          <w:rFonts w:asciiTheme="minorHAnsi" w:hAnsiTheme="minorHAnsi"/>
+          <w:smallCaps w:val="0"/>
+          <w:noProof/>
+        </w:rPr>
+      </w:pPr>
+      <w:hyperlink r:id="rId31" w:anchor="_Toc103782920" w:history="1">
+        <w:r>
+          <w:rPr>
+            <w:rStyle w:val="Lienhypertexte"/>
+            <w:noProof/>
+          </w:rPr>
+          <w:t>Figure 9 - Render.com</w:t>
+        </w:r>
+        <w:r>
+          <w:rPr>
+            <w:noProof/>
+            <w:webHidden/>
+          </w:rPr>
+          <w:tab/>
+        </w:r>
+        <w:r>
+          <w:rPr>
+            <w:noProof/>
+            <w:webHidden/>
+          </w:rPr>
+          <w:fldChar w:fldCharType="begin"/>
+        </w:r>
+        <w:r>
+          <w:rPr>
+            <w:noProof/>
+            <w:webHidden/>
+          </w:rPr>
+          <w:instrText xml:space="preserve"> PAGEREF _Toc103782920 \h </w:instrText>
+        </w:r>
+        <w:r>
+          <w:rPr>
+            <w:noProof/>
+            <w:webHidden/>
+          </w:rPr>
+        </w:r>
+        <w:r>
+          <w:rPr>
+            <w:noProof/>
+            <w:webHidden/>
+          </w:rPr>
+          <w:fldChar w:fldCharType="separate"/>
+        </w:r>
+        <w:r>
+          <w:rPr>
+            <w:noProof/>
+            <w:webHidden/>
+          </w:rPr>
+          <w:t>11</w:t>
+        </w:r>
+        <w:r>
+          <w:rPr>
+            <w:noProof/>
+            <w:webHidden/>
+          </w:rPr>
+          <w:fldChar w:fldCharType="end"/>
+        </w:r>
+      </w:hyperlink>
+    </w:p>
+    <w:p>
+      <w:pPr>
+        <w:pStyle w:val="Tabledesillustrations"/>
+        <w:tabs>
+          <w:tab w:val="right" w:pos="10456"/>
+        </w:tabs>
+        <w:rPr>
+          <w:rFonts w:asciiTheme="minorHAnsi" w:hAnsiTheme="minorHAnsi"/>
+          <w:smallCaps w:val="0"/>
+          <w:noProof/>
+        </w:rPr>
+      </w:pPr>
+      <w:hyperlink w:anchor="_Toc103782921" w:history="1">
+        <w:r>
+          <w:rPr>
+            <w:rStyle w:val="Lienhypertexte"/>
+            <w:noProof/>
+          </w:rPr>
+          <w:t>Figure 10 - Répertoires du travail</w:t>
+        </w:r>
+        <w:r>
+          <w:rPr>
+            <w:noProof/>
+            <w:webHidden/>
+          </w:rPr>
+          <w:tab/>
+        </w:r>
+        <w:r>
+          <w:rPr>
+            <w:noProof/>
+            <w:webHidden/>
+          </w:rPr>
+          <w:fldChar w:fldCharType="begin"/>
+        </w:r>
+        <w:r>
+          <w:rPr>
+            <w:noProof/>
+            <w:webHidden/>
+          </w:rPr>
+          <w:instrText xml:space="preserve"> PAGEREF _Toc103782921 \h </w:instrText>
+        </w:r>
+        <w:r>
+          <w:rPr>
+            <w:noProof/>
+            <w:webHidden/>
+          </w:rPr>
+        </w:r>
+        <w:r>
+          <w:rPr>
+            <w:noProof/>
+            <w:webHidden/>
+          </w:rPr>
+          <w:fldChar w:fldCharType="separate"/>
+        </w:r>
+        <w:r>
+          <w:rPr>
+            <w:noProof/>
+            <w:webHidden/>
+          </w:rPr>
+          <w:t>12</w:t>
+        </w:r>
+        <w:r>
+          <w:rPr>
+            <w:noProof/>
+            <w:webHidden/>
+          </w:rPr>
+          <w:fldChar w:fldCharType="end"/>
+        </w:r>
+      </w:hyperlink>
+    </w:p>
+    <w:p>
+      <w:pPr>
+        <w:pStyle w:val="Tabledesillustrations"/>
+        <w:tabs>
+          <w:tab w:val="right" w:pos="10456"/>
+        </w:tabs>
+        <w:rPr>
+          <w:rFonts w:asciiTheme="minorHAnsi" w:hAnsiTheme="minorHAnsi"/>
+          <w:smallCaps w:val="0"/>
+          <w:noProof/>
+        </w:rPr>
+      </w:pPr>
+      <w:hyperlink w:anchor="_Toc103782922" w:history="1">
+        <w:r>
+          <w:rPr>
+            <w:rStyle w:val="Lienhypertexte"/>
+            <w:noProof/>
+          </w:rPr>
+          <w:t>Figure 11 - HTML&lt;head&gt;</w:t>
+        </w:r>
+        <w:r>
+          <w:rPr>
+            <w:noProof/>
+            <w:webHidden/>
+          </w:rPr>
+          <w:tab/>
+        </w:r>
+        <w:r>
+          <w:rPr>
+            <w:noProof/>
+            <w:webHidden/>
+          </w:rPr>
+          <w:fldChar w:fldCharType="begin"/>
+        </w:r>
+        <w:r>
+          <w:rPr>
+            <w:noProof/>
+            <w:webHidden/>
+          </w:rPr>
+          <w:instrText xml:space="preserve"> PAGEREF _Toc103782922 \h </w:instrText>
+        </w:r>
+        <w:r>
+          <w:rPr>
+            <w:noProof/>
+            <w:webHidden/>
+          </w:rPr>
+        </w:r>
+        <w:r>
+          <w:rPr>
+            <w:noProof/>
+            <w:webHidden/>
+          </w:rPr>
+          <w:fldChar w:fldCharType="separate"/>
+        </w:r>
+        <w:r>
+          <w:rPr>
+            <w:noProof/>
+            <w:webHidden/>
+          </w:rPr>
+          <w:t>13</w:t>
+        </w:r>
+        <w:r>
+          <w:rPr>
+            <w:noProof/>
+            <w:webHidden/>
+          </w:rPr>
+          <w:fldChar w:fldCharType="end"/>
+        </w:r>
+      </w:hyperlink>
+    </w:p>
+    <w:p>
+      <w:pPr>
+        <w:pStyle w:val="Tabledesillustrations"/>
+        <w:tabs>
+          <w:tab w:val="right" w:pos="10456"/>
+        </w:tabs>
+        <w:rPr>
+          <w:rFonts w:asciiTheme="minorHAnsi" w:hAnsiTheme="minorHAnsi"/>
+          <w:smallCaps w:val="0"/>
+          <w:noProof/>
+        </w:rPr>
+      </w:pPr>
+      <w:hyperlink w:anchor="_Toc103782923" w:history="1">
+        <w:r>
+          <w:rPr>
+            <w:rStyle w:val="Lienhypertexte"/>
+            <w:noProof/>
+          </w:rPr>
+          <w:t>Figure 12 - HTML&lt;body&gt; plan</w:t>
+        </w:r>
+        <w:r>
+          <w:rPr>
+            <w:noProof/>
+            <w:webHidden/>
+          </w:rPr>
+          <w:tab/>
+        </w:r>
+        <w:r>
+          <w:rPr>
+            <w:noProof/>
+            <w:webHidden/>
+          </w:rPr>
+          <w:fldChar w:fldCharType="begin"/>
+        </w:r>
+        <w:r>
+          <w:rPr>
+            <w:noProof/>
+            <w:webHidden/>
+          </w:rPr>
+          <w:instrText xml:space="preserve"> PAGEREF _Toc103782923 \h </w:instrText>
+        </w:r>
+        <w:r>
+          <w:rPr>
+            <w:noProof/>
+            <w:webHidden/>
+          </w:rPr>
+        </w:r>
+        <w:r>
+          <w:rPr>
+            <w:noProof/>
+            <w:webHidden/>
+          </w:rPr>
+          <w:fldChar w:fldCharType="separate"/>
+        </w:r>
+        <w:r>
+          <w:rPr>
+            <w:noProof/>
+            <w:webHidden/>
+          </w:rPr>
+          <w:t>14</w:t>
+        </w:r>
+        <w:r>
+          <w:rPr>
+            <w:noProof/>
+            <w:webHidden/>
+          </w:rPr>
+          <w:fldChar w:fldCharType="end"/>
+        </w:r>
+      </w:hyperlink>
+    </w:p>
+    <w:p>
+      <w:pPr>
+        <w:pStyle w:val="Tabledesillustrations"/>
+        <w:tabs>
+          <w:tab w:val="right" w:pos="10456"/>
+        </w:tabs>
+        <w:rPr>
+          <w:rFonts w:asciiTheme="minorHAnsi" w:hAnsiTheme="minorHAnsi"/>
+          <w:smallCaps w:val="0"/>
+          <w:noProof/>
+        </w:rPr>
+      </w:pPr>
+      <w:hyperlink w:anchor="_Toc103782924" w:history="1">
+        <w:r>
+          <w:rPr>
+            <w:rStyle w:val="Lienhypertexte"/>
+            <w:noProof/>
+          </w:rPr>
+          <w:t>Figure 13 - HTML&lt;body&gt;header&gt;</w:t>
+        </w:r>
+        <w:r>
+          <w:rPr>
+            <w:noProof/>
+            <w:webHidden/>
+          </w:rPr>
+          <w:tab/>
+        </w:r>
+        <w:r>
+          <w:rPr>
+            <w:noProof/>
+            <w:webHidden/>
+          </w:rPr>
+          <w:fldChar w:fldCharType="begin"/>
+        </w:r>
+        <w:r>
+          <w:rPr>
+            <w:noProof/>
+            <w:webHidden/>
+          </w:rPr>
+          <w:instrText xml:space="preserve"> PAGEREF _Toc103782924 \h </w:instrText>
+        </w:r>
+        <w:r>
+          <w:rPr>
+            <w:noProof/>
+            <w:webHidden/>
+          </w:rPr>
+        </w:r>
+        <w:r>
+          <w:rPr>
+            <w:noProof/>
+            <w:webHidden/>
+          </w:rPr>
+          <w:fldChar w:fldCharType="separate"/>
+        </w:r>
+        <w:r>
+          <w:rPr>
+            <w:noProof/>
+            <w:webHidden/>
+          </w:rPr>
+          <w:t>14</w:t>
+        </w:r>
+        <w:r>
+          <w:rPr>
+            <w:noProof/>
+            <w:webHidden/>
+          </w:rPr>
+          <w:fldChar w:fldCharType="end"/>
+        </w:r>
+      </w:hyperlink>
+    </w:p>
+    <w:p>
+      <w:pPr>
+        <w:pStyle w:val="Tabledesillustrations"/>
+        <w:tabs>
+          <w:tab w:val="right" w:pos="10456"/>
+        </w:tabs>
+        <w:rPr>
+          <w:rFonts w:asciiTheme="minorHAnsi" w:hAnsiTheme="minorHAnsi"/>
+          <w:smallCaps w:val="0"/>
+          <w:noProof/>
+        </w:rPr>
+      </w:pPr>
+      <w:hyperlink w:anchor="_Toc103782925" w:history="1">
+        <w:r>
+          <w:rPr>
+            <w:rStyle w:val="Lienhypertexte"/>
+            <w:noProof/>
+          </w:rPr>
+          <w:t>Figure 14 - HTML&lt;body&gt;main&gt;div.app&gt;</w:t>
+        </w:r>
+        <w:r>
+          <w:rPr>
+            <w:noProof/>
+            <w:webHidden/>
+          </w:rPr>
+          <w:tab/>
+        </w:r>
+        <w:r>
+          <w:rPr>
+            <w:noProof/>
+            <w:webHidden/>
+          </w:rPr>
+          <w:fldChar w:fldCharType="begin"/>
+        </w:r>
+        <w:r>
+          <w:rPr>
+            <w:noProof/>
+            <w:webHidden/>
+          </w:rPr>
+          <w:instrText xml:space="preserve"> PAGEREF _Toc103782925 \h </w:instrText>
+        </w:r>
+        <w:r>
+          <w:rPr>
+            <w:noProof/>
+            <w:webHidden/>
+          </w:rPr>
+        </w:r>
+        <w:r>
+          <w:rPr>
+            <w:noProof/>
+            <w:webHidden/>
+          </w:rPr>
+          <w:fldChar w:fldCharType="separate"/>
+        </w:r>
+        <w:r>
+          <w:rPr>
+            <w:noProof/>
+            <w:webHidden/>
+          </w:rPr>
+          <w:t>15</w:t>
         </w:r>
         <w:r>
           <w:rPr>
@@ -5658,11 +7637,11 @@
       <w:pPr>
         <w:pStyle w:val="Titre2"/>
       </w:pPr>
-      <w:bookmarkStart w:id="53" w:name="_Toc103753708"/>
+      <w:bookmarkStart w:id="74" w:name="_Toc103783425"/>
       <w:r>
         <w:t>Glossaire</w:t>
       </w:r>
-      <w:bookmarkEnd w:id="53"/>
+      <w:bookmarkEnd w:id="74"/>
     </w:p>
     <w:tbl>
       <w:tblPr>
@@ -6264,23 +8243,22 @@
           <w:numId w:val="4"/>
         </w:numPr>
       </w:pPr>
-      <w:bookmarkStart w:id="54" w:name="_Toc103753709"/>
+      <w:bookmarkStart w:id="75" w:name="_Toc103783426"/>
       <w:r>
         <w:t>Bibliographie</w:t>
       </w:r>
-      <w:bookmarkEnd w:id="54"/>
+      <w:bookmarkEnd w:id="75"/>
     </w:p>
     <w:p/>
     <w:p>
       <w:pPr>
         <w:pStyle w:val="Titre2"/>
       </w:pPr>
-      <w:bookmarkStart w:id="55" w:name="_Toc103753710"/>
-      <w:r>
-        <w:lastRenderedPageBreak/>
+      <w:bookmarkStart w:id="76" w:name="_Toc103783427"/>
+      <w:r>
         <w:t>Webographie</w:t>
       </w:r>
-      <w:bookmarkEnd w:id="55"/>
+      <w:bookmarkEnd w:id="76"/>
     </w:p>
     <w:p>
       <w:pPr>
@@ -6303,16 +8281,16 @@
         <w:pStyle w:val="Titre1"/>
         <w:ind w:left="567"/>
       </w:pPr>
-      <w:bookmarkStart w:id="56" w:name="_Toc103753711"/>
+      <w:bookmarkStart w:id="77" w:name="_Toc103783428"/>
       <w:r>
         <w:lastRenderedPageBreak/>
         <w:t>Annexes</w:t>
       </w:r>
-      <w:bookmarkEnd w:id="56"/>
+      <w:bookmarkEnd w:id="77"/>
     </w:p>
     <w:sectPr>
-      <w:headerReference w:type="default" r:id="rId22"/>
-      <w:footerReference w:type="default" r:id="rId23"/>
+      <w:headerReference w:type="default" r:id="rId32"/>
+      <w:footerReference w:type="default" r:id="rId33"/>
       <w:pgSz w:w="11906" w:h="16838" w:code="9"/>
       <w:pgMar w:top="720" w:right="720" w:bottom="720" w:left="720" w:header="709" w:footer="283" w:gutter="0"/>
       <w:cols w:space="708"/>
@@ -6324,7 +8302,7 @@
 </file>
 
 <file path=word/endnotes.xml><?xml version="1.0" encoding="utf-8"?>
-<w:endnotes xmlns:wpc="http://schemas.microsoft.com/office/word/2010/wordprocessingCanvas" xmlns:cx="http://schemas.microsoft.com/office/drawing/2014/chartex" xmlns:cx1="http://schemas.microsoft.com/office/drawing/2015/9/8/chartex" xmlns:mc="http://schemas.openxmlformats.org/markup-compatibility/2006" xmlns:o="urn:schemas-microsoft-com:office:office" xmlns:r="http://schemas.openxmlformats.org/officeDocument/2006/relationships" xmlns:m="http://schemas.openxmlformats.org/officeDocument/2006/math" xmlns:v="urn:schemas-microsoft-com:vml" xmlns:wp14="http://schemas.microsoft.com/office/word/2010/wordprocessingDrawing" xmlns:wp="http://schemas.openxmlformats.org/drawingml/2006/wordprocessingDrawing" xmlns:w10="urn:schemas-microsoft-com:office:word" xmlns:w="http://schemas.openxmlformats.org/wordprocessingml/2006/main" xmlns:w14="http://schemas.microsoft.com/office/word/2010/wordml" xmlns:w15="http://schemas.microsoft.com/office/word/2012/wordml" xmlns:w16se="http://schemas.microsoft.com/office/word/2015/wordml/symex" xmlns:wpg="http://schemas.microsoft.com/office/word/2010/wordprocessingGroup" xmlns:wpi="http://schemas.microsoft.com/office/word/2010/wordprocessingInk" xmlns:wne="http://schemas.microsoft.com/office/word/2006/wordml" xmlns:wps="http://schemas.microsoft.com/office/word/2010/wordprocessingShape" mc:Ignorable="w14 w15 w16se wp14">
+<w:endnotes xmlns:wpc="http://schemas.microsoft.com/office/word/2010/wordprocessingCanvas" xmlns:cx="http://schemas.microsoft.com/office/drawing/2014/chartex" xmlns:cx1="http://schemas.microsoft.com/office/drawing/2015/9/8/chartex" xmlns:cx2="http://schemas.microsoft.com/office/drawing/2015/10/21/chartex" xmlns:cx3="http://schemas.microsoft.com/office/drawing/2016/5/9/chartex" xmlns:cx4="http://schemas.microsoft.com/office/drawing/2016/5/10/chartex" xmlns:cx5="http://schemas.microsoft.com/office/drawing/2016/5/11/chartex" xmlns:cx6="http://schemas.microsoft.com/office/drawing/2016/5/12/chartex" xmlns:cx7="http://schemas.microsoft.com/office/drawing/2016/5/13/chartex" xmlns:cx8="http://schemas.microsoft.com/office/drawing/2016/5/14/chartex" xmlns:mc="http://schemas.openxmlformats.org/markup-compatibility/2006" xmlns:aink="http://schemas.microsoft.com/office/drawing/2016/ink" xmlns:am3d="http://schemas.microsoft.com/office/drawing/2017/model3d" xmlns:o="urn:schemas-microsoft-com:office:office" xmlns:oel="http://schemas.microsoft.com/office/2019/extlst" xmlns:r="http://schemas.openxmlformats.org/officeDocument/2006/relationships" xmlns:m="http://schemas.openxmlformats.org/officeDocument/2006/math" xmlns:v="urn:schemas-microsoft-com:vml" xmlns:wp14="http://schemas.microsoft.com/office/word/2010/wordprocessingDrawing" xmlns:wp="http://schemas.openxmlformats.org/drawingml/2006/wordprocessingDrawing" xmlns:w10="urn:schemas-microsoft-com:office:word" xmlns:w="http://schemas.openxmlformats.org/wordprocessingml/2006/main" xmlns:w14="http://schemas.microsoft.com/office/word/2010/wordml" xmlns:w15="http://schemas.microsoft.com/office/word/2012/wordml" xmlns:w16cex="http://schemas.microsoft.com/office/word/2018/wordml/cex" xmlns:w16cid="http://schemas.microsoft.com/office/word/2016/wordml/cid" xmlns:w16="http://schemas.microsoft.com/office/word/2018/wordml" xmlns:w16sdtdh="http://schemas.microsoft.com/office/word/2020/wordml/sdtdatahash" xmlns:w16se="http://schemas.microsoft.com/office/word/2015/wordml/symex" xmlns:wpg="http://schemas.microsoft.com/office/word/2010/wordprocessingGroup" xmlns:wpi="http://schemas.microsoft.com/office/word/2010/wordprocessingInk" xmlns:wne="http://schemas.microsoft.com/office/word/2006/wordml" xmlns:wps="http://schemas.microsoft.com/office/word/2010/wordprocessingShape" mc:Ignorable="w14 w15 w16se w16cid w16 w16cex w16sdtdh wp14">
   <w:endnote w:type="separator" w:id="-1">
     <w:p>
       <w:r>
@@ -6343,7 +8321,7 @@
 </file>
 
 <file path=word/footer1.xml><?xml version="1.0" encoding="utf-8"?>
-<w:ftr xmlns:wpc="http://schemas.microsoft.com/office/word/2010/wordprocessingCanvas" xmlns:cx="http://schemas.microsoft.com/office/drawing/2014/chartex" xmlns:cx1="http://schemas.microsoft.com/office/drawing/2015/9/8/chartex" xmlns:mc="http://schemas.openxmlformats.org/markup-compatibility/2006" xmlns:o="urn:schemas-microsoft-com:office:office" xmlns:r="http://schemas.openxmlformats.org/officeDocument/2006/relationships" xmlns:m="http://schemas.openxmlformats.org/officeDocument/2006/math" xmlns:v="urn:schemas-microsoft-com:vml" xmlns:wp14="http://schemas.microsoft.com/office/word/2010/wordprocessingDrawing" xmlns:wp="http://schemas.openxmlformats.org/drawingml/2006/wordprocessingDrawing" xmlns:w10="urn:schemas-microsoft-com:office:word" xmlns:w="http://schemas.openxmlformats.org/wordprocessingml/2006/main" xmlns:w14="http://schemas.microsoft.com/office/word/2010/wordml" xmlns:w15="http://schemas.microsoft.com/office/word/2012/wordml" xmlns:w16se="http://schemas.microsoft.com/office/word/2015/wordml/symex" xmlns:wpg="http://schemas.microsoft.com/office/word/2010/wordprocessingGroup" xmlns:wpi="http://schemas.microsoft.com/office/word/2010/wordprocessingInk" xmlns:wne="http://schemas.microsoft.com/office/word/2006/wordml" xmlns:wps="http://schemas.microsoft.com/office/word/2010/wordprocessingShape" mc:Ignorable="w14 w15 w16se wp14">
+<w:ftr xmlns:wpc="http://schemas.microsoft.com/office/word/2010/wordprocessingCanvas" xmlns:cx="http://schemas.microsoft.com/office/drawing/2014/chartex" xmlns:cx1="http://schemas.microsoft.com/office/drawing/2015/9/8/chartex" xmlns:cx2="http://schemas.microsoft.com/office/drawing/2015/10/21/chartex" xmlns:cx3="http://schemas.microsoft.com/office/drawing/2016/5/9/chartex" xmlns:cx4="http://schemas.microsoft.com/office/drawing/2016/5/10/chartex" xmlns:cx5="http://schemas.microsoft.com/office/drawing/2016/5/11/chartex" xmlns:cx6="http://schemas.microsoft.com/office/drawing/2016/5/12/chartex" xmlns:cx7="http://schemas.microsoft.com/office/drawing/2016/5/13/chartex" xmlns:cx8="http://schemas.microsoft.com/office/drawing/2016/5/14/chartex" xmlns:mc="http://schemas.openxmlformats.org/markup-compatibility/2006" xmlns:aink="http://schemas.microsoft.com/office/drawing/2016/ink" xmlns:am3d="http://schemas.microsoft.com/office/drawing/2017/model3d" xmlns:o="urn:schemas-microsoft-com:office:office" xmlns:oel="http://schemas.microsoft.com/office/2019/extlst" xmlns:r="http://schemas.openxmlformats.org/officeDocument/2006/relationships" xmlns:m="http://schemas.openxmlformats.org/officeDocument/2006/math" xmlns:v="urn:schemas-microsoft-com:vml" xmlns:wp14="http://schemas.microsoft.com/office/word/2010/wordprocessingDrawing" xmlns:wp="http://schemas.openxmlformats.org/drawingml/2006/wordprocessingDrawing" xmlns:w10="urn:schemas-microsoft-com:office:word" xmlns:w="http://schemas.openxmlformats.org/wordprocessingml/2006/main" xmlns:w14="http://schemas.microsoft.com/office/word/2010/wordml" xmlns:w15="http://schemas.microsoft.com/office/word/2012/wordml" xmlns:w16cex="http://schemas.microsoft.com/office/word/2018/wordml/cex" xmlns:w16cid="http://schemas.microsoft.com/office/word/2016/wordml/cid" xmlns:w16="http://schemas.microsoft.com/office/word/2018/wordml" xmlns:w16sdtdh="http://schemas.microsoft.com/office/word/2020/wordml/sdtdatahash" xmlns:w16se="http://schemas.microsoft.com/office/word/2015/wordml/symex" xmlns:wpg="http://schemas.microsoft.com/office/word/2010/wordprocessingGroup" xmlns:wpi="http://schemas.microsoft.com/office/word/2010/wordprocessingInk" xmlns:wne="http://schemas.microsoft.com/office/word/2006/wordml" xmlns:wps="http://schemas.microsoft.com/office/word/2010/wordprocessingShape" mc:Ignorable="w14 w15 w16se w16cid w16 w16cex w16sdtdh wp14">
   <w:tbl>
     <w:tblPr>
       <w:tblStyle w:val="Grilledutableau"/>
@@ -6388,16 +8366,31 @@
             </w:rPr>
             <w:t> :</w:t>
           </w:r>
-          <w:fldSimple w:instr=" AUTHOR   \* MERGEFORMAT ">
-            <w:r>
-              <w:rPr>
-                <w:rFonts w:cs="Arial"/>
-                <w:noProof/>
-                <w:szCs w:val="16"/>
-              </w:rPr>
-              <w:t>Noormohammad Alizadeh</w:t>
-            </w:r>
-          </w:fldSimple>
+          <w:r>
+            <w:fldChar w:fldCharType="begin"/>
+          </w:r>
+          <w:r>
+            <w:instrText xml:space="preserve"> AUTHOR   \* MERGEFORMAT </w:instrText>
+          </w:r>
+          <w:r>
+            <w:fldChar w:fldCharType="separate"/>
+          </w:r>
+          <w:r>
+            <w:rPr>
+              <w:rFonts w:cs="Arial"/>
+              <w:noProof/>
+              <w:szCs w:val="16"/>
+            </w:rPr>
+            <w:t>Noormohammad Alizadeh</w:t>
+          </w:r>
+          <w:r>
+            <w:rPr>
+              <w:rFonts w:cs="Arial"/>
+              <w:noProof/>
+              <w:szCs w:val="16"/>
+            </w:rPr>
+            <w:fldChar w:fldCharType="end"/>
+          </w:r>
         </w:p>
       </w:tc>
       <w:tc>
@@ -6504,14 +8497,27 @@
             </w:rPr>
             <w:t xml:space="preserve">Modifié par : </w:t>
           </w:r>
-          <w:fldSimple w:instr=" LASTSAVEDBY   \* MERGEFORMAT ">
-            <w:r>
-              <w:rPr>
-                <w:noProof/>
-              </w:rPr>
-              <w:t>Noor Mohammad Alizadeh</w:t>
-            </w:r>
-          </w:fldSimple>
+          <w:r>
+            <w:fldChar w:fldCharType="begin"/>
+          </w:r>
+          <w:r>
+            <w:instrText xml:space="preserve"> LASTSAVEDBY   \* MERGEFORMAT </w:instrText>
+          </w:r>
+          <w:r>
+            <w:fldChar w:fldCharType="separate"/>
+          </w:r>
+          <w:r>
+            <w:rPr>
+              <w:noProof/>
+            </w:rPr>
+            <w:t>Noor Mohammad Alizadeh</w:t>
+          </w:r>
+          <w:r>
+            <w:rPr>
+              <w:noProof/>
+            </w:rPr>
+            <w:fldChar w:fldCharType="end"/>
+          </w:r>
         </w:p>
       </w:tc>
       <w:tc>
@@ -6567,7 +8573,7 @@
               <w:noProof/>
               <w:szCs w:val="16"/>
             </w:rPr>
-            <w:t>17</w:t>
+            <w:t>4</w:t>
           </w:r>
           <w:r>
             <w:rPr>
@@ -6616,7 +8622,7 @@
               <w:noProof/>
               <w:szCs w:val="16"/>
             </w:rPr>
-            <w:t>17</w:t>
+            <w:t>19</w:t>
           </w:r>
           <w:r>
             <w:rPr>
@@ -6677,7 +8683,7 @@
               <w:noProof/>
               <w:szCs w:val="16"/>
             </w:rPr>
-            <w:t>13.05.2022 17:52</w:t>
+            <w:t>18.05.2022 17:51</w:t>
           </w:r>
           <w:r>
             <w:rPr>
@@ -6714,16 +8720,31 @@
             </w:rPr>
             <w:t xml:space="preserve">Version : </w:t>
           </w:r>
-          <w:fldSimple w:instr=" REVNUM   \* MERGEFORMAT ">
-            <w:r>
-              <w:rPr>
-                <w:rFonts w:cs="Arial"/>
-                <w:noProof/>
-                <w:szCs w:val="16"/>
-              </w:rPr>
-              <w:t>15</w:t>
-            </w:r>
-          </w:fldSimple>
+          <w:r>
+            <w:fldChar w:fldCharType="begin"/>
+          </w:r>
+          <w:r>
+            <w:instrText xml:space="preserve"> REVNUM   \* MERGEFORMAT </w:instrText>
+          </w:r>
+          <w:r>
+            <w:fldChar w:fldCharType="separate"/>
+          </w:r>
+          <w:r>
+            <w:rPr>
+              <w:rFonts w:cs="Arial"/>
+              <w:noProof/>
+              <w:szCs w:val="16"/>
+            </w:rPr>
+            <w:t>32</w:t>
+          </w:r>
+          <w:r>
+            <w:rPr>
+              <w:rFonts w:cs="Arial"/>
+              <w:noProof/>
+              <w:szCs w:val="16"/>
+            </w:rPr>
+            <w:fldChar w:fldCharType="end"/>
+          </w:r>
           <w:r>
             <w:rPr>
               <w:rFonts w:cs="Arial"/>
@@ -6758,7 +8779,7 @@
               <w:noProof/>
               <w:szCs w:val="16"/>
             </w:rPr>
-            <w:t>16.05.2022 11:25</w:t>
+            <w:t>18.05.2022 17:50</w:t>
           </w:r>
           <w:r>
             <w:rPr>
@@ -6784,22 +8805,35 @@
               <w:szCs w:val="16"/>
             </w:rPr>
           </w:pPr>
-          <w:fldSimple w:instr=" FILENAME  \* FirstCap  \* MERGEFORMAT ">
-            <w:r>
-              <w:rPr>
-                <w:rFonts w:cs="Arial"/>
-                <w:noProof/>
-                <w:szCs w:val="16"/>
-              </w:rPr>
-              <w:t>Nooalizadeh-rapport</w:t>
-            </w:r>
-            <w:r>
-              <w:rPr>
-                <w:noProof/>
-              </w:rPr>
-              <w:t>.docx</w:t>
-            </w:r>
-          </w:fldSimple>
+          <w:r>
+            <w:fldChar w:fldCharType="begin"/>
+          </w:r>
+          <w:r>
+            <w:instrText xml:space="preserve"> FILENAME  \* FirstCap  \* MERGEFORMAT </w:instrText>
+          </w:r>
+          <w:r>
+            <w:fldChar w:fldCharType="separate"/>
+          </w:r>
+          <w:r>
+            <w:rPr>
+              <w:rFonts w:cs="Arial"/>
+              <w:noProof/>
+              <w:szCs w:val="16"/>
+            </w:rPr>
+            <w:t>Nooalizadeh-rapport</w:t>
+          </w:r>
+          <w:r>
+            <w:rPr>
+              <w:noProof/>
+            </w:rPr>
+            <w:t>.docx</w:t>
+          </w:r>
+          <w:r>
+            <w:rPr>
+              <w:noProof/>
+            </w:rPr>
+            <w:fldChar w:fldCharType="end"/>
+          </w:r>
         </w:p>
       </w:tc>
     </w:tr>
@@ -6817,7 +8851,7 @@
 </file>
 
 <file path=word/footnotes.xml><?xml version="1.0" encoding="utf-8"?>
-<w:footnotes xmlns:wpc="http://schemas.microsoft.com/office/word/2010/wordprocessingCanvas" xmlns:cx="http://schemas.microsoft.com/office/drawing/2014/chartex" xmlns:cx1="http://schemas.microsoft.com/office/drawing/2015/9/8/chartex" xmlns:mc="http://schemas.openxmlformats.org/markup-compatibility/2006" xmlns:o="urn:schemas-microsoft-com:office:office" xmlns:r="http://schemas.openxmlformats.org/officeDocument/2006/relationships" xmlns:m="http://schemas.openxmlformats.org/officeDocument/2006/math" xmlns:v="urn:schemas-microsoft-com:vml" xmlns:wp14="http://schemas.microsoft.com/office/word/2010/wordprocessingDrawing" xmlns:wp="http://schemas.openxmlformats.org/drawingml/2006/wordprocessingDrawing" xmlns:w10="urn:schemas-microsoft-com:office:word" xmlns:w="http://schemas.openxmlformats.org/wordprocessingml/2006/main" xmlns:w14="http://schemas.microsoft.com/office/word/2010/wordml" xmlns:w15="http://schemas.microsoft.com/office/word/2012/wordml" xmlns:w16se="http://schemas.microsoft.com/office/word/2015/wordml/symex" xmlns:wpg="http://schemas.microsoft.com/office/word/2010/wordprocessingGroup" xmlns:wpi="http://schemas.microsoft.com/office/word/2010/wordprocessingInk" xmlns:wne="http://schemas.microsoft.com/office/word/2006/wordml" xmlns:wps="http://schemas.microsoft.com/office/word/2010/wordprocessingShape" mc:Ignorable="w14 w15 w16se wp14">
+<w:footnotes xmlns:wpc="http://schemas.microsoft.com/office/word/2010/wordprocessingCanvas" xmlns:cx="http://schemas.microsoft.com/office/drawing/2014/chartex" xmlns:cx1="http://schemas.microsoft.com/office/drawing/2015/9/8/chartex" xmlns:cx2="http://schemas.microsoft.com/office/drawing/2015/10/21/chartex" xmlns:cx3="http://schemas.microsoft.com/office/drawing/2016/5/9/chartex" xmlns:cx4="http://schemas.microsoft.com/office/drawing/2016/5/10/chartex" xmlns:cx5="http://schemas.microsoft.com/office/drawing/2016/5/11/chartex" xmlns:cx6="http://schemas.microsoft.com/office/drawing/2016/5/12/chartex" xmlns:cx7="http://schemas.microsoft.com/office/drawing/2016/5/13/chartex" xmlns:cx8="http://schemas.microsoft.com/office/drawing/2016/5/14/chartex" xmlns:mc="http://schemas.openxmlformats.org/markup-compatibility/2006" xmlns:aink="http://schemas.microsoft.com/office/drawing/2016/ink" xmlns:am3d="http://schemas.microsoft.com/office/drawing/2017/model3d" xmlns:o="urn:schemas-microsoft-com:office:office" xmlns:oel="http://schemas.microsoft.com/office/2019/extlst" xmlns:r="http://schemas.openxmlformats.org/officeDocument/2006/relationships" xmlns:m="http://schemas.openxmlformats.org/officeDocument/2006/math" xmlns:v="urn:schemas-microsoft-com:vml" xmlns:wp14="http://schemas.microsoft.com/office/word/2010/wordprocessingDrawing" xmlns:wp="http://schemas.openxmlformats.org/drawingml/2006/wordprocessingDrawing" xmlns:w10="urn:schemas-microsoft-com:office:word" xmlns:w="http://schemas.openxmlformats.org/wordprocessingml/2006/main" xmlns:w14="http://schemas.microsoft.com/office/word/2010/wordml" xmlns:w15="http://schemas.microsoft.com/office/word/2012/wordml" xmlns:w16cex="http://schemas.microsoft.com/office/word/2018/wordml/cex" xmlns:w16cid="http://schemas.microsoft.com/office/word/2016/wordml/cid" xmlns:w16="http://schemas.microsoft.com/office/word/2018/wordml" xmlns:w16sdtdh="http://schemas.microsoft.com/office/word/2020/wordml/sdtdatahash" xmlns:w16se="http://schemas.microsoft.com/office/word/2015/wordml/symex" xmlns:wpg="http://schemas.microsoft.com/office/word/2010/wordprocessingGroup" xmlns:wpi="http://schemas.microsoft.com/office/word/2010/wordprocessingInk" xmlns:wne="http://schemas.microsoft.com/office/word/2006/wordml" xmlns:wps="http://schemas.microsoft.com/office/word/2010/wordprocessingShape" mc:Ignorable="w14 w15 w16se w16cid w16 w16cex w16sdtdh wp14">
   <w:footnote w:type="separator" w:id="-1">
     <w:p>
       <w:r>
@@ -6836,7 +8870,7 @@
 </file>
 
 <file path=word/header1.xml><?xml version="1.0" encoding="utf-8"?>
-<w:hdr xmlns:wpc="http://schemas.microsoft.com/office/word/2010/wordprocessingCanvas" xmlns:cx="http://schemas.microsoft.com/office/drawing/2014/chartex" xmlns:cx1="http://schemas.microsoft.com/office/drawing/2015/9/8/chartex" xmlns:mc="http://schemas.openxmlformats.org/markup-compatibility/2006" xmlns:o="urn:schemas-microsoft-com:office:office" xmlns:r="http://schemas.openxmlformats.org/officeDocument/2006/relationships" xmlns:m="http://schemas.openxmlformats.org/officeDocument/2006/math" xmlns:v="urn:schemas-microsoft-com:vml" xmlns:wp14="http://schemas.microsoft.com/office/word/2010/wordprocessingDrawing" xmlns:wp="http://schemas.openxmlformats.org/drawingml/2006/wordprocessingDrawing" xmlns:w10="urn:schemas-microsoft-com:office:word" xmlns:w="http://schemas.openxmlformats.org/wordprocessingml/2006/main" xmlns:w14="http://schemas.microsoft.com/office/word/2010/wordml" xmlns:w15="http://schemas.microsoft.com/office/word/2012/wordml" xmlns:w16se="http://schemas.microsoft.com/office/word/2015/wordml/symex" xmlns:wpg="http://schemas.microsoft.com/office/word/2010/wordprocessingGroup" xmlns:wpi="http://schemas.microsoft.com/office/word/2010/wordprocessingInk" xmlns:wne="http://schemas.microsoft.com/office/word/2006/wordml" xmlns:wps="http://schemas.microsoft.com/office/word/2010/wordprocessingShape" mc:Ignorable="w14 w15 w16se wp14">
+<w:hdr xmlns:wpc="http://schemas.microsoft.com/office/word/2010/wordprocessingCanvas" xmlns:cx="http://schemas.microsoft.com/office/drawing/2014/chartex" xmlns:cx1="http://schemas.microsoft.com/office/drawing/2015/9/8/chartex" xmlns:cx2="http://schemas.microsoft.com/office/drawing/2015/10/21/chartex" xmlns:cx3="http://schemas.microsoft.com/office/drawing/2016/5/9/chartex" xmlns:cx4="http://schemas.microsoft.com/office/drawing/2016/5/10/chartex" xmlns:cx5="http://schemas.microsoft.com/office/drawing/2016/5/11/chartex" xmlns:cx6="http://schemas.microsoft.com/office/drawing/2016/5/12/chartex" xmlns:cx7="http://schemas.microsoft.com/office/drawing/2016/5/13/chartex" xmlns:cx8="http://schemas.microsoft.com/office/drawing/2016/5/14/chartex" xmlns:mc="http://schemas.openxmlformats.org/markup-compatibility/2006" xmlns:aink="http://schemas.microsoft.com/office/drawing/2016/ink" xmlns:am3d="http://schemas.microsoft.com/office/drawing/2017/model3d" xmlns:o="urn:schemas-microsoft-com:office:office" xmlns:oel="http://schemas.microsoft.com/office/2019/extlst" xmlns:r="http://schemas.openxmlformats.org/officeDocument/2006/relationships" xmlns:m="http://schemas.openxmlformats.org/officeDocument/2006/math" xmlns:v="urn:schemas-microsoft-com:vml" xmlns:wp14="http://schemas.microsoft.com/office/word/2010/wordprocessingDrawing" xmlns:wp="http://schemas.openxmlformats.org/drawingml/2006/wordprocessingDrawing" xmlns:w10="urn:schemas-microsoft-com:office:word" xmlns:w="http://schemas.openxmlformats.org/wordprocessingml/2006/main" xmlns:w14="http://schemas.microsoft.com/office/word/2010/wordml" xmlns:w15="http://schemas.microsoft.com/office/word/2012/wordml" xmlns:w16cex="http://schemas.microsoft.com/office/word/2018/wordml/cex" xmlns:w16cid="http://schemas.microsoft.com/office/word/2016/wordml/cid" xmlns:w16="http://schemas.microsoft.com/office/word/2018/wordml" xmlns:w16sdtdh="http://schemas.microsoft.com/office/word/2020/wordml/sdtdatahash" xmlns:w16se="http://schemas.microsoft.com/office/word/2015/wordml/symex" xmlns:wpg="http://schemas.microsoft.com/office/word/2010/wordprocessingGroup" xmlns:wpi="http://schemas.microsoft.com/office/word/2010/wordprocessingInk" xmlns:wne="http://schemas.microsoft.com/office/word/2006/wordml" xmlns:wps="http://schemas.microsoft.com/office/word/2010/wordprocessingShape" mc:Ignorable="w14 w15 w16se w16cid w16 w16cex w16sdtdh wp14">
   <w:tbl>
     <w:tblPr>
       <w:tblStyle w:val="Grilledutableau"/>
@@ -6976,7 +9010,7 @@
 </file>
 
 <file path=word/numbering.xml><?xml version="1.0" encoding="utf-8"?>
-<w:numbering xmlns:wpc="http://schemas.microsoft.com/office/word/2010/wordprocessingCanvas" xmlns:cx="http://schemas.microsoft.com/office/drawing/2014/chartex" xmlns:cx1="http://schemas.microsoft.com/office/drawing/2015/9/8/chartex" xmlns:mc="http://schemas.openxmlformats.org/markup-compatibility/2006" xmlns:o="urn:schemas-microsoft-com:office:office" xmlns:r="http://schemas.openxmlformats.org/officeDocument/2006/relationships" xmlns:m="http://schemas.openxmlformats.org/officeDocument/2006/math" xmlns:v="urn:schemas-microsoft-com:vml" xmlns:wp14="http://schemas.microsoft.com/office/word/2010/wordprocessingDrawing" xmlns:wp="http://schemas.openxmlformats.org/drawingml/2006/wordprocessingDrawing" xmlns:w10="urn:schemas-microsoft-com:office:word" xmlns:w="http://schemas.openxmlformats.org/wordprocessingml/2006/main" xmlns:w14="http://schemas.microsoft.com/office/word/2010/wordml" xmlns:w15="http://schemas.microsoft.com/office/word/2012/wordml" xmlns:w16se="http://schemas.microsoft.com/office/word/2015/wordml/symex" xmlns:wpg="http://schemas.microsoft.com/office/word/2010/wordprocessingGroup" xmlns:wpi="http://schemas.microsoft.com/office/word/2010/wordprocessingInk" xmlns:wne="http://schemas.microsoft.com/office/word/2006/wordml" xmlns:wps="http://schemas.microsoft.com/office/word/2010/wordprocessingShape" mc:Ignorable="w14 w15 w16se wp14">
+<w:numbering xmlns:wpc="http://schemas.microsoft.com/office/word/2010/wordprocessingCanvas" xmlns:cx="http://schemas.microsoft.com/office/drawing/2014/chartex" xmlns:cx1="http://schemas.microsoft.com/office/drawing/2015/9/8/chartex" xmlns:cx2="http://schemas.microsoft.com/office/drawing/2015/10/21/chartex" xmlns:cx3="http://schemas.microsoft.com/office/drawing/2016/5/9/chartex" xmlns:cx4="http://schemas.microsoft.com/office/drawing/2016/5/10/chartex" xmlns:cx5="http://schemas.microsoft.com/office/drawing/2016/5/11/chartex" xmlns:cx6="http://schemas.microsoft.com/office/drawing/2016/5/12/chartex" xmlns:cx7="http://schemas.microsoft.com/office/drawing/2016/5/13/chartex" xmlns:cx8="http://schemas.microsoft.com/office/drawing/2016/5/14/chartex" xmlns:mc="http://schemas.openxmlformats.org/markup-compatibility/2006" xmlns:aink="http://schemas.microsoft.com/office/drawing/2016/ink" xmlns:am3d="http://schemas.microsoft.com/office/drawing/2017/model3d" xmlns:o="urn:schemas-microsoft-com:office:office" xmlns:oel="http://schemas.microsoft.com/office/2019/extlst" xmlns:r="http://schemas.openxmlformats.org/officeDocument/2006/relationships" xmlns:m="http://schemas.openxmlformats.org/officeDocument/2006/math" xmlns:v="urn:schemas-microsoft-com:vml" xmlns:wp14="http://schemas.microsoft.com/office/word/2010/wordprocessingDrawing" xmlns:wp="http://schemas.openxmlformats.org/drawingml/2006/wordprocessingDrawing" xmlns:w10="urn:schemas-microsoft-com:office:word" xmlns:w="http://schemas.openxmlformats.org/wordprocessingml/2006/main" xmlns:w14="http://schemas.microsoft.com/office/word/2010/wordml" xmlns:w15="http://schemas.microsoft.com/office/word/2012/wordml" xmlns:w16cex="http://schemas.microsoft.com/office/word/2018/wordml/cex" xmlns:w16cid="http://schemas.microsoft.com/office/word/2016/wordml/cid" xmlns:w16="http://schemas.microsoft.com/office/word/2018/wordml" xmlns:w16sdtdh="http://schemas.microsoft.com/office/word/2020/wordml/sdtdatahash" xmlns:w16se="http://schemas.microsoft.com/office/word/2015/wordml/symex" xmlns:wpg="http://schemas.microsoft.com/office/word/2010/wordprocessingGroup" xmlns:wpi="http://schemas.microsoft.com/office/word/2010/wordprocessingInk" xmlns:wne="http://schemas.microsoft.com/office/word/2006/wordml" xmlns:wps="http://schemas.microsoft.com/office/word/2010/wordprocessingShape" mc:Ignorable="w14 w15 w16se w16cid w16 w16cex w16sdtdh wp14">
   <w:numPicBullet w:numPicBulletId="0">
     <w:pict>
       <v:shapetype id="_x0000_t75" coordsize="21600,21600" o:spt="75" o:preferrelative="t" path="m@4@5l@4@11@9@11@9@5xe" filled="f" stroked="f">
@@ -6998,7 +9032,7 @@
         <v:path o:extrusionok="f" gradientshapeok="t" o:connecttype="rect"/>
         <o:lock v:ext="edit" aspectratio="t"/>
       </v:shapetype>
-      <v:shape id="_x0000_i1060" type="#_x0000_t75" style="width:11.25pt;height:11.25pt" o:bullet="t">
+      <v:shape id="_x0000_i1041" type="#_x0000_t75" style="width:11.25pt;height:11.25pt" o:bullet="t">
         <v:imagedata r:id="rId1" o:title="BD10263_"/>
       </v:shape>
     </w:pict>
@@ -7843,34 +9877,34 @@
       </w:pPr>
     </w:lvl>
   </w:abstractNum>
-  <w:num w:numId="1">
+  <w:num w:numId="1" w16cid:durableId="1085145744">
     <w:abstractNumId w:val="2"/>
   </w:num>
-  <w:num w:numId="2">
+  <w:num w:numId="2" w16cid:durableId="176041840">
     <w:abstractNumId w:val="1"/>
   </w:num>
-  <w:num w:numId="3">
+  <w:num w:numId="3" w16cid:durableId="2141419103">
     <w:abstractNumId w:val="7"/>
   </w:num>
-  <w:num w:numId="4">
+  <w:num w:numId="4" w16cid:durableId="220751316">
     <w:abstractNumId w:val="3"/>
   </w:num>
-  <w:num w:numId="5">
+  <w:num w:numId="5" w16cid:durableId="712388986">
     <w:abstractNumId w:val="3"/>
   </w:num>
-  <w:num w:numId="6">
+  <w:num w:numId="6" w16cid:durableId="803036821">
     <w:abstractNumId w:val="8"/>
   </w:num>
-  <w:num w:numId="7">
+  <w:num w:numId="7" w16cid:durableId="1552958097">
     <w:abstractNumId w:val="4"/>
   </w:num>
-  <w:num w:numId="8">
+  <w:num w:numId="8" w16cid:durableId="1866360971">
     <w:abstractNumId w:val="5"/>
   </w:num>
-  <w:num w:numId="9">
+  <w:num w:numId="9" w16cid:durableId="1855608782">
     <w:abstractNumId w:val="0"/>
   </w:num>
-  <w:num w:numId="10">
+  <w:num w:numId="10" w16cid:durableId="954486295">
     <w:abstractNumId w:val="6"/>
   </w:num>
   <w:numIdMacAtCleanup w:val="6"/>
@@ -7878,7 +9912,7 @@
 </file>
 
 <file path=word/styles.xml><?xml version="1.0" encoding="utf-8"?>
-<w:styles xmlns:mc="http://schemas.openxmlformats.org/markup-compatibility/2006" xmlns:r="http://schemas.openxmlformats.org/officeDocument/2006/relationships" xmlns:w="http://schemas.openxmlformats.org/wordprocessingml/2006/main" xmlns:w14="http://schemas.microsoft.com/office/word/2010/wordml" xmlns:w15="http://schemas.microsoft.com/office/word/2012/wordml" xmlns:w16se="http://schemas.microsoft.com/office/word/2015/wordml/symex" mc:Ignorable="w14 w15 w16se">
+<w:styles xmlns:mc="http://schemas.openxmlformats.org/markup-compatibility/2006" xmlns:r="http://schemas.openxmlformats.org/officeDocument/2006/relationships" xmlns:w="http://schemas.openxmlformats.org/wordprocessingml/2006/main" xmlns:w14="http://schemas.microsoft.com/office/word/2010/wordml" xmlns:w15="http://schemas.microsoft.com/office/word/2012/wordml" xmlns:w16cex="http://schemas.microsoft.com/office/word/2018/wordml/cex" xmlns:w16cid="http://schemas.microsoft.com/office/word/2016/wordml/cid" xmlns:w16="http://schemas.microsoft.com/office/word/2018/wordml" xmlns:w16sdtdh="http://schemas.microsoft.com/office/word/2020/wordml/sdtdatahash" xmlns:w16se="http://schemas.microsoft.com/office/word/2015/wordml/symex" mc:Ignorable="w14 w15 w16se w16cid w16 w16cex w16sdtdh">
   <w:docDefaults>
     <w:rPrDefault>
       <w:rPr>
@@ -7894,7 +9928,7 @@
       </w:pPr>
     </w:pPrDefault>
   </w:docDefaults>
-  <w:latentStyles w:defLockedState="0" w:defUIPriority="0" w:defSemiHidden="0" w:defUnhideWhenUsed="0" w:defQFormat="0" w:count="371">
+  <w:latentStyles w:defLockedState="0" w:defUIPriority="0" w:defSemiHidden="0" w:defUnhideWhenUsed="0" w:defQFormat="0" w:count="376">
     <w:lsdException w:name="Normal" w:qFormat="1"/>
     <w:lsdException w:name="heading 1" w:uiPriority="9" w:qFormat="1"/>
     <w:lsdException w:name="heading 2" w:uiPriority="9" w:qFormat="1"/>
@@ -8259,6 +10293,11 @@
     <w:lsdException w:name="List Table 5 Dark Accent 6" w:uiPriority="50"/>
     <w:lsdException w:name="List Table 6 Colorful Accent 6" w:uiPriority="51"/>
     <w:lsdException w:name="List Table 7 Colorful Accent 6" w:uiPriority="52"/>
+    <w:lsdException w:name="Mention" w:semiHidden="1" w:uiPriority="99" w:unhideWhenUsed="1"/>
+    <w:lsdException w:name="Smart Hyperlink" w:semiHidden="1" w:uiPriority="99" w:unhideWhenUsed="1"/>
+    <w:lsdException w:name="Hashtag" w:semiHidden="1" w:uiPriority="99" w:unhideWhenUsed="1"/>
+    <w:lsdException w:name="Unresolved Mention" w:semiHidden="1" w:uiPriority="99" w:unhideWhenUsed="1"/>
+    <w:lsdException w:name="Smart Link" w:semiHidden="1" w:uiPriority="99" w:unhideWhenUsed="1"/>
   </w:latentStyles>
   <w:style w:type="paragraph" w:default="1" w:styleId="Normal">
     <w:name w:val="Normal"/>
@@ -9308,7 +11347,7 @@
       <w:shd w:val="clear" w:color="auto" w:fill="F2F2F2" w:themeFill="background1" w:themeFillShade="F2"/>
     </w:rPr>
   </w:style>
-  <w:style w:type="character" w:styleId="Emphaseple">
+  <w:style w:type="character" w:styleId="Accentuationlgre">
     <w:name w:val="Subtle Emphasis"/>
     <w:basedOn w:val="Policepardfaut"/>
     <w:uiPriority w:val="19"/>
@@ -9320,7 +11359,7 @@
       <w:color w:val="404040" w:themeColor="text1" w:themeTint="BF"/>
     </w:rPr>
   </w:style>
-  <w:style w:type="character" w:styleId="Emphaseintense">
+  <w:style w:type="character" w:styleId="Accentuationintense">
     <w:name w:val="Intense Emphasis"/>
     <w:basedOn w:val="Policepardfaut"/>
     <w:uiPriority w:val="21"/>
@@ -9334,7 +11373,7 @@
       <w:caps/>
     </w:rPr>
   </w:style>
-  <w:style w:type="character" w:styleId="Rfrenceple">
+  <w:style w:type="character" w:styleId="Rfrencelgre">
     <w:name w:val="Subtle Reference"/>
     <w:basedOn w:val="Policepardfaut"/>
     <w:uiPriority w:val="31"/>
@@ -9690,7 +11729,7 @@
 </file>
 
 <file path=customXml/itemProps1.xml><?xml version="1.0" encoding="utf-8"?>
-<ds:datastoreItem xmlns:ds="http://schemas.openxmlformats.org/officeDocument/2006/customXml" ds:itemID="{2EA18701-FC7C-4562-8AA2-077C83B6BE13}">
+<ds:datastoreItem xmlns:ds="http://schemas.openxmlformats.org/officeDocument/2006/customXml" ds:itemID="{70C0E3FB-D103-4A21-9E82-70337CFDF4CD}">
   <ds:schemaRefs>
     <ds:schemaRef ds:uri="http://schemas.openxmlformats.org/officeDocument/2006/bibliography"/>
   </ds:schemaRefs>

</xml_diff>

<commit_message>
commit from home due to error i got from Github Desktop at school. dev: finished character comparaison
</commit_message>
<xml_diff>
--- a/TypingTest/documentation/nooalizadeh-rapport.docx
+++ b/TypingTest/documentation/nooalizadeh-rapport.docx
@@ -119,7 +119,7 @@
         </w:rPr>
         <w:fldChar w:fldCharType="separate"/>
       </w:r>
-      <w:hyperlink w:anchor="_Toc104393256" w:history="1">
+      <w:hyperlink w:anchor="_Toc104992086" w:history="1">
         <w:r>
           <w:rPr>
             <w:rStyle w:val="Lienhypertexte"/>
@@ -158,7 +158,7 @@
           <w:rPr>
             <w:webHidden/>
           </w:rPr>
-          <w:instrText xml:space="preserve"> PAGEREF _Toc104393256 \h </w:instrText>
+          <w:instrText xml:space="preserve"> PAGEREF _Toc104992086 \h </w:instrText>
         </w:r>
         <w:r>
           <w:rPr>
@@ -198,7 +198,7 @@
           <w:noProof/>
         </w:rPr>
       </w:pPr>
-      <w:hyperlink w:anchor="_Toc104393257" w:history="1">
+      <w:hyperlink w:anchor="_Toc104992087" w:history="1">
         <w:r>
           <w:rPr>
             <w:rStyle w:val="Lienhypertexte"/>
@@ -240,7 +240,7 @@
             <w:noProof/>
             <w:webHidden/>
           </w:rPr>
-          <w:instrText xml:space="preserve"> PAGEREF _Toc104393257 \h </w:instrText>
+          <w:instrText xml:space="preserve"> PAGEREF _Toc104992087 \h </w:instrText>
         </w:r>
         <w:r>
           <w:rPr>
@@ -284,7 +284,7 @@
           <w:noProof/>
         </w:rPr>
       </w:pPr>
-      <w:hyperlink w:anchor="_Toc104393258" w:history="1">
+      <w:hyperlink w:anchor="_Toc104992088" w:history="1">
         <w:r>
           <w:rPr>
             <w:rStyle w:val="Lienhypertexte"/>
@@ -326,7 +326,7 @@
             <w:noProof/>
             <w:webHidden/>
           </w:rPr>
-          <w:instrText xml:space="preserve"> PAGEREF _Toc104393258 \h </w:instrText>
+          <w:instrText xml:space="preserve"> PAGEREF _Toc104992088 \h </w:instrText>
         </w:r>
         <w:r>
           <w:rPr>
@@ -370,7 +370,7 @@
           <w:noProof/>
         </w:rPr>
       </w:pPr>
-      <w:hyperlink w:anchor="_Toc104393259" w:history="1">
+      <w:hyperlink w:anchor="_Toc104992089" w:history="1">
         <w:r>
           <w:rPr>
             <w:rStyle w:val="Lienhypertexte"/>
@@ -412,7 +412,7 @@
             <w:noProof/>
             <w:webHidden/>
           </w:rPr>
-          <w:instrText xml:space="preserve"> PAGEREF _Toc104393259 \h </w:instrText>
+          <w:instrText xml:space="preserve"> PAGEREF _Toc104992089 \h </w:instrText>
         </w:r>
         <w:r>
           <w:rPr>
@@ -454,7 +454,7 @@
           <w:color w:val="auto"/>
         </w:rPr>
       </w:pPr>
-      <w:hyperlink w:anchor="_Toc104393260" w:history="1">
+      <w:hyperlink w:anchor="_Toc104992090" w:history="1">
         <w:r>
           <w:rPr>
             <w:rStyle w:val="Lienhypertexte"/>
@@ -493,7 +493,7 @@
           <w:rPr>
             <w:webHidden/>
           </w:rPr>
-          <w:instrText xml:space="preserve"> PAGEREF _Toc104393260 \h </w:instrText>
+          <w:instrText xml:space="preserve"> PAGEREF _Toc104992090 \h </w:instrText>
         </w:r>
         <w:r>
           <w:rPr>
@@ -531,7 +531,7 @@
           <w:color w:val="auto"/>
         </w:rPr>
       </w:pPr>
-      <w:hyperlink w:anchor="_Toc104393261" w:history="1">
+      <w:hyperlink w:anchor="_Toc104992091" w:history="1">
         <w:r>
           <w:rPr>
             <w:rStyle w:val="Lienhypertexte"/>
@@ -570,7 +570,7 @@
           <w:rPr>
             <w:webHidden/>
           </w:rPr>
-          <w:instrText xml:space="preserve"> PAGEREF _Toc104393261 \h </w:instrText>
+          <w:instrText xml:space="preserve"> PAGEREF _Toc104992091 \h </w:instrText>
         </w:r>
         <w:r>
           <w:rPr>
@@ -610,7 +610,7 @@
           <w:noProof/>
         </w:rPr>
       </w:pPr>
-      <w:hyperlink w:anchor="_Toc104393262" w:history="1">
+      <w:hyperlink w:anchor="_Toc104992092" w:history="1">
         <w:r>
           <w:rPr>
             <w:rStyle w:val="Lienhypertexte"/>
@@ -652,7 +652,7 @@
             <w:noProof/>
             <w:webHidden/>
           </w:rPr>
-          <w:instrText xml:space="preserve"> PAGEREF _Toc104393262 \h </w:instrText>
+          <w:instrText xml:space="preserve"> PAGEREF _Toc104992092 \h </w:instrText>
         </w:r>
         <w:r>
           <w:rPr>
@@ -697,7 +697,7 @@
           <w:noProof/>
         </w:rPr>
       </w:pPr>
-      <w:hyperlink w:anchor="_Toc104393263" w:history="1">
+      <w:hyperlink w:anchor="_Toc104992093" w:history="1">
         <w:r>
           <w:rPr>
             <w:rStyle w:val="Lienhypertexte"/>
@@ -740,7 +740,7 @@
             <w:noProof/>
             <w:webHidden/>
           </w:rPr>
-          <w:instrText xml:space="preserve"> PAGEREF _Toc104393263 \h </w:instrText>
+          <w:instrText xml:space="preserve"> PAGEREF _Toc104992093 \h </w:instrText>
         </w:r>
         <w:r>
           <w:rPr>
@@ -784,7 +784,7 @@
           <w:noProof/>
         </w:rPr>
       </w:pPr>
-      <w:hyperlink w:anchor="_Toc104393264" w:history="1">
+      <w:hyperlink w:anchor="_Toc104992094" w:history="1">
         <w:r>
           <w:rPr>
             <w:rStyle w:val="Lienhypertexte"/>
@@ -826,7 +826,7 @@
             <w:noProof/>
             <w:webHidden/>
           </w:rPr>
-          <w:instrText xml:space="preserve"> PAGEREF _Toc104393264 \h </w:instrText>
+          <w:instrText xml:space="preserve"> PAGEREF _Toc104992094 \h </w:instrText>
         </w:r>
         <w:r>
           <w:rPr>
@@ -870,7 +870,7 @@
           <w:noProof/>
         </w:rPr>
       </w:pPr>
-      <w:hyperlink w:anchor="_Toc104393265" w:history="1">
+      <w:hyperlink w:anchor="_Toc104992095" w:history="1">
         <w:r>
           <w:rPr>
             <w:rStyle w:val="Lienhypertexte"/>
@@ -912,7 +912,7 @@
             <w:noProof/>
             <w:webHidden/>
           </w:rPr>
-          <w:instrText xml:space="preserve"> PAGEREF _Toc104393265 \h </w:instrText>
+          <w:instrText xml:space="preserve"> PAGEREF _Toc104992095 \h </w:instrText>
         </w:r>
         <w:r>
           <w:rPr>
@@ -956,7 +956,7 @@
           <w:noProof/>
         </w:rPr>
       </w:pPr>
-      <w:hyperlink w:anchor="_Toc104393266" w:history="1">
+      <w:hyperlink w:anchor="_Toc104992096" w:history="1">
         <w:r>
           <w:rPr>
             <w:rStyle w:val="Lienhypertexte"/>
@@ -998,7 +998,7 @@
             <w:noProof/>
             <w:webHidden/>
           </w:rPr>
-          <w:instrText xml:space="preserve"> PAGEREF _Toc104393266 \h </w:instrText>
+          <w:instrText xml:space="preserve"> PAGEREF _Toc104992096 \h </w:instrText>
         </w:r>
         <w:r>
           <w:rPr>
@@ -1042,7 +1042,7 @@
           <w:noProof/>
         </w:rPr>
       </w:pPr>
-      <w:hyperlink w:anchor="_Toc104393267" w:history="1">
+      <w:hyperlink w:anchor="_Toc104992097" w:history="1">
         <w:r>
           <w:rPr>
             <w:rStyle w:val="Lienhypertexte"/>
@@ -1084,7 +1084,7 @@
             <w:noProof/>
             <w:webHidden/>
           </w:rPr>
-          <w:instrText xml:space="preserve"> PAGEREF _Toc104393267 \h </w:instrText>
+          <w:instrText xml:space="preserve"> PAGEREF _Toc104992097 \h </w:instrText>
         </w:r>
         <w:r>
           <w:rPr>
@@ -1128,7 +1128,7 @@
           <w:noProof/>
         </w:rPr>
       </w:pPr>
-      <w:hyperlink w:anchor="_Toc104393268" w:history="1">
+      <w:hyperlink w:anchor="_Toc104992098" w:history="1">
         <w:r>
           <w:rPr>
             <w:rStyle w:val="Lienhypertexte"/>
@@ -1170,7 +1170,7 @@
             <w:noProof/>
             <w:webHidden/>
           </w:rPr>
-          <w:instrText xml:space="preserve"> PAGEREF _Toc104393268 \h </w:instrText>
+          <w:instrText xml:space="preserve"> PAGEREF _Toc104992098 \h </w:instrText>
         </w:r>
         <w:r>
           <w:rPr>
@@ -1214,7 +1214,7 @@
           <w:noProof/>
         </w:rPr>
       </w:pPr>
-      <w:hyperlink w:anchor="_Toc104393269" w:history="1">
+      <w:hyperlink w:anchor="_Toc104992099" w:history="1">
         <w:r>
           <w:rPr>
             <w:rStyle w:val="Lienhypertexte"/>
@@ -1256,7 +1256,7 @@
             <w:noProof/>
             <w:webHidden/>
           </w:rPr>
-          <w:instrText xml:space="preserve"> PAGEREF _Toc104393269 \h </w:instrText>
+          <w:instrText xml:space="preserve"> PAGEREF _Toc104992099 \h </w:instrText>
         </w:r>
         <w:r>
           <w:rPr>
@@ -1301,7 +1301,7 @@
           <w:noProof/>
         </w:rPr>
       </w:pPr>
-      <w:hyperlink w:anchor="_Toc104393270" w:history="1">
+      <w:hyperlink w:anchor="_Toc104992100" w:history="1">
         <w:r>
           <w:rPr>
             <w:rStyle w:val="Lienhypertexte"/>
@@ -1344,7 +1344,7 @@
             <w:noProof/>
             <w:webHidden/>
           </w:rPr>
-          <w:instrText xml:space="preserve"> PAGEREF _Toc104393270 \h </w:instrText>
+          <w:instrText xml:space="preserve"> PAGEREF _Toc104992100 \h </w:instrText>
         </w:r>
         <w:r>
           <w:rPr>
@@ -1389,7 +1389,7 @@
           <w:noProof/>
         </w:rPr>
       </w:pPr>
-      <w:hyperlink w:anchor="_Toc104393271" w:history="1">
+      <w:hyperlink w:anchor="_Toc104992101" w:history="1">
         <w:r>
           <w:rPr>
             <w:rStyle w:val="Lienhypertexte"/>
@@ -1432,7 +1432,7 @@
             <w:noProof/>
             <w:webHidden/>
           </w:rPr>
-          <w:instrText xml:space="preserve"> PAGEREF _Toc104393271 \h </w:instrText>
+          <w:instrText xml:space="preserve"> PAGEREF _Toc104992101 \h </w:instrText>
         </w:r>
         <w:r>
           <w:rPr>
@@ -1477,7 +1477,7 @@
           <w:noProof/>
         </w:rPr>
       </w:pPr>
-      <w:hyperlink w:anchor="_Toc104393272" w:history="1">
+      <w:hyperlink w:anchor="_Toc104992102" w:history="1">
         <w:r>
           <w:rPr>
             <w:rStyle w:val="Lienhypertexte"/>
@@ -1520,7 +1520,7 @@
             <w:noProof/>
             <w:webHidden/>
           </w:rPr>
-          <w:instrText xml:space="preserve"> PAGEREF _Toc104393272 \h </w:instrText>
+          <w:instrText xml:space="preserve"> PAGEREF _Toc104992102 \h </w:instrText>
         </w:r>
         <w:r>
           <w:rPr>
@@ -1565,7 +1565,7 @@
           <w:noProof/>
         </w:rPr>
       </w:pPr>
-      <w:hyperlink w:anchor="_Toc104393273" w:history="1">
+      <w:hyperlink w:anchor="_Toc104992103" w:history="1">
         <w:r>
           <w:rPr>
             <w:rStyle w:val="Lienhypertexte"/>
@@ -1608,7 +1608,7 @@
             <w:noProof/>
             <w:webHidden/>
           </w:rPr>
-          <w:instrText xml:space="preserve"> PAGEREF _Toc104393273 \h </w:instrText>
+          <w:instrText xml:space="preserve"> PAGEREF _Toc104992103 \h </w:instrText>
         </w:r>
         <w:r>
           <w:rPr>
@@ -1653,7 +1653,7 @@
           <w:noProof/>
         </w:rPr>
       </w:pPr>
-      <w:hyperlink w:anchor="_Toc104393274" w:history="1">
+      <w:hyperlink w:anchor="_Toc104992104" w:history="1">
         <w:r>
           <w:rPr>
             <w:rStyle w:val="Lienhypertexte"/>
@@ -1696,7 +1696,7 @@
             <w:noProof/>
             <w:webHidden/>
           </w:rPr>
-          <w:instrText xml:space="preserve"> PAGEREF _Toc104393274 \h </w:instrText>
+          <w:instrText xml:space="preserve"> PAGEREF _Toc104992104 \h </w:instrText>
         </w:r>
         <w:r>
           <w:rPr>
@@ -1741,7 +1741,7 @@
           <w:noProof/>
         </w:rPr>
       </w:pPr>
-      <w:hyperlink w:anchor="_Toc104393275" w:history="1">
+      <w:hyperlink w:anchor="_Toc104992105" w:history="1">
         <w:r>
           <w:rPr>
             <w:rStyle w:val="Lienhypertexte"/>
@@ -1784,7 +1784,7 @@
             <w:noProof/>
             <w:webHidden/>
           </w:rPr>
-          <w:instrText xml:space="preserve"> PAGEREF _Toc104393275 \h </w:instrText>
+          <w:instrText xml:space="preserve"> PAGEREF _Toc104992105 \h </w:instrText>
         </w:r>
         <w:r>
           <w:rPr>
@@ -1828,7 +1828,7 @@
           <w:noProof/>
         </w:rPr>
       </w:pPr>
-      <w:hyperlink w:anchor="_Toc104393276" w:history="1">
+      <w:hyperlink w:anchor="_Toc104992106" w:history="1">
         <w:r>
           <w:rPr>
             <w:rStyle w:val="Lienhypertexte"/>
@@ -1870,7 +1870,7 @@
             <w:noProof/>
             <w:webHidden/>
           </w:rPr>
-          <w:instrText xml:space="preserve"> PAGEREF _Toc104393276 \h </w:instrText>
+          <w:instrText xml:space="preserve"> PAGEREF _Toc104992106 \h </w:instrText>
         </w:r>
         <w:r>
           <w:rPr>
@@ -1915,7 +1915,7 @@
           <w:noProof/>
         </w:rPr>
       </w:pPr>
-      <w:hyperlink w:anchor="_Toc104393277" w:history="1">
+      <w:hyperlink w:anchor="_Toc104992107" w:history="1">
         <w:r>
           <w:rPr>
             <w:rStyle w:val="Lienhypertexte"/>
@@ -1958,7 +1958,7 @@
             <w:noProof/>
             <w:webHidden/>
           </w:rPr>
-          <w:instrText xml:space="preserve"> PAGEREF _Toc104393277 \h </w:instrText>
+          <w:instrText xml:space="preserve"> PAGEREF _Toc104992107 \h </w:instrText>
         </w:r>
         <w:r>
           <w:rPr>
@@ -2003,7 +2003,7 @@
           <w:noProof/>
         </w:rPr>
       </w:pPr>
-      <w:hyperlink w:anchor="_Toc104393278" w:history="1">
+      <w:hyperlink w:anchor="_Toc104992108" w:history="1">
         <w:r>
           <w:rPr>
             <w:rStyle w:val="Lienhypertexte"/>
@@ -2046,7 +2046,7 @@
             <w:noProof/>
             <w:webHidden/>
           </w:rPr>
-          <w:instrText xml:space="preserve"> PAGEREF _Toc104393278 \h </w:instrText>
+          <w:instrText xml:space="preserve"> PAGEREF _Toc104992108 \h </w:instrText>
         </w:r>
         <w:r>
           <w:rPr>
@@ -2088,7 +2088,7 @@
           <w:color w:val="auto"/>
         </w:rPr>
       </w:pPr>
-      <w:hyperlink w:anchor="_Toc104393279" w:history="1">
+      <w:hyperlink w:anchor="_Toc104992109" w:history="1">
         <w:r>
           <w:rPr>
             <w:rStyle w:val="Lienhypertexte"/>
@@ -2127,7 +2127,7 @@
           <w:rPr>
             <w:webHidden/>
           </w:rPr>
-          <w:instrText xml:space="preserve"> PAGEREF _Toc104393279 \h </w:instrText>
+          <w:instrText xml:space="preserve"> PAGEREF _Toc104992109 \h </w:instrText>
         </w:r>
         <w:r>
           <w:rPr>
@@ -2167,7 +2167,7 @@
           <w:noProof/>
         </w:rPr>
       </w:pPr>
-      <w:hyperlink w:anchor="_Toc104393280" w:history="1">
+      <w:hyperlink w:anchor="_Toc104992110" w:history="1">
         <w:r>
           <w:rPr>
             <w:rStyle w:val="Lienhypertexte"/>
@@ -2209,7 +2209,7 @@
             <w:noProof/>
             <w:webHidden/>
           </w:rPr>
-          <w:instrText xml:space="preserve"> PAGEREF _Toc104393280 \h </w:instrText>
+          <w:instrText xml:space="preserve"> PAGEREF _Toc104992110 \h </w:instrText>
         </w:r>
         <w:r>
           <w:rPr>
@@ -2254,7 +2254,7 @@
           <w:noProof/>
         </w:rPr>
       </w:pPr>
-      <w:hyperlink w:anchor="_Toc104393281" w:history="1">
+      <w:hyperlink w:anchor="_Toc104992111" w:history="1">
         <w:r>
           <w:rPr>
             <w:rStyle w:val="Lienhypertexte"/>
@@ -2297,7 +2297,7 @@
             <w:noProof/>
             <w:webHidden/>
           </w:rPr>
-          <w:instrText xml:space="preserve"> PAGEREF _Toc104393281 \h </w:instrText>
+          <w:instrText xml:space="preserve"> PAGEREF _Toc104992111 \h </w:instrText>
         </w:r>
         <w:r>
           <w:rPr>
@@ -2342,7 +2342,7 @@
           <w:noProof/>
         </w:rPr>
       </w:pPr>
-      <w:hyperlink w:anchor="_Toc104393282" w:history="1">
+      <w:hyperlink w:anchor="_Toc104992112" w:history="1">
         <w:r>
           <w:rPr>
             <w:rStyle w:val="Lienhypertexte"/>
@@ -2364,7 +2364,7 @@
             <w:rStyle w:val="Lienhypertexte"/>
             <w:noProof/>
           </w:rPr>
-          <w:t>Construction la partie statique du site web (HTML)</w:t>
+          <w:t>Construction la partie statique du site web (HTML/CSS basique)</w:t>
         </w:r>
         <w:r>
           <w:rPr>
@@ -2385,7 +2385,7 @@
             <w:noProof/>
             <w:webHidden/>
           </w:rPr>
-          <w:instrText xml:space="preserve"> PAGEREF _Toc104393282 \h </w:instrText>
+          <w:instrText xml:space="preserve"> PAGEREF _Toc104992112 \h </w:instrText>
         </w:r>
         <w:r>
           <w:rPr>
@@ -2430,7 +2430,7 @@
           <w:noProof/>
         </w:rPr>
       </w:pPr>
-      <w:hyperlink w:anchor="_Toc104393283" w:history="1">
+      <w:hyperlink w:anchor="_Toc104992113" w:history="1">
         <w:r>
           <w:rPr>
             <w:rStyle w:val="Lienhypertexte"/>
@@ -2473,7 +2473,7 @@
             <w:noProof/>
             <w:webHidden/>
           </w:rPr>
-          <w:instrText xml:space="preserve"> PAGEREF _Toc104393283 \h </w:instrText>
+          <w:instrText xml:space="preserve"> PAGEREF _Toc104992113 \h </w:instrText>
         </w:r>
         <w:r>
           <w:rPr>
@@ -2494,6 +2494,94 @@
             <w:webHidden/>
           </w:rPr>
           <w:t>17</w:t>
+        </w:r>
+        <w:r>
+          <w:rPr>
+            <w:noProof/>
+            <w:webHidden/>
+          </w:rPr>
+          <w:fldChar w:fldCharType="end"/>
+        </w:r>
+      </w:hyperlink>
+    </w:p>
+    <w:p>
+      <w:pPr>
+        <w:pStyle w:val="TM3"/>
+        <w:tabs>
+          <w:tab w:val="left" w:pos="1200"/>
+          <w:tab w:val="right" w:leader="dot" w:pos="10456"/>
+        </w:tabs>
+        <w:rPr>
+          <w:rFonts w:asciiTheme="minorHAnsi" w:hAnsiTheme="minorHAnsi"/>
+          <w:i w:val="0"/>
+          <w:iCs w:val="0"/>
+          <w:noProof/>
+        </w:rPr>
+      </w:pPr>
+      <w:hyperlink w:anchor="_Toc104992114" w:history="1">
+        <w:r>
+          <w:rPr>
+            <w:rStyle w:val="Lienhypertexte"/>
+            <w:noProof/>
+          </w:rPr>
+          <w:t>4.1.4</w:t>
+        </w:r>
+        <w:r>
+          <w:rPr>
+            <w:rFonts w:asciiTheme="minorHAnsi" w:hAnsiTheme="minorHAnsi"/>
+            <w:i w:val="0"/>
+            <w:iCs w:val="0"/>
+            <w:noProof/>
+          </w:rPr>
+          <w:tab/>
+        </w:r>
+        <w:r>
+          <w:rPr>
+            <w:rStyle w:val="Lienhypertexte"/>
+            <w:noProof/>
+          </w:rPr>
+          <w:t>Construction la partie dynamique du site (JavaScript)</w:t>
+        </w:r>
+        <w:r>
+          <w:rPr>
+            <w:noProof/>
+            <w:webHidden/>
+          </w:rPr>
+          <w:tab/>
+        </w:r>
+        <w:r>
+          <w:rPr>
+            <w:noProof/>
+            <w:webHidden/>
+          </w:rPr>
+          <w:fldChar w:fldCharType="begin"/>
+        </w:r>
+        <w:r>
+          <w:rPr>
+            <w:noProof/>
+            <w:webHidden/>
+          </w:rPr>
+          <w:instrText xml:space="preserve"> PAGEREF _Toc104992114 \h </w:instrText>
+        </w:r>
+        <w:r>
+          <w:rPr>
+            <w:noProof/>
+            <w:webHidden/>
+          </w:rPr>
+        </w:r>
+        <w:r>
+          <w:rPr>
+            <w:noProof/>
+            <w:webHidden/>
+          </w:rPr>
+          <w:fldChar w:fldCharType="separate"/>
+        </w:r>
+        <w:r>
+          <w:rPr>
+            <w:noProof/>
+            <w:webHidden/>
+          </w:rPr>
+          <w:t>25</w:t>
         </w:r>
         <w:r>
           <w:rPr>
@@ -2515,7 +2603,7 @@
           <w:color w:val="auto"/>
         </w:rPr>
       </w:pPr>
-      <w:hyperlink w:anchor="_Toc104393284" w:history="1">
+      <w:hyperlink w:anchor="_Toc104992115" w:history="1">
         <w:r>
           <w:rPr>
             <w:rStyle w:val="Lienhypertexte"/>
@@ -2554,7 +2642,7 @@
           <w:rPr>
             <w:webHidden/>
           </w:rPr>
-          <w:instrText xml:space="preserve"> PAGEREF _Toc104393284 \h </w:instrText>
+          <w:instrText xml:space="preserve"> PAGEREF _Toc104992115 \h </w:instrText>
         </w:r>
         <w:r>
           <w:rPr>
@@ -2571,7 +2659,7 @@
           <w:rPr>
             <w:webHidden/>
           </w:rPr>
-          <w:t>22</w:t>
+          <w:t>26</w:t>
         </w:r>
         <w:r>
           <w:rPr>
@@ -2594,7 +2682,7 @@
           <w:noProof/>
         </w:rPr>
       </w:pPr>
-      <w:hyperlink w:anchor="_Toc104393285" w:history="1">
+      <w:hyperlink w:anchor="_Toc104992116" w:history="1">
         <w:r>
           <w:rPr>
             <w:rStyle w:val="Lienhypertexte"/>
@@ -2636,7 +2724,7 @@
             <w:noProof/>
             <w:webHidden/>
           </w:rPr>
-          <w:instrText xml:space="preserve"> PAGEREF _Toc104393285 \h </w:instrText>
+          <w:instrText xml:space="preserve"> PAGEREF _Toc104992116 \h </w:instrText>
         </w:r>
         <w:r>
           <w:rPr>
@@ -2656,7 +2744,7 @@
             <w:noProof/>
             <w:webHidden/>
           </w:rPr>
-          <w:t>22</w:t>
+          <w:t>26</w:t>
         </w:r>
         <w:r>
           <w:rPr>
@@ -2678,7 +2766,7 @@
           <w:color w:val="auto"/>
         </w:rPr>
       </w:pPr>
-      <w:hyperlink w:anchor="_Toc104393286" w:history="1">
+      <w:hyperlink w:anchor="_Toc104992117" w:history="1">
         <w:r>
           <w:rPr>
             <w:rStyle w:val="Lienhypertexte"/>
@@ -2717,7 +2805,7 @@
           <w:rPr>
             <w:webHidden/>
           </w:rPr>
-          <w:instrText xml:space="preserve"> PAGEREF _Toc104393286 \h </w:instrText>
+          <w:instrText xml:space="preserve"> PAGEREF _Toc104992117 \h </w:instrText>
         </w:r>
         <w:r>
           <w:rPr>
@@ -2734,7 +2822,7 @@
           <w:rPr>
             <w:webHidden/>
           </w:rPr>
-          <w:t>23</w:t>
+          <w:t>27</w:t>
         </w:r>
         <w:r>
           <w:rPr>
@@ -2757,7 +2845,7 @@
           <w:noProof/>
         </w:rPr>
       </w:pPr>
-      <w:hyperlink w:anchor="_Toc104393287" w:history="1">
+      <w:hyperlink w:anchor="_Toc104992118" w:history="1">
         <w:r>
           <w:rPr>
             <w:rStyle w:val="Lienhypertexte"/>
@@ -2799,7 +2887,7 @@
             <w:noProof/>
             <w:webHidden/>
           </w:rPr>
-          <w:instrText xml:space="preserve"> PAGEREF _Toc104393287 \h </w:instrText>
+          <w:instrText xml:space="preserve"> PAGEREF _Toc104992118 \h </w:instrText>
         </w:r>
         <w:r>
           <w:rPr>
@@ -2819,7 +2907,7 @@
             <w:noProof/>
             <w:webHidden/>
           </w:rPr>
-          <w:t>23</w:t>
+          <w:t>27</w:t>
         </w:r>
         <w:r>
           <w:rPr>
@@ -2843,7 +2931,7 @@
           <w:noProof/>
         </w:rPr>
       </w:pPr>
-      <w:hyperlink w:anchor="_Toc104393288" w:history="1">
+      <w:hyperlink w:anchor="_Toc104992119" w:history="1">
         <w:r>
           <w:rPr>
             <w:rStyle w:val="Lienhypertexte"/>
@@ -2885,7 +2973,7 @@
             <w:noProof/>
             <w:webHidden/>
           </w:rPr>
-          <w:instrText xml:space="preserve"> PAGEREF _Toc104393288 \h </w:instrText>
+          <w:instrText xml:space="preserve"> PAGEREF _Toc104992119 \h </w:instrText>
         </w:r>
         <w:r>
           <w:rPr>
@@ -2905,7 +2993,7 @@
             <w:noProof/>
             <w:webHidden/>
           </w:rPr>
-          <w:t>23</w:t>
+          <w:t>27</w:t>
         </w:r>
         <w:r>
           <w:rPr>
@@ -2929,7 +3017,7 @@
           <w:noProof/>
         </w:rPr>
       </w:pPr>
-      <w:hyperlink w:anchor="_Toc104393289" w:history="1">
+      <w:hyperlink w:anchor="_Toc104992120" w:history="1">
         <w:r>
           <w:rPr>
             <w:rStyle w:val="Lienhypertexte"/>
@@ -2971,7 +3059,7 @@
             <w:noProof/>
             <w:webHidden/>
           </w:rPr>
-          <w:instrText xml:space="preserve"> PAGEREF _Toc104393289 \h </w:instrText>
+          <w:instrText xml:space="preserve"> PAGEREF _Toc104992120 \h </w:instrText>
         </w:r>
         <w:r>
           <w:rPr>
@@ -2991,7 +3079,7 @@
             <w:noProof/>
             <w:webHidden/>
           </w:rPr>
-          <w:t>23</w:t>
+          <w:t>27</w:t>
         </w:r>
         <w:r>
           <w:rPr>
@@ -3013,7 +3101,7 @@
           <w:color w:val="auto"/>
         </w:rPr>
       </w:pPr>
-      <w:hyperlink w:anchor="_Toc104393290" w:history="1">
+      <w:hyperlink w:anchor="_Toc104992121" w:history="1">
         <w:r>
           <w:rPr>
             <w:rStyle w:val="Lienhypertexte"/>
@@ -3052,7 +3140,7 @@
           <w:rPr>
             <w:webHidden/>
           </w:rPr>
-          <w:instrText xml:space="preserve"> PAGEREF _Toc104393290 \h </w:instrText>
+          <w:instrText xml:space="preserve"> PAGEREF _Toc104992121 \h </w:instrText>
         </w:r>
         <w:r>
           <w:rPr>
@@ -3069,7 +3157,7 @@
           <w:rPr>
             <w:webHidden/>
           </w:rPr>
-          <w:t>23</w:t>
+          <w:t>27</w:t>
         </w:r>
         <w:r>
           <w:rPr>
@@ -3092,7 +3180,7 @@
           <w:noProof/>
         </w:rPr>
       </w:pPr>
-      <w:hyperlink w:anchor="_Toc104393291" w:history="1">
+      <w:hyperlink w:anchor="_Toc104992122" w:history="1">
         <w:r>
           <w:rPr>
             <w:rStyle w:val="Lienhypertexte"/>
@@ -3134,7 +3222,7 @@
             <w:noProof/>
             <w:webHidden/>
           </w:rPr>
-          <w:instrText xml:space="preserve"> PAGEREF _Toc104393291 \h </w:instrText>
+          <w:instrText xml:space="preserve"> PAGEREF _Toc104992122 \h </w:instrText>
         </w:r>
         <w:r>
           <w:rPr>
@@ -3154,7 +3242,7 @@
             <w:noProof/>
             <w:webHidden/>
           </w:rPr>
-          <w:t>23</w:t>
+          <w:t>27</w:t>
         </w:r>
         <w:r>
           <w:rPr>
@@ -3178,7 +3266,7 @@
           <w:noProof/>
         </w:rPr>
       </w:pPr>
-      <w:hyperlink w:anchor="_Toc104393292" w:history="1">
+      <w:hyperlink w:anchor="_Toc104992123" w:history="1">
         <w:r>
           <w:rPr>
             <w:rStyle w:val="Lienhypertexte"/>
@@ -3220,7 +3308,7 @@
             <w:noProof/>
             <w:webHidden/>
           </w:rPr>
-          <w:instrText xml:space="preserve"> PAGEREF _Toc104393292 \h </w:instrText>
+          <w:instrText xml:space="preserve"> PAGEREF _Toc104992123 \h </w:instrText>
         </w:r>
         <w:r>
           <w:rPr>
@@ -3240,7 +3328,7 @@
             <w:noProof/>
             <w:webHidden/>
           </w:rPr>
-          <w:t>23</w:t>
+          <w:t>27</w:t>
         </w:r>
         <w:r>
           <w:rPr>
@@ -3264,7 +3352,7 @@
           <w:noProof/>
         </w:rPr>
       </w:pPr>
-      <w:hyperlink w:anchor="_Toc104393293" w:history="1">
+      <w:hyperlink w:anchor="_Toc104992124" w:history="1">
         <w:r>
           <w:rPr>
             <w:rStyle w:val="Lienhypertexte"/>
@@ -3306,7 +3394,7 @@
             <w:noProof/>
             <w:webHidden/>
           </w:rPr>
-          <w:instrText xml:space="preserve"> PAGEREF _Toc104393293 \h </w:instrText>
+          <w:instrText xml:space="preserve"> PAGEREF _Toc104992124 \h </w:instrText>
         </w:r>
         <w:r>
           <w:rPr>
@@ -3326,7 +3414,7 @@
             <w:noProof/>
             <w:webHidden/>
           </w:rPr>
-          <w:t>24</w:t>
+          <w:t>28</w:t>
         </w:r>
         <w:r>
           <w:rPr>
@@ -3350,7 +3438,7 @@
           <w:noProof/>
         </w:rPr>
       </w:pPr>
-      <w:hyperlink w:anchor="_Toc104393294" w:history="1">
+      <w:hyperlink w:anchor="_Toc104992125" w:history="1">
         <w:r>
           <w:rPr>
             <w:rStyle w:val="Lienhypertexte"/>
@@ -3392,7 +3480,7 @@
             <w:noProof/>
             <w:webHidden/>
           </w:rPr>
-          <w:instrText xml:space="preserve"> PAGEREF _Toc104393294 \h </w:instrText>
+          <w:instrText xml:space="preserve"> PAGEREF _Toc104992125 \h </w:instrText>
         </w:r>
         <w:r>
           <w:rPr>
@@ -3412,7 +3500,7 @@
             <w:noProof/>
             <w:webHidden/>
           </w:rPr>
-          <w:t>24</w:t>
+          <w:t>28</w:t>
         </w:r>
         <w:r>
           <w:rPr>
@@ -3436,7 +3524,7 @@
           <w:noProof/>
         </w:rPr>
       </w:pPr>
-      <w:hyperlink w:anchor="_Toc104393295" w:history="1">
+      <w:hyperlink w:anchor="_Toc104992126" w:history="1">
         <w:r>
           <w:rPr>
             <w:rStyle w:val="Lienhypertexte"/>
@@ -3478,7 +3566,7 @@
             <w:noProof/>
             <w:webHidden/>
           </w:rPr>
-          <w:instrText xml:space="preserve"> PAGEREF _Toc104393295 \h </w:instrText>
+          <w:instrText xml:space="preserve"> PAGEREF _Toc104992126 \h </w:instrText>
         </w:r>
         <w:r>
           <w:rPr>
@@ -3498,7 +3586,7 @@
             <w:noProof/>
             <w:webHidden/>
           </w:rPr>
-          <w:t>24</w:t>
+          <w:t>29</w:t>
         </w:r>
         <w:r>
           <w:rPr>
@@ -3520,7 +3608,7 @@
           <w:color w:val="auto"/>
         </w:rPr>
       </w:pPr>
-      <w:hyperlink w:anchor="_Toc104393296" w:history="1">
+      <w:hyperlink w:anchor="_Toc104992127" w:history="1">
         <w:r>
           <w:rPr>
             <w:rStyle w:val="Lienhypertexte"/>
@@ -3559,7 +3647,7 @@
           <w:rPr>
             <w:webHidden/>
           </w:rPr>
-          <w:instrText xml:space="preserve"> PAGEREF _Toc104393296 \h </w:instrText>
+          <w:instrText xml:space="preserve"> PAGEREF _Toc104992127 \h </w:instrText>
         </w:r>
         <w:r>
           <w:rPr>
@@ -3576,7 +3664,7 @@
           <w:rPr>
             <w:webHidden/>
           </w:rPr>
-          <w:t>25</w:t>
+          <w:t>30</w:t>
         </w:r>
         <w:r>
           <w:rPr>
@@ -3604,7 +3692,7 @@
       <w:pPr>
         <w:pStyle w:val="Titre1"/>
       </w:pPr>
-      <w:bookmarkStart w:id="0" w:name="_Toc104393256"/>
+      <w:bookmarkStart w:id="0" w:name="_Toc104992086"/>
       <w:r>
         <w:lastRenderedPageBreak/>
         <w:t>Analyse préliminaire</w:t>
@@ -3615,13 +3703,13 @@
       <w:pPr>
         <w:pStyle w:val="Titre2"/>
       </w:pPr>
-      <w:bookmarkStart w:id="1" w:name="_Toc104393257"/>
-      <w:bookmarkStart w:id="2" w:name="_Toc532179969"/>
-      <w:bookmarkStart w:id="3" w:name="_Toc165969639"/>
+      <w:bookmarkStart w:id="1" w:name="_Toc532179969"/>
+      <w:bookmarkStart w:id="2" w:name="_Toc165969639"/>
+      <w:bookmarkStart w:id="3" w:name="_Toc104992087"/>
       <w:r>
         <w:t>Introduction</w:t>
       </w:r>
-      <w:bookmarkEnd w:id="1"/>
+      <w:bookmarkEnd w:id="3"/>
     </w:p>
     <w:p>
       <w:pPr>
@@ -3636,7 +3724,7 @@
       <w:pPr>
         <w:pStyle w:val="Titre2"/>
       </w:pPr>
-      <w:bookmarkStart w:id="4" w:name="_Toc104393258"/>
+      <w:bookmarkStart w:id="4" w:name="_Toc104992088"/>
       <w:r>
         <w:t>Objectifs</w:t>
       </w:r>
@@ -3740,7 +3828,7 @@
       <w:pPr>
         <w:pStyle w:val="Titre2"/>
       </w:pPr>
-      <w:bookmarkStart w:id="5" w:name="_Toc104393259"/>
+      <w:bookmarkStart w:id="5" w:name="_Toc104992089"/>
       <w:r>
         <w:t>P</w:t>
       </w:r>
@@ -3792,12 +3880,12 @@
       <w:pPr>
         <w:pStyle w:val="Titre1"/>
       </w:pPr>
-      <w:bookmarkStart w:id="6" w:name="_Toc104393260"/>
+      <w:bookmarkStart w:id="6" w:name="_Toc104992090"/>
       <w:r>
         <w:t>Planification</w:t>
       </w:r>
+      <w:bookmarkEnd w:id="1"/>
       <w:bookmarkEnd w:id="2"/>
-      <w:bookmarkEnd w:id="3"/>
       <w:r>
         <w:t xml:space="preserve"> Initiale</w:t>
       </w:r>
@@ -4124,27 +4212,14 @@
                             <w:r>
                               <w:t xml:space="preserve">Figure </w:t>
                             </w:r>
-                            <w:r>
-                              <w:fldChar w:fldCharType="begin"/>
-                            </w:r>
-                            <w:r>
-                              <w:instrText xml:space="preserve"> SEQ Figure \* ARABIC </w:instrText>
-                            </w:r>
-                            <w:r>
-                              <w:fldChar w:fldCharType="separate"/>
-                            </w:r>
-                            <w:r>
-                              <w:rPr>
-                                <w:noProof/>
-                              </w:rPr>
-                              <w:t>1</w:t>
-                            </w:r>
-                            <w:r>
-                              <w:rPr>
-                                <w:noProof/>
-                              </w:rPr>
-                              <w:fldChar w:fldCharType="end"/>
-                            </w:r>
+                            <w:fldSimple w:instr=" SEQ Figure \* ARABIC ">
+                              <w:r>
+                                <w:rPr>
+                                  <w:noProof/>
+                                </w:rPr>
+                                <w:t>1</w:t>
+                              </w:r>
+                            </w:fldSimple>
                             <w:r>
                               <w:t xml:space="preserve"> - Planification Initiale</w:t>
                             </w:r>
@@ -4180,27 +4255,14 @@
                       <w:r>
                         <w:t xml:space="preserve">Figure </w:t>
                       </w:r>
-                      <w:r>
-                        <w:fldChar w:fldCharType="begin"/>
-                      </w:r>
-                      <w:r>
-                        <w:instrText xml:space="preserve"> SEQ Figure \* ARABIC </w:instrText>
-                      </w:r>
-                      <w:r>
-                        <w:fldChar w:fldCharType="separate"/>
-                      </w:r>
-                      <w:r>
-                        <w:rPr>
-                          <w:noProof/>
-                        </w:rPr>
-                        <w:t>1</w:t>
-                      </w:r>
-                      <w:r>
-                        <w:rPr>
-                          <w:noProof/>
-                        </w:rPr>
-                        <w:fldChar w:fldCharType="end"/>
-                      </w:r>
+                      <w:fldSimple w:instr=" SEQ Figure \* ARABIC ">
+                        <w:r>
+                          <w:rPr>
+                            <w:noProof/>
+                          </w:rPr>
+                          <w:t>1</w:t>
+                        </w:r>
+                      </w:fldSimple>
                       <w:r>
                         <w:t xml:space="preserve"> - Planification Initiale</w:t>
                       </w:r>
@@ -4335,7 +4397,7 @@
       <w:pPr>
         <w:pStyle w:val="Titre1"/>
       </w:pPr>
-      <w:bookmarkStart w:id="11" w:name="_Toc104393261"/>
+      <w:bookmarkStart w:id="11" w:name="_Toc104992091"/>
       <w:r>
         <w:lastRenderedPageBreak/>
         <w:t>Analyse</w:t>
@@ -4351,7 +4413,7 @@
       <w:pPr>
         <w:pStyle w:val="Titre2"/>
       </w:pPr>
-      <w:bookmarkStart w:id="12" w:name="_Toc104393262"/>
+      <w:bookmarkStart w:id="12" w:name="_Toc104992092"/>
       <w:r>
         <w:t>Concept</w:t>
       </w:r>
@@ -4375,7 +4437,7 @@
       <w:pPr>
         <w:pStyle w:val="Titre3"/>
       </w:pPr>
-      <w:bookmarkStart w:id="13" w:name="_Toc104393263"/>
+      <w:bookmarkStart w:id="13" w:name="_Toc104992093"/>
       <w:r>
         <w:t>Interface</w:t>
       </w:r>
@@ -4510,7 +4572,7 @@
       <w:pPr>
         <w:pStyle w:val="Titre2"/>
       </w:pPr>
-      <w:bookmarkStart w:id="14" w:name="_Toc104393264"/>
+      <w:bookmarkStart w:id="14" w:name="_Toc104992094"/>
       <w:r>
         <w:lastRenderedPageBreak/>
         <w:t>Matériel et logiciels à disposition</w:t>
@@ -4605,7 +4667,7 @@
       <w:pPr>
         <w:pStyle w:val="Titre2"/>
       </w:pPr>
-      <w:bookmarkStart w:id="15" w:name="_Toc104393265"/>
+      <w:bookmarkStart w:id="15" w:name="_Toc104992095"/>
       <w:r>
         <w:t>Les risques</w:t>
       </w:r>
@@ -4670,7 +4732,7 @@
       <w:pPr>
         <w:pStyle w:val="Titre2"/>
       </w:pPr>
-      <w:bookmarkStart w:id="16" w:name="_Toc104393266"/>
+      <w:bookmarkStart w:id="16" w:name="_Toc104992096"/>
       <w:r>
         <w:t>Points à découvrir</w:t>
       </w:r>
@@ -4681,7 +4743,7 @@
       <w:pPr>
         <w:pStyle w:val="Titre2"/>
       </w:pPr>
-      <w:bookmarkStart w:id="17" w:name="_Toc104393267"/>
+      <w:bookmarkStart w:id="17" w:name="_Toc104992097"/>
       <w:r>
         <w:t>Stratégie de test</w:t>
       </w:r>
@@ -4748,7 +4810,7 @@
       <w:pPr>
         <w:pStyle w:val="Titre2"/>
       </w:pPr>
-      <w:bookmarkStart w:id="19" w:name="_Toc104393268"/>
+      <w:bookmarkStart w:id="19" w:name="_Toc104992098"/>
       <w:r>
         <w:rPr>
           <w:noProof/>
@@ -4833,34 +4895,21 @@
         <w:pStyle w:val="Lgende"/>
         <w:jc w:val="center"/>
       </w:pPr>
-      <w:bookmarkStart w:id="20" w:name="_Toc532179964"/>
-      <w:bookmarkStart w:id="21" w:name="_Toc165969648"/>
-      <w:bookmarkStart w:id="22" w:name="_Toc104967067"/>
+      <w:bookmarkStart w:id="20" w:name="_Toc104967067"/>
+      <w:bookmarkStart w:id="21" w:name="_Toc532179964"/>
+      <w:bookmarkStart w:id="22" w:name="_Toc165969648"/>
       <w:bookmarkEnd w:id="18"/>
       <w:r>
         <w:t xml:space="preserve">Figure </w:t>
       </w:r>
-      <w:r>
-        <w:fldChar w:fldCharType="begin"/>
-      </w:r>
-      <w:r>
-        <w:instrText xml:space="preserve"> SEQ Figure \* ARABIC </w:instrText>
-      </w:r>
-      <w:r>
-        <w:fldChar w:fldCharType="separate"/>
-      </w:r>
-      <w:r>
-        <w:rPr>
-          <w:noProof/>
-        </w:rPr>
-        <w:t>2</w:t>
-      </w:r>
-      <w:r>
-        <w:rPr>
-          <w:noProof/>
-        </w:rPr>
-        <w:fldChar w:fldCharType="end"/>
-      </w:r>
+      <w:fldSimple w:instr=" SEQ Figure \* ARABIC ">
+        <w:r>
+          <w:rPr>
+            <w:noProof/>
+          </w:rPr>
+          <w:t>2</w:t>
+        </w:r>
+      </w:fldSimple>
       <w:r>
         <w:t xml:space="preserve"> - Planification </w:t>
       </w:r>
@@ -4870,7 +4919,7 @@
       <w:r>
         <w:t>(Semaine 1)</w:t>
       </w:r>
-      <w:bookmarkEnd w:id="22"/>
+      <w:bookmarkEnd w:id="20"/>
     </w:p>
     <w:p>
       <w:pPr>
@@ -4985,27 +5034,14 @@
                             <w:r>
                               <w:t xml:space="preserve">Figure </w:t>
                             </w:r>
-                            <w:r>
-                              <w:fldChar w:fldCharType="begin"/>
-                            </w:r>
-                            <w:r>
-                              <w:instrText xml:space="preserve"> SEQ Figure \* ARABIC </w:instrText>
-                            </w:r>
-                            <w:r>
-                              <w:fldChar w:fldCharType="separate"/>
-                            </w:r>
-                            <w:r>
-                              <w:rPr>
-                                <w:noProof/>
-                              </w:rPr>
-                              <w:t>3</w:t>
-                            </w:r>
-                            <w:r>
-                              <w:rPr>
-                                <w:noProof/>
-                              </w:rPr>
-                              <w:fldChar w:fldCharType="end"/>
-                            </w:r>
+                            <w:fldSimple w:instr=" SEQ Figure \* ARABIC ">
+                              <w:r>
+                                <w:rPr>
+                                  <w:noProof/>
+                                </w:rPr>
+                                <w:t>3</w:t>
+                              </w:r>
+                            </w:fldSimple>
                             <w:r>
                               <w:t xml:space="preserve"> - Planification détaillée (Semaine 2)</w:t>
                             </w:r>
@@ -5039,27 +5075,14 @@
                       <w:r>
                         <w:t xml:space="preserve">Figure </w:t>
                       </w:r>
-                      <w:r>
-                        <w:fldChar w:fldCharType="begin"/>
-                      </w:r>
-                      <w:r>
-                        <w:instrText xml:space="preserve"> SEQ Figure \* ARABIC </w:instrText>
-                      </w:r>
-                      <w:r>
-                        <w:fldChar w:fldCharType="separate"/>
-                      </w:r>
-                      <w:r>
-                        <w:rPr>
-                          <w:noProof/>
-                        </w:rPr>
-                        <w:t>3</w:t>
-                      </w:r>
-                      <w:r>
-                        <w:rPr>
-                          <w:noProof/>
-                        </w:rPr>
-                        <w:fldChar w:fldCharType="end"/>
-                      </w:r>
+                      <w:fldSimple w:instr=" SEQ Figure \* ARABIC ">
+                        <w:r>
+                          <w:rPr>
+                            <w:noProof/>
+                          </w:rPr>
+                          <w:t>3</w:t>
+                        </w:r>
+                      </w:fldSimple>
                       <w:r>
                         <w:t xml:space="preserve"> - Planification détaillée (Semaine 2)</w:t>
                       </w:r>
@@ -5198,27 +5221,14 @@
                             <w:r>
                               <w:t xml:space="preserve">Figure </w:t>
                             </w:r>
-                            <w:r>
-                              <w:fldChar w:fldCharType="begin"/>
-                            </w:r>
-                            <w:r>
-                              <w:instrText xml:space="preserve"> SEQ Figure \* ARABIC </w:instrText>
-                            </w:r>
-                            <w:r>
-                              <w:fldChar w:fldCharType="separate"/>
-                            </w:r>
-                            <w:r>
-                              <w:rPr>
-                                <w:noProof/>
-                              </w:rPr>
-                              <w:t>4</w:t>
-                            </w:r>
-                            <w:r>
-                              <w:rPr>
-                                <w:noProof/>
-                              </w:rPr>
-                              <w:fldChar w:fldCharType="end"/>
-                            </w:r>
+                            <w:fldSimple w:instr=" SEQ Figure \* ARABIC ">
+                              <w:r>
+                                <w:rPr>
+                                  <w:noProof/>
+                                </w:rPr>
+                                <w:t>4</w:t>
+                              </w:r>
+                            </w:fldSimple>
                             <w:r>
                               <w:t xml:space="preserve"> - </w:t>
                             </w:r>
@@ -5264,27 +5274,14 @@
                       <w:r>
                         <w:t xml:space="preserve">Figure </w:t>
                       </w:r>
-                      <w:r>
-                        <w:fldChar w:fldCharType="begin"/>
-                      </w:r>
-                      <w:r>
-                        <w:instrText xml:space="preserve"> SEQ Figure \* ARABIC </w:instrText>
-                      </w:r>
-                      <w:r>
-                        <w:fldChar w:fldCharType="separate"/>
-                      </w:r>
-                      <w:r>
-                        <w:rPr>
-                          <w:noProof/>
-                        </w:rPr>
-                        <w:t>4</w:t>
-                      </w:r>
-                      <w:r>
-                        <w:rPr>
-                          <w:noProof/>
-                        </w:rPr>
-                        <w:fldChar w:fldCharType="end"/>
-                      </w:r>
+                      <w:fldSimple w:instr=" SEQ Figure \* ARABIC ">
+                        <w:r>
+                          <w:rPr>
+                            <w:noProof/>
+                          </w:rPr>
+                          <w:t>4</w:t>
+                        </w:r>
+                      </w:fldSimple>
                       <w:r>
                         <w:t xml:space="preserve"> - </w:t>
                       </w:r>
@@ -5427,27 +5424,14 @@
                             <w:r>
                               <w:t xml:space="preserve">Figure </w:t>
                             </w:r>
-                            <w:r>
-                              <w:fldChar w:fldCharType="begin"/>
-                            </w:r>
-                            <w:r>
-                              <w:instrText xml:space="preserve"> SEQ Figure \* ARABIC </w:instrText>
-                            </w:r>
-                            <w:r>
-                              <w:fldChar w:fldCharType="separate"/>
-                            </w:r>
-                            <w:r>
-                              <w:rPr>
-                                <w:noProof/>
-                              </w:rPr>
-                              <w:t>5</w:t>
-                            </w:r>
-                            <w:r>
-                              <w:rPr>
-                                <w:noProof/>
-                              </w:rPr>
-                              <w:fldChar w:fldCharType="end"/>
-                            </w:r>
+                            <w:fldSimple w:instr=" SEQ Figure \* ARABIC ">
+                              <w:r>
+                                <w:rPr>
+                                  <w:noProof/>
+                                </w:rPr>
+                                <w:t>5</w:t>
+                              </w:r>
+                            </w:fldSimple>
                             <w:r>
                               <w:t xml:space="preserve"> - </w:t>
                             </w:r>
@@ -5493,27 +5477,14 @@
                       <w:r>
                         <w:t xml:space="preserve">Figure </w:t>
                       </w:r>
-                      <w:r>
-                        <w:fldChar w:fldCharType="begin"/>
-                      </w:r>
-                      <w:r>
-                        <w:instrText xml:space="preserve"> SEQ Figure \* ARABIC </w:instrText>
-                      </w:r>
-                      <w:r>
-                        <w:fldChar w:fldCharType="separate"/>
-                      </w:r>
-                      <w:r>
-                        <w:rPr>
-                          <w:noProof/>
-                        </w:rPr>
-                        <w:t>5</w:t>
-                      </w:r>
-                      <w:r>
-                        <w:rPr>
-                          <w:noProof/>
-                        </w:rPr>
-                        <w:fldChar w:fldCharType="end"/>
-                      </w:r>
+                      <w:fldSimple w:instr=" SEQ Figure \* ARABIC ">
+                        <w:r>
+                          <w:rPr>
+                            <w:noProof/>
+                          </w:rPr>
+                          <w:t>5</w:t>
+                        </w:r>
+                      </w:fldSimple>
                       <w:r>
                         <w:t xml:space="preserve"> - </w:t>
                       </w:r>
@@ -5656,27 +5627,14 @@
                             <w:r>
                               <w:t xml:space="preserve">Figure </w:t>
                             </w:r>
-                            <w:r>
-                              <w:fldChar w:fldCharType="begin"/>
-                            </w:r>
-                            <w:r>
-                              <w:instrText xml:space="preserve"> SEQ Figure \* ARABIC </w:instrText>
-                            </w:r>
-                            <w:r>
-                              <w:fldChar w:fldCharType="separate"/>
-                            </w:r>
-                            <w:r>
-                              <w:rPr>
-                                <w:noProof/>
-                              </w:rPr>
-                              <w:t>6</w:t>
-                            </w:r>
-                            <w:r>
-                              <w:rPr>
-                                <w:noProof/>
-                              </w:rPr>
-                              <w:fldChar w:fldCharType="end"/>
-                            </w:r>
+                            <w:fldSimple w:instr=" SEQ Figure \* ARABIC ">
+                              <w:r>
+                                <w:rPr>
+                                  <w:noProof/>
+                                </w:rPr>
+                                <w:t>6</w:t>
+                              </w:r>
+                            </w:fldSimple>
                             <w:r>
                               <w:t xml:space="preserve"> - Planification détaillée (Semaine 3)</w:t>
                             </w:r>
@@ -5713,27 +5671,14 @@
                       <w:r>
                         <w:t xml:space="preserve">Figure </w:t>
                       </w:r>
-                      <w:r>
-                        <w:fldChar w:fldCharType="begin"/>
-                      </w:r>
-                      <w:r>
-                        <w:instrText xml:space="preserve"> SEQ Figure \* ARABIC </w:instrText>
-                      </w:r>
-                      <w:r>
-                        <w:fldChar w:fldCharType="separate"/>
-                      </w:r>
-                      <w:r>
-                        <w:rPr>
-                          <w:noProof/>
-                        </w:rPr>
-                        <w:t>6</w:t>
-                      </w:r>
-                      <w:r>
-                        <w:rPr>
-                          <w:noProof/>
-                        </w:rPr>
-                        <w:fldChar w:fldCharType="end"/>
-                      </w:r>
+                      <w:fldSimple w:instr=" SEQ Figure \* ARABIC ">
+                        <w:r>
+                          <w:rPr>
+                            <w:noProof/>
+                          </w:rPr>
+                          <w:t>6</w:t>
+                        </w:r>
+                      </w:fldSimple>
                       <w:r>
                         <w:t xml:space="preserve"> - Planification détaillée (Semaine 3)</w:t>
                       </w:r>
@@ -5817,7 +5762,7 @@
           <w:szCs w:val="36"/>
         </w:rPr>
       </w:pPr>
-      <w:bookmarkStart w:id="31" w:name="_Toc104393269"/>
+      <w:bookmarkStart w:id="31" w:name="_Toc104992099"/>
       <w:r>
         <w:lastRenderedPageBreak/>
         <w:t>Dossier de conception</w:t>
@@ -5840,7 +5785,7 @@
         <w:pStyle w:val="Titre3"/>
         <w:jc w:val="both"/>
       </w:pPr>
-      <w:bookmarkStart w:id="32" w:name="_Toc104393270"/>
+      <w:bookmarkStart w:id="32" w:name="_Toc104992100"/>
       <w:r>
         <w:rPr>
           <w:noProof/>
@@ -5976,27 +5921,14 @@
                             <w:r>
                               <w:t xml:space="preserve">Figure </w:t>
                             </w:r>
-                            <w:r>
-                              <w:fldChar w:fldCharType="begin"/>
-                            </w:r>
-                            <w:r>
-                              <w:instrText xml:space="preserve"> SEQ Figure \* ARABIC </w:instrText>
-                            </w:r>
-                            <w:r>
-                              <w:fldChar w:fldCharType="separate"/>
-                            </w:r>
-                            <w:r>
-                              <w:rPr>
-                                <w:noProof/>
-                              </w:rPr>
-                              <w:t>7</w:t>
-                            </w:r>
-                            <w:r>
-                              <w:rPr>
-                                <w:noProof/>
-                              </w:rPr>
-                              <w:fldChar w:fldCharType="end"/>
-                            </w:r>
+                            <w:fldSimple w:instr=" SEQ Figure \* ARABIC ">
+                              <w:r>
+                                <w:rPr>
+                                  <w:noProof/>
+                                </w:rPr>
+                                <w:t>7</w:t>
+                              </w:r>
+                            </w:fldSimple>
                             <w:r>
                               <w:t xml:space="preserve"> - Visual Studio Code</w:t>
                             </w:r>
@@ -6035,27 +5967,14 @@
                       <w:r>
                         <w:t xml:space="preserve">Figure </w:t>
                       </w:r>
-                      <w:r>
-                        <w:fldChar w:fldCharType="begin"/>
-                      </w:r>
-                      <w:r>
-                        <w:instrText xml:space="preserve"> SEQ Figure \* ARABIC </w:instrText>
-                      </w:r>
-                      <w:r>
-                        <w:fldChar w:fldCharType="separate"/>
-                      </w:r>
-                      <w:r>
-                        <w:rPr>
-                          <w:noProof/>
-                        </w:rPr>
-                        <w:t>7</w:t>
-                      </w:r>
-                      <w:r>
-                        <w:rPr>
-                          <w:noProof/>
-                        </w:rPr>
-                        <w:fldChar w:fldCharType="end"/>
-                      </w:r>
+                      <w:fldSimple w:instr=" SEQ Figure \* ARABIC ">
+                        <w:r>
+                          <w:rPr>
+                            <w:noProof/>
+                          </w:rPr>
+                          <w:t>7</w:t>
+                        </w:r>
+                      </w:fldSimple>
                       <w:r>
                         <w:t xml:space="preserve"> - Visual Studio Code</w:t>
                       </w:r>
@@ -6124,7 +6043,7 @@
         <w:pStyle w:val="Titre3"/>
         <w:jc w:val="both"/>
       </w:pPr>
-      <w:bookmarkStart w:id="35" w:name="_Toc104393271"/>
+      <w:bookmarkStart w:id="35" w:name="_Toc104992101"/>
       <w:r>
         <w:rPr>
           <w:noProof/>
@@ -6293,27 +6212,14 @@
                             <w:r>
                               <w:t xml:space="preserve">Figure </w:t>
                             </w:r>
-                            <w:r>
-                              <w:fldChar w:fldCharType="begin"/>
-                            </w:r>
-                            <w:r>
-                              <w:instrText xml:space="preserve"> SEQ Figure \* ARABIC </w:instrText>
-                            </w:r>
-                            <w:r>
-                              <w:fldChar w:fldCharType="separate"/>
-                            </w:r>
-                            <w:r>
-                              <w:rPr>
-                                <w:noProof/>
-                              </w:rPr>
-                              <w:t>8</w:t>
-                            </w:r>
-                            <w:r>
-                              <w:rPr>
-                                <w:noProof/>
-                              </w:rPr>
-                              <w:fldChar w:fldCharType="end"/>
-                            </w:r>
+                            <w:fldSimple w:instr=" SEQ Figure \* ARABIC ">
+                              <w:r>
+                                <w:rPr>
+                                  <w:noProof/>
+                                </w:rPr>
+                                <w:t>8</w:t>
+                              </w:r>
+                            </w:fldSimple>
                             <w:r>
                               <w:t xml:space="preserve"> – GitHub.com</w:t>
                             </w:r>
@@ -6352,27 +6258,14 @@
                       <w:r>
                         <w:t xml:space="preserve">Figure </w:t>
                       </w:r>
-                      <w:r>
-                        <w:fldChar w:fldCharType="begin"/>
-                      </w:r>
-                      <w:r>
-                        <w:instrText xml:space="preserve"> SEQ Figure \* ARABIC </w:instrText>
-                      </w:r>
-                      <w:r>
-                        <w:fldChar w:fldCharType="separate"/>
-                      </w:r>
-                      <w:r>
-                        <w:rPr>
-                          <w:noProof/>
-                        </w:rPr>
-                        <w:t>8</w:t>
-                      </w:r>
-                      <w:r>
-                        <w:rPr>
-                          <w:noProof/>
-                        </w:rPr>
-                        <w:fldChar w:fldCharType="end"/>
-                      </w:r>
+                      <w:fldSimple w:instr=" SEQ Figure \* ARABIC ">
+                        <w:r>
+                          <w:rPr>
+                            <w:noProof/>
+                          </w:rPr>
+                          <w:t>8</w:t>
+                        </w:r>
+                      </w:fldSimple>
                       <w:r>
                         <w:t xml:space="preserve"> – GitHub.com</w:t>
                       </w:r>
@@ -6392,7 +6285,7 @@
         <w:pStyle w:val="Titre3"/>
         <w:jc w:val="both"/>
       </w:pPr>
-      <w:bookmarkStart w:id="38" w:name="_Toc104393272"/>
+      <w:bookmarkStart w:id="38" w:name="_Toc104992102"/>
       <w:r>
         <w:rPr>
           <w:noProof/>
@@ -6515,27 +6408,14 @@
                             <w:r>
                               <w:t xml:space="preserve">Figure </w:t>
                             </w:r>
-                            <w:r>
-                              <w:fldChar w:fldCharType="begin"/>
-                            </w:r>
-                            <w:r>
-                              <w:instrText xml:space="preserve"> SEQ Figure \* ARABIC </w:instrText>
-                            </w:r>
-                            <w:r>
-                              <w:fldChar w:fldCharType="separate"/>
-                            </w:r>
-                            <w:r>
-                              <w:rPr>
-                                <w:noProof/>
-                              </w:rPr>
-                              <w:t>9</w:t>
-                            </w:r>
-                            <w:r>
-                              <w:rPr>
-                                <w:noProof/>
-                              </w:rPr>
-                              <w:fldChar w:fldCharType="end"/>
-                            </w:r>
+                            <w:fldSimple w:instr=" SEQ Figure \* ARABIC ">
+                              <w:r>
+                                <w:rPr>
+                                  <w:noProof/>
+                                </w:rPr>
+                                <w:t>9</w:t>
+                              </w:r>
+                            </w:fldSimple>
                             <w:r>
                               <w:t xml:space="preserve"> - Render.com</w:t>
                             </w:r>
@@ -6571,27 +6451,14 @@
                       <w:r>
                         <w:t xml:space="preserve">Figure </w:t>
                       </w:r>
-                      <w:r>
-                        <w:fldChar w:fldCharType="begin"/>
-                      </w:r>
-                      <w:r>
-                        <w:instrText xml:space="preserve"> SEQ Figure \* ARABIC </w:instrText>
-                      </w:r>
-                      <w:r>
-                        <w:fldChar w:fldCharType="separate"/>
-                      </w:r>
-                      <w:r>
-                        <w:rPr>
-                          <w:noProof/>
-                        </w:rPr>
-                        <w:t>9</w:t>
-                      </w:r>
-                      <w:r>
-                        <w:rPr>
-                          <w:noProof/>
-                        </w:rPr>
-                        <w:fldChar w:fldCharType="end"/>
-                      </w:r>
+                      <w:fldSimple w:instr=" SEQ Figure \* ARABIC ">
+                        <w:r>
+                          <w:rPr>
+                            <w:noProof/>
+                          </w:rPr>
+                          <w:t>9</w:t>
+                        </w:r>
+                      </w:fldSimple>
                       <w:r>
                         <w:t xml:space="preserve"> - Render.com</w:t>
                       </w:r>
@@ -6650,7 +6517,7 @@
         <w:pStyle w:val="Titre3"/>
         <w:jc w:val="both"/>
       </w:pPr>
-      <w:bookmarkStart w:id="41" w:name="_Toc104393273"/>
+      <w:bookmarkStart w:id="41" w:name="_Toc104992103"/>
       <w:r>
         <w:rPr>
           <w:noProof/>
@@ -6831,27 +6698,14 @@
                             <w:r>
                               <w:t xml:space="preserve">Figure </w:t>
                             </w:r>
-                            <w:r>
-                              <w:fldChar w:fldCharType="begin"/>
-                            </w:r>
-                            <w:r>
-                              <w:instrText xml:space="preserve"> SEQ Figure \* ARABIC </w:instrText>
-                            </w:r>
-                            <w:r>
-                              <w:fldChar w:fldCharType="separate"/>
-                            </w:r>
-                            <w:r>
-                              <w:rPr>
-                                <w:noProof/>
-                              </w:rPr>
-                              <w:t>10</w:t>
-                            </w:r>
-                            <w:r>
-                              <w:rPr>
-                                <w:noProof/>
-                              </w:rPr>
-                              <w:fldChar w:fldCharType="end"/>
-                            </w:r>
+                            <w:fldSimple w:instr=" SEQ Figure \* ARABIC ">
+                              <w:r>
+                                <w:rPr>
+                                  <w:noProof/>
+                                </w:rPr>
+                                <w:t>10</w:t>
+                              </w:r>
+                            </w:fldSimple>
                             <w:r>
                               <w:t xml:space="preserve"> - Figma</w:t>
                             </w:r>
@@ -6887,27 +6741,14 @@
                       <w:r>
                         <w:t xml:space="preserve">Figure </w:t>
                       </w:r>
-                      <w:r>
-                        <w:fldChar w:fldCharType="begin"/>
-                      </w:r>
-                      <w:r>
-                        <w:instrText xml:space="preserve"> SEQ Figure \* ARABIC </w:instrText>
-                      </w:r>
-                      <w:r>
-                        <w:fldChar w:fldCharType="separate"/>
-                      </w:r>
-                      <w:r>
-                        <w:rPr>
-                          <w:noProof/>
-                        </w:rPr>
-                        <w:t>10</w:t>
-                      </w:r>
-                      <w:r>
-                        <w:rPr>
-                          <w:noProof/>
-                        </w:rPr>
-                        <w:fldChar w:fldCharType="end"/>
-                      </w:r>
+                      <w:fldSimple w:instr=" SEQ Figure \* ARABIC ">
+                        <w:r>
+                          <w:rPr>
+                            <w:noProof/>
+                          </w:rPr>
+                          <w:t>10</w:t>
+                        </w:r>
+                      </w:fldSimple>
                       <w:r>
                         <w:t xml:space="preserve"> - Figma</w:t>
                       </w:r>
@@ -6940,7 +6781,7 @@
         <w:pStyle w:val="Titre3"/>
         <w:jc w:val="both"/>
       </w:pPr>
-      <w:bookmarkStart w:id="44" w:name="_Toc104393274"/>
+      <w:bookmarkStart w:id="44" w:name="_Toc104992104"/>
       <w:r>
         <w:rPr>
           <w:noProof/>
@@ -7179,27 +7020,14 @@
                             <w:r>
                               <w:t xml:space="preserve">Figure </w:t>
                             </w:r>
-                            <w:r>
-                              <w:fldChar w:fldCharType="begin"/>
-                            </w:r>
-                            <w:r>
-                              <w:instrText xml:space="preserve"> SEQ Figure \* ARABIC </w:instrText>
-                            </w:r>
-                            <w:r>
-                              <w:fldChar w:fldCharType="separate"/>
-                            </w:r>
-                            <w:r>
-                              <w:rPr>
-                                <w:noProof/>
-                              </w:rPr>
-                              <w:t>11</w:t>
-                            </w:r>
-                            <w:r>
-                              <w:rPr>
-                                <w:noProof/>
-                              </w:rPr>
-                              <w:fldChar w:fldCharType="end"/>
-                            </w:r>
+                            <w:fldSimple w:instr=" SEQ Figure \* ARABIC ">
+                              <w:r>
+                                <w:rPr>
+                                  <w:noProof/>
+                                </w:rPr>
+                                <w:t>11</w:t>
+                              </w:r>
+                            </w:fldSimple>
                             <w:r>
                               <w:t xml:space="preserve"> - Carbon.now.sh</w:t>
                             </w:r>
@@ -7243,27 +7071,14 @@
                       <w:r>
                         <w:t xml:space="preserve">Figure </w:t>
                       </w:r>
-                      <w:r>
-                        <w:fldChar w:fldCharType="begin"/>
-                      </w:r>
-                      <w:r>
-                        <w:instrText xml:space="preserve"> SEQ Figure \* ARABIC </w:instrText>
-                      </w:r>
-                      <w:r>
-                        <w:fldChar w:fldCharType="separate"/>
-                      </w:r>
-                      <w:r>
-                        <w:rPr>
-                          <w:noProof/>
-                        </w:rPr>
-                        <w:t>11</w:t>
-                      </w:r>
-                      <w:r>
-                        <w:rPr>
-                          <w:noProof/>
-                        </w:rPr>
-                        <w:fldChar w:fldCharType="end"/>
-                      </w:r>
+                      <w:fldSimple w:instr=" SEQ Figure \* ARABIC ">
+                        <w:r>
+                          <w:rPr>
+                            <w:noProof/>
+                          </w:rPr>
+                          <w:t>11</w:t>
+                        </w:r>
+                      </w:fldSimple>
                       <w:r>
                         <w:t xml:space="preserve"> - Carbon.now.sh</w:t>
                       </w:r>
@@ -7285,7 +7100,7 @@
       <w:pPr>
         <w:pStyle w:val="Titre3"/>
       </w:pPr>
-      <w:bookmarkStart w:id="47" w:name="_Toc104393275"/>
+      <w:bookmarkStart w:id="47" w:name="_Toc104992105"/>
       <w:r>
         <w:lastRenderedPageBreak/>
         <w:t>Préparation de</w:t>
@@ -7347,7 +7162,7 @@
       <w:pPr>
         <w:pStyle w:val="Titre2"/>
       </w:pPr>
-      <w:bookmarkStart w:id="48" w:name="_Toc104393276"/>
+      <w:bookmarkStart w:id="48" w:name="_Toc104992106"/>
       <w:r>
         <w:lastRenderedPageBreak/>
         <w:t>Préparation de l’environnement</w:t>
@@ -7414,27 +7229,14 @@
       <w:r>
         <w:t xml:space="preserve">Figure </w:t>
       </w:r>
-      <w:r>
-        <w:fldChar w:fldCharType="begin"/>
-      </w:r>
-      <w:r>
-        <w:instrText xml:space="preserve"> SEQ Figure \* ARABIC </w:instrText>
-      </w:r>
-      <w:r>
-        <w:fldChar w:fldCharType="separate"/>
-      </w:r>
-      <w:r>
-        <w:rPr>
-          <w:noProof/>
-        </w:rPr>
-        <w:t>12</w:t>
-      </w:r>
-      <w:r>
-        <w:rPr>
-          <w:noProof/>
-        </w:rPr>
-        <w:fldChar w:fldCharType="end"/>
-      </w:r>
+      <w:fldSimple w:instr=" SEQ Figure \* ARABIC ">
+        <w:r>
+          <w:rPr>
+            <w:noProof/>
+          </w:rPr>
+          <w:t>12</w:t>
+        </w:r>
+      </w:fldSimple>
       <w:r>
         <w:t xml:space="preserve"> - Répertoires du travail</w:t>
       </w:r>
@@ -7444,7 +7246,7 @@
       <w:pPr>
         <w:pStyle w:val="Titre3"/>
       </w:pPr>
-      <w:bookmarkStart w:id="50" w:name="_Toc104393277"/>
+      <w:bookmarkStart w:id="50" w:name="_Toc104992107"/>
       <w:r>
         <w:t>Documentation</w:t>
       </w:r>
@@ -7455,7 +7257,7 @@
       <w:pPr>
         <w:pStyle w:val="Titre3"/>
       </w:pPr>
-      <w:bookmarkStart w:id="51" w:name="_Toc104393278"/>
+      <w:bookmarkStart w:id="51" w:name="_Toc104992108"/>
       <w:r>
         <w:t>Développement</w:t>
       </w:r>
@@ -7514,13 +7316,13 @@
       <w:pPr>
         <w:pStyle w:val="Titre1"/>
       </w:pPr>
-      <w:bookmarkStart w:id="52" w:name="_Toc104393279"/>
+      <w:bookmarkStart w:id="52" w:name="_Toc104992109"/>
       <w:r>
         <w:lastRenderedPageBreak/>
         <w:t>Réalisation</w:t>
       </w:r>
-      <w:bookmarkEnd w:id="20"/>
       <w:bookmarkEnd w:id="21"/>
+      <w:bookmarkEnd w:id="22"/>
       <w:bookmarkEnd w:id="52"/>
     </w:p>
     <w:p>
@@ -7529,7 +7331,7 @@
       </w:pPr>
       <w:bookmarkStart w:id="53" w:name="_Toc532179965"/>
       <w:bookmarkStart w:id="54" w:name="_Toc165969649"/>
-      <w:bookmarkStart w:id="55" w:name="_Toc104393280"/>
+      <w:bookmarkStart w:id="55" w:name="_Toc104992110"/>
       <w:r>
         <w:t>Dossier de Réalisation</w:t>
       </w:r>
@@ -7545,7 +7347,7 @@
           <w:numId w:val="4"/>
         </w:numPr>
       </w:pPr>
-      <w:bookmarkStart w:id="56" w:name="_Toc104393281"/>
+      <w:bookmarkStart w:id="56" w:name="_Toc104992111"/>
       <w:r>
         <w:t>Version des matériels/librairies utilisées</w:t>
       </w:r>
@@ -7626,7 +7428,7 @@
       <w:pPr>
         <w:pStyle w:val="Titre3"/>
       </w:pPr>
-      <w:bookmarkStart w:id="57" w:name="_Toc104393282"/>
+      <w:bookmarkStart w:id="57" w:name="_Toc104992112"/>
       <w:r>
         <w:t>Construction la partie statique du site web</w:t>
       </w:r>
@@ -7712,27 +7514,14 @@
       <w:r>
         <w:t xml:space="preserve">Figure </w:t>
       </w:r>
-      <w:r>
-        <w:fldChar w:fldCharType="begin"/>
-      </w:r>
-      <w:r>
-        <w:instrText xml:space="preserve"> SEQ Figure \* ARABIC </w:instrText>
-      </w:r>
-      <w:r>
-        <w:fldChar w:fldCharType="separate"/>
-      </w:r>
-      <w:r>
-        <w:rPr>
-          <w:noProof/>
-        </w:rPr>
-        <w:t>13</w:t>
-      </w:r>
-      <w:r>
-        <w:rPr>
-          <w:noProof/>
-        </w:rPr>
-        <w:fldChar w:fldCharType="end"/>
-      </w:r>
+      <w:fldSimple w:instr=" SEQ Figure \* ARABIC ">
+        <w:r>
+          <w:rPr>
+            <w:noProof/>
+          </w:rPr>
+          <w:t>13</w:t>
+        </w:r>
+      </w:fldSimple>
       <w:r>
         <w:t xml:space="preserve"> - HTML&lt;</w:t>
       </w:r>
@@ -8259,27 +8048,14 @@
       <w:r>
         <w:t xml:space="preserve">Figure </w:t>
       </w:r>
-      <w:r>
-        <w:fldChar w:fldCharType="begin"/>
-      </w:r>
-      <w:r>
-        <w:instrText xml:space="preserve"> SEQ Figure \* ARABIC </w:instrText>
-      </w:r>
-      <w:r>
-        <w:fldChar w:fldCharType="separate"/>
-      </w:r>
-      <w:r>
-        <w:rPr>
-          <w:noProof/>
-        </w:rPr>
-        <w:t>14</w:t>
-      </w:r>
-      <w:r>
-        <w:rPr>
-          <w:noProof/>
-        </w:rPr>
-        <w:fldChar w:fldCharType="end"/>
-      </w:r>
+      <w:fldSimple w:instr=" SEQ Figure \* ARABIC ">
+        <w:r>
+          <w:rPr>
+            <w:noProof/>
+          </w:rPr>
+          <w:t>14</w:t>
+        </w:r>
+      </w:fldSimple>
       <w:r>
         <w:t xml:space="preserve"> - HTML&lt;body&gt; plan</w:t>
       </w:r>
@@ -8380,27 +8156,14 @@
       <w:r>
         <w:t xml:space="preserve">Figure </w:t>
       </w:r>
-      <w:r>
-        <w:fldChar w:fldCharType="begin"/>
-      </w:r>
-      <w:r>
-        <w:instrText xml:space="preserve"> SEQ Figure \* ARABIC </w:instrText>
-      </w:r>
-      <w:r>
-        <w:fldChar w:fldCharType="separate"/>
-      </w:r>
-      <w:r>
-        <w:rPr>
-          <w:noProof/>
-        </w:rPr>
-        <w:t>15</w:t>
-      </w:r>
-      <w:r>
-        <w:rPr>
-          <w:noProof/>
-        </w:rPr>
-        <w:fldChar w:fldCharType="end"/>
-      </w:r>
+      <w:fldSimple w:instr=" SEQ Figure \* ARABIC ">
+        <w:r>
+          <w:rPr>
+            <w:noProof/>
+          </w:rPr>
+          <w:t>15</w:t>
+        </w:r>
+      </w:fldSimple>
       <w:r>
         <w:t xml:space="preserve"> - </w:t>
       </w:r>
@@ -8641,27 +8404,14 @@
       <w:r>
         <w:t xml:space="preserve">Figure </w:t>
       </w:r>
-      <w:r>
-        <w:fldChar w:fldCharType="begin"/>
-      </w:r>
-      <w:r>
-        <w:instrText xml:space="preserve"> SEQ Figure \* ARABIC </w:instrText>
-      </w:r>
-      <w:r>
-        <w:fldChar w:fldCharType="separate"/>
-      </w:r>
-      <w:r>
-        <w:rPr>
-          <w:noProof/>
-        </w:rPr>
-        <w:t>16</w:t>
-      </w:r>
-      <w:r>
-        <w:rPr>
-          <w:noProof/>
-        </w:rPr>
-        <w:fldChar w:fldCharType="end"/>
-      </w:r>
+      <w:fldSimple w:instr=" SEQ Figure \* ARABIC ">
+        <w:r>
+          <w:rPr>
+            <w:noProof/>
+          </w:rPr>
+          <w:t>16</w:t>
+        </w:r>
+      </w:fldSimple>
       <w:r>
         <w:t xml:space="preserve"> - HTML&lt;body&gt;main&gt;</w:t>
       </w:r>
@@ -8754,27 +8504,14 @@
       <w:r>
         <w:t xml:space="preserve">Figure </w:t>
       </w:r>
-      <w:r>
-        <w:fldChar w:fldCharType="begin"/>
-      </w:r>
-      <w:r>
-        <w:instrText xml:space="preserve"> SEQ Figure \* ARABIC </w:instrText>
-      </w:r>
-      <w:r>
-        <w:fldChar w:fldCharType="separate"/>
-      </w:r>
-      <w:r>
-        <w:rPr>
-          <w:noProof/>
-        </w:rPr>
-        <w:t>17</w:t>
-      </w:r>
-      <w:r>
-        <w:rPr>
-          <w:noProof/>
-        </w:rPr>
-        <w:fldChar w:fldCharType="end"/>
-      </w:r>
+      <w:fldSimple w:instr=" SEQ Figure \* ARABIC ">
+        <w:r>
+          <w:rPr>
+            <w:noProof/>
+          </w:rPr>
+          <w:t>17</w:t>
+        </w:r>
+      </w:fldSimple>
       <w:r>
         <w:t xml:space="preserve"> - HTML&lt;body&gt;main&gt;div.content: results</w:t>
       </w:r>
@@ -8922,27 +8659,14 @@
       <w:r>
         <w:t xml:space="preserve">Figure </w:t>
       </w:r>
-      <w:r>
-        <w:fldChar w:fldCharType="begin"/>
-      </w:r>
-      <w:r>
-        <w:instrText xml:space="preserve"> SEQ Figure \* ARABIC </w:instrText>
-      </w:r>
-      <w:r>
-        <w:fldChar w:fldCharType="separate"/>
-      </w:r>
-      <w:r>
-        <w:rPr>
-          <w:noProof/>
-        </w:rPr>
-        <w:t>18</w:t>
-      </w:r>
-      <w:r>
-        <w:rPr>
-          <w:noProof/>
-        </w:rPr>
-        <w:fldChar w:fldCharType="end"/>
-      </w:r>
+      <w:fldSimple w:instr=" SEQ Figure \* ARABIC ">
+        <w:r>
+          <w:rPr>
+            <w:noProof/>
+          </w:rPr>
+          <w:t>18</w:t>
+        </w:r>
+      </w:fldSimple>
       <w:r>
         <w:t xml:space="preserve"> - HTML&lt;body&gt;main&gt;div.content: options</w:t>
       </w:r>
@@ -9047,27 +8771,14 @@
       <w:r>
         <w:t xml:space="preserve">Figure </w:t>
       </w:r>
-      <w:r>
-        <w:fldChar w:fldCharType="begin"/>
-      </w:r>
-      <w:r>
-        <w:instrText xml:space="preserve"> SEQ Figure \* ARABIC </w:instrText>
-      </w:r>
-      <w:r>
-        <w:fldChar w:fldCharType="separate"/>
-      </w:r>
-      <w:r>
-        <w:rPr>
-          <w:noProof/>
-        </w:rPr>
-        <w:t>19</w:t>
-      </w:r>
-      <w:r>
-        <w:rPr>
-          <w:noProof/>
-        </w:rPr>
-        <w:fldChar w:fldCharType="end"/>
-      </w:r>
+      <w:fldSimple w:instr=" SEQ Figure \* ARABIC ">
+        <w:r>
+          <w:rPr>
+            <w:noProof/>
+          </w:rPr>
+          <w:t>19</w:t>
+        </w:r>
+      </w:fldSimple>
       <w:r>
         <w:t xml:space="preserve"> - HTML&gt;body&gt;</w:t>
       </w:r>
@@ -9087,7 +8798,7 @@
         </w:numPr>
         <w:jc w:val="both"/>
       </w:pPr>
-      <w:bookmarkStart w:id="65" w:name="_Toc104393283"/>
+      <w:bookmarkStart w:id="65" w:name="_Toc104992113"/>
       <w:r>
         <w:t>Construction la partie statique du site web (CSS)</w:t>
       </w:r>
@@ -9226,27 +8937,14 @@
       <w:r>
         <w:t xml:space="preserve">Figure </w:t>
       </w:r>
-      <w:r>
-        <w:fldChar w:fldCharType="begin"/>
-      </w:r>
-      <w:r>
-        <w:instrText xml:space="preserve"> SEQ Figure \* ARABIC </w:instrText>
-      </w:r>
-      <w:r>
-        <w:fldChar w:fldCharType="separate"/>
-      </w:r>
-      <w:r>
-        <w:rPr>
-          <w:noProof/>
-        </w:rPr>
-        <w:t>20</w:t>
-      </w:r>
-      <w:r>
-        <w:rPr>
-          <w:noProof/>
-        </w:rPr>
-        <w:fldChar w:fldCharType="end"/>
-      </w:r>
+      <w:fldSimple w:instr=" SEQ Figure \* ARABIC ">
+        <w:r>
+          <w:rPr>
+            <w:noProof/>
+          </w:rPr>
+          <w:t>20</w:t>
+        </w:r>
+      </w:fldSimple>
       <w:r>
         <w:t xml:space="preserve"> - </w:t>
       </w:r>
@@ -9354,27 +9052,14 @@
       <w:r>
         <w:t xml:space="preserve">Figure </w:t>
       </w:r>
-      <w:r>
-        <w:fldChar w:fldCharType="begin"/>
-      </w:r>
-      <w:r>
-        <w:instrText xml:space="preserve"> SEQ Figure \* ARABIC </w:instrText>
-      </w:r>
-      <w:r>
-        <w:fldChar w:fldCharType="separate"/>
-      </w:r>
-      <w:r>
-        <w:rPr>
-          <w:noProof/>
-        </w:rPr>
-        <w:t>21</w:t>
-      </w:r>
-      <w:r>
-        <w:rPr>
-          <w:noProof/>
-        </w:rPr>
-        <w:fldChar w:fldCharType="end"/>
-      </w:r>
+      <w:fldSimple w:instr=" SEQ Figure \* ARABIC ">
+        <w:r>
+          <w:rPr>
+            <w:noProof/>
+          </w:rPr>
+          <w:t>21</w:t>
+        </w:r>
+      </w:fldSimple>
       <w:r>
         <w:t xml:space="preserve"> - </w:t>
       </w:r>
@@ -9776,27 +9461,14 @@
       <w:r>
         <w:t xml:space="preserve">Figure </w:t>
       </w:r>
-      <w:r>
-        <w:fldChar w:fldCharType="begin"/>
-      </w:r>
-      <w:r>
-        <w:instrText xml:space="preserve"> SEQ Figure \* ARABIC </w:instrText>
-      </w:r>
-      <w:r>
-        <w:fldChar w:fldCharType="separate"/>
-      </w:r>
-      <w:r>
-        <w:rPr>
-          <w:noProof/>
-        </w:rPr>
-        <w:t>22</w:t>
-      </w:r>
-      <w:r>
-        <w:rPr>
-          <w:noProof/>
-        </w:rPr>
-        <w:fldChar w:fldCharType="end"/>
-      </w:r>
+      <w:fldSimple w:instr=" SEQ Figure \* ARABIC ">
+        <w:r>
+          <w:rPr>
+            <w:noProof/>
+          </w:rPr>
+          <w:t>22</w:t>
+        </w:r>
+      </w:fldSimple>
       <w:r>
         <w:t xml:space="preserve"> – CSS - </w:t>
       </w:r>
@@ -9877,27 +9549,14 @@
       <w:r>
         <w:t xml:space="preserve">Figure </w:t>
       </w:r>
-      <w:r>
-        <w:fldChar w:fldCharType="begin"/>
-      </w:r>
-      <w:r>
-        <w:instrText xml:space="preserve"> SEQ Figure \* ARABIC </w:instrText>
-      </w:r>
-      <w:r>
-        <w:fldChar w:fldCharType="separate"/>
-      </w:r>
-      <w:r>
-        <w:rPr>
-          <w:noProof/>
-        </w:rPr>
-        <w:t>23</w:t>
-      </w:r>
-      <w:r>
-        <w:rPr>
-          <w:noProof/>
-        </w:rPr>
-        <w:fldChar w:fldCharType="end"/>
-      </w:r>
+      <w:fldSimple w:instr=" SEQ Figure \* ARABIC ">
+        <w:r>
+          <w:rPr>
+            <w:noProof/>
+          </w:rPr>
+          <w:t>23</w:t>
+        </w:r>
+      </w:fldSimple>
       <w:r>
         <w:t xml:space="preserve"> - CSS </w:t>
       </w:r>
@@ -10168,27 +9827,14 @@
                             <w:r>
                               <w:t xml:space="preserve">Figure </w:t>
                             </w:r>
-                            <w:r>
-                              <w:fldChar w:fldCharType="begin"/>
-                            </w:r>
-                            <w:r>
-                              <w:instrText xml:space="preserve"> SEQ Figure \* ARABIC </w:instrText>
-                            </w:r>
-                            <w:r>
-                              <w:fldChar w:fldCharType="separate"/>
-                            </w:r>
-                            <w:r>
-                              <w:rPr>
-                                <w:noProof/>
-                              </w:rPr>
-                              <w:t>24</w:t>
-                            </w:r>
-                            <w:r>
-                              <w:rPr>
-                                <w:noProof/>
-                              </w:rPr>
-                              <w:fldChar w:fldCharType="end"/>
-                            </w:r>
+                            <w:fldSimple w:instr=" SEQ Figure \* ARABIC ">
+                              <w:r>
+                                <w:rPr>
+                                  <w:noProof/>
+                                </w:rPr>
+                                <w:t>24</w:t>
+                              </w:r>
+                            </w:fldSimple>
                             <w:r>
                               <w:t xml:space="preserve"> - CSS - header&gt;p </w:t>
                             </w:r>
@@ -10230,27 +9876,14 @@
                       <w:r>
                         <w:t xml:space="preserve">Figure </w:t>
                       </w:r>
-                      <w:r>
-                        <w:fldChar w:fldCharType="begin"/>
-                      </w:r>
-                      <w:r>
-                        <w:instrText xml:space="preserve"> SEQ Figure \* ARABIC </w:instrText>
-                      </w:r>
-                      <w:r>
-                        <w:fldChar w:fldCharType="separate"/>
-                      </w:r>
-                      <w:r>
-                        <w:rPr>
-                          <w:noProof/>
-                        </w:rPr>
-                        <w:t>24</w:t>
-                      </w:r>
-                      <w:r>
-                        <w:rPr>
-                          <w:noProof/>
-                        </w:rPr>
-                        <w:fldChar w:fldCharType="end"/>
-                      </w:r>
+                      <w:fldSimple w:instr=" SEQ Figure \* ARABIC ">
+                        <w:r>
+                          <w:rPr>
+                            <w:noProof/>
+                          </w:rPr>
+                          <w:t>24</w:t>
+                        </w:r>
+                      </w:fldSimple>
                       <w:r>
                         <w:t xml:space="preserve"> - CSS - header&gt;p </w:t>
                       </w:r>
@@ -10362,27 +9995,14 @@
                             <w:r>
                               <w:t xml:space="preserve">Figure </w:t>
                             </w:r>
-                            <w:r>
-                              <w:fldChar w:fldCharType="begin"/>
-                            </w:r>
-                            <w:r>
-                              <w:instrText xml:space="preserve"> SEQ Figure \* ARABIC </w:instrText>
-                            </w:r>
-                            <w:r>
-                              <w:fldChar w:fldCharType="separate"/>
-                            </w:r>
-                            <w:r>
-                              <w:rPr>
-                                <w:noProof/>
-                              </w:rPr>
-                              <w:t>25</w:t>
-                            </w:r>
-                            <w:r>
-                              <w:rPr>
-                                <w:noProof/>
-                              </w:rPr>
-                              <w:fldChar w:fldCharType="end"/>
-                            </w:r>
+                            <w:fldSimple w:instr=" SEQ Figure \* ARABIC ">
+                              <w:r>
+                                <w:rPr>
+                                  <w:noProof/>
+                                </w:rPr>
+                                <w:t>25</w:t>
+                              </w:r>
+                            </w:fldSimple>
                             <w:r>
                               <w:t xml:space="preserve"> - CSS - header&gt;</w:t>
                             </w:r>
@@ -10427,27 +10047,14 @@
                       <w:r>
                         <w:t xml:space="preserve">Figure </w:t>
                       </w:r>
-                      <w:r>
-                        <w:fldChar w:fldCharType="begin"/>
-                      </w:r>
-                      <w:r>
-                        <w:instrText xml:space="preserve"> SEQ Figure \* ARABIC </w:instrText>
-                      </w:r>
-                      <w:r>
-                        <w:fldChar w:fldCharType="separate"/>
-                      </w:r>
-                      <w:r>
-                        <w:rPr>
-                          <w:noProof/>
-                        </w:rPr>
-                        <w:t>25</w:t>
-                      </w:r>
-                      <w:r>
-                        <w:rPr>
-                          <w:noProof/>
-                        </w:rPr>
-                        <w:fldChar w:fldCharType="end"/>
-                      </w:r>
+                      <w:fldSimple w:instr=" SEQ Figure \* ARABIC ">
+                        <w:r>
+                          <w:rPr>
+                            <w:noProof/>
+                          </w:rPr>
+                          <w:t>25</w:t>
+                        </w:r>
+                      </w:fldSimple>
                       <w:r>
                         <w:t xml:space="preserve"> - CSS - header&gt;</w:t>
                       </w:r>
@@ -10571,27 +10178,14 @@
       <w:r>
         <w:t xml:space="preserve">Figure </w:t>
       </w:r>
-      <w:r>
-        <w:fldChar w:fldCharType="begin"/>
-      </w:r>
-      <w:r>
-        <w:instrText xml:space="preserve"> SEQ Figure \* ARABIC </w:instrText>
-      </w:r>
-      <w:r>
-        <w:fldChar w:fldCharType="separate"/>
-      </w:r>
-      <w:r>
-        <w:rPr>
-          <w:noProof/>
-        </w:rPr>
-        <w:t>26</w:t>
-      </w:r>
-      <w:r>
-        <w:rPr>
-          <w:noProof/>
-        </w:rPr>
-        <w:fldChar w:fldCharType="end"/>
-      </w:r>
+      <w:fldSimple w:instr=" SEQ Figure \* ARABIC ">
+        <w:r>
+          <w:rPr>
+            <w:noProof/>
+          </w:rPr>
+          <w:t>26</w:t>
+        </w:r>
+      </w:fldSimple>
       <w:r>
         <w:t xml:space="preserve"> - CSS - header </w:t>
       </w:r>
@@ -10793,27 +10387,14 @@
       <w:r>
         <w:t xml:space="preserve">Figure </w:t>
       </w:r>
-      <w:r>
-        <w:fldChar w:fldCharType="begin"/>
-      </w:r>
-      <w:r>
-        <w:instrText xml:space="preserve"> SEQ Figure \* ARABIC </w:instrText>
-      </w:r>
-      <w:r>
-        <w:fldChar w:fldCharType="separate"/>
-      </w:r>
-      <w:r>
-        <w:rPr>
-          <w:noProof/>
-        </w:rPr>
-        <w:t>27</w:t>
-      </w:r>
-      <w:r>
-        <w:rPr>
-          <w:noProof/>
-        </w:rPr>
-        <w:fldChar w:fldCharType="end"/>
-      </w:r>
+      <w:fldSimple w:instr=" SEQ Figure \* ARABIC ">
+        <w:r>
+          <w:rPr>
+            <w:noProof/>
+          </w:rPr>
+          <w:t>27</w:t>
+        </w:r>
+      </w:fldSimple>
       <w:r>
         <w:t xml:space="preserve"> - CSS - </w:t>
       </w:r>
@@ -10901,27 +10482,14 @@
       <w:r>
         <w:t xml:space="preserve">Figure </w:t>
       </w:r>
-      <w:r>
-        <w:fldChar w:fldCharType="begin"/>
-      </w:r>
-      <w:r>
-        <w:instrText xml:space="preserve"> SEQ Figure \* ARABIC </w:instrText>
-      </w:r>
-      <w:r>
-        <w:fldChar w:fldCharType="separate"/>
-      </w:r>
-      <w:r>
-        <w:rPr>
-          <w:noProof/>
-        </w:rPr>
-        <w:t>28</w:t>
-      </w:r>
-      <w:r>
-        <w:rPr>
-          <w:noProof/>
-        </w:rPr>
-        <w:fldChar w:fldCharType="end"/>
-      </w:r>
+      <w:fldSimple w:instr=" SEQ Figure \* ARABIC ">
+        <w:r>
+          <w:rPr>
+            <w:noProof/>
+          </w:rPr>
+          <w:t>28</w:t>
+        </w:r>
+      </w:fldSimple>
       <w:r>
         <w:t xml:space="preserve"> - CSS - L'état du site jusqu'ici</w:t>
       </w:r>
@@ -11057,24 +10625,14 @@
       <w:r>
         <w:t xml:space="preserve">Figure </w:t>
       </w:r>
-      <w:r>
-        <w:fldChar w:fldCharType="begin"/>
-      </w:r>
-      <w:r>
-        <w:instrText xml:space="preserve"> SEQ Figure \* ARABIC </w:instrText>
-      </w:r>
-      <w:r>
-        <w:fldChar w:fldCharType="separate"/>
-      </w:r>
-      <w:r>
-        <w:rPr>
-          <w:noProof/>
-        </w:rPr>
-        <w:t>29</w:t>
-      </w:r>
-      <w:r>
-        <w:fldChar w:fldCharType="end"/>
-      </w:r>
+      <w:fldSimple w:instr=" SEQ Figure \* ARABIC ">
+        <w:r>
+          <w:rPr>
+            <w:noProof/>
+          </w:rPr>
+          <w:t>29</w:t>
+        </w:r>
+      </w:fldSimple>
       <w:r>
         <w:t xml:space="preserve"> - CSS - div.content</w:t>
       </w:r>
@@ -11140,24 +10698,14 @@
       <w:r>
         <w:t xml:space="preserve">Figure </w:t>
       </w:r>
-      <w:r>
-        <w:fldChar w:fldCharType="begin"/>
-      </w:r>
-      <w:r>
-        <w:instrText xml:space="preserve"> SEQ Figure \* ARABIC </w:instrText>
-      </w:r>
-      <w:r>
-        <w:fldChar w:fldCharType="separate"/>
-      </w:r>
-      <w:r>
-        <w:rPr>
-          <w:noProof/>
-        </w:rPr>
-        <w:t>30</w:t>
-      </w:r>
-      <w:r>
-        <w:fldChar w:fldCharType="end"/>
-      </w:r>
+      <w:fldSimple w:instr=" SEQ Figure \* ARABIC ">
+        <w:r>
+          <w:rPr>
+            <w:noProof/>
+          </w:rPr>
+          <w:t>30</w:t>
+        </w:r>
+      </w:fldSimple>
       <w:r>
         <w:t xml:space="preserve"> - CSS - </w:t>
       </w:r>
@@ -11354,24 +10902,14 @@
                             <w:r>
                               <w:t xml:space="preserve">Figure </w:t>
                             </w:r>
-                            <w:r>
-                              <w:fldChar w:fldCharType="begin"/>
-                            </w:r>
-                            <w:r>
-                              <w:instrText xml:space="preserve"> SEQ Figure \* ARABIC </w:instrText>
-                            </w:r>
-                            <w:r>
-                              <w:fldChar w:fldCharType="separate"/>
-                            </w:r>
-                            <w:r>
-                              <w:rPr>
-                                <w:noProof/>
-                              </w:rPr>
-                              <w:t>31</w:t>
-                            </w:r>
-                            <w:r>
-                              <w:fldChar w:fldCharType="end"/>
-                            </w:r>
+                            <w:fldSimple w:instr=" SEQ Figure \* ARABIC ">
+                              <w:r>
+                                <w:rPr>
+                                  <w:noProof/>
+                                </w:rPr>
+                                <w:t>31</w:t>
+                              </w:r>
+                            </w:fldSimple>
                             <w:r>
                               <w:t xml:space="preserve"> - CSS - div.content&gt;</w:t>
                             </w:r>
@@ -11417,24 +10955,14 @@
                       <w:r>
                         <w:t xml:space="preserve">Figure </w:t>
                       </w:r>
-                      <w:r>
-                        <w:fldChar w:fldCharType="begin"/>
-                      </w:r>
-                      <w:r>
-                        <w:instrText xml:space="preserve"> SEQ Figure \* ARABIC </w:instrText>
-                      </w:r>
-                      <w:r>
-                        <w:fldChar w:fldCharType="separate"/>
-                      </w:r>
-                      <w:r>
-                        <w:rPr>
-                          <w:noProof/>
-                        </w:rPr>
-                        <w:t>31</w:t>
-                      </w:r>
-                      <w:r>
-                        <w:fldChar w:fldCharType="end"/>
-                      </w:r>
+                      <w:fldSimple w:instr=" SEQ Figure \* ARABIC ">
+                        <w:r>
+                          <w:rPr>
+                            <w:noProof/>
+                          </w:rPr>
+                          <w:t>31</w:t>
+                        </w:r>
+                      </w:fldSimple>
                       <w:r>
                         <w:t xml:space="preserve"> - CSS - div.content&gt;</w:t>
                       </w:r>
@@ -11598,31 +11126,29 @@
       <w:r>
         <w:t xml:space="preserve">Figure </w:t>
       </w:r>
-      <w:r>
-        <w:fldChar w:fldCharType="begin"/>
-      </w:r>
-      <w:r>
-        <w:instrText xml:space="preserve"> SEQ Figure \* ARABIC </w:instrText>
-      </w:r>
-      <w:r>
-        <w:fldChar w:fldCharType="separate"/>
-      </w:r>
-      <w:r>
-        <w:rPr>
-          <w:noProof/>
-        </w:rPr>
-        <w:t>32</w:t>
-      </w:r>
-      <w:r>
-        <w:fldChar w:fldCharType="end"/>
-      </w:r>
+      <w:fldSimple w:instr=" SEQ Figure \* ARABIC ">
+        <w:r>
+          <w:rPr>
+            <w:noProof/>
+          </w:rPr>
+          <w:t>32</w:t>
+        </w:r>
+      </w:fldSimple>
       <w:r>
         <w:t xml:space="preserve"> - CSS - div.content&gt;results</w:t>
       </w:r>
     </w:p>
     <w:p>
       <w:r>
-        <w:t>Enfin, pour finir cette partie, j’ai positionné les deux div qui sont dans results,</w:t>
+        <w:t xml:space="preserve">Enfin, pour finir cette partie, j’ai positionné les deux div qui sont dans </w:t>
+      </w:r>
+      <w:proofErr w:type="spellStart"/>
+      <w:r>
+        <w:t>results</w:t>
+      </w:r>
+      <w:proofErr w:type="spellEnd"/>
+      <w:r>
+        <w:t>,</w:t>
       </w:r>
       <w:r>
         <w:rPr>
@@ -11645,17 +11171,18 @@
         </w:rPr>
         <w:t>.curr</w:t>
       </w:r>
+      <w:proofErr w:type="gramEnd"/>
+      <w:r>
+        <w:rPr>
+          <w:i/>
+        </w:rPr>
+        <w:t>-results</w:t>
+      </w:r>
       <w:proofErr w:type="spellEnd"/>
-      <w:proofErr w:type="gramEnd"/>
-      <w:r>
-        <w:rPr>
-          <w:i/>
-        </w:rPr>
-        <w:t>-results</w:t>
-      </w:r>
       <w:r>
         <w:t xml:space="preserve"> et </w:t>
       </w:r>
+      <w:proofErr w:type="spellStart"/>
       <w:r>
         <w:rPr>
           <w:i/>
@@ -11669,6 +11196,7 @@
         </w:rPr>
         <w:t>.past-results</w:t>
       </w:r>
+      <w:proofErr w:type="spellEnd"/>
       <w:r>
         <w:t xml:space="preserve">. </w:t>
       </w:r>
@@ -11684,15 +11212,9 @@
         <w:rPr>
           <w:i/>
         </w:rPr>
-        <w:t>.curr</w:t>
+        <w:t>.curr-results</w:t>
       </w:r>
       <w:proofErr w:type="spellEnd"/>
-      <w:r>
-        <w:rPr>
-          <w:i/>
-        </w:rPr>
-        <w:t>-results</w:t>
-      </w:r>
       <w:r>
         <w:t xml:space="preserve"> qui occupe la première colonne et </w:t>
       </w:r>
@@ -11725,6 +11247,9 @@
       </w:r>
     </w:p>
     <w:p>
+      <w:pPr>
+        <w:keepNext/>
+      </w:pPr>
       <w:r>
         <w:rPr>
           <w:noProof/>
@@ -11773,11 +11298,55 @@
       </w:r>
     </w:p>
     <w:p>
+      <w:pPr>
+        <w:pStyle w:val="Lgende"/>
+        <w:jc w:val="center"/>
+      </w:pPr>
+      <w:r>
+        <w:t xml:space="preserve">Figure </w:t>
+      </w:r>
+      <w:fldSimple w:instr=" SEQ Figure \* ARABIC ">
+        <w:r>
+          <w:rPr>
+            <w:noProof/>
+          </w:rPr>
+          <w:t>33</w:t>
+        </w:r>
+      </w:fldSimple>
+      <w:r>
+        <w:t xml:space="preserve"> - CSS - </w:t>
+      </w:r>
+      <w:proofErr w:type="spellStart"/>
+      <w:r>
+        <w:t>div.curr-results</w:t>
+      </w:r>
+      <w:proofErr w:type="spellEnd"/>
+      <w:r>
+        <w:t xml:space="preserve"> &amp; </w:t>
+      </w:r>
+      <w:proofErr w:type="spellStart"/>
+      <w:r>
+        <w:t>div.past-results</w:t>
+      </w:r>
+      <w:proofErr w:type="spellEnd"/>
+      <w:r>
+        <w:t xml:space="preserve"> | </w:t>
+      </w:r>
+      <w:proofErr w:type="spellStart"/>
+      <w:r>
+        <w:t>div.options</w:t>
+      </w:r>
+      <w:proofErr w:type="spellEnd"/>
+    </w:p>
+    <w:p>
       <w:r>
         <w:t>Deux grands partie du site qui restent sont la balise aside, footer. Leur mise en forme est simple et explicite.</w:t>
       </w:r>
     </w:p>
     <w:p>
+      <w:pPr>
+        <w:keepNext/>
+      </w:pPr>
       <w:r>
         <w:rPr>
           <w:noProof/>
@@ -11827,11 +11396,39 @@
       </w:r>
     </w:p>
     <w:p>
+      <w:pPr>
+        <w:pStyle w:val="Lgende"/>
+        <w:jc w:val="center"/>
+      </w:pPr>
+      <w:r>
+        <w:t xml:space="preserve">Figure </w:t>
+      </w:r>
+      <w:fldSimple w:instr=" SEQ Figure \* ARABIC ">
+        <w:r>
+          <w:rPr>
+            <w:noProof/>
+          </w:rPr>
+          <w:t>34</w:t>
+        </w:r>
+      </w:fldSimple>
+      <w:r>
+        <w:t xml:space="preserve"> - CSS - aside / </w:t>
+      </w:r>
+      <w:proofErr w:type="spellStart"/>
+      <w:r>
+        <w:t>footer.copyright</w:t>
+      </w:r>
+      <w:proofErr w:type="spellEnd"/>
+    </w:p>
+    <w:p>
       <w:r>
         <w:t>Finalement le site ressemblera à ceci pour la partie statique du mon site :</w:t>
       </w:r>
     </w:p>
     <w:p>
+      <w:pPr>
+        <w:keepNext/>
+      </w:pPr>
       <w:r>
         <w:rPr>
           <w:noProof/>
@@ -11879,7 +11476,45 @@
         </w:drawing>
       </w:r>
     </w:p>
+    <w:p>
+      <w:pPr>
+        <w:pStyle w:val="Lgende"/>
+        <w:jc w:val="center"/>
+      </w:pPr>
+      <w:r>
+        <w:t xml:space="preserve">Figure </w:t>
+      </w:r>
+      <w:fldSimple w:instr=" SEQ Figure \* ARABIC ">
+        <w:r>
+          <w:rPr>
+            <w:noProof/>
+          </w:rPr>
+          <w:t>35</w:t>
+        </w:r>
+      </w:fldSimple>
+      <w:r>
+        <w:t xml:space="preserve"> - CSS - interface du site version </w:t>
+      </w:r>
+      <w:proofErr w:type="spellStart"/>
+      <w:r>
+        <w:t>static</w:t>
+      </w:r>
+      <w:proofErr w:type="spellEnd"/>
+    </w:p>
     <w:p/>
+    <w:p>
+      <w:pPr>
+        <w:rPr>
+          <w:rFonts w:eastAsiaTheme="majorEastAsia" w:cstheme="majorBidi"/>
+          <w:b/>
+          <w:bCs/>
+          <w:color w:val="8064A2" w:themeColor="accent4"/>
+        </w:rPr>
+      </w:pPr>
+      <w:r>
+        <w:br w:type="page"/>
+      </w:r>
+    </w:p>
     <w:p>
       <w:pPr>
         <w:pStyle w:val="Titre3"/>
@@ -11888,18 +11523,609 @@
           <w:numId w:val="4"/>
         </w:numPr>
       </w:pPr>
-      <w:r>
+      <w:bookmarkStart w:id="81" w:name="_Toc104992114"/>
+      <w:r>
+        <w:lastRenderedPageBreak/>
         <w:t xml:space="preserve">Construction la partie </w:t>
       </w:r>
       <w:r>
         <w:t>dynamique du site (JavaScript)</w:t>
       </w:r>
-    </w:p>
-    <w:p>
-      <w:bookmarkStart w:id="81" w:name="_GoBack"/>
       <w:bookmarkEnd w:id="81"/>
     </w:p>
+    <w:p>
+      <w:r>
+        <w:t>Les fonctions que j’ai besoin pour réaliser mon projet sont :</w:t>
+      </w:r>
+    </w:p>
+    <w:p>
+      <w:pPr>
+        <w:keepNext/>
+      </w:pPr>
+      <w:r>
+        <w:rPr>
+          <w:noProof/>
+        </w:rPr>
+        <w:drawing>
+          <wp:inline distT="0" distB="0" distL="0" distR="0" wp14:anchorId="14DA9203" wp14:editId="375596A6">
+            <wp:extent cx="6645910" cy="3094355"/>
+            <wp:effectExtent l="0" t="0" r="2540" b="0"/>
+            <wp:docPr id="201" name="Image 201"/>
+            <wp:cNvGraphicFramePr>
+              <a:graphicFrameLocks xmlns:a="http://schemas.openxmlformats.org/drawingml/2006/main" noChangeAspect="1"/>
+            </wp:cNvGraphicFramePr>
+            <a:graphic xmlns:a="http://schemas.openxmlformats.org/drawingml/2006/main">
+              <a:graphicData uri="http://schemas.openxmlformats.org/drawingml/2006/picture">
+                <pic:pic xmlns:pic="http://schemas.openxmlformats.org/drawingml/2006/picture">
+                  <pic:nvPicPr>
+                    <pic:cNvPr id="201" name="js-function-list.png"/>
+                    <pic:cNvPicPr/>
+                  </pic:nvPicPr>
+                  <pic:blipFill>
+                    <a:blip r:embed="rId45" cstate="print">
+                      <a:extLst>
+                        <a:ext uri="{28A0092B-C50C-407E-A947-70E740481C1C}">
+                          <a14:useLocalDpi xmlns:a14="http://schemas.microsoft.com/office/drawing/2010/main" val="0"/>
+                        </a:ext>
+                      </a:extLst>
+                    </a:blip>
+                    <a:stretch>
+                      <a:fillRect/>
+                    </a:stretch>
+                  </pic:blipFill>
+                  <pic:spPr>
+                    <a:xfrm>
+                      <a:off x="0" y="0"/>
+                      <a:ext cx="6645910" cy="3094355"/>
+                    </a:xfrm>
+                    <a:prstGeom prst="rect">
+                      <a:avLst/>
+                    </a:prstGeom>
+                  </pic:spPr>
+                </pic:pic>
+              </a:graphicData>
+            </a:graphic>
+          </wp:inline>
+        </w:drawing>
+      </w:r>
+    </w:p>
+    <w:p>
+      <w:pPr>
+        <w:pStyle w:val="Lgende"/>
+        <w:jc w:val="center"/>
+      </w:pPr>
+      <w:r>
+        <w:t xml:space="preserve">Figure </w:t>
+      </w:r>
+      <w:fldSimple w:instr=" SEQ Figure \* ARABIC ">
+        <w:r>
+          <w:rPr>
+            <w:noProof/>
+          </w:rPr>
+          <w:t>36</w:t>
+        </w:r>
+      </w:fldSimple>
+      <w:r>
+        <w:t xml:space="preserve"> - JS - liste des fonctions()</w:t>
+      </w:r>
+    </w:p>
+    <w:p>
+      <w:r>
+        <w:t xml:space="preserve">TODO : </w:t>
+      </w:r>
+      <w:proofErr w:type="spellStart"/>
+      <w:r>
+        <w:t>add</w:t>
+      </w:r>
+      <w:proofErr w:type="spellEnd"/>
+      <w:r>
+        <w:t xml:space="preserve"> </w:t>
+      </w:r>
+      <w:proofErr w:type="spellStart"/>
+      <w:r>
+        <w:t>error</w:t>
+      </w:r>
+      <w:proofErr w:type="spellEnd"/>
+      <w:r>
+        <w:t xml:space="preserve"> </w:t>
+      </w:r>
+      <w:proofErr w:type="spellStart"/>
+      <w:r>
+        <w:t>functions</w:t>
+      </w:r>
+      <w:proofErr w:type="spellEnd"/>
+    </w:p>
+    <w:p>
+      <w:r>
+        <w:t>I</w:t>
+      </w:r>
+      <w:r>
+        <w:t xml:space="preserve">l y a quelques fonctions que j’ai remplacé avec </w:t>
+      </w:r>
+      <w:proofErr w:type="spellStart"/>
+      <w:proofErr w:type="gramStart"/>
+      <w:r>
+        <w:rPr>
+          <w:color w:val="4F81BD" w:themeColor="accent1"/>
+        </w:rPr>
+        <w:t>addEventListener</w:t>
+      </w:r>
+      <w:proofErr w:type="spellEnd"/>
+      <w:r>
+        <w:rPr>
+          <w:color w:val="4F81BD" w:themeColor="accent1"/>
+        </w:rPr>
+        <w:t>(</w:t>
+      </w:r>
+      <w:proofErr w:type="gramEnd"/>
+      <w:r>
+        <w:rPr>
+          <w:color w:val="4F81BD" w:themeColor="accent1"/>
+        </w:rPr>
+        <w:t>)</w:t>
+      </w:r>
+      <w:r>
+        <w:t xml:space="preserve"> </w:t>
+      </w:r>
+      <w:r>
+        <w:t xml:space="preserve">parce qu’il me parait inutile d’avoir un évènement </w:t>
+      </w:r>
+      <w:r>
+        <w:rPr>
+          <w:color w:val="4F81BD" w:themeColor="accent1"/>
+        </w:rPr>
+        <w:t>onclick()</w:t>
+      </w:r>
+      <w:r>
+        <w:t xml:space="preserve"> dans mon fichier HTML</w:t>
+      </w:r>
+      <w:r>
+        <w:t>, comme ça j’aurais moins d’injection JavaScript dans HTML et mon code sera plus propre.</w:t>
+      </w:r>
+    </w:p>
+    <w:p>
+      <w:r>
+        <w:t xml:space="preserve">J’ai commencé mon code JavaScript par les variables constantes qui prennent </w:t>
+      </w:r>
+      <w:r>
+        <w:t>les</w:t>
+      </w:r>
+      <w:r>
+        <w:t xml:space="preserve"> él</w:t>
+      </w:r>
+      <w:r>
+        <w:t>éments HTML et les sauvegardent pour que je puisse les appeler plus facilement plus tard dans mon code JavaScript.</w:t>
+      </w:r>
+    </w:p>
+    <w:p>
+      <w:pPr>
+        <w:keepNext/>
+      </w:pPr>
+      <w:r>
+        <w:rPr>
+          <w:noProof/>
+        </w:rPr>
+        <w:drawing>
+          <wp:inline distT="0" distB="0" distL="0" distR="0" wp14:anchorId="7732ED91" wp14:editId="4EFA00C2">
+            <wp:extent cx="6645910" cy="2584450"/>
+            <wp:effectExtent l="0" t="0" r="2540" b="6350"/>
+            <wp:docPr id="220" name="Image 220"/>
+            <wp:cNvGraphicFramePr>
+              <a:graphicFrameLocks xmlns:a="http://schemas.openxmlformats.org/drawingml/2006/main" noChangeAspect="1"/>
+            </wp:cNvGraphicFramePr>
+            <a:graphic xmlns:a="http://schemas.openxmlformats.org/drawingml/2006/main">
+              <a:graphicData uri="http://schemas.openxmlformats.org/drawingml/2006/picture">
+                <pic:pic xmlns:pic="http://schemas.openxmlformats.org/drawingml/2006/picture">
+                  <pic:nvPicPr>
+                    <pic:cNvPr id="220" name="js-const.png"/>
+                    <pic:cNvPicPr/>
+                  </pic:nvPicPr>
+                  <pic:blipFill>
+                    <a:blip r:embed="rId46" cstate="print">
+                      <a:extLst>
+                        <a:ext uri="{28A0092B-C50C-407E-A947-70E740481C1C}">
+                          <a14:useLocalDpi xmlns:a14="http://schemas.microsoft.com/office/drawing/2010/main" val="0"/>
+                        </a:ext>
+                      </a:extLst>
+                    </a:blip>
+                    <a:stretch>
+                      <a:fillRect/>
+                    </a:stretch>
+                  </pic:blipFill>
+                  <pic:spPr>
+                    <a:xfrm>
+                      <a:off x="0" y="0"/>
+                      <a:ext cx="6645910" cy="2584450"/>
+                    </a:xfrm>
+                    <a:prstGeom prst="rect">
+                      <a:avLst/>
+                    </a:prstGeom>
+                  </pic:spPr>
+                </pic:pic>
+              </a:graphicData>
+            </a:graphic>
+          </wp:inline>
+        </w:drawing>
+      </w:r>
+    </w:p>
+    <w:p>
+      <w:pPr>
+        <w:pStyle w:val="Lgende"/>
+        <w:jc w:val="center"/>
+      </w:pPr>
+      <w:r>
+        <w:t xml:space="preserve">Figure </w:t>
+      </w:r>
+      <w:fldSimple w:instr=" SEQ Figure \* ARABIC ">
+        <w:r>
+          <w:rPr>
+            <w:noProof/>
+          </w:rPr>
+          <w:t>37</w:t>
+        </w:r>
+      </w:fldSimple>
+      <w:r>
+        <w:t xml:space="preserve"> - JS – variables constantes</w:t>
+      </w:r>
+    </w:p>
     <w:p/>
+    <w:p/>
+    <w:p>
+      <w:r>
+        <w:lastRenderedPageBreak/>
+        <w:t xml:space="preserve">J’ai deux autres variables constantes qui sont des tableaux, </w:t>
+      </w:r>
+      <w:proofErr w:type="spellStart"/>
+      <w:r>
+        <w:rPr>
+          <w:color w:val="4F81BD" w:themeColor="accent1"/>
+        </w:rPr>
+        <w:t>wordCount</w:t>
+      </w:r>
+      <w:proofErr w:type="spellEnd"/>
+      <w:r>
+        <w:rPr>
+          <w:color w:val="4F81BD" w:themeColor="accent1"/>
+        </w:rPr>
+        <w:t xml:space="preserve"> = {}</w:t>
+      </w:r>
+      <w:r>
+        <w:t xml:space="preserve"> contient trois valeurs qui définissent combien de mot l’utilisateur doit taper et </w:t>
+      </w:r>
+      <w:proofErr w:type="spellStart"/>
+      <w:r>
+        <w:t>timerLimit</w:t>
+      </w:r>
+      <w:proofErr w:type="spellEnd"/>
+      <w:r>
+        <w:t xml:space="preserve"> = {} pour définir limite du temps pour l’utilisateur s’il choisit le mode « </w:t>
+      </w:r>
+      <w:proofErr w:type="spellStart"/>
+      <w:r>
+        <w:t>Timer</w:t>
+      </w:r>
+      <w:proofErr w:type="spellEnd"/>
+      <w:r>
+        <w:t> ».</w:t>
+      </w:r>
+    </w:p>
+    <w:p>
+      <w:pPr>
+        <w:keepNext/>
+      </w:pPr>
+      <w:r>
+        <w:rPr>
+          <w:noProof/>
+        </w:rPr>
+        <w:drawing>
+          <wp:inline distT="0" distB="0" distL="0" distR="0" wp14:anchorId="5913D6F6" wp14:editId="64ED21FE">
+            <wp:extent cx="6645910" cy="2458720"/>
+            <wp:effectExtent l="0" t="0" r="2540" b="0"/>
+            <wp:docPr id="223" name="Image 223"/>
+            <wp:cNvGraphicFramePr>
+              <a:graphicFrameLocks xmlns:a="http://schemas.openxmlformats.org/drawingml/2006/main" noChangeAspect="1"/>
+            </wp:cNvGraphicFramePr>
+            <a:graphic xmlns:a="http://schemas.openxmlformats.org/drawingml/2006/main">
+              <a:graphicData uri="http://schemas.openxmlformats.org/drawingml/2006/picture">
+                <pic:pic xmlns:pic="http://schemas.openxmlformats.org/drawingml/2006/picture">
+                  <pic:nvPicPr>
+                    <pic:cNvPr id="223" name="js-const-wordCount_timerLimit.png"/>
+                    <pic:cNvPicPr/>
+                  </pic:nvPicPr>
+                  <pic:blipFill>
+                    <a:blip r:embed="rId47" cstate="print">
+                      <a:extLst>
+                        <a:ext uri="{28A0092B-C50C-407E-A947-70E740481C1C}">
+                          <a14:useLocalDpi xmlns:a14="http://schemas.microsoft.com/office/drawing/2010/main" val="0"/>
+                        </a:ext>
+                      </a:extLst>
+                    </a:blip>
+                    <a:stretch>
+                      <a:fillRect/>
+                    </a:stretch>
+                  </pic:blipFill>
+                  <pic:spPr>
+                    <a:xfrm>
+                      <a:off x="0" y="0"/>
+                      <a:ext cx="6645910" cy="2458720"/>
+                    </a:xfrm>
+                    <a:prstGeom prst="rect">
+                      <a:avLst/>
+                    </a:prstGeom>
+                  </pic:spPr>
+                </pic:pic>
+              </a:graphicData>
+            </a:graphic>
+          </wp:inline>
+        </w:drawing>
+      </w:r>
+    </w:p>
+    <w:p>
+      <w:pPr>
+        <w:pStyle w:val="Lgende"/>
+        <w:jc w:val="center"/>
+      </w:pPr>
+      <w:r>
+        <w:t xml:space="preserve">Figure </w:t>
+      </w:r>
+      <w:fldSimple w:instr=" SEQ Figure \* ARABIC ">
+        <w:r>
+          <w:rPr>
+            <w:noProof/>
+          </w:rPr>
+          <w:t>38</w:t>
+        </w:r>
+      </w:fldSimple>
+      <w:r>
+        <w:t xml:space="preserve"> - JS - variables constants: les modes de test</w:t>
+      </w:r>
+    </w:p>
+    <w:p>
+      <w:r>
+        <w:t xml:space="preserve">Par la suite, j’ai </w:t>
+      </w:r>
+      <w:r>
+        <w:t>déclaré d</w:t>
+      </w:r>
+      <w:r>
+        <w:t xml:space="preserve">es variables qui seront modifié plus tard et donc ils ne sont plus </w:t>
+      </w:r>
+      <w:r>
+        <w:t>des variables constantes</w:t>
+      </w:r>
+      <w:r>
+        <w:t xml:space="preserve">, ils sont de </w:t>
+      </w:r>
+      <w:r>
+        <w:rPr>
+          <w:color w:val="C0504D" w:themeColor="accent2"/>
+        </w:rPr>
+        <w:t>let</w:t>
+      </w:r>
+      <w:r>
+        <w:t xml:space="preserve">. </w:t>
+      </w:r>
+    </w:p>
+    <w:p>
+      <w:r>
+        <w:t xml:space="preserve">Ces trois premières variables sont utilisées pour le chronomètre, enregistrer vitesse et précision de la frappe. Ensuite </w:t>
+      </w:r>
+      <w:r>
+        <w:t xml:space="preserve">les variables </w:t>
+      </w:r>
+      <w:proofErr w:type="spellStart"/>
+      <w:r>
+        <w:rPr>
+          <w:color w:val="4F81BD" w:themeColor="accent1"/>
+        </w:rPr>
+        <w:t>selectedWordCount</w:t>
+      </w:r>
+      <w:proofErr w:type="spellEnd"/>
+      <w:r>
+        <w:rPr>
+          <w:color w:val="4F81BD" w:themeColor="accent1"/>
+        </w:rPr>
+        <w:t xml:space="preserve"> </w:t>
+      </w:r>
+      <w:r>
+        <w:t xml:space="preserve">et </w:t>
+      </w:r>
+      <w:proofErr w:type="spellStart"/>
+      <w:r>
+        <w:rPr>
+          <w:color w:val="4F81BD" w:themeColor="accent1"/>
+        </w:rPr>
+        <w:t>selectedTime</w:t>
+      </w:r>
+      <w:proofErr w:type="spellEnd"/>
+      <w:r>
+        <w:rPr>
+          <w:color w:val="4F81BD" w:themeColor="accent1"/>
+        </w:rPr>
+        <w:t xml:space="preserve"> </w:t>
+      </w:r>
+      <w:r>
+        <w:t xml:space="preserve">prennent chaque un une des valeurs qui a été défini dans le tableaux précédent, elles seront utilisées plus tard pour définir nombre de mot et limite du temps par défaut pendant le test. La variable </w:t>
+      </w:r>
+      <w:proofErr w:type="spellStart"/>
+      <w:r>
+        <w:rPr>
+          <w:color w:val="4F81BD" w:themeColor="accent1"/>
+        </w:rPr>
+        <w:t>remainingTime</w:t>
+      </w:r>
+      <w:proofErr w:type="spellEnd"/>
+      <w:r>
+        <w:rPr>
+          <w:color w:val="4F81BD" w:themeColor="accent1"/>
+        </w:rPr>
+        <w:t xml:space="preserve"> </w:t>
+      </w:r>
+      <w:r>
+        <w:t xml:space="preserve">est égale à </w:t>
+      </w:r>
+      <w:proofErr w:type="spellStart"/>
+      <w:r>
+        <w:rPr>
+          <w:color w:val="4F81BD" w:themeColor="accent1"/>
+        </w:rPr>
+        <w:t>selectedTime</w:t>
+      </w:r>
+      <w:proofErr w:type="spellEnd"/>
+      <w:r>
+        <w:rPr>
+          <w:color w:val="4F81BD" w:themeColor="accent1"/>
+        </w:rPr>
+        <w:t xml:space="preserve"> </w:t>
+      </w:r>
+      <w:r>
+        <w:t>pour définir combien du temps reste pour taper les mots dans le mode compte à rebours.</w:t>
+      </w:r>
+    </w:p>
+    <w:p>
+      <w:bookmarkStart w:id="82" w:name="_GoBack"/>
+      <w:r>
+        <w:rPr>
+          <w:noProof/>
+        </w:rPr>
+        <w:drawing>
+          <wp:inline distT="0" distB="0" distL="0" distR="0" wp14:anchorId="2B9612AF" wp14:editId="276EDE43">
+            <wp:extent cx="6645910" cy="2075180"/>
+            <wp:effectExtent l="0" t="0" r="2540" b="1270"/>
+            <wp:docPr id="222" name="Image 222"/>
+            <wp:cNvGraphicFramePr>
+              <a:graphicFrameLocks xmlns:a="http://schemas.openxmlformats.org/drawingml/2006/main" noChangeAspect="1"/>
+            </wp:cNvGraphicFramePr>
+            <a:graphic xmlns:a="http://schemas.openxmlformats.org/drawingml/2006/main">
+              <a:graphicData uri="http://schemas.openxmlformats.org/drawingml/2006/picture">
+                <pic:pic xmlns:pic="http://schemas.openxmlformats.org/drawingml/2006/picture">
+                  <pic:nvPicPr>
+                    <pic:cNvPr id="222" name="js-let.png"/>
+                    <pic:cNvPicPr/>
+                  </pic:nvPicPr>
+                  <pic:blipFill>
+                    <a:blip r:embed="rId48" cstate="print">
+                      <a:extLst>
+                        <a:ext uri="{28A0092B-C50C-407E-A947-70E740481C1C}">
+                          <a14:useLocalDpi xmlns:a14="http://schemas.microsoft.com/office/drawing/2010/main" val="0"/>
+                        </a:ext>
+                      </a:extLst>
+                    </a:blip>
+                    <a:stretch>
+                      <a:fillRect/>
+                    </a:stretch>
+                  </pic:blipFill>
+                  <pic:spPr>
+                    <a:xfrm>
+                      <a:off x="0" y="0"/>
+                      <a:ext cx="6645910" cy="2075180"/>
+                    </a:xfrm>
+                    <a:prstGeom prst="rect">
+                      <a:avLst/>
+                    </a:prstGeom>
+                  </pic:spPr>
+                </pic:pic>
+              </a:graphicData>
+            </a:graphic>
+          </wp:inline>
+        </w:drawing>
+      </w:r>
+      <w:bookmarkEnd w:id="82"/>
+    </w:p>
+    <w:p/>
+    <w:p>
+      <w:r>
+        <w:t>Pour liste des mots, j’ai créé une table avec des mots français, chiffres et des caractères spécieux.</w:t>
+      </w:r>
+    </w:p>
+    <w:p>
+      <w:r>
+        <w:t xml:space="preserve">Ensuite je crée ma première fonctionne qui est </w:t>
+      </w:r>
+      <w:proofErr w:type="spellStart"/>
+      <w:proofErr w:type="gramStart"/>
+      <w:r>
+        <w:rPr>
+          <w:color w:val="4F81BD" w:themeColor="accent1"/>
+        </w:rPr>
+        <w:t>getRandomWords</w:t>
+      </w:r>
+      <w:proofErr w:type="spellEnd"/>
+      <w:r>
+        <w:rPr>
+          <w:color w:val="4F81BD" w:themeColor="accent1"/>
+        </w:rPr>
+        <w:t>(</w:t>
+      </w:r>
+      <w:proofErr w:type="gramEnd"/>
+      <w:r>
+        <w:rPr>
+          <w:color w:val="4F81BD" w:themeColor="accent1"/>
+        </w:rPr>
+        <w:t>)</w:t>
+      </w:r>
+      <w:r>
+        <w:t xml:space="preserve">, dans cette fonctionne j’ai initialisé la variable sentence qui est un objet </w:t>
+      </w:r>
+      <w:proofErr w:type="spellStart"/>
+      <w:r>
+        <w:t>Array</w:t>
+      </w:r>
+      <w:proofErr w:type="spellEnd"/>
+      <w:r>
+        <w:t xml:space="preserve"> (tableau). </w:t>
+      </w:r>
+    </w:p>
+    <w:p/>
+    <w:p>
+      <w:r>
+        <w:rPr>
+          <w:noProof/>
+        </w:rPr>
+        <w:lastRenderedPageBreak/>
+        <w:drawing>
+          <wp:inline distT="0" distB="0" distL="0" distR="0" wp14:anchorId="5B9A3FAD" wp14:editId="2293D99F">
+            <wp:extent cx="6645910" cy="2333625"/>
+            <wp:effectExtent l="0" t="0" r="2540" b="9525"/>
+            <wp:docPr id="221" name="Image 221"/>
+            <wp:cNvGraphicFramePr>
+              <a:graphicFrameLocks xmlns:a="http://schemas.openxmlformats.org/drawingml/2006/main" noChangeAspect="1"/>
+            </wp:cNvGraphicFramePr>
+            <a:graphic xmlns:a="http://schemas.openxmlformats.org/drawingml/2006/main">
+              <a:graphicData uri="http://schemas.openxmlformats.org/drawingml/2006/picture">
+                <pic:pic xmlns:pic="http://schemas.openxmlformats.org/drawingml/2006/picture">
+                  <pic:nvPicPr>
+                    <pic:cNvPr id="221" name="js-function-getRandomWords.png"/>
+                    <pic:cNvPicPr/>
+                  </pic:nvPicPr>
+                  <pic:blipFill>
+                    <a:blip r:embed="rId49" cstate="print">
+                      <a:extLst>
+                        <a:ext uri="{28A0092B-C50C-407E-A947-70E740481C1C}">
+                          <a14:useLocalDpi xmlns:a14="http://schemas.microsoft.com/office/drawing/2010/main" val="0"/>
+                        </a:ext>
+                      </a:extLst>
+                    </a:blip>
+                    <a:stretch>
+                      <a:fillRect/>
+                    </a:stretch>
+                  </pic:blipFill>
+                  <pic:spPr>
+                    <a:xfrm>
+                      <a:off x="0" y="0"/>
+                      <a:ext cx="6645910" cy="2333625"/>
+                    </a:xfrm>
+                    <a:prstGeom prst="rect">
+                      <a:avLst/>
+                    </a:prstGeom>
+                  </pic:spPr>
+                </pic:pic>
+              </a:graphicData>
+            </a:graphic>
+          </wp:inline>
+        </w:drawing>
+      </w:r>
+    </w:p>
     <w:p>
       <w:pPr>
         <w:rPr>
@@ -11913,7 +12139,6 @@
         </w:rPr>
       </w:pPr>
       <w:r>
-        <w:lastRenderedPageBreak/>
         <w:br w:type="page"/>
       </w:r>
     </w:p>
@@ -11921,33 +12146,33 @@
       <w:pPr>
         <w:pStyle w:val="Titre1"/>
       </w:pPr>
-      <w:bookmarkStart w:id="82" w:name="_Toc104393284"/>
+      <w:bookmarkStart w:id="83" w:name="_Toc104992115"/>
       <w:r>
         <w:lastRenderedPageBreak/>
         <w:t>Tests</w:t>
       </w:r>
       <w:bookmarkEnd w:id="75"/>
       <w:bookmarkEnd w:id="76"/>
-      <w:bookmarkEnd w:id="82"/>
+      <w:bookmarkEnd w:id="83"/>
     </w:p>
     <w:p>
       <w:pPr>
         <w:pStyle w:val="Titre2"/>
       </w:pPr>
-      <w:bookmarkStart w:id="83" w:name="_Toc532179968"/>
-      <w:bookmarkStart w:id="84" w:name="_Toc165969652"/>
-      <w:bookmarkStart w:id="85" w:name="_Ref308525868"/>
-      <w:bookmarkStart w:id="86" w:name="_Toc104393285"/>
+      <w:bookmarkStart w:id="84" w:name="_Toc532179968"/>
+      <w:bookmarkStart w:id="85" w:name="_Toc165969652"/>
+      <w:bookmarkStart w:id="86" w:name="_Ref308525868"/>
+      <w:bookmarkStart w:id="87" w:name="_Toc104992116"/>
       <w:r>
         <w:t>Dossier des tests</w:t>
       </w:r>
-      <w:bookmarkEnd w:id="83"/>
       <w:bookmarkEnd w:id="84"/>
       <w:bookmarkEnd w:id="85"/>
       <w:bookmarkEnd w:id="86"/>
-    </w:p>
-    <w:p>
-      <w:bookmarkStart w:id="87" w:name="_Toc165969653"/>
+      <w:bookmarkEnd w:id="87"/>
+    </w:p>
+    <w:p>
+      <w:bookmarkStart w:id="88" w:name="_Toc165969653"/>
     </w:p>
     <w:tbl>
       <w:tblPr>
@@ -12817,90 +13042,90 @@
       <w:pPr>
         <w:pStyle w:val="Titre1"/>
       </w:pPr>
-      <w:bookmarkStart w:id="88" w:name="_Toc104393286"/>
+      <w:bookmarkStart w:id="89" w:name="_Toc104992117"/>
       <w:r>
         <w:lastRenderedPageBreak/>
         <w:t>Conclusion</w:t>
       </w:r>
-      <w:bookmarkEnd w:id="87"/>
       <w:bookmarkEnd w:id="88"/>
+      <w:bookmarkEnd w:id="89"/>
     </w:p>
     <w:p>
       <w:pPr>
         <w:pStyle w:val="Titre2"/>
       </w:pPr>
-      <w:bookmarkStart w:id="89" w:name="_Toc165969654"/>
-      <w:bookmarkStart w:id="90" w:name="_Toc104393287"/>
+      <w:bookmarkStart w:id="90" w:name="_Toc165969654"/>
+      <w:bookmarkStart w:id="91" w:name="_Toc104992118"/>
       <w:r>
         <w:t xml:space="preserve">Bilan des </w:t>
       </w:r>
-      <w:bookmarkEnd w:id="89"/>
+      <w:bookmarkEnd w:id="90"/>
       <w:r>
         <w:t>fonctionnalités demandées</w:t>
       </w:r>
-      <w:bookmarkEnd w:id="90"/>
+      <w:bookmarkEnd w:id="91"/>
     </w:p>
     <w:p>
       <w:pPr>
         <w:pStyle w:val="Titre2"/>
       </w:pPr>
-      <w:bookmarkStart w:id="91" w:name="_Toc165969655"/>
-      <w:bookmarkStart w:id="92" w:name="_Toc104393288"/>
+      <w:bookmarkStart w:id="92" w:name="_Toc165969655"/>
+      <w:bookmarkStart w:id="93" w:name="_Toc104992119"/>
       <w:r>
         <w:t>Bilan de la planification</w:t>
       </w:r>
-      <w:bookmarkEnd w:id="91"/>
       <w:bookmarkEnd w:id="92"/>
+      <w:bookmarkEnd w:id="93"/>
     </w:p>
     <w:p>
       <w:pPr>
         <w:pStyle w:val="Titre2"/>
       </w:pPr>
-      <w:bookmarkStart w:id="93" w:name="_Toc165969656"/>
-      <w:bookmarkStart w:id="94" w:name="_Toc104393289"/>
+      <w:bookmarkStart w:id="94" w:name="_Toc165969656"/>
+      <w:bookmarkStart w:id="95" w:name="_Toc104992120"/>
       <w:r>
         <w:t>Bilan personnel</w:t>
       </w:r>
-      <w:bookmarkEnd w:id="93"/>
       <w:bookmarkEnd w:id="94"/>
+      <w:bookmarkEnd w:id="95"/>
     </w:p>
     <w:p>
       <w:pPr>
         <w:pStyle w:val="Titre1"/>
       </w:pPr>
-      <w:bookmarkStart w:id="95" w:name="_Toc532179971"/>
-      <w:bookmarkStart w:id="96" w:name="_Toc165969657"/>
-      <w:bookmarkStart w:id="97" w:name="_Toc104393290"/>
+      <w:bookmarkStart w:id="96" w:name="_Toc532179971"/>
+      <w:bookmarkStart w:id="97" w:name="_Toc165969657"/>
+      <w:bookmarkStart w:id="98" w:name="_Toc104992121"/>
       <w:r>
         <w:t>Divers</w:t>
       </w:r>
-      <w:bookmarkEnd w:id="95"/>
       <w:bookmarkEnd w:id="96"/>
       <w:bookmarkEnd w:id="97"/>
+      <w:bookmarkEnd w:id="98"/>
     </w:p>
     <w:p>
       <w:pPr>
         <w:pStyle w:val="Titre2"/>
       </w:pPr>
-      <w:bookmarkStart w:id="98" w:name="_Toc532179972"/>
-      <w:bookmarkStart w:id="99" w:name="_Toc165969658"/>
-      <w:bookmarkStart w:id="100" w:name="_Toc104393291"/>
+      <w:bookmarkStart w:id="99" w:name="_Toc532179972"/>
+      <w:bookmarkStart w:id="100" w:name="_Toc165969658"/>
+      <w:bookmarkStart w:id="101" w:name="_Toc104992122"/>
       <w:r>
         <w:t>Journal de travail</w:t>
       </w:r>
-      <w:bookmarkEnd w:id="98"/>
       <w:bookmarkEnd w:id="99"/>
       <w:bookmarkEnd w:id="100"/>
+      <w:bookmarkEnd w:id="101"/>
     </w:p>
     <w:p>
       <w:pPr>
         <w:pStyle w:val="Titre2"/>
       </w:pPr>
-      <w:bookmarkStart w:id="101" w:name="_Toc104393292"/>
+      <w:bookmarkStart w:id="102" w:name="_Toc104992123"/>
       <w:r>
         <w:t>Table des illustrations</w:t>
       </w:r>
-      <w:bookmarkEnd w:id="101"/>
+      <w:bookmarkEnd w:id="102"/>
     </w:p>
     <w:p>
       <w:pPr>
@@ -12923,7 +13148,7 @@
       <w:r>
         <w:fldChar w:fldCharType="separate"/>
       </w:r>
-      <w:hyperlink r:id="rId45" w:anchor="_Toc104967066" w:history="1">
+      <w:hyperlink r:id="rId50" w:anchor="_Toc104967066" w:history="1">
         <w:r>
           <w:rPr>
             <w:rStyle w:val="Lienhypertexte"/>
@@ -13063,7 +13288,7 @@
           <w:noProof/>
         </w:rPr>
       </w:pPr>
-      <w:hyperlink r:id="rId46" w:anchor="_Toc104967068" w:history="1">
+      <w:hyperlink r:id="rId51" w:anchor="_Toc104967068" w:history="1">
         <w:r>
           <w:rPr>
             <w:rStyle w:val="Lienhypertexte"/>
@@ -13133,7 +13358,7 @@
           <w:noProof/>
         </w:rPr>
       </w:pPr>
-      <w:hyperlink r:id="rId47" w:anchor="_Toc104967069" w:history="1">
+      <w:hyperlink r:id="rId52" w:anchor="_Toc104967069" w:history="1">
         <w:r>
           <w:rPr>
             <w:rStyle w:val="Lienhypertexte"/>
@@ -13203,7 +13428,7 @@
           <w:noProof/>
         </w:rPr>
       </w:pPr>
-      <w:hyperlink r:id="rId48" w:anchor="_Toc104967070" w:history="1">
+      <w:hyperlink r:id="rId53" w:anchor="_Toc104967070" w:history="1">
         <w:r>
           <w:rPr>
             <w:rStyle w:val="Lienhypertexte"/>
@@ -13273,7 +13498,7 @@
           <w:noProof/>
         </w:rPr>
       </w:pPr>
-      <w:hyperlink r:id="rId49" w:anchor="_Toc104967071" w:history="1">
+      <w:hyperlink r:id="rId54" w:anchor="_Toc104967071" w:history="1">
         <w:r>
           <w:rPr>
             <w:rStyle w:val="Lienhypertexte"/>
@@ -13343,7 +13568,7 @@
           <w:noProof/>
         </w:rPr>
       </w:pPr>
-      <w:hyperlink r:id="rId50" w:anchor="_Toc104967072" w:history="1">
+      <w:hyperlink r:id="rId55" w:anchor="_Toc104967072" w:history="1">
         <w:r>
           <w:rPr>
             <w:rStyle w:val="Lienhypertexte"/>
@@ -13413,7 +13638,7 @@
           <w:noProof/>
         </w:rPr>
       </w:pPr>
-      <w:hyperlink r:id="rId51" w:anchor="_Toc104967073" w:history="1">
+      <w:hyperlink r:id="rId56" w:anchor="_Toc104967073" w:history="1">
         <w:r>
           <w:rPr>
             <w:rStyle w:val="Lienhypertexte"/>
@@ -13483,7 +13708,7 @@
           <w:noProof/>
         </w:rPr>
       </w:pPr>
-      <w:hyperlink r:id="rId52" w:anchor="_Toc104967074" w:history="1">
+      <w:hyperlink r:id="rId57" w:anchor="_Toc104967074" w:history="1">
         <w:r>
           <w:rPr>
             <w:rStyle w:val="Lienhypertexte"/>
@@ -13553,7 +13778,7 @@
           <w:noProof/>
         </w:rPr>
       </w:pPr>
-      <w:hyperlink r:id="rId53" w:anchor="_Toc104967075" w:history="1">
+      <w:hyperlink r:id="rId58" w:anchor="_Toc104967075" w:history="1">
         <w:r>
           <w:rPr>
             <w:rStyle w:val="Lienhypertexte"/>
@@ -13623,7 +13848,7 @@
           <w:noProof/>
         </w:rPr>
       </w:pPr>
-      <w:hyperlink r:id="rId54" w:anchor="_Toc104967076" w:history="1">
+      <w:hyperlink r:id="rId59" w:anchor="_Toc104967076" w:history="1">
         <w:r>
           <w:rPr>
             <w:rStyle w:val="Lienhypertexte"/>
@@ -14533,7 +14758,7 @@
           <w:noProof/>
         </w:rPr>
       </w:pPr>
-      <w:hyperlink r:id="rId55" w:anchor="_Toc104967089" w:history="1">
+      <w:hyperlink r:id="rId60" w:anchor="_Toc104967089" w:history="1">
         <w:r>
           <w:rPr>
             <w:rStyle w:val="Lienhypertexte"/>
@@ -14603,7 +14828,7 @@
           <w:noProof/>
         </w:rPr>
       </w:pPr>
-      <w:hyperlink r:id="rId56" w:anchor="_Toc104967090" w:history="1">
+      <w:hyperlink r:id="rId61" w:anchor="_Toc104967090" w:history="1">
         <w:r>
           <w:rPr>
             <w:rStyle w:val="Lienhypertexte"/>
@@ -15024,11 +15249,11 @@
       <w:pPr>
         <w:pStyle w:val="Titre2"/>
       </w:pPr>
-      <w:bookmarkStart w:id="102" w:name="_Toc104393293"/>
+      <w:bookmarkStart w:id="103" w:name="_Toc104992124"/>
       <w:r>
         <w:t>Glossaire</w:t>
       </w:r>
-      <w:bookmarkEnd w:id="102"/>
+      <w:bookmarkEnd w:id="103"/>
     </w:p>
     <w:tbl>
       <w:tblPr>
@@ -15939,23 +16164,23 @@
           <w:numId w:val="4"/>
         </w:numPr>
       </w:pPr>
-      <w:bookmarkStart w:id="103" w:name="_Toc104393294"/>
+      <w:bookmarkStart w:id="104" w:name="_Toc104992125"/>
       <w:r>
         <w:t>Bibliographie</w:t>
       </w:r>
-      <w:bookmarkEnd w:id="103"/>
+      <w:bookmarkEnd w:id="104"/>
     </w:p>
     <w:p/>
     <w:p>
       <w:pPr>
         <w:pStyle w:val="Titre2"/>
       </w:pPr>
-      <w:bookmarkStart w:id="104" w:name="_Toc104393295"/>
+      <w:bookmarkStart w:id="105" w:name="_Toc104992126"/>
       <w:r>
         <w:lastRenderedPageBreak/>
         <w:t>Webographie</w:t>
       </w:r>
-      <w:bookmarkEnd w:id="104"/>
+      <w:bookmarkEnd w:id="105"/>
     </w:p>
     <w:p>
       <w:pPr>
@@ -15978,16 +16203,16 @@
         <w:pStyle w:val="Titre1"/>
         <w:ind w:left="567"/>
       </w:pPr>
-      <w:bookmarkStart w:id="105" w:name="_Toc104393296"/>
+      <w:bookmarkStart w:id="106" w:name="_Toc104992127"/>
       <w:r>
         <w:lastRenderedPageBreak/>
         <w:t>Annexes</w:t>
       </w:r>
-      <w:bookmarkEnd w:id="105"/>
+      <w:bookmarkEnd w:id="106"/>
     </w:p>
     <w:sectPr>
-      <w:headerReference w:type="default" r:id="rId57"/>
-      <w:footerReference w:type="default" r:id="rId58"/>
+      <w:headerReference w:type="default" r:id="rId62"/>
+      <w:footerReference w:type="default" r:id="rId63"/>
       <w:pgSz w:w="11906" w:h="16838" w:code="9"/>
       <w:pgMar w:top="720" w:right="720" w:bottom="720" w:left="720" w:header="709" w:footer="283" w:gutter="0"/>
       <w:cols w:space="708"/>
@@ -16291,7 +16516,7 @@
               <w:noProof/>
               <w:szCs w:val="16"/>
             </w:rPr>
-            <w:t>30</w:t>
+            <w:t>32</w:t>
           </w:r>
           <w:r>
             <w:rPr>
@@ -16433,7 +16658,7 @@
               <w:noProof/>
               <w:szCs w:val="16"/>
             </w:rPr>
-            <w:t>25.05.2022 17:49</w:t>
+            <w:t>01.06.2022 10:18</w:t>
           </w:r>
           <w:r>
             <w:rPr>
@@ -16673,7 +16898,7 @@
         <v:path o:extrusionok="f" gradientshapeok="t" o:connecttype="rect"/>
         <o:lock v:ext="edit" aspectratio="t"/>
       </v:shapetype>
-      <v:shape id="_x0000_i1085" type="#_x0000_t75" style="width:11.25pt;height:11.25pt" o:bullet="t">
+      <v:shape id="_x0000_i1068" type="#_x0000_t75" style="width:11.25pt;height:11.25pt" o:bullet="t">
         <v:imagedata r:id="rId1" o:title="BD10263_"/>
       </v:shape>
     </w:pict>
@@ -19596,7 +19821,7 @@
 </file>
 
 <file path=customXml/itemProps1.xml><?xml version="1.0" encoding="utf-8"?>
-<ds:datastoreItem xmlns:ds="http://schemas.openxmlformats.org/officeDocument/2006/customXml" ds:itemID="{43BF2F96-0CCA-46D4-B92A-884BF4C48DF0}">
+<ds:datastoreItem xmlns:ds="http://schemas.openxmlformats.org/officeDocument/2006/customXml" ds:itemID="{6B35BEE2-B66D-4460-81FF-878BD9C5DD5C}">
   <ds:schemaRefs>
     <ds:schemaRef ds:uri="http://schemas.openxmlformats.org/officeDocument/2006/bibliography"/>
   </ds:schemaRefs>

</xml_diff>

<commit_message>
dev: fixed quote regeneration problem
</commit_message>
<xml_diff>
--- a/TypingTest/documentation/nooalizadeh-rapport.docx
+++ b/TypingTest/documentation/nooalizadeh-rapport.docx
@@ -1,6 +1,6 @@
 
 <file path=word/document.xml><?xml version="1.0" encoding="utf-8"?>
-<w:document xmlns:wpc="http://schemas.microsoft.com/office/word/2010/wordprocessingCanvas" xmlns:cx="http://schemas.microsoft.com/office/drawing/2014/chartex" xmlns:cx1="http://schemas.microsoft.com/office/drawing/2015/9/8/chartex" xmlns:mc="http://schemas.openxmlformats.org/markup-compatibility/2006" xmlns:o="urn:schemas-microsoft-com:office:office" xmlns:r="http://schemas.openxmlformats.org/officeDocument/2006/relationships" xmlns:m="http://schemas.openxmlformats.org/officeDocument/2006/math" xmlns:v="urn:schemas-microsoft-com:vml" xmlns:wp14="http://schemas.microsoft.com/office/word/2010/wordprocessingDrawing" xmlns:wp="http://schemas.openxmlformats.org/drawingml/2006/wordprocessingDrawing" xmlns:w10="urn:schemas-microsoft-com:office:word" xmlns:w="http://schemas.openxmlformats.org/wordprocessingml/2006/main" xmlns:w14="http://schemas.microsoft.com/office/word/2010/wordml" xmlns:w15="http://schemas.microsoft.com/office/word/2012/wordml" xmlns:w16se="http://schemas.microsoft.com/office/word/2015/wordml/symex" xmlns:wpg="http://schemas.microsoft.com/office/word/2010/wordprocessingGroup" xmlns:wpi="http://schemas.microsoft.com/office/word/2010/wordprocessingInk" xmlns:wne="http://schemas.microsoft.com/office/word/2006/wordml" xmlns:wps="http://schemas.microsoft.com/office/word/2010/wordprocessingShape" mc:Ignorable="w14 w15 w16se wp14">
+<w:document xmlns:wpc="http://schemas.microsoft.com/office/word/2010/wordprocessingCanvas" xmlns:cx="http://schemas.microsoft.com/office/drawing/2014/chartex" xmlns:cx1="http://schemas.microsoft.com/office/drawing/2015/9/8/chartex" xmlns:cx2="http://schemas.microsoft.com/office/drawing/2015/10/21/chartex" xmlns:cx3="http://schemas.microsoft.com/office/drawing/2016/5/9/chartex" xmlns:cx4="http://schemas.microsoft.com/office/drawing/2016/5/10/chartex" xmlns:cx5="http://schemas.microsoft.com/office/drawing/2016/5/11/chartex" xmlns:cx6="http://schemas.microsoft.com/office/drawing/2016/5/12/chartex" xmlns:cx7="http://schemas.microsoft.com/office/drawing/2016/5/13/chartex" xmlns:cx8="http://schemas.microsoft.com/office/drawing/2016/5/14/chartex" xmlns:mc="http://schemas.openxmlformats.org/markup-compatibility/2006" xmlns:aink="http://schemas.microsoft.com/office/drawing/2016/ink" xmlns:am3d="http://schemas.microsoft.com/office/drawing/2017/model3d" xmlns:o="urn:schemas-microsoft-com:office:office" xmlns:oel="http://schemas.microsoft.com/office/2019/extlst" xmlns:r="http://schemas.openxmlformats.org/officeDocument/2006/relationships" xmlns:m="http://schemas.openxmlformats.org/officeDocument/2006/math" xmlns:v="urn:schemas-microsoft-com:vml" xmlns:wp14="http://schemas.microsoft.com/office/word/2010/wordprocessingDrawing" xmlns:wp="http://schemas.openxmlformats.org/drawingml/2006/wordprocessingDrawing" xmlns:w10="urn:schemas-microsoft-com:office:word" xmlns:w="http://schemas.openxmlformats.org/wordprocessingml/2006/main" xmlns:w14="http://schemas.microsoft.com/office/word/2010/wordml" xmlns:w15="http://schemas.microsoft.com/office/word/2012/wordml" xmlns:w16cex="http://schemas.microsoft.com/office/word/2018/wordml/cex" xmlns:w16cid="http://schemas.microsoft.com/office/word/2016/wordml/cid" xmlns:w16="http://schemas.microsoft.com/office/word/2018/wordml" xmlns:w16sdtdh="http://schemas.microsoft.com/office/word/2020/wordml/sdtdatahash" xmlns:w16se="http://schemas.microsoft.com/office/word/2015/wordml/symex" xmlns:wpg="http://schemas.microsoft.com/office/word/2010/wordprocessingGroup" xmlns:wpi="http://schemas.microsoft.com/office/word/2010/wordprocessingInk" xmlns:wne="http://schemas.microsoft.com/office/word/2006/wordml" xmlns:wps="http://schemas.microsoft.com/office/word/2010/wordprocessingShape" mc:Ignorable="w14 w15 w16se w16cid w16 w16cex w16sdtdh wp14">
   <w:body>
     <w:p>
       <w:pPr>
@@ -56,13 +56,8 @@
     </w:p>
     <w:p>
       <w:r>
-        <w:t xml:space="preserve">Chef du projet : Raphael </w:t>
-      </w:r>
-      <w:proofErr w:type="spellStart"/>
-      <w:r>
-        <w:t>Pasche</w:t>
-      </w:r>
-      <w:proofErr w:type="spellEnd"/>
+        <w:t>Chef du projet : Raphael Pasche</w:t>
+      </w:r>
     </w:p>
     <w:p>
       <w:r>
@@ -2659,7 +2654,7 @@
           <w:rPr>
             <w:webHidden/>
           </w:rPr>
-          <w:t>26</w:t>
+          <w:t>28</w:t>
         </w:r>
         <w:r>
           <w:rPr>
@@ -2744,7 +2739,7 @@
             <w:noProof/>
             <w:webHidden/>
           </w:rPr>
-          <w:t>26</w:t>
+          <w:t>28</w:t>
         </w:r>
         <w:r>
           <w:rPr>
@@ -2822,7 +2817,7 @@
           <w:rPr>
             <w:webHidden/>
           </w:rPr>
-          <w:t>27</w:t>
+          <w:t>29</w:t>
         </w:r>
         <w:r>
           <w:rPr>
@@ -2907,7 +2902,7 @@
             <w:noProof/>
             <w:webHidden/>
           </w:rPr>
-          <w:t>27</w:t>
+          <w:t>29</w:t>
         </w:r>
         <w:r>
           <w:rPr>
@@ -2993,7 +2988,7 @@
             <w:noProof/>
             <w:webHidden/>
           </w:rPr>
-          <w:t>27</w:t>
+          <w:t>29</w:t>
         </w:r>
         <w:r>
           <w:rPr>
@@ -3079,7 +3074,7 @@
             <w:noProof/>
             <w:webHidden/>
           </w:rPr>
-          <w:t>27</w:t>
+          <w:t>29</w:t>
         </w:r>
         <w:r>
           <w:rPr>
@@ -3157,7 +3152,7 @@
           <w:rPr>
             <w:webHidden/>
           </w:rPr>
-          <w:t>27</w:t>
+          <w:t>29</w:t>
         </w:r>
         <w:r>
           <w:rPr>
@@ -3242,7 +3237,7 @@
             <w:noProof/>
             <w:webHidden/>
           </w:rPr>
-          <w:t>27</w:t>
+          <w:t>29</w:t>
         </w:r>
         <w:r>
           <w:rPr>
@@ -3328,7 +3323,7 @@
             <w:noProof/>
             <w:webHidden/>
           </w:rPr>
-          <w:t>27</w:t>
+          <w:t>29</w:t>
         </w:r>
         <w:r>
           <w:rPr>
@@ -3414,7 +3409,7 @@
             <w:noProof/>
             <w:webHidden/>
           </w:rPr>
-          <w:t>28</w:t>
+          <w:t>30</w:t>
         </w:r>
         <w:r>
           <w:rPr>
@@ -3500,7 +3495,7 @@
             <w:noProof/>
             <w:webHidden/>
           </w:rPr>
-          <w:t>28</w:t>
+          <w:t>30</w:t>
         </w:r>
         <w:r>
           <w:rPr>
@@ -3586,7 +3581,7 @@
             <w:noProof/>
             <w:webHidden/>
           </w:rPr>
-          <w:t>29</w:t>
+          <w:t>31</w:t>
         </w:r>
         <w:r>
           <w:rPr>
@@ -3664,7 +3659,7 @@
           <w:rPr>
             <w:webHidden/>
           </w:rPr>
-          <w:t>30</w:t>
+          <w:t>32</w:t>
         </w:r>
         <w:r>
           <w:rPr>
@@ -3703,13 +3698,13 @@
       <w:pPr>
         <w:pStyle w:val="Titre2"/>
       </w:pPr>
-      <w:bookmarkStart w:id="1" w:name="_Toc532179969"/>
-      <w:bookmarkStart w:id="2" w:name="_Toc165969639"/>
-      <w:bookmarkStart w:id="3" w:name="_Toc104992087"/>
+      <w:bookmarkStart w:id="1" w:name="_Toc104992087"/>
+      <w:bookmarkStart w:id="2" w:name="_Toc532179969"/>
+      <w:bookmarkStart w:id="3" w:name="_Toc165969639"/>
       <w:r>
         <w:t>Introduction</w:t>
       </w:r>
-      <w:bookmarkEnd w:id="3"/>
+      <w:bookmarkEnd w:id="1"/>
     </w:p>
     <w:p>
       <w:pPr>
@@ -3884,8 +3879,8 @@
       <w:r>
         <w:t>Planification</w:t>
       </w:r>
-      <w:bookmarkEnd w:id="1"/>
       <w:bookmarkEnd w:id="2"/>
+      <w:bookmarkEnd w:id="3"/>
       <w:r>
         <w:t xml:space="preserve"> Initiale</w:t>
       </w:r>
@@ -4039,7 +4034,7 @@
                 <v:stroke joinstyle="miter"/>
                 <v:path gradientshapeok="t" o:connecttype="rect"/>
               </v:shapetype>
-              <v:shape id="Zone de texte 2" o:spid="_x0000_s1026" type="#_x0000_t202" style="position:absolute;left:0;text-align:left;margin-left:55.5pt;margin-top:507.85pt;width:271.5pt;height:110.6pt;z-index:251662336;visibility:visible;mso-wrap-style:square;mso-width-percent:0;mso-height-percent:200;mso-wrap-distance-left:9pt;mso-wrap-distance-top:3.6pt;mso-wrap-distance-right:9pt;mso-wrap-distance-bottom:3.6pt;mso-position-horizontal:absolute;mso-position-horizontal-relative:text;mso-position-vertical:absolute;mso-position-vertical-relative:text;mso-width-percent:0;mso-height-percent:200;mso-width-relative:margin;mso-height-relative:margin;v-text-anchor:top" o:gfxdata="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" filled="f" stroked="f">
+              <v:shape id="Zone de texte 2" o:spid="_x0000_s1026" type="#_x0000_t202" style="position:absolute;left:0;text-align:left;margin-left:55.5pt;margin-top:507.85pt;width:271.5pt;height:110.6pt;z-index:251662336;visibility:visible;mso-wrap-style:square;mso-width-percent:0;mso-height-percent:200;mso-wrap-distance-left:9pt;mso-wrap-distance-top:3.6pt;mso-wrap-distance-right:9pt;mso-wrap-distance-bottom:3.6pt;mso-position-horizontal:absolute;mso-position-horizontal-relative:text;mso-position-vertical:absolute;mso-position-vertical-relative:text;mso-width-percent:0;mso-height-percent:200;mso-width-relative:margin;mso-height-relative:margin;v-text-anchor:top" o:gfxdata="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" filled="f" stroked="f">
                 <v:textbox style="mso-fit-shape-to-text:t">
                   <w:txbxContent>
                     <w:p>
@@ -4212,14 +4207,27 @@
                             <w:r>
                               <w:t xml:space="preserve">Figure </w:t>
                             </w:r>
-                            <w:fldSimple w:instr=" SEQ Figure \* ARABIC ">
-                              <w:r>
-                                <w:rPr>
-                                  <w:noProof/>
-                                </w:rPr>
-                                <w:t>1</w:t>
-                              </w:r>
-                            </w:fldSimple>
+                            <w:r>
+                              <w:fldChar w:fldCharType="begin"/>
+                            </w:r>
+                            <w:r>
+                              <w:instrText xml:space="preserve"> SEQ Figure \* ARABIC </w:instrText>
+                            </w:r>
+                            <w:r>
+                              <w:fldChar w:fldCharType="separate"/>
+                            </w:r>
+                            <w:r>
+                              <w:rPr>
+                                <w:noProof/>
+                              </w:rPr>
+                              <w:t>1</w:t>
+                            </w:r>
+                            <w:r>
+                              <w:rPr>
+                                <w:noProof/>
+                              </w:rPr>
+                              <w:fldChar w:fldCharType="end"/>
+                            </w:r>
                             <w:r>
                               <w:t xml:space="preserve"> - Planification Initiale</w:t>
                             </w:r>
@@ -4241,7 +4249,7 @@
           </mc:Choice>
           <mc:Fallback>
             <w:pict>
-              <v:shape w14:anchorId="4FAD5661" id="Zone de texte 1" o:spid="_x0000_s1027" type="#_x0000_t202" style="position:absolute;left:0;text-align:left;margin-left:45.5pt;margin-top:674.15pt;width:431.5pt;height:.05pt;z-index:-251656192;visibility:visible;mso-wrap-style:square;mso-wrap-distance-left:9pt;mso-wrap-distance-top:0;mso-wrap-distance-right:9pt;mso-wrap-distance-bottom:0;mso-position-horizontal:absolute;mso-position-horizontal-relative:text;mso-position-vertical:absolute;mso-position-vertical-relative:text;v-text-anchor:top" o:gfxdata="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" stroked="f">
+              <v:shape w14:anchorId="4FAD5661" id="Zone de texte 1" o:spid="_x0000_s1027" type="#_x0000_t202" style="position:absolute;left:0;text-align:left;margin-left:45.5pt;margin-top:674.15pt;width:431.5pt;height:.05pt;z-index:-251656192;visibility:visible;mso-wrap-style:square;mso-wrap-distance-left:9pt;mso-wrap-distance-top:0;mso-wrap-distance-right:9pt;mso-wrap-distance-bottom:0;mso-position-horizontal:absolute;mso-position-horizontal-relative:text;mso-position-vertical:absolute;mso-position-vertical-relative:text;v-text-anchor:top" o:gfxdata="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" stroked="f">
                 <v:textbox style="mso-fit-shape-to-text:t" inset="0,0,0,0">
                   <w:txbxContent>
                     <w:p>
@@ -4255,14 +4263,27 @@
                       <w:r>
                         <w:t xml:space="preserve">Figure </w:t>
                       </w:r>
-                      <w:fldSimple w:instr=" SEQ Figure \* ARABIC ">
-                        <w:r>
-                          <w:rPr>
-                            <w:noProof/>
-                          </w:rPr>
-                          <w:t>1</w:t>
-                        </w:r>
-                      </w:fldSimple>
+                      <w:r>
+                        <w:fldChar w:fldCharType="begin"/>
+                      </w:r>
+                      <w:r>
+                        <w:instrText xml:space="preserve"> SEQ Figure \* ARABIC </w:instrText>
+                      </w:r>
+                      <w:r>
+                        <w:fldChar w:fldCharType="separate"/>
+                      </w:r>
+                      <w:r>
+                        <w:rPr>
+                          <w:noProof/>
+                        </w:rPr>
+                        <w:t>1</w:t>
+                      </w:r>
+                      <w:r>
+                        <w:rPr>
+                          <w:noProof/>
+                        </w:rPr>
+                        <w:fldChar w:fldCharType="end"/>
+                      </w:r>
                       <w:r>
                         <w:t xml:space="preserve"> - Planification Initiale</w:t>
                       </w:r>
@@ -4360,7 +4381,7 @@
           </mc:Choice>
           <mc:Fallback>
             <w:pict>
-              <v:shape w14:anchorId="1DBCA552" id="_x0000_s1028" type="#_x0000_t202" style="position:absolute;left:0;text-align:left;margin-left:38.25pt;margin-top:484.6pt;width:270pt;height:110.6pt;z-index:251657216;visibility:visible;mso-wrap-style:square;mso-width-percent:0;mso-height-percent:0;mso-wrap-distance-left:9pt;mso-wrap-distance-top:3.6pt;mso-wrap-distance-right:9pt;mso-wrap-distance-bottom:3.6pt;mso-position-horizontal:absolute;mso-position-horizontal-relative:margin;mso-position-vertical:absolute;mso-position-vertical-relative:text;mso-width-percent:0;mso-height-percent:0;mso-width-relative:margin;mso-height-relative:margin;v-text-anchor:top" o:gfxdata="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" filled="f" stroked="f">
+              <v:shape w14:anchorId="1DBCA552" id="_x0000_s1028" type="#_x0000_t202" style="position:absolute;left:0;text-align:left;margin-left:38.25pt;margin-top:484.6pt;width:270pt;height:110.6pt;z-index:251657216;visibility:visible;mso-wrap-style:square;mso-width-percent:0;mso-height-percent:0;mso-wrap-distance-left:9pt;mso-wrap-distance-top:3.6pt;mso-wrap-distance-right:9pt;mso-wrap-distance-bottom:3.6pt;mso-position-horizontal:absolute;mso-position-horizontal-relative:margin;mso-position-vertical:absolute;mso-position-vertical-relative:text;mso-width-percent:0;mso-height-percent:0;mso-width-relative:margin;mso-height-relative:margin;v-text-anchor:top" o:gfxdata="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" filled="f" stroked="f">
                 <v:textbox style="mso-fit-shape-to-text:t">
                   <w:txbxContent>
                     <w:p>
@@ -4692,16 +4713,11 @@
         <w:t xml:space="preserve">Le développement WEB </w:t>
       </w:r>
       <w:r>
-        <w:t xml:space="preserve">m’a toujours </w:t>
-      </w:r>
-      <w:proofErr w:type="spellStart"/>
-      <w:r>
-        <w:t>passion</w:t>
+        <w:t>m’a toujours passion</w:t>
       </w:r>
       <w:r>
         <w:t>é</w:t>
       </w:r>
-      <w:proofErr w:type="spellEnd"/>
       <w:r>
         <w:t xml:space="preserve">, même si je n’étais pas assez bien dans le domaine. </w:t>
       </w:r>
@@ -4902,14 +4918,27 @@
       <w:r>
         <w:t xml:space="preserve">Figure </w:t>
       </w:r>
-      <w:fldSimple w:instr=" SEQ Figure \* ARABIC ">
-        <w:r>
-          <w:rPr>
-            <w:noProof/>
-          </w:rPr>
-          <w:t>2</w:t>
-        </w:r>
-      </w:fldSimple>
+      <w:r>
+        <w:fldChar w:fldCharType="begin"/>
+      </w:r>
+      <w:r>
+        <w:instrText xml:space="preserve"> SEQ Figure \* ARABIC </w:instrText>
+      </w:r>
+      <w:r>
+        <w:fldChar w:fldCharType="separate"/>
+      </w:r>
+      <w:r>
+        <w:rPr>
+          <w:noProof/>
+        </w:rPr>
+        <w:t>2</w:t>
+      </w:r>
+      <w:r>
+        <w:rPr>
+          <w:noProof/>
+        </w:rPr>
+        <w:fldChar w:fldCharType="end"/>
+      </w:r>
       <w:r>
         <w:t xml:space="preserve"> - Planification </w:t>
       </w:r>
@@ -5034,14 +5063,27 @@
                             <w:r>
                               <w:t xml:space="preserve">Figure </w:t>
                             </w:r>
-                            <w:fldSimple w:instr=" SEQ Figure \* ARABIC ">
-                              <w:r>
-                                <w:rPr>
-                                  <w:noProof/>
-                                </w:rPr>
-                                <w:t>3</w:t>
-                              </w:r>
-                            </w:fldSimple>
+                            <w:r>
+                              <w:fldChar w:fldCharType="begin"/>
+                            </w:r>
+                            <w:r>
+                              <w:instrText xml:space="preserve"> SEQ Figure \* ARABIC </w:instrText>
+                            </w:r>
+                            <w:r>
+                              <w:fldChar w:fldCharType="separate"/>
+                            </w:r>
+                            <w:r>
+                              <w:rPr>
+                                <w:noProof/>
+                              </w:rPr>
+                              <w:t>3</w:t>
+                            </w:r>
+                            <w:r>
+                              <w:rPr>
+                                <w:noProof/>
+                              </w:rPr>
+                              <w:fldChar w:fldCharType="end"/>
+                            </w:r>
                             <w:r>
                               <w:t xml:space="preserve"> - Planification détaillée (Semaine 2)</w:t>
                             </w:r>
@@ -5063,7 +5105,7 @@
           </mc:Choice>
           <mc:Fallback>
             <w:pict>
-              <v:shape w14:anchorId="724BADDD" id="Zone de texte 9" o:spid="_x0000_s1029" type="#_x0000_t202" style="position:absolute;margin-left:0;margin-top:.4pt;width:440.3pt;height:.05pt;z-index:251666432;visibility:visible;mso-wrap-style:square;mso-wrap-distance-left:9pt;mso-wrap-distance-top:0;mso-wrap-distance-right:9pt;mso-wrap-distance-bottom:0;mso-position-horizontal:center;mso-position-horizontal-relative:margin;mso-position-vertical:absolute;mso-position-vertical-relative:text;v-text-anchor:top" o:gfxdata="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" stroked="f">
+              <v:shape w14:anchorId="724BADDD" id="Zone de texte 9" o:spid="_x0000_s1029" type="#_x0000_t202" style="position:absolute;margin-left:0;margin-top:.4pt;width:440.3pt;height:.05pt;z-index:251666432;visibility:visible;mso-wrap-style:square;mso-wrap-distance-left:9pt;mso-wrap-distance-top:0;mso-wrap-distance-right:9pt;mso-wrap-distance-bottom:0;mso-position-horizontal:center;mso-position-horizontal-relative:margin;mso-position-vertical:absolute;mso-position-vertical-relative:text;v-text-anchor:top" o:gfxdata="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" stroked="f">
                 <v:textbox style="mso-fit-shape-to-text:t" inset="0,0,0,0">
                   <w:txbxContent>
                     <w:p>
@@ -5075,14 +5117,27 @@
                       <w:r>
                         <w:t xml:space="preserve">Figure </w:t>
                       </w:r>
-                      <w:fldSimple w:instr=" SEQ Figure \* ARABIC ">
-                        <w:r>
-                          <w:rPr>
-                            <w:noProof/>
-                          </w:rPr>
-                          <w:t>3</w:t>
-                        </w:r>
-                      </w:fldSimple>
+                      <w:r>
+                        <w:fldChar w:fldCharType="begin"/>
+                      </w:r>
+                      <w:r>
+                        <w:instrText xml:space="preserve"> SEQ Figure \* ARABIC </w:instrText>
+                      </w:r>
+                      <w:r>
+                        <w:fldChar w:fldCharType="separate"/>
+                      </w:r>
+                      <w:r>
+                        <w:rPr>
+                          <w:noProof/>
+                        </w:rPr>
+                        <w:t>3</w:t>
+                      </w:r>
+                      <w:r>
+                        <w:rPr>
+                          <w:noProof/>
+                        </w:rPr>
+                        <w:fldChar w:fldCharType="end"/>
+                      </w:r>
                       <w:r>
                         <w:t xml:space="preserve"> - Planification détaillée (Semaine 2)</w:t>
                       </w:r>
@@ -5221,14 +5276,27 @@
                             <w:r>
                               <w:t xml:space="preserve">Figure </w:t>
                             </w:r>
-                            <w:fldSimple w:instr=" SEQ Figure \* ARABIC ">
-                              <w:r>
-                                <w:rPr>
-                                  <w:noProof/>
-                                </w:rPr>
-                                <w:t>4</w:t>
-                              </w:r>
-                            </w:fldSimple>
+                            <w:r>
+                              <w:fldChar w:fldCharType="begin"/>
+                            </w:r>
+                            <w:r>
+                              <w:instrText xml:space="preserve"> SEQ Figure \* ARABIC </w:instrText>
+                            </w:r>
+                            <w:r>
+                              <w:fldChar w:fldCharType="separate"/>
+                            </w:r>
+                            <w:r>
+                              <w:rPr>
+                                <w:noProof/>
+                              </w:rPr>
+                              <w:t>4</w:t>
+                            </w:r>
+                            <w:r>
+                              <w:rPr>
+                                <w:noProof/>
+                              </w:rPr>
+                              <w:fldChar w:fldCharType="end"/>
+                            </w:r>
                             <w:r>
                               <w:t xml:space="preserve"> - </w:t>
                             </w:r>
@@ -5259,7 +5327,7 @@
           </mc:Choice>
           <mc:Fallback>
             <w:pict>
-              <v:shape w14:anchorId="7B8E0809" id="Zone de texte 29" o:spid="_x0000_s1030" type="#_x0000_t202" style="position:absolute;margin-left:0;margin-top:663.1pt;width:546.4pt;height:.05pt;z-index:251695104;visibility:visible;mso-wrap-style:square;mso-wrap-distance-left:9pt;mso-wrap-distance-top:0;mso-wrap-distance-right:9pt;mso-wrap-distance-bottom:0;mso-position-horizontal:center;mso-position-horizontal-relative:margin;mso-position-vertical:absolute;mso-position-vertical-relative:text;v-text-anchor:top" o:gfxdata="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" stroked="f">
+              <v:shape w14:anchorId="7B8E0809" id="Zone de texte 29" o:spid="_x0000_s1030" type="#_x0000_t202" style="position:absolute;margin-left:0;margin-top:663.1pt;width:546.4pt;height:.05pt;z-index:251695104;visibility:visible;mso-wrap-style:square;mso-wrap-distance-left:9pt;mso-wrap-distance-top:0;mso-wrap-distance-right:9pt;mso-wrap-distance-bottom:0;mso-position-horizontal:center;mso-position-horizontal-relative:margin;mso-position-vertical:absolute;mso-position-vertical-relative:text;v-text-anchor:top" o:gfxdata="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" stroked="f">
                 <v:textbox style="mso-fit-shape-to-text:t" inset="0,0,0,0">
                   <w:txbxContent>
                     <w:p>
@@ -5274,14 +5342,27 @@
                       <w:r>
                         <w:t xml:space="preserve">Figure </w:t>
                       </w:r>
-                      <w:fldSimple w:instr=" SEQ Figure \* ARABIC ">
-                        <w:r>
-                          <w:rPr>
-                            <w:noProof/>
-                          </w:rPr>
-                          <w:t>4</w:t>
-                        </w:r>
-                      </w:fldSimple>
+                      <w:r>
+                        <w:fldChar w:fldCharType="begin"/>
+                      </w:r>
+                      <w:r>
+                        <w:instrText xml:space="preserve"> SEQ Figure \* ARABIC </w:instrText>
+                      </w:r>
+                      <w:r>
+                        <w:fldChar w:fldCharType="separate"/>
+                      </w:r>
+                      <w:r>
+                        <w:rPr>
+                          <w:noProof/>
+                        </w:rPr>
+                        <w:t>4</w:t>
+                      </w:r>
+                      <w:r>
+                        <w:rPr>
+                          <w:noProof/>
+                        </w:rPr>
+                        <w:fldChar w:fldCharType="end"/>
+                      </w:r>
                       <w:r>
                         <w:t xml:space="preserve"> - </w:t>
                       </w:r>
@@ -5424,14 +5505,27 @@
                             <w:r>
                               <w:t xml:space="preserve">Figure </w:t>
                             </w:r>
-                            <w:fldSimple w:instr=" SEQ Figure \* ARABIC ">
-                              <w:r>
-                                <w:rPr>
-                                  <w:noProof/>
-                                </w:rPr>
-                                <w:t>5</w:t>
-                              </w:r>
-                            </w:fldSimple>
+                            <w:r>
+                              <w:fldChar w:fldCharType="begin"/>
+                            </w:r>
+                            <w:r>
+                              <w:instrText xml:space="preserve"> SEQ Figure \* ARABIC </w:instrText>
+                            </w:r>
+                            <w:r>
+                              <w:fldChar w:fldCharType="separate"/>
+                            </w:r>
+                            <w:r>
+                              <w:rPr>
+                                <w:noProof/>
+                              </w:rPr>
+                              <w:t>5</w:t>
+                            </w:r>
+                            <w:r>
+                              <w:rPr>
+                                <w:noProof/>
+                              </w:rPr>
+                              <w:fldChar w:fldCharType="end"/>
+                            </w:r>
                             <w:r>
                               <w:t xml:space="preserve"> - </w:t>
                             </w:r>
@@ -5462,7 +5556,7 @@
           </mc:Choice>
           <mc:Fallback>
             <w:pict>
-              <v:shape w14:anchorId="5B6C6DE4" id="Zone de texte 28" o:spid="_x0000_s1031" type="#_x0000_t202" style="position:absolute;margin-left:-12.85pt;margin-top:535.55pt;width:549pt;height:.05pt;z-index:251693056;visibility:visible;mso-wrap-style:square;mso-wrap-distance-left:9pt;mso-wrap-distance-top:0;mso-wrap-distance-right:9pt;mso-wrap-distance-bottom:0;mso-position-horizontal:absolute;mso-position-horizontal-relative:text;mso-position-vertical:absolute;mso-position-vertical-relative:text;v-text-anchor:top" o:gfxdata="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" stroked="f">
+              <v:shape w14:anchorId="5B6C6DE4" id="Zone de texte 28" o:spid="_x0000_s1031" type="#_x0000_t202" style="position:absolute;margin-left:-12.85pt;margin-top:535.55pt;width:549pt;height:.05pt;z-index:251693056;visibility:visible;mso-wrap-style:square;mso-wrap-distance-left:9pt;mso-wrap-distance-top:0;mso-wrap-distance-right:9pt;mso-wrap-distance-bottom:0;mso-position-horizontal:absolute;mso-position-horizontal-relative:text;mso-position-vertical:absolute;mso-position-vertical-relative:text;v-text-anchor:top" o:gfxdata="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" stroked="f">
                 <v:textbox style="mso-fit-shape-to-text:t" inset="0,0,0,0">
                   <w:txbxContent>
                     <w:p>
@@ -5477,14 +5571,27 @@
                       <w:r>
                         <w:t xml:space="preserve">Figure </w:t>
                       </w:r>
-                      <w:fldSimple w:instr=" SEQ Figure \* ARABIC ">
-                        <w:r>
-                          <w:rPr>
-                            <w:noProof/>
-                          </w:rPr>
-                          <w:t>5</w:t>
-                        </w:r>
-                      </w:fldSimple>
+                      <w:r>
+                        <w:fldChar w:fldCharType="begin"/>
+                      </w:r>
+                      <w:r>
+                        <w:instrText xml:space="preserve"> SEQ Figure \* ARABIC </w:instrText>
+                      </w:r>
+                      <w:r>
+                        <w:fldChar w:fldCharType="separate"/>
+                      </w:r>
+                      <w:r>
+                        <w:rPr>
+                          <w:noProof/>
+                        </w:rPr>
+                        <w:t>5</w:t>
+                      </w:r>
+                      <w:r>
+                        <w:rPr>
+                          <w:noProof/>
+                        </w:rPr>
+                        <w:fldChar w:fldCharType="end"/>
+                      </w:r>
                       <w:r>
                         <w:t xml:space="preserve"> - </w:t>
                       </w:r>
@@ -5627,14 +5734,27 @@
                             <w:r>
                               <w:t xml:space="preserve">Figure </w:t>
                             </w:r>
-                            <w:fldSimple w:instr=" SEQ Figure \* ARABIC ">
-                              <w:r>
-                                <w:rPr>
-                                  <w:noProof/>
-                                </w:rPr>
-                                <w:t>6</w:t>
-                              </w:r>
-                            </w:fldSimple>
+                            <w:r>
+                              <w:fldChar w:fldCharType="begin"/>
+                            </w:r>
+                            <w:r>
+                              <w:instrText xml:space="preserve"> SEQ Figure \* ARABIC </w:instrText>
+                            </w:r>
+                            <w:r>
+                              <w:fldChar w:fldCharType="separate"/>
+                            </w:r>
+                            <w:r>
+                              <w:rPr>
+                                <w:noProof/>
+                              </w:rPr>
+                              <w:t>6</w:t>
+                            </w:r>
+                            <w:r>
+                              <w:rPr>
+                                <w:noProof/>
+                              </w:rPr>
+                              <w:fldChar w:fldCharType="end"/>
+                            </w:r>
                             <w:r>
                               <w:t xml:space="preserve"> - Planification détaillée (Semaine 3)</w:t>
                             </w:r>
@@ -5656,7 +5776,7 @@
           </mc:Choice>
           <mc:Fallback>
             <w:pict>
-              <v:shape w14:anchorId="22438F15" id="Zone de texte 7" o:spid="_x0000_s1032" type="#_x0000_t202" style="position:absolute;margin-left:-12.85pt;margin-top:178.25pt;width:549.05pt;height:.05pt;z-index:251691008;visibility:visible;mso-wrap-style:square;mso-wrap-distance-left:9pt;mso-wrap-distance-top:0;mso-wrap-distance-right:9pt;mso-wrap-distance-bottom:0;mso-position-horizontal:absolute;mso-position-horizontal-relative:text;mso-position-vertical:absolute;mso-position-vertical-relative:text;v-text-anchor:top" o:gfxdata="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" stroked="f">
+              <v:shape w14:anchorId="22438F15" id="Zone de texte 7" o:spid="_x0000_s1032" type="#_x0000_t202" style="position:absolute;margin-left:-12.85pt;margin-top:178.25pt;width:549.05pt;height:.05pt;z-index:251691008;visibility:visible;mso-wrap-style:square;mso-wrap-distance-left:9pt;mso-wrap-distance-top:0;mso-wrap-distance-right:9pt;mso-wrap-distance-bottom:0;mso-position-horizontal:absolute;mso-position-horizontal-relative:text;mso-position-vertical:absolute;mso-position-vertical-relative:text;v-text-anchor:top" o:gfxdata="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" stroked="f">
                 <v:textbox style="mso-fit-shape-to-text:t" inset="0,0,0,0">
                   <w:txbxContent>
                     <w:p>
@@ -5671,14 +5791,27 @@
                       <w:r>
                         <w:t xml:space="preserve">Figure </w:t>
                       </w:r>
-                      <w:fldSimple w:instr=" SEQ Figure \* ARABIC ">
-                        <w:r>
-                          <w:rPr>
-                            <w:noProof/>
-                          </w:rPr>
-                          <w:t>6</w:t>
-                        </w:r>
-                      </w:fldSimple>
+                      <w:r>
+                        <w:fldChar w:fldCharType="begin"/>
+                      </w:r>
+                      <w:r>
+                        <w:instrText xml:space="preserve"> SEQ Figure \* ARABIC </w:instrText>
+                      </w:r>
+                      <w:r>
+                        <w:fldChar w:fldCharType="separate"/>
+                      </w:r>
+                      <w:r>
+                        <w:rPr>
+                          <w:noProof/>
+                        </w:rPr>
+                        <w:t>6</w:t>
+                      </w:r>
+                      <w:r>
+                        <w:rPr>
+                          <w:noProof/>
+                        </w:rPr>
+                        <w:fldChar w:fldCharType="end"/>
+                      </w:r>
                       <w:r>
                         <w:t xml:space="preserve"> - Planification détaillée (Semaine 3)</w:t>
                       </w:r>
@@ -5921,14 +6054,27 @@
                             <w:r>
                               <w:t xml:space="preserve">Figure </w:t>
                             </w:r>
-                            <w:fldSimple w:instr=" SEQ Figure \* ARABIC ">
-                              <w:r>
-                                <w:rPr>
-                                  <w:noProof/>
-                                </w:rPr>
-                                <w:t>7</w:t>
-                              </w:r>
-                            </w:fldSimple>
+                            <w:r>
+                              <w:fldChar w:fldCharType="begin"/>
+                            </w:r>
+                            <w:r>
+                              <w:instrText xml:space="preserve"> SEQ Figure \* ARABIC </w:instrText>
+                            </w:r>
+                            <w:r>
+                              <w:fldChar w:fldCharType="separate"/>
+                            </w:r>
+                            <w:r>
+                              <w:rPr>
+                                <w:noProof/>
+                              </w:rPr>
+                              <w:t>7</w:t>
+                            </w:r>
+                            <w:r>
+                              <w:rPr>
+                                <w:noProof/>
+                              </w:rPr>
+                              <w:fldChar w:fldCharType="end"/>
+                            </w:r>
                             <w:r>
                               <w:t xml:space="preserve"> - Visual Studio Code</w:t>
                             </w:r>
@@ -5953,7 +6099,7 @@
           </mc:Choice>
           <mc:Fallback>
             <w:pict>
-              <v:shape w14:anchorId="674592B6" id="Zone de texte 21" o:spid="_x0000_s1033" type="#_x0000_t202" style="position:absolute;left:0;text-align:left;margin-left:452.8pt;margin-top:69.65pt;width:89.25pt;height:.05pt;z-index:251682816;visibility:visible;mso-wrap-style:square;mso-width-percent:0;mso-wrap-distance-left:9pt;mso-wrap-distance-top:0;mso-wrap-distance-right:9pt;mso-wrap-distance-bottom:0;mso-position-horizontal:absolute;mso-position-horizontal-relative:margin;mso-position-vertical:absolute;mso-position-vertical-relative:text;mso-width-percent:0;mso-width-relative:margin;v-text-anchor:top" o:gfxdata="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" stroked="f">
+              <v:shape w14:anchorId="674592B6" id="Zone de texte 21" o:spid="_x0000_s1033" type="#_x0000_t202" style="position:absolute;left:0;text-align:left;margin-left:452.8pt;margin-top:69.65pt;width:89.25pt;height:.05pt;z-index:251682816;visibility:visible;mso-wrap-style:square;mso-width-percent:0;mso-wrap-distance-left:9pt;mso-wrap-distance-top:0;mso-wrap-distance-right:9pt;mso-wrap-distance-bottom:0;mso-position-horizontal:absolute;mso-position-horizontal-relative:margin;mso-position-vertical:absolute;mso-position-vertical-relative:text;mso-width-percent:0;mso-width-relative:margin;v-text-anchor:top" o:gfxdata="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" stroked="f">
                 <v:textbox style="mso-fit-shape-to-text:t" inset="0,0,0,0">
                   <w:txbxContent>
                     <w:p>
@@ -5967,14 +6113,27 @@
                       <w:r>
                         <w:t xml:space="preserve">Figure </w:t>
                       </w:r>
-                      <w:fldSimple w:instr=" SEQ Figure \* ARABIC ">
-                        <w:r>
-                          <w:rPr>
-                            <w:noProof/>
-                          </w:rPr>
-                          <w:t>7</w:t>
-                        </w:r>
-                      </w:fldSimple>
+                      <w:r>
+                        <w:fldChar w:fldCharType="begin"/>
+                      </w:r>
+                      <w:r>
+                        <w:instrText xml:space="preserve"> SEQ Figure \* ARABIC </w:instrText>
+                      </w:r>
+                      <w:r>
+                        <w:fldChar w:fldCharType="separate"/>
+                      </w:r>
+                      <w:r>
+                        <w:rPr>
+                          <w:noProof/>
+                        </w:rPr>
+                        <w:t>7</w:t>
+                      </w:r>
+                      <w:r>
+                        <w:rPr>
+                          <w:noProof/>
+                        </w:rPr>
+                        <w:fldChar w:fldCharType="end"/>
+                      </w:r>
                       <w:r>
                         <w:t xml:space="preserve"> - Visual Studio Code</w:t>
                       </w:r>
@@ -6212,14 +6371,27 @@
                             <w:r>
                               <w:t xml:space="preserve">Figure </w:t>
                             </w:r>
-                            <w:fldSimple w:instr=" SEQ Figure \* ARABIC ">
-                              <w:r>
-                                <w:rPr>
-                                  <w:noProof/>
-                                </w:rPr>
-                                <w:t>8</w:t>
-                              </w:r>
-                            </w:fldSimple>
+                            <w:r>
+                              <w:fldChar w:fldCharType="begin"/>
+                            </w:r>
+                            <w:r>
+                              <w:instrText xml:space="preserve"> SEQ Figure \* ARABIC </w:instrText>
+                            </w:r>
+                            <w:r>
+                              <w:fldChar w:fldCharType="separate"/>
+                            </w:r>
+                            <w:r>
+                              <w:rPr>
+                                <w:noProof/>
+                              </w:rPr>
+                              <w:t>8</w:t>
+                            </w:r>
+                            <w:r>
+                              <w:rPr>
+                                <w:noProof/>
+                              </w:rPr>
+                              <w:fldChar w:fldCharType="end"/>
+                            </w:r>
                             <w:r>
                               <w:t xml:space="preserve"> – GitHub.com</w:t>
                             </w:r>
@@ -6244,7 +6416,7 @@
           </mc:Choice>
           <mc:Fallback>
             <w:pict>
-              <v:shape w14:anchorId="702B8BED" id="Zone de texte 24" o:spid="_x0000_s1034" type="#_x0000_t202" style="position:absolute;left:0;text-align:left;margin-left:35.05pt;margin-top:9.4pt;width:86.25pt;height:.05pt;z-index:251684864;visibility:visible;mso-wrap-style:square;mso-width-percent:0;mso-wrap-distance-left:9pt;mso-wrap-distance-top:0;mso-wrap-distance-right:9pt;mso-wrap-distance-bottom:0;mso-position-horizontal:right;mso-position-horizontal-relative:margin;mso-position-vertical:absolute;mso-position-vertical-relative:text;mso-width-percent:0;mso-width-relative:margin;v-text-anchor:top" o:gfxdata="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" stroked="f">
+              <v:shape w14:anchorId="702B8BED" id="Zone de texte 24" o:spid="_x0000_s1034" type="#_x0000_t202" style="position:absolute;left:0;text-align:left;margin-left:35.05pt;margin-top:9.4pt;width:86.25pt;height:.05pt;z-index:251684864;visibility:visible;mso-wrap-style:square;mso-width-percent:0;mso-wrap-distance-left:9pt;mso-wrap-distance-top:0;mso-wrap-distance-right:9pt;mso-wrap-distance-bottom:0;mso-position-horizontal:right;mso-position-horizontal-relative:margin;mso-position-vertical:absolute;mso-position-vertical-relative:text;mso-width-percent:0;mso-width-relative:margin;v-text-anchor:top" o:gfxdata="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" stroked="f">
                 <v:textbox style="mso-fit-shape-to-text:t" inset="0,0,0,0">
                   <w:txbxContent>
                     <w:p>
@@ -6258,14 +6430,27 @@
                       <w:r>
                         <w:t xml:space="preserve">Figure </w:t>
                       </w:r>
-                      <w:fldSimple w:instr=" SEQ Figure \* ARABIC ">
-                        <w:r>
-                          <w:rPr>
-                            <w:noProof/>
-                          </w:rPr>
-                          <w:t>8</w:t>
-                        </w:r>
-                      </w:fldSimple>
+                      <w:r>
+                        <w:fldChar w:fldCharType="begin"/>
+                      </w:r>
+                      <w:r>
+                        <w:instrText xml:space="preserve"> SEQ Figure \* ARABIC </w:instrText>
+                      </w:r>
+                      <w:r>
+                        <w:fldChar w:fldCharType="separate"/>
+                      </w:r>
+                      <w:r>
+                        <w:rPr>
+                          <w:noProof/>
+                        </w:rPr>
+                        <w:t>8</w:t>
+                      </w:r>
+                      <w:r>
+                        <w:rPr>
+                          <w:noProof/>
+                        </w:rPr>
+                        <w:fldChar w:fldCharType="end"/>
+                      </w:r>
                       <w:r>
                         <w:t xml:space="preserve"> – GitHub.com</w:t>
                       </w:r>
@@ -6408,14 +6593,27 @@
                             <w:r>
                               <w:t xml:space="preserve">Figure </w:t>
                             </w:r>
-                            <w:fldSimple w:instr=" SEQ Figure \* ARABIC ">
-                              <w:r>
-                                <w:rPr>
-                                  <w:noProof/>
-                                </w:rPr>
-                                <w:t>9</w:t>
-                              </w:r>
-                            </w:fldSimple>
+                            <w:r>
+                              <w:fldChar w:fldCharType="begin"/>
+                            </w:r>
+                            <w:r>
+                              <w:instrText xml:space="preserve"> SEQ Figure \* ARABIC </w:instrText>
+                            </w:r>
+                            <w:r>
+                              <w:fldChar w:fldCharType="separate"/>
+                            </w:r>
+                            <w:r>
+                              <w:rPr>
+                                <w:noProof/>
+                              </w:rPr>
+                              <w:t>9</w:t>
+                            </w:r>
+                            <w:r>
+                              <w:rPr>
+                                <w:noProof/>
+                              </w:rPr>
+                              <w:fldChar w:fldCharType="end"/>
+                            </w:r>
                             <w:r>
                               <w:t xml:space="preserve"> - Render.com</w:t>
                             </w:r>
@@ -6437,7 +6635,7 @@
           </mc:Choice>
           <mc:Fallback>
             <w:pict>
-              <v:shape w14:anchorId="6B83E6C0" id="Zone de texte 25" o:spid="_x0000_s1035" type="#_x0000_t202" style="position:absolute;left:0;text-align:left;margin-left:35.8pt;margin-top:67.2pt;width:87pt;height:.05pt;z-index:251686912;visibility:visible;mso-wrap-style:square;mso-wrap-distance-left:9pt;mso-wrap-distance-top:0;mso-wrap-distance-right:9pt;mso-wrap-distance-bottom:0;mso-position-horizontal:right;mso-position-horizontal-relative:margin;mso-position-vertical:absolute;mso-position-vertical-relative:text;v-text-anchor:top" o:gfxdata="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" stroked="f">
+              <v:shape w14:anchorId="6B83E6C0" id="Zone de texte 25" o:spid="_x0000_s1035" type="#_x0000_t202" style="position:absolute;left:0;text-align:left;margin-left:35.8pt;margin-top:67.2pt;width:87pt;height:.05pt;z-index:251686912;visibility:visible;mso-wrap-style:square;mso-wrap-distance-left:9pt;mso-wrap-distance-top:0;mso-wrap-distance-right:9pt;mso-wrap-distance-bottom:0;mso-position-horizontal:right;mso-position-horizontal-relative:margin;mso-position-vertical:absolute;mso-position-vertical-relative:text;v-text-anchor:top" o:gfxdata="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" stroked="f">
                 <v:textbox style="mso-fit-shape-to-text:t" inset="0,0,0,0">
                   <w:txbxContent>
                     <w:p>
@@ -6451,14 +6649,27 @@
                       <w:r>
                         <w:t xml:space="preserve">Figure </w:t>
                       </w:r>
-                      <w:fldSimple w:instr=" SEQ Figure \* ARABIC ">
-                        <w:r>
-                          <w:rPr>
-                            <w:noProof/>
-                          </w:rPr>
-                          <w:t>9</w:t>
-                        </w:r>
-                      </w:fldSimple>
+                      <w:r>
+                        <w:fldChar w:fldCharType="begin"/>
+                      </w:r>
+                      <w:r>
+                        <w:instrText xml:space="preserve"> SEQ Figure \* ARABIC </w:instrText>
+                      </w:r>
+                      <w:r>
+                        <w:fldChar w:fldCharType="separate"/>
+                      </w:r>
+                      <w:r>
+                        <w:rPr>
+                          <w:noProof/>
+                        </w:rPr>
+                        <w:t>9</w:t>
+                      </w:r>
+                      <w:r>
+                        <w:rPr>
+                          <w:noProof/>
+                        </w:rPr>
+                        <w:fldChar w:fldCharType="end"/>
+                      </w:r>
                       <w:r>
                         <w:t xml:space="preserve"> - Render.com</w:t>
                       </w:r>
@@ -6498,11 +6709,9 @@
       <w:r>
         <w:t xml:space="preserve">. Avec cet utile je peux déployer mon site rapidement depuis mon dépôt GitHub et le site sera accessible dans quelque petite minute, mon site sera accessible sur internet. Mais pour les petits tests en local j’utiliserai l’extension VS code que j’ai déjà </w:t>
       </w:r>
-      <w:proofErr w:type="gramStart"/>
       <w:r>
         <w:t>nommée</w:t>
       </w:r>
-      <w:proofErr w:type="gramEnd"/>
       <w:r>
         <w:t>.</w:t>
       </w:r>
@@ -6698,14 +6907,27 @@
                             <w:r>
                               <w:t xml:space="preserve">Figure </w:t>
                             </w:r>
-                            <w:fldSimple w:instr=" SEQ Figure \* ARABIC ">
-                              <w:r>
-                                <w:rPr>
-                                  <w:noProof/>
-                                </w:rPr>
-                                <w:t>10</w:t>
-                              </w:r>
-                            </w:fldSimple>
+                            <w:r>
+                              <w:fldChar w:fldCharType="begin"/>
+                            </w:r>
+                            <w:r>
+                              <w:instrText xml:space="preserve"> SEQ Figure \* ARABIC </w:instrText>
+                            </w:r>
+                            <w:r>
+                              <w:fldChar w:fldCharType="separate"/>
+                            </w:r>
+                            <w:r>
+                              <w:rPr>
+                                <w:noProof/>
+                              </w:rPr>
+                              <w:t>10</w:t>
+                            </w:r>
+                            <w:r>
+                              <w:rPr>
+                                <w:noProof/>
+                              </w:rPr>
+                              <w:fldChar w:fldCharType="end"/>
+                            </w:r>
                             <w:r>
                               <w:t xml:space="preserve"> - Figma</w:t>
                             </w:r>
@@ -6727,7 +6949,7 @@
           </mc:Choice>
           <mc:Fallback>
             <w:pict>
-              <v:shape w14:anchorId="428DE528" id="Zone de texte 31" o:spid="_x0000_s1036" type="#_x0000_t202" style="position:absolute;left:0;text-align:left;margin-left:444.55pt;margin-top:3.65pt;width:1in;height:.05pt;z-index:251698176;visibility:visible;mso-wrap-style:square;mso-wrap-distance-left:9pt;mso-wrap-distance-top:0;mso-wrap-distance-right:9pt;mso-wrap-distance-bottom:0;mso-position-horizontal:absolute;mso-position-horizontal-relative:margin;mso-position-vertical:absolute;mso-position-vertical-relative:text;v-text-anchor:top" o:gfxdata="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" stroked="f">
+              <v:shape w14:anchorId="428DE528" id="Zone de texte 31" o:spid="_x0000_s1036" type="#_x0000_t202" style="position:absolute;left:0;text-align:left;margin-left:444.55pt;margin-top:3.65pt;width:1in;height:.05pt;z-index:251698176;visibility:visible;mso-wrap-style:square;mso-wrap-distance-left:9pt;mso-wrap-distance-top:0;mso-wrap-distance-right:9pt;mso-wrap-distance-bottom:0;mso-position-horizontal:absolute;mso-position-horizontal-relative:margin;mso-position-vertical:absolute;mso-position-vertical-relative:text;v-text-anchor:top" o:gfxdata="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" stroked="f">
                 <v:textbox style="mso-fit-shape-to-text:t" inset="0,0,0,0">
                   <w:txbxContent>
                     <w:p>
@@ -6741,14 +6963,27 @@
                       <w:r>
                         <w:t xml:space="preserve">Figure </w:t>
                       </w:r>
-                      <w:fldSimple w:instr=" SEQ Figure \* ARABIC ">
-                        <w:r>
-                          <w:rPr>
-                            <w:noProof/>
-                          </w:rPr>
-                          <w:t>10</w:t>
-                        </w:r>
-                      </w:fldSimple>
+                      <w:r>
+                        <w:fldChar w:fldCharType="begin"/>
+                      </w:r>
+                      <w:r>
+                        <w:instrText xml:space="preserve"> SEQ Figure \* ARABIC </w:instrText>
+                      </w:r>
+                      <w:r>
+                        <w:fldChar w:fldCharType="separate"/>
+                      </w:r>
+                      <w:r>
+                        <w:rPr>
+                          <w:noProof/>
+                        </w:rPr>
+                        <w:t>10</w:t>
+                      </w:r>
+                      <w:r>
+                        <w:rPr>
+                          <w:noProof/>
+                        </w:rPr>
+                        <w:fldChar w:fldCharType="end"/>
+                      </w:r>
                       <w:r>
                         <w:t xml:space="preserve"> - Figma</w:t>
                       </w:r>
@@ -7020,14 +7255,27 @@
                             <w:r>
                               <w:t xml:space="preserve">Figure </w:t>
                             </w:r>
-                            <w:fldSimple w:instr=" SEQ Figure \* ARABIC ">
-                              <w:r>
-                                <w:rPr>
-                                  <w:noProof/>
-                                </w:rPr>
-                                <w:t>11</w:t>
-                              </w:r>
-                            </w:fldSimple>
+                            <w:r>
+                              <w:fldChar w:fldCharType="begin"/>
+                            </w:r>
+                            <w:r>
+                              <w:instrText xml:space="preserve"> SEQ Figure \* ARABIC </w:instrText>
+                            </w:r>
+                            <w:r>
+                              <w:fldChar w:fldCharType="separate"/>
+                            </w:r>
+                            <w:r>
+                              <w:rPr>
+                                <w:noProof/>
+                              </w:rPr>
+                              <w:t>11</w:t>
+                            </w:r>
+                            <w:r>
+                              <w:rPr>
+                                <w:noProof/>
+                              </w:rPr>
+                              <w:fldChar w:fldCharType="end"/>
+                            </w:r>
                             <w:r>
                               <w:t xml:space="preserve"> - Carbon.now.sh</w:t>
                             </w:r>
@@ -7052,7 +7300,7 @@
           </mc:Choice>
           <mc:Fallback>
             <w:pict>
-              <v:shape w14:anchorId="6AB5E09A" id="Zone de texte 193" o:spid="_x0000_s1037" type="#_x0000_t202" style="position:absolute;margin-left:433.45pt;margin-top:10.55pt;width:104.25pt;height:.05pt;z-index:251701248;visibility:visible;mso-wrap-style:square;mso-width-percent:0;mso-wrap-distance-left:9pt;mso-wrap-distance-top:0;mso-wrap-distance-right:9pt;mso-wrap-distance-bottom:0;mso-position-horizontal:absolute;mso-position-horizontal-relative:text;mso-position-vertical:absolute;mso-position-vertical-relative:text;mso-width-percent:0;mso-width-relative:margin;v-text-anchor:top" o:gfxdata="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" stroked="f">
+              <v:shape w14:anchorId="6AB5E09A" id="Zone de texte 193" o:spid="_x0000_s1037" type="#_x0000_t202" style="position:absolute;margin-left:433.45pt;margin-top:10.55pt;width:104.25pt;height:.05pt;z-index:251701248;visibility:visible;mso-wrap-style:square;mso-width-percent:0;mso-wrap-distance-left:9pt;mso-wrap-distance-top:0;mso-wrap-distance-right:9pt;mso-wrap-distance-bottom:0;mso-position-horizontal:absolute;mso-position-horizontal-relative:text;mso-position-vertical:absolute;mso-position-vertical-relative:text;mso-width-percent:0;mso-width-relative:margin;v-text-anchor:top" o:gfxdata="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" stroked="f">
                 <v:textbox style="mso-fit-shape-to-text:t" inset="0,0,0,0">
                   <w:txbxContent>
                     <w:p>
@@ -7071,14 +7319,27 @@
                       <w:r>
                         <w:t xml:space="preserve">Figure </w:t>
                       </w:r>
-                      <w:fldSimple w:instr=" SEQ Figure \* ARABIC ">
-                        <w:r>
-                          <w:rPr>
-                            <w:noProof/>
-                          </w:rPr>
-                          <w:t>11</w:t>
-                        </w:r>
-                      </w:fldSimple>
+                      <w:r>
+                        <w:fldChar w:fldCharType="begin"/>
+                      </w:r>
+                      <w:r>
+                        <w:instrText xml:space="preserve"> SEQ Figure \* ARABIC </w:instrText>
+                      </w:r>
+                      <w:r>
+                        <w:fldChar w:fldCharType="separate"/>
+                      </w:r>
+                      <w:r>
+                        <w:rPr>
+                          <w:noProof/>
+                        </w:rPr>
+                        <w:t>11</w:t>
+                      </w:r>
+                      <w:r>
+                        <w:rPr>
+                          <w:noProof/>
+                        </w:rPr>
+                        <w:fldChar w:fldCharType="end"/>
+                      </w:r>
                       <w:r>
                         <w:t xml:space="preserve"> - Carbon.now.sh</w:t>
                       </w:r>
@@ -7229,14 +7490,27 @@
       <w:r>
         <w:t xml:space="preserve">Figure </w:t>
       </w:r>
-      <w:fldSimple w:instr=" SEQ Figure \* ARABIC ">
-        <w:r>
-          <w:rPr>
-            <w:noProof/>
-          </w:rPr>
-          <w:t>12</w:t>
-        </w:r>
-      </w:fldSimple>
+      <w:r>
+        <w:fldChar w:fldCharType="begin"/>
+      </w:r>
+      <w:r>
+        <w:instrText xml:space="preserve"> SEQ Figure \* ARABIC </w:instrText>
+      </w:r>
+      <w:r>
+        <w:fldChar w:fldCharType="separate"/>
+      </w:r>
+      <w:r>
+        <w:rPr>
+          <w:noProof/>
+        </w:rPr>
+        <w:t>12</w:t>
+      </w:r>
+      <w:r>
+        <w:rPr>
+          <w:noProof/>
+        </w:rPr>
+        <w:fldChar w:fldCharType="end"/>
+      </w:r>
       <w:r>
         <w:t xml:space="preserve"> - Répertoires du travail</w:t>
       </w:r>
@@ -7374,15 +7648,7 @@
         </w:numPr>
       </w:pPr>
       <w:r>
-        <w:t xml:space="preserve">FontAwesome </w:t>
-      </w:r>
-      <w:proofErr w:type="spellStart"/>
-      <w:r>
-        <w:t>Icon</w:t>
-      </w:r>
-      <w:proofErr w:type="spellEnd"/>
-      <w:r>
-        <w:t xml:space="preserve"> Library v</w:t>
+        <w:t>FontAwesome Icon Library v</w:t>
       </w:r>
       <w:r>
         <w:rPr>
@@ -7514,24 +7780,29 @@
       <w:r>
         <w:t xml:space="preserve">Figure </w:t>
       </w:r>
-      <w:fldSimple w:instr=" SEQ Figure \* ARABIC ">
-        <w:r>
-          <w:rPr>
-            <w:noProof/>
-          </w:rPr>
-          <w:t>13</w:t>
-        </w:r>
-      </w:fldSimple>
-      <w:r>
-        <w:t xml:space="preserve"> - HTML&lt;</w:t>
-      </w:r>
-      <w:proofErr w:type="spellStart"/>
-      <w:r>
-        <w:t>head</w:t>
-      </w:r>
-      <w:proofErr w:type="spellEnd"/>
-      <w:r>
-        <w:t>&gt;</w:t>
+      <w:r>
+        <w:fldChar w:fldCharType="begin"/>
+      </w:r>
+      <w:r>
+        <w:instrText xml:space="preserve"> SEQ Figure \* ARABIC </w:instrText>
+      </w:r>
+      <w:r>
+        <w:fldChar w:fldCharType="separate"/>
+      </w:r>
+      <w:r>
+        <w:rPr>
+          <w:noProof/>
+        </w:rPr>
+        <w:t>13</w:t>
+      </w:r>
+      <w:r>
+        <w:rPr>
+          <w:noProof/>
+        </w:rPr>
+        <w:fldChar w:fldCharType="end"/>
+      </w:r>
+      <w:r>
+        <w:t xml:space="preserve"> - HTML&lt;head&gt;</w:t>
       </w:r>
       <w:bookmarkEnd w:id="58"/>
     </w:p>
@@ -7542,7 +7813,6 @@
       <w:r>
         <w:t xml:space="preserve">Pour la balise </w:t>
       </w:r>
-      <w:proofErr w:type="spellStart"/>
       <w:r>
         <w:rPr>
           <w:b/>
@@ -7550,7 +7820,6 @@
         </w:rPr>
         <w:t>head</w:t>
       </w:r>
-      <w:proofErr w:type="spellEnd"/>
       <w:r>
         <w:t xml:space="preserve"> de mon fichier HTML</w:t>
       </w:r>
@@ -7587,15 +7856,7 @@
         <w:t>Deux liens</w:t>
       </w:r>
       <w:r>
-        <w:t xml:space="preserve"> pour accéder à mes fichiers </w:t>
-      </w:r>
-      <w:proofErr w:type="spellStart"/>
-      <w:r>
-        <w:t>css</w:t>
-      </w:r>
-      <w:proofErr w:type="spellEnd"/>
-      <w:r>
-        <w:t xml:space="preserve">, « global.css » et « style.css ». </w:t>
+        <w:t xml:space="preserve"> pour accéder à mes fichiers css, « global.css » et « style.css ». </w:t>
       </w:r>
     </w:p>
     <w:p>
@@ -7611,31 +7872,7 @@
         <w:t xml:space="preserve">Un lien vers mon fichier JavaScript, « app.js ». </w:t>
       </w:r>
       <w:r>
-        <w:t>Dans cette ligne j’ai aussi ajouté l’attribut « </w:t>
-      </w:r>
-      <w:proofErr w:type="spellStart"/>
-      <w:r>
-        <w:t>defer</w:t>
-      </w:r>
-      <w:proofErr w:type="spellEnd"/>
-      <w:r>
-        <w:t> », cet attribut « </w:t>
-      </w:r>
-      <w:proofErr w:type="spellStart"/>
-      <w:r>
-        <w:t>lazy</w:t>
-      </w:r>
-      <w:proofErr w:type="spellEnd"/>
-      <w:r>
-        <w:t xml:space="preserve"> </w:t>
-      </w:r>
-      <w:proofErr w:type="spellStart"/>
-      <w:r>
-        <w:t>load</w:t>
-      </w:r>
-      <w:proofErr w:type="spellEnd"/>
-      <w:r>
-        <w:t> » ma page JavaScript et permet au fichier HTML de charger complètement et ensuite charger le fichier JavaScript. La raison pour</w:t>
+        <w:t>Dans cette ligne j’ai aussi ajouté l’attribut « defer », cet attribut « lazy load » ma page JavaScript et permet au fichier HTML de charger complètement et ensuite charger le fichier JavaScript. La raison pour</w:t>
       </w:r>
       <w:r>
         <w:t xml:space="preserve"> laquelle je charge </w:t>
@@ -7929,15 +8166,7 @@
                             <w:txbxContent>
                               <w:p>
                                 <w:r>
-                                  <w:t>&lt;</w:t>
-                                </w:r>
-                                <w:proofErr w:type="gramStart"/>
-                                <w:r>
-                                  <w:t>main</w:t>
-                                </w:r>
-                                <w:proofErr w:type="gramEnd"/>
-                                <w:r>
-                                  <w:t>&gt;</w:t>
+                                  <w:t>&lt;main&gt;</w:t>
                                 </w:r>
                               </w:p>
                             </w:txbxContent>
@@ -7961,7 +8190,7 @@
           </mc:Choice>
           <mc:Fallback>
             <w:pict>
-              <v:group w14:anchorId="36F71759" id="Groupe 199" o:spid="_x0000_s1038" style="position:absolute;left:0;text-align:left;margin-left:35.25pt;margin-top:14.35pt;width:348pt;height:282pt;z-index:251707392;mso-width-relative:margin;mso-height-relative:margin" coordsize="46114,37909" o:gfxdata="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">
+              <v:group w14:anchorId="36F71759" id="Groupe 199" o:spid="_x0000_s1038" style="position:absolute;left:0;text-align:left;margin-left:35.25pt;margin-top:14.35pt;width:348pt;height:282pt;z-index:251707392;mso-width-relative:margin;mso-height-relative:margin" coordsize="46114,37909" o:gfxdata="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">
                 <v:rect id="Rectangle 196" o:spid="_x0000_s1039" style="position:absolute;width:4762;height:1619;visibility:visible;mso-wrap-style:square;v-text-anchor:middle" o:gfxdata="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" fillcolor="white [3212]" stroked="f" strokeweight="1.25pt"/>
                 <v:group id="Groupe 198" o:spid="_x0000_s1040" style="position:absolute;left:182;top:5429;width:45932;height:32480" coordorigin="86" coordsize="45932,32480" o:gfxdata="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">
                   <v:rect id="Rectangle 195" o:spid="_x0000_s1041" style="position:absolute;left:99;width:45920;height:32480;visibility:visible;mso-wrap-style:square;v-text-anchor:middle" o:gfxdata="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" filled="f" strokecolor="black [3213]"/>
@@ -7970,15 +8199,7 @@
                       <w:txbxContent>
                         <w:p>
                           <w:r>
-                            <w:t>&lt;</w:t>
-                          </w:r>
-                          <w:proofErr w:type="gramStart"/>
-                          <w:r>
-                            <w:t>main</w:t>
-                          </w:r>
-                          <w:proofErr w:type="gramEnd"/>
-                          <w:r>
-                            <w:t>&gt;</w:t>
+                            <w:t>&lt;main&gt;</w:t>
                           </w:r>
                         </w:p>
                       </w:txbxContent>
@@ -8048,14 +8269,27 @@
       <w:r>
         <w:t xml:space="preserve">Figure </w:t>
       </w:r>
-      <w:fldSimple w:instr=" SEQ Figure \* ARABIC ">
-        <w:r>
-          <w:rPr>
-            <w:noProof/>
-          </w:rPr>
-          <w:t>14</w:t>
-        </w:r>
-      </w:fldSimple>
+      <w:r>
+        <w:fldChar w:fldCharType="begin"/>
+      </w:r>
+      <w:r>
+        <w:instrText xml:space="preserve"> SEQ Figure \* ARABIC </w:instrText>
+      </w:r>
+      <w:r>
+        <w:fldChar w:fldCharType="separate"/>
+      </w:r>
+      <w:r>
+        <w:rPr>
+          <w:noProof/>
+        </w:rPr>
+        <w:t>14</w:t>
+      </w:r>
+      <w:r>
+        <w:rPr>
+          <w:noProof/>
+        </w:rPr>
+        <w:fldChar w:fldCharType="end"/>
+      </w:r>
       <w:r>
         <w:t xml:space="preserve"> - HTML&lt;body&gt; plan</w:t>
       </w:r>
@@ -8156,14 +8390,27 @@
       <w:r>
         <w:t xml:space="preserve">Figure </w:t>
       </w:r>
-      <w:fldSimple w:instr=" SEQ Figure \* ARABIC ">
-        <w:r>
-          <w:rPr>
-            <w:noProof/>
-          </w:rPr>
-          <w:t>15</w:t>
-        </w:r>
-      </w:fldSimple>
+      <w:r>
+        <w:fldChar w:fldCharType="begin"/>
+      </w:r>
+      <w:r>
+        <w:instrText xml:space="preserve"> SEQ Figure \* ARABIC </w:instrText>
+      </w:r>
+      <w:r>
+        <w:fldChar w:fldCharType="separate"/>
+      </w:r>
+      <w:r>
+        <w:rPr>
+          <w:noProof/>
+        </w:rPr>
+        <w:t>15</w:t>
+      </w:r>
+      <w:r>
+        <w:rPr>
+          <w:noProof/>
+        </w:rPr>
+        <w:fldChar w:fldCharType="end"/>
+      </w:r>
       <w:r>
         <w:t xml:space="preserve"> - </w:t>
       </w:r>
@@ -8297,30 +8544,12 @@
       <w:r>
         <w:t xml:space="preserve"> évent permettant à l’utilisateur d’exécuter une fonction JavaScript, dans mon cas, la fonction s’appelle </w:t>
       </w:r>
-      <w:proofErr w:type="spellStart"/>
-      <w:proofErr w:type="gramStart"/>
       <w:r>
         <w:rPr>
           <w:b/>
           <w:i/>
         </w:rPr>
-        <w:t>newQuote</w:t>
-      </w:r>
-      <w:proofErr w:type="spellEnd"/>
-      <w:r>
-        <w:rPr>
-          <w:b/>
-          <w:i/>
-        </w:rPr>
-        <w:t>(</w:t>
-      </w:r>
-      <w:proofErr w:type="gramEnd"/>
-      <w:r>
-        <w:rPr>
-          <w:b/>
-          <w:i/>
-        </w:rPr>
-        <w:t>)</w:t>
+        <w:t>newQuote()</w:t>
       </w:r>
       <w:r>
         <w:t xml:space="preserve"> et je vais </w:t>
@@ -8404,24 +8633,29 @@
       <w:r>
         <w:t xml:space="preserve">Figure </w:t>
       </w:r>
-      <w:fldSimple w:instr=" SEQ Figure \* ARABIC ">
-        <w:r>
-          <w:rPr>
-            <w:noProof/>
-          </w:rPr>
-          <w:t>16</w:t>
-        </w:r>
-      </w:fldSimple>
-      <w:r>
-        <w:t xml:space="preserve"> - HTML&lt;body&gt;main&gt;</w:t>
-      </w:r>
-      <w:proofErr w:type="spellStart"/>
-      <w:r>
-        <w:t>div.app</w:t>
-      </w:r>
-      <w:proofErr w:type="spellEnd"/>
-      <w:r>
-        <w:t>&gt;</w:t>
+      <w:r>
+        <w:fldChar w:fldCharType="begin"/>
+      </w:r>
+      <w:r>
+        <w:instrText xml:space="preserve"> SEQ Figure \* ARABIC </w:instrText>
+      </w:r>
+      <w:r>
+        <w:fldChar w:fldCharType="separate"/>
+      </w:r>
+      <w:r>
+        <w:rPr>
+          <w:noProof/>
+        </w:rPr>
+        <w:t>16</w:t>
+      </w:r>
+      <w:r>
+        <w:rPr>
+          <w:noProof/>
+        </w:rPr>
+        <w:fldChar w:fldCharType="end"/>
+      </w:r>
+      <w:r>
+        <w:t xml:space="preserve"> - HTML&lt;body&gt;main&gt;div.app&gt;</w:t>
       </w:r>
       <w:bookmarkEnd w:id="61"/>
     </w:p>
@@ -8504,14 +8738,27 @@
       <w:r>
         <w:t xml:space="preserve">Figure </w:t>
       </w:r>
-      <w:fldSimple w:instr=" SEQ Figure \* ARABIC ">
-        <w:r>
-          <w:rPr>
-            <w:noProof/>
-          </w:rPr>
-          <w:t>17</w:t>
-        </w:r>
-      </w:fldSimple>
+      <w:r>
+        <w:fldChar w:fldCharType="begin"/>
+      </w:r>
+      <w:r>
+        <w:instrText xml:space="preserve"> SEQ Figure \* ARABIC </w:instrText>
+      </w:r>
+      <w:r>
+        <w:fldChar w:fldCharType="separate"/>
+      </w:r>
+      <w:r>
+        <w:rPr>
+          <w:noProof/>
+        </w:rPr>
+        <w:t>17</w:t>
+      </w:r>
+      <w:r>
+        <w:rPr>
+          <w:noProof/>
+        </w:rPr>
+        <w:fldChar w:fldCharType="end"/>
+      </w:r>
       <w:r>
         <w:t xml:space="preserve"> - HTML&lt;body&gt;main&gt;div.content: results</w:t>
       </w:r>
@@ -8546,28 +8793,21 @@
       <w:r>
         <w:t xml:space="preserve"> Il y a un bouton qui sera utilisé pour changer le mode de test donc le mode « </w:t>
       </w:r>
-      <w:proofErr w:type="spellStart"/>
-      <w:r>
+      <w:r>
+        <w:t>Words »</w:t>
+      </w:r>
+      <w:r>
+        <w:t xml:space="preserve"> et le mode « </w:t>
+      </w:r>
+      <w:r>
+        <w:t xml:space="preserve">Time ». J’ai mis trois boutons qui définissent nombres des mots dans le mode </w:t>
+      </w:r>
+      <w:r>
+        <w:rPr>
+          <w:i/>
+        </w:rPr>
         <w:t>Words</w:t>
       </w:r>
-      <w:proofErr w:type="spellEnd"/>
-      <w:r>
-        <w:t> »</w:t>
-      </w:r>
-      <w:r>
-        <w:t xml:space="preserve"> et le mode « </w:t>
-      </w:r>
-      <w:r>
-        <w:t xml:space="preserve">Time ». J’ai mis trois boutons qui définissent nombres des mots dans le mode </w:t>
-      </w:r>
-      <w:proofErr w:type="spellStart"/>
-      <w:r>
-        <w:rPr>
-          <w:i/>
-        </w:rPr>
-        <w:t>Words</w:t>
-      </w:r>
-      <w:proofErr w:type="spellEnd"/>
       <w:r>
         <w:t>. L’utilisateur peut choisir 20, 30 et 70 mots pour son test.</w:t>
       </w:r>
@@ -8659,14 +8899,27 @@
       <w:r>
         <w:t xml:space="preserve">Figure </w:t>
       </w:r>
-      <w:fldSimple w:instr=" SEQ Figure \* ARABIC ">
-        <w:r>
-          <w:rPr>
-            <w:noProof/>
-          </w:rPr>
-          <w:t>18</w:t>
-        </w:r>
-      </w:fldSimple>
+      <w:r>
+        <w:fldChar w:fldCharType="begin"/>
+      </w:r>
+      <w:r>
+        <w:instrText xml:space="preserve"> SEQ Figure \* ARABIC </w:instrText>
+      </w:r>
+      <w:r>
+        <w:fldChar w:fldCharType="separate"/>
+      </w:r>
+      <w:r>
+        <w:rPr>
+          <w:noProof/>
+        </w:rPr>
+        <w:t>18</w:t>
+      </w:r>
+      <w:r>
+        <w:rPr>
+          <w:noProof/>
+        </w:rPr>
+        <w:fldChar w:fldCharType="end"/>
+      </w:r>
       <w:r>
         <w:t xml:space="preserve"> - HTML&lt;body&gt;main&gt;div.content: options</w:t>
       </w:r>
@@ -8677,15 +8930,7 @@
         <w:jc w:val="both"/>
       </w:pPr>
       <w:r>
-        <w:t xml:space="preserve">Maintenant en </w:t>
-      </w:r>
-      <w:proofErr w:type="spellStart"/>
-      <w:r>
-        <w:t>dhors</w:t>
-      </w:r>
-      <w:proofErr w:type="spellEnd"/>
-      <w:r>
-        <w:t xml:space="preserve"> de la balise </w:t>
+        <w:t xml:space="preserve">Maintenant en dhors de la balise </w:t>
       </w:r>
       <w:r>
         <w:rPr>
@@ -8771,23 +9016,31 @@
       <w:r>
         <w:t xml:space="preserve">Figure </w:t>
       </w:r>
-      <w:fldSimple w:instr=" SEQ Figure \* ARABIC ">
-        <w:r>
-          <w:rPr>
-            <w:noProof/>
-          </w:rPr>
-          <w:t>19</w:t>
-        </w:r>
-      </w:fldSimple>
-      <w:r>
-        <w:t xml:space="preserve"> - HTML&gt;body&gt;</w:t>
-      </w:r>
-      <w:proofErr w:type="spellStart"/>
-      <w:r>
-        <w:t>aside&amp;footer</w:t>
+      <w:r>
+        <w:fldChar w:fldCharType="begin"/>
+      </w:r>
+      <w:r>
+        <w:instrText xml:space="preserve"> SEQ Figure \* ARABIC </w:instrText>
+      </w:r>
+      <w:r>
+        <w:fldChar w:fldCharType="separate"/>
+      </w:r>
+      <w:r>
+        <w:rPr>
+          <w:noProof/>
+        </w:rPr>
+        <w:t>19</w:t>
+      </w:r>
+      <w:r>
+        <w:rPr>
+          <w:noProof/>
+        </w:rPr>
+        <w:fldChar w:fldCharType="end"/>
+      </w:r>
+      <w:r>
+        <w:t xml:space="preserve"> - HTML&gt;body&gt;aside&amp;footer</w:t>
       </w:r>
       <w:bookmarkEnd w:id="64"/>
-      <w:proofErr w:type="spellEnd"/>
     </w:p>
     <w:p>
       <w:pPr>
@@ -8816,22 +9069,12 @@
       <w:pPr>
         <w:jc w:val="both"/>
       </w:pPr>
-      <w:proofErr w:type="gramStart"/>
       <w:r>
         <w:rPr>
           <w:color w:val="C0504D" w:themeColor="accent2"/>
         </w:rPr>
-        <w:t>:</w:t>
-      </w:r>
-      <w:proofErr w:type="spellStart"/>
-      <w:r>
-        <w:rPr>
-          <w:color w:val="C0504D" w:themeColor="accent2"/>
-        </w:rPr>
-        <w:t>root</w:t>
-      </w:r>
-      <w:proofErr w:type="spellEnd"/>
-      <w:proofErr w:type="gramEnd"/>
+        <w:t>:root</w:t>
+      </w:r>
       <w:r>
         <w:t xml:space="preserve"> { </w:t>
       </w:r>
@@ -8839,15 +9082,7 @@
         <w:t>Je commence par importer deux différentes polices et ensuite l</w:t>
       </w:r>
       <w:r>
-        <w:t>e premier sélecteur que j’ai mis est le « :</w:t>
-      </w:r>
-      <w:proofErr w:type="spellStart"/>
-      <w:r>
-        <w:t>root</w:t>
-      </w:r>
-      <w:proofErr w:type="spellEnd"/>
-      <w:r>
-        <w:t xml:space="preserve"> », ce sélecter vise la racine de ma page HTML, donc la balise </w:t>
+        <w:t xml:space="preserve">e premier sélecteur que j’ai mis est le « :root », ce sélecter vise la racine de ma page HTML, donc la balise </w:t>
       </w:r>
       <w:r>
         <w:rPr>
@@ -8937,41 +9172,41 @@
       <w:r>
         <w:t xml:space="preserve">Figure </w:t>
       </w:r>
-      <w:fldSimple w:instr=" SEQ Figure \* ARABIC ">
-        <w:r>
-          <w:rPr>
-            <w:noProof/>
-          </w:rPr>
-          <w:t>20</w:t>
-        </w:r>
-      </w:fldSimple>
-      <w:r>
-        <w:t xml:space="preserve"> - </w:t>
-      </w:r>
-      <w:proofErr w:type="spellStart"/>
-      <w:r>
-        <w:t>CSS:root</w:t>
+      <w:r>
+        <w:fldChar w:fldCharType="begin"/>
+      </w:r>
+      <w:r>
+        <w:instrText xml:space="preserve"> SEQ Figure \* ARABIC </w:instrText>
+      </w:r>
+      <w:r>
+        <w:fldChar w:fldCharType="separate"/>
+      </w:r>
+      <w:r>
+        <w:rPr>
+          <w:noProof/>
+        </w:rPr>
+        <w:t>20</w:t>
+      </w:r>
+      <w:r>
+        <w:rPr>
+          <w:noProof/>
+        </w:rPr>
+        <w:fldChar w:fldCharType="end"/>
+      </w:r>
+      <w:r>
+        <w:t xml:space="preserve"> - CSS:root</w:t>
       </w:r>
       <w:bookmarkEnd w:id="66"/>
-      <w:proofErr w:type="spellEnd"/>
     </w:p>
     <w:p>
       <w:pPr>
         <w:jc w:val="both"/>
       </w:pPr>
-      <w:proofErr w:type="gramStart"/>
       <w:r>
         <w:rPr>
           <w:color w:val="C0504D" w:themeColor="accent2"/>
         </w:rPr>
-        <w:t>body</w:t>
-      </w:r>
-      <w:proofErr w:type="gramEnd"/>
-      <w:r>
-        <w:rPr>
-          <w:color w:val="C0504D" w:themeColor="accent2"/>
-        </w:rPr>
-        <w:t> </w:t>
+        <w:t>body </w:t>
       </w:r>
       <w:r>
         <w:t>{</w:t>
@@ -9052,29 +9287,39 @@
       <w:r>
         <w:t xml:space="preserve">Figure </w:t>
       </w:r>
-      <w:fldSimple w:instr=" SEQ Figure \* ARABIC ">
-        <w:r>
-          <w:rPr>
-            <w:noProof/>
-          </w:rPr>
-          <w:t>21</w:t>
-        </w:r>
-      </w:fldSimple>
-      <w:r>
-        <w:t xml:space="preserve"> - </w:t>
-      </w:r>
-      <w:proofErr w:type="spellStart"/>
-      <w:r>
-        <w:t>CSS:body</w:t>
+      <w:r>
+        <w:fldChar w:fldCharType="begin"/>
+      </w:r>
+      <w:r>
+        <w:instrText xml:space="preserve"> SEQ Figure \* A</w:instrText>
+      </w:r>
+      <w:r>
+        <w:instrText xml:space="preserve">RABIC </w:instrText>
+      </w:r>
+      <w:r>
+        <w:fldChar w:fldCharType="separate"/>
+      </w:r>
+      <w:r>
+        <w:rPr>
+          <w:noProof/>
+        </w:rPr>
+        <w:t>21</w:t>
+      </w:r>
+      <w:r>
+        <w:rPr>
+          <w:noProof/>
+        </w:rPr>
+        <w:fldChar w:fldCharType="end"/>
+      </w:r>
+      <w:r>
+        <w:t xml:space="preserve"> - CSS:body</w:t>
       </w:r>
       <w:bookmarkEnd w:id="67"/>
-      <w:proofErr w:type="spellEnd"/>
     </w:p>
     <w:p>
       <w:pPr>
         <w:jc w:val="both"/>
       </w:pPr>
-      <w:proofErr w:type="gramStart"/>
       <w:r>
         <w:rPr>
           <w:color w:val="C0504D" w:themeColor="accent2"/>
@@ -9085,14 +9330,7 @@
         <w:rPr>
           <w:color w:val="C0504D" w:themeColor="accent2"/>
         </w:rPr>
-        <w:t>eader</w:t>
-      </w:r>
-      <w:proofErr w:type="gramEnd"/>
-      <w:r>
-        <w:rPr>
-          <w:color w:val="C0504D" w:themeColor="accent2"/>
-        </w:rPr>
-        <w:t> </w:t>
+        <w:t>eader </w:t>
       </w:r>
       <w:r>
         <w:t>{</w:t>
@@ -9151,15 +9389,7 @@
         <w:jc w:val="both"/>
       </w:pPr>
       <w:r>
-        <w:t>Affichage de cet élément est en mode grille (</w:t>
-      </w:r>
-      <w:proofErr w:type="spellStart"/>
-      <w:r>
-        <w:t>grid</w:t>
-      </w:r>
-      <w:proofErr w:type="spellEnd"/>
-      <w:r>
-        <w:t xml:space="preserve">), ce qui me permet de mieux organiser les éléments enfant dans </w:t>
+        <w:t xml:space="preserve">Affichage de cet élément est en mode grille (grid), ce qui me permet de mieux organiser les éléments enfant dans </w:t>
       </w:r>
       <w:r>
         <w:rPr>
@@ -9180,8 +9410,6 @@
       <w:r>
         <w:t xml:space="preserve"> devrait avoir. Je veux 5 colonne avec la même taille, donc j’utilise la fonction </w:t>
       </w:r>
-      <w:proofErr w:type="spellStart"/>
-      <w:proofErr w:type="gramStart"/>
       <w:r>
         <w:rPr>
           <w:i/>
@@ -9189,19 +9417,11 @@
         </w:rPr>
         <w:t>repeat</w:t>
       </w:r>
-      <w:proofErr w:type="spellEnd"/>
       <w:r>
         <w:rPr>
           <w:i/>
         </w:rPr>
-        <w:t>(</w:t>
-      </w:r>
-      <w:proofErr w:type="gramEnd"/>
-      <w:r>
-        <w:rPr>
-          <w:i/>
-        </w:rPr>
-        <w:t>)</w:t>
+        <w:t>()</w:t>
       </w:r>
       <w:r>
         <w:t xml:space="preserve"> pour répéter ma valeur de la taille 5 fois. L’unité de mesure que j’ai utilisée est une </w:t>
@@ -9461,14 +9681,27 @@
       <w:r>
         <w:t xml:space="preserve">Figure </w:t>
       </w:r>
-      <w:fldSimple w:instr=" SEQ Figure \* ARABIC ">
-        <w:r>
-          <w:rPr>
-            <w:noProof/>
-          </w:rPr>
-          <w:t>22</w:t>
-        </w:r>
-      </w:fldSimple>
+      <w:r>
+        <w:fldChar w:fldCharType="begin"/>
+      </w:r>
+      <w:r>
+        <w:instrText xml:space="preserve"> SEQ Figure \* ARABIC </w:instrText>
+      </w:r>
+      <w:r>
+        <w:fldChar w:fldCharType="separate"/>
+      </w:r>
+      <w:r>
+        <w:rPr>
+          <w:noProof/>
+        </w:rPr>
+        <w:t>22</w:t>
+      </w:r>
+      <w:r>
+        <w:rPr>
+          <w:noProof/>
+        </w:rPr>
+        <w:fldChar w:fldCharType="end"/>
+      </w:r>
       <w:r>
         <w:t xml:space="preserve"> – CSS - </w:t>
       </w:r>
@@ -9549,14 +9782,27 @@
       <w:r>
         <w:t xml:space="preserve">Figure </w:t>
       </w:r>
-      <w:fldSimple w:instr=" SEQ Figure \* ARABIC ">
-        <w:r>
-          <w:rPr>
-            <w:noProof/>
-          </w:rPr>
-          <w:t>23</w:t>
-        </w:r>
-      </w:fldSimple>
+      <w:r>
+        <w:fldChar w:fldCharType="begin"/>
+      </w:r>
+      <w:r>
+        <w:instrText xml:space="preserve"> SEQ Figure \* ARABIC </w:instrText>
+      </w:r>
+      <w:r>
+        <w:fldChar w:fldCharType="separate"/>
+      </w:r>
+      <w:r>
+        <w:rPr>
+          <w:noProof/>
+        </w:rPr>
+        <w:t>23</w:t>
+      </w:r>
+      <w:r>
+        <w:rPr>
+          <w:noProof/>
+        </w:rPr>
+        <w:fldChar w:fldCharType="end"/>
+      </w:r>
       <w:r>
         <w:t xml:space="preserve"> - CSS </w:t>
       </w:r>
@@ -9671,7 +9917,6 @@
       <w:r>
         <w:t xml:space="preserve">et </w:t>
       </w:r>
-      <w:proofErr w:type="spellStart"/>
       <w:r>
         <w:rPr>
           <w:i/>
@@ -9679,14 +9924,12 @@
         </w:rPr>
         <w:t>img</w:t>
       </w:r>
-      <w:proofErr w:type="spellEnd"/>
       <w:r>
         <w:t>,</w:t>
       </w:r>
       <w:r>
         <w:t xml:space="preserve"> ça veut dire que ma modification vise tous les </w:t>
       </w:r>
-      <w:proofErr w:type="spellStart"/>
       <w:r>
         <w:rPr>
           <w:i/>
@@ -9694,7 +9937,6 @@
         </w:rPr>
         <w:t>img</w:t>
       </w:r>
-      <w:proofErr w:type="spellEnd"/>
       <w:r>
         <w:rPr>
           <w:color w:val="C0504D" w:themeColor="accent2"/>
@@ -9827,23 +10069,31 @@
                             <w:r>
                               <w:t xml:space="preserve">Figure </w:t>
                             </w:r>
-                            <w:fldSimple w:instr=" SEQ Figure \* ARABIC ">
-                              <w:r>
-                                <w:rPr>
-                                  <w:noProof/>
-                                </w:rPr>
-                                <w:t>24</w:t>
-                              </w:r>
-                            </w:fldSimple>
                             <w:r>
-                              <w:t xml:space="preserve"> - CSS - header&gt;p </w:t>
+                              <w:fldChar w:fldCharType="begin"/>
                             </w:r>
-                            <w:proofErr w:type="spellStart"/>
                             <w:r>
-                              <w:t>element</w:t>
+                              <w:instrText xml:space="preserve"> SEQ Figure \* ARABIC </w:instrText>
+                            </w:r>
+                            <w:r>
+                              <w:fldChar w:fldCharType="separate"/>
+                            </w:r>
+                            <w:r>
+                              <w:rPr>
+                                <w:noProof/>
+                              </w:rPr>
+                              <w:t>24</w:t>
+                            </w:r>
+                            <w:r>
+                              <w:rPr>
+                                <w:noProof/>
+                              </w:rPr>
+                              <w:fldChar w:fldCharType="end"/>
+                            </w:r>
+                            <w:r>
+                              <w:t xml:space="preserve"> - CSS - header&gt;p element</w:t>
                             </w:r>
                             <w:bookmarkEnd w:id="70"/>
-                            <w:proofErr w:type="spellEnd"/>
                           </w:p>
                         </w:txbxContent>
                       </wps:txbx>
@@ -9861,7 +10111,7 @@
           </mc:Choice>
           <mc:Fallback>
             <w:pict>
-              <v:shape w14:anchorId="5AD199C5" id="Zone de texte 211" o:spid="_x0000_s1043" type="#_x0000_t202" style="position:absolute;left:0;text-align:left;margin-left:155.05pt;margin-top:89.1pt;width:206.25pt;height:.05pt;z-index:251711488;visibility:visible;mso-wrap-style:square;mso-wrap-distance-left:9pt;mso-wrap-distance-top:0;mso-wrap-distance-right:9pt;mso-wrap-distance-bottom:0;mso-position-horizontal:right;mso-position-horizontal-relative:margin;mso-position-vertical:absolute;mso-position-vertical-relative:text;v-text-anchor:top" o:gfxdata="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" filled="f" stroked="f">
+              <v:shape w14:anchorId="5AD199C5" id="Zone de texte 211" o:spid="_x0000_s1043" type="#_x0000_t202" style="position:absolute;left:0;text-align:left;margin-left:155.05pt;margin-top:89.1pt;width:206.25pt;height:.05pt;z-index:251711488;visibility:visible;mso-wrap-style:square;mso-wrap-distance-left:9pt;mso-wrap-distance-top:0;mso-wrap-distance-right:9pt;mso-wrap-distance-bottom:0;mso-position-horizontal:right;mso-position-horizontal-relative:margin;mso-position-vertical:absolute;mso-position-vertical-relative:text;v-text-anchor:top" o:gfxdata="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" filled="f" stroked="f">
                 <v:textbox style="mso-fit-shape-to-text:t" inset="0,0,0,0">
                   <w:txbxContent>
                     <w:p>
@@ -9876,23 +10126,31 @@
                       <w:r>
                         <w:t xml:space="preserve">Figure </w:t>
                       </w:r>
-                      <w:fldSimple w:instr=" SEQ Figure \* ARABIC ">
-                        <w:r>
-                          <w:rPr>
-                            <w:noProof/>
-                          </w:rPr>
-                          <w:t>24</w:t>
-                        </w:r>
-                      </w:fldSimple>
                       <w:r>
-                        <w:t xml:space="preserve"> - CSS - header&gt;p </w:t>
+                        <w:fldChar w:fldCharType="begin"/>
                       </w:r>
-                      <w:proofErr w:type="spellStart"/>
                       <w:r>
-                        <w:t>element</w:t>
+                        <w:instrText xml:space="preserve"> SEQ Figure \* ARABIC </w:instrText>
+                      </w:r>
+                      <w:r>
+                        <w:fldChar w:fldCharType="separate"/>
+                      </w:r>
+                      <w:r>
+                        <w:rPr>
+                          <w:noProof/>
+                        </w:rPr>
+                        <w:t>24</w:t>
+                      </w:r>
+                      <w:r>
+                        <w:rPr>
+                          <w:noProof/>
+                        </w:rPr>
+                        <w:fldChar w:fldCharType="end"/>
+                      </w:r>
+                      <w:r>
+                        <w:t xml:space="preserve"> - CSS - header&gt;p element</w:t>
                       </w:r>
                       <w:bookmarkEnd w:id="71"/>
-                      <w:proofErr w:type="spellEnd"/>
                     </w:p>
                   </w:txbxContent>
                 </v:textbox>
@@ -9995,24 +10253,29 @@
                             <w:r>
                               <w:t xml:space="preserve">Figure </w:t>
                             </w:r>
-                            <w:fldSimple w:instr=" SEQ Figure \* ARABIC ">
-                              <w:r>
-                                <w:rPr>
-                                  <w:noProof/>
-                                </w:rPr>
-                                <w:t>25</w:t>
-                              </w:r>
-                            </w:fldSimple>
                             <w:r>
-                              <w:t xml:space="preserve"> - CSS - header&gt;</w:t>
+                              <w:fldChar w:fldCharType="begin"/>
                             </w:r>
-                            <w:proofErr w:type="spellStart"/>
                             <w:r>
-                              <w:t>ul</w:t>
+                              <w:instrText xml:space="preserve"> SEQ Figure \* ARABIC </w:instrText>
                             </w:r>
-                            <w:proofErr w:type="spellEnd"/>
                             <w:r>
-                              <w:t xml:space="preserve"> liste</w:t>
+                              <w:fldChar w:fldCharType="separate"/>
+                            </w:r>
+                            <w:r>
+                              <w:rPr>
+                                <w:noProof/>
+                              </w:rPr>
+                              <w:t>25</w:t>
+                            </w:r>
+                            <w:r>
+                              <w:rPr>
+                                <w:noProof/>
+                              </w:rPr>
+                              <w:fldChar w:fldCharType="end"/>
+                            </w:r>
+                            <w:r>
+                              <w:t xml:space="preserve"> - CSS - header&gt;ul liste</w:t>
                             </w:r>
                             <w:bookmarkEnd w:id="72"/>
                           </w:p>
@@ -10032,7 +10295,7 @@
           </mc:Choice>
           <mc:Fallback>
             <w:pict>
-              <v:shape w14:anchorId="7950971A" id="Zone de texte 212" o:spid="_x0000_s1044" type="#_x0000_t202" style="position:absolute;left:0;text-align:left;margin-left:316.3pt;margin-top:88.45pt;width:206.35pt;height:.05pt;z-index:251713536;visibility:visible;mso-wrap-style:square;mso-wrap-distance-left:9pt;mso-wrap-distance-top:0;mso-wrap-distance-right:9pt;mso-wrap-distance-bottom:0;mso-position-horizontal:absolute;mso-position-horizontal-relative:text;mso-position-vertical:absolute;mso-position-vertical-relative:text;v-text-anchor:top" o:gfxdata="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" filled="f" stroked="f">
+              <v:shape w14:anchorId="7950971A" id="Zone de texte 212" o:spid="_x0000_s1044" type="#_x0000_t202" style="position:absolute;left:0;text-align:left;margin-left:316.3pt;margin-top:88.45pt;width:206.35pt;height:.05pt;z-index:251713536;visibility:visible;mso-wrap-style:square;mso-wrap-distance-left:9pt;mso-wrap-distance-top:0;mso-wrap-distance-right:9pt;mso-wrap-distance-bottom:0;mso-position-horizontal:absolute;mso-position-horizontal-relative:text;mso-position-vertical:absolute;mso-position-vertical-relative:text;v-text-anchor:top" o:gfxdata="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" filled="f" stroked="f">
                 <v:textbox style="mso-fit-shape-to-text:t" inset="0,0,0,0">
                   <w:txbxContent>
                     <w:p>
@@ -10047,24 +10310,29 @@
                       <w:r>
                         <w:t xml:space="preserve">Figure </w:t>
                       </w:r>
-                      <w:fldSimple w:instr=" SEQ Figure \* ARABIC ">
-                        <w:r>
-                          <w:rPr>
-                            <w:noProof/>
-                          </w:rPr>
-                          <w:t>25</w:t>
-                        </w:r>
-                      </w:fldSimple>
                       <w:r>
-                        <w:t xml:space="preserve"> - CSS - header&gt;</w:t>
+                        <w:fldChar w:fldCharType="begin"/>
                       </w:r>
-                      <w:proofErr w:type="spellStart"/>
                       <w:r>
-                        <w:t>ul</w:t>
+                        <w:instrText xml:space="preserve"> SEQ Figure \* ARABIC </w:instrText>
                       </w:r>
-                      <w:proofErr w:type="spellEnd"/>
                       <w:r>
-                        <w:t xml:space="preserve"> liste</w:t>
+                        <w:fldChar w:fldCharType="separate"/>
+                      </w:r>
+                      <w:r>
+                        <w:rPr>
+                          <w:noProof/>
+                        </w:rPr>
+                        <w:t>25</w:t>
+                      </w:r>
+                      <w:r>
+                        <w:rPr>
+                          <w:noProof/>
+                        </w:rPr>
+                        <w:fldChar w:fldCharType="end"/>
+                      </w:r>
+                      <w:r>
+                        <w:t xml:space="preserve"> - CSS - header&gt;ul liste</w:t>
                       </w:r>
                       <w:bookmarkEnd w:id="73"/>
                     </w:p>
@@ -10089,7 +10357,6 @@
       <w:r>
         <w:t xml:space="preserve"> est une liste </w:t>
       </w:r>
-      <w:proofErr w:type="spellStart"/>
       <w:r>
         <w:rPr>
           <w:i/>
@@ -10097,14 +10364,12 @@
         </w:rPr>
         <w:t>ul</w:t>
       </w:r>
-      <w:proofErr w:type="spellEnd"/>
       <w:r>
         <w:t xml:space="preserve">. Sa position commence de quatrième colonne à la sixième colonne. Les élément li dans cette liste sont </w:t>
       </w:r>
       <w:r>
         <w:t xml:space="preserve">retiré de leurs flux normale et placé sur le côté droit de liste </w:t>
       </w:r>
-      <w:proofErr w:type="spellStart"/>
       <w:r>
         <w:rPr>
           <w:i/>
@@ -10112,7 +10377,6 @@
         </w:rPr>
         <w:t>ul</w:t>
       </w:r>
-      <w:proofErr w:type="spellEnd"/>
       <w:r>
         <w:t xml:space="preserve"> et leur mise en forme est désactivé. Les liens ont non plus leur décoration du texte.</w:t>
       </w:r>
@@ -10178,32 +10442,29 @@
       <w:r>
         <w:t xml:space="preserve">Figure </w:t>
       </w:r>
-      <w:fldSimple w:instr=" SEQ Figure \* ARABIC ">
-        <w:r>
-          <w:rPr>
-            <w:noProof/>
-          </w:rPr>
-          <w:t>26</w:t>
-        </w:r>
-      </w:fldSimple>
-      <w:r>
-        <w:t xml:space="preserve"> - CSS - header </w:t>
-      </w:r>
-      <w:proofErr w:type="spellStart"/>
-      <w:r>
-        <w:t>img</w:t>
-      </w:r>
-      <w:proofErr w:type="spellEnd"/>
-      <w:r>
-        <w:t>/p/</w:t>
-      </w:r>
-      <w:proofErr w:type="spellStart"/>
-      <w:r>
-        <w:t>ul</w:t>
-      </w:r>
-      <w:proofErr w:type="spellEnd"/>
-      <w:r>
-        <w:t>/li/a</w:t>
+      <w:r>
+        <w:fldChar w:fldCharType="begin"/>
+      </w:r>
+      <w:r>
+        <w:instrText xml:space="preserve"> SEQ Figure \* ARABIC </w:instrText>
+      </w:r>
+      <w:r>
+        <w:fldChar w:fldCharType="separate"/>
+      </w:r>
+      <w:r>
+        <w:rPr>
+          <w:noProof/>
+        </w:rPr>
+        <w:t>26</w:t>
+      </w:r>
+      <w:r>
+        <w:rPr>
+          <w:noProof/>
+        </w:rPr>
+        <w:fldChar w:fldCharType="end"/>
+      </w:r>
+      <w:r>
+        <w:t xml:space="preserve"> - CSS - header img/p/ul/li/a</w:t>
       </w:r>
       <w:bookmarkEnd w:id="74"/>
     </w:p>
@@ -10213,7 +10474,6 @@
       <w:r>
         <w:t xml:space="preserve">Le prochain secteur, c’est le </w:t>
       </w:r>
-      <w:proofErr w:type="spellStart"/>
       <w:r>
         <w:rPr>
           <w:i/>
@@ -10227,11 +10487,9 @@
         </w:rPr>
         <w:t>.app</w:t>
       </w:r>
-      <w:proofErr w:type="spellEnd"/>
       <w:r>
         <w:t xml:space="preserve"> qui contiendra les textes à afficher, le test du frappe, chronomètre et le bouton redémarrage du test. J’ai fait une mise en forme basique pour cette partie, la taille du canevas (</w:t>
       </w:r>
-      <w:proofErr w:type="spellStart"/>
       <w:r>
         <w:rPr>
           <w:i/>
@@ -10245,7 +10503,6 @@
         </w:rPr>
         <w:t>.app</w:t>
       </w:r>
-      <w:proofErr w:type="spellEnd"/>
       <w:r>
         <w:t xml:space="preserve">) est de 800 à 500 pixel. Une marge de 100 pixel pour donner une espace entre la barre de navigation et ce canevas. Les côtés gauche et droit one </w:t>
       </w:r>
@@ -10275,8 +10532,6 @@
       <w:r>
         <w:t xml:space="preserve">Dans ce canevas, il y a le </w:t>
       </w:r>
-      <w:proofErr w:type="spellStart"/>
-      <w:proofErr w:type="gramStart"/>
       <w:r>
         <w:rPr>
           <w:i/>
@@ -10290,8 +10545,6 @@
         </w:rPr>
         <w:t>.quote</w:t>
       </w:r>
-      <w:proofErr w:type="spellEnd"/>
-      <w:proofErr w:type="gramEnd"/>
       <w:r>
         <w:t xml:space="preserve"> qui contient mes textes, sa longueur prends automatiquement la taille du canevas parent quand il y a une texte dans ce </w:t>
       </w:r>
@@ -10305,8 +10558,6 @@
       <w:r>
         <w:t xml:space="preserve">. Son hauteur est de 20em, donc 20 fois plus grand que la taille de la police, autrement dit, ce </w:t>
       </w:r>
-      <w:proofErr w:type="spellStart"/>
-      <w:proofErr w:type="gramStart"/>
       <w:r>
         <w:rPr>
           <w:i/>
@@ -10320,8 +10571,6 @@
         </w:rPr>
         <w:t>.quote</w:t>
       </w:r>
-      <w:proofErr w:type="spellEnd"/>
-      <w:proofErr w:type="gramEnd"/>
       <w:r>
         <w:t xml:space="preserve"> contiendra 20 lignes (je crois). </w:t>
       </w:r>
@@ -10387,31 +10636,31 @@
       <w:r>
         <w:t xml:space="preserve">Figure </w:t>
       </w:r>
-      <w:fldSimple w:instr=" SEQ Figure \* ARABIC ">
-        <w:r>
-          <w:rPr>
-            <w:noProof/>
-          </w:rPr>
-          <w:t>27</w:t>
-        </w:r>
-      </w:fldSimple>
-      <w:r>
-        <w:t xml:space="preserve"> - CSS - </w:t>
-      </w:r>
-      <w:proofErr w:type="spellStart"/>
-      <w:r>
-        <w:t>div.app</w:t>
-      </w:r>
-      <w:proofErr w:type="spellEnd"/>
-      <w:r>
-        <w:t xml:space="preserve"> &gt; </w:t>
-      </w:r>
-      <w:proofErr w:type="spellStart"/>
-      <w:r>
-        <w:t>div.quote</w:t>
+      <w:r>
+        <w:fldChar w:fldCharType="begin"/>
+      </w:r>
+      <w:r>
+        <w:instrText xml:space="preserve"> SEQ Figure \* ARABIC </w:instrText>
+      </w:r>
+      <w:r>
+        <w:fldChar w:fldCharType="separate"/>
+      </w:r>
+      <w:r>
+        <w:rPr>
+          <w:noProof/>
+        </w:rPr>
+        <w:t>27</w:t>
+      </w:r>
+      <w:r>
+        <w:rPr>
+          <w:noProof/>
+        </w:rPr>
+        <w:fldChar w:fldCharType="end"/>
+      </w:r>
+      <w:r>
+        <w:t xml:space="preserve"> - CSS - div.app &gt; div.quote</w:t>
       </w:r>
       <w:bookmarkEnd w:id="77"/>
-      <w:proofErr w:type="spellEnd"/>
     </w:p>
     <w:p>
       <w:r>
@@ -10482,14 +10731,27 @@
       <w:r>
         <w:t xml:space="preserve">Figure </w:t>
       </w:r>
-      <w:fldSimple w:instr=" SEQ Figure \* ARABIC ">
-        <w:r>
-          <w:rPr>
-            <w:noProof/>
-          </w:rPr>
-          <w:t>28</w:t>
-        </w:r>
-      </w:fldSimple>
+      <w:r>
+        <w:fldChar w:fldCharType="begin"/>
+      </w:r>
+      <w:r>
+        <w:instrText xml:space="preserve"> SEQ Figure \* ARABIC </w:instrText>
+      </w:r>
+      <w:r>
+        <w:fldChar w:fldCharType="separate"/>
+      </w:r>
+      <w:r>
+        <w:rPr>
+          <w:noProof/>
+        </w:rPr>
+        <w:t>28</w:t>
+      </w:r>
+      <w:r>
+        <w:rPr>
+          <w:noProof/>
+        </w:rPr>
+        <w:fldChar w:fldCharType="end"/>
+      </w:r>
       <w:r>
         <w:t xml:space="preserve"> - CSS - L'état du site jusqu'ici</w:t>
       </w:r>
@@ -10511,7 +10773,6 @@
       <w:r>
         <w:t xml:space="preserve"> Le centenaire parent, </w:t>
       </w:r>
-      <w:proofErr w:type="gramStart"/>
       <w:r>
         <w:rPr>
           <w:i/>
@@ -10525,7 +10786,6 @@
         </w:rPr>
         <w:t>.content</w:t>
       </w:r>
-      <w:proofErr w:type="gramEnd"/>
       <w:r>
         <w:t xml:space="preserve"> a une affichage en grille et trois colonnes avec un écart de 15px entre ces colonnes. La largeur de ce </w:t>
       </w:r>
@@ -10545,7 +10805,6 @@
       <w:r>
         <w:t xml:space="preserve">est égale à largeur de mon </w:t>
       </w:r>
-      <w:proofErr w:type="spellStart"/>
       <w:r>
         <w:rPr>
           <w:i/>
@@ -10559,7 +10818,6 @@
         </w:rPr>
         <w:t>.app</w:t>
       </w:r>
-      <w:proofErr w:type="spellEnd"/>
       <w:r>
         <w:t>.</w:t>
       </w:r>
@@ -10625,14 +10883,27 @@
       <w:r>
         <w:t xml:space="preserve">Figure </w:t>
       </w:r>
-      <w:fldSimple w:instr=" SEQ Figure \* ARABIC ">
-        <w:r>
-          <w:rPr>
-            <w:noProof/>
-          </w:rPr>
-          <w:t>29</w:t>
-        </w:r>
-      </w:fldSimple>
+      <w:r>
+        <w:fldChar w:fldCharType="begin"/>
+      </w:r>
+      <w:r>
+        <w:instrText xml:space="preserve"> SEQ Figure \* ARABIC </w:instrText>
+      </w:r>
+      <w:r>
+        <w:fldChar w:fldCharType="separate"/>
+      </w:r>
+      <w:r>
+        <w:rPr>
+          <w:noProof/>
+        </w:rPr>
+        <w:t>29</w:t>
+      </w:r>
+      <w:r>
+        <w:rPr>
+          <w:noProof/>
+        </w:rPr>
+        <w:fldChar w:fldCharType="end"/>
+      </w:r>
       <w:r>
         <w:t xml:space="preserve"> - CSS - div.content</w:t>
       </w:r>
@@ -10698,24 +10969,29 @@
       <w:r>
         <w:t xml:space="preserve">Figure </w:t>
       </w:r>
-      <w:fldSimple w:instr=" SEQ Figure \* ARABIC ">
-        <w:r>
-          <w:rPr>
-            <w:noProof/>
-          </w:rPr>
-          <w:t>30</w:t>
-        </w:r>
-      </w:fldSimple>
-      <w:r>
-        <w:t xml:space="preserve"> - CSS - </w:t>
-      </w:r>
-      <w:proofErr w:type="spellStart"/>
-      <w:r>
-        <w:t>div.content:affichage</w:t>
-      </w:r>
-      <w:proofErr w:type="spellEnd"/>
-      <w:r>
-        <w:t xml:space="preserve"> site</w:t>
+      <w:r>
+        <w:fldChar w:fldCharType="begin"/>
+      </w:r>
+      <w:r>
+        <w:instrText xml:space="preserve"> SEQ Figure \* ARABIC </w:instrText>
+      </w:r>
+      <w:r>
+        <w:fldChar w:fldCharType="separate"/>
+      </w:r>
+      <w:r>
+        <w:rPr>
+          <w:noProof/>
+        </w:rPr>
+        <w:t>30</w:t>
+      </w:r>
+      <w:r>
+        <w:rPr>
+          <w:noProof/>
+        </w:rPr>
+        <w:fldChar w:fldCharType="end"/>
+      </w:r>
+      <w:r>
+        <w:t xml:space="preserve"> - CSS - div.content:affichage site</w:t>
       </w:r>
       <w:bookmarkEnd w:id="80"/>
     </w:p>
@@ -10786,7 +11062,6 @@
       <w:r>
         <w:t xml:space="preserve">Maintenant je passe à la première et deuxième colonne dans mon </w:t>
       </w:r>
-      <w:proofErr w:type="gramStart"/>
       <w:r>
         <w:rPr>
           <w:i/>
@@ -10800,7 +11075,6 @@
         </w:rPr>
         <w:t>content</w:t>
       </w:r>
-      <w:proofErr w:type="gramEnd"/>
       <w:r>
         <w:t xml:space="preserve">, c’est un autre </w:t>
       </w:r>
@@ -10902,24 +11176,29 @@
                             <w:r>
                               <w:t xml:space="preserve">Figure </w:t>
                             </w:r>
-                            <w:fldSimple w:instr=" SEQ Figure \* ARABIC ">
-                              <w:r>
-                                <w:rPr>
-                                  <w:noProof/>
-                                </w:rPr>
-                                <w:t>31</w:t>
-                              </w:r>
-                            </w:fldSimple>
                             <w:r>
-                              <w:t xml:space="preserve"> - CSS - div.content&gt;</w:t>
+                              <w:fldChar w:fldCharType="begin"/>
                             </w:r>
-                            <w:proofErr w:type="spellStart"/>
                             <w:r>
-                              <w:t>results:affichage</w:t>
+                              <w:instrText xml:space="preserve"> SEQ Figure \* ARABIC </w:instrText>
                             </w:r>
-                            <w:proofErr w:type="spellEnd"/>
                             <w:r>
-                              <w:t xml:space="preserve"> site</w:t>
+                              <w:fldChar w:fldCharType="separate"/>
+                            </w:r>
+                            <w:r>
+                              <w:rPr>
+                                <w:noProof/>
+                              </w:rPr>
+                              <w:t>31</w:t>
+                            </w:r>
+                            <w:r>
+                              <w:rPr>
+                                <w:noProof/>
+                              </w:rPr>
+                              <w:fldChar w:fldCharType="end"/>
+                            </w:r>
+                            <w:r>
+                              <w:t xml:space="preserve"> - CSS - div.content&gt;results:affichage site</w:t>
                             </w:r>
                           </w:p>
                         </w:txbxContent>
@@ -10941,7 +11220,7 @@
           </mc:Choice>
           <mc:Fallback>
             <w:pict>
-              <v:shape w14:anchorId="62E6B0AE" id="Zone de texte 215" o:spid="_x0000_s1045" type="#_x0000_t202" style="position:absolute;left:0;text-align:left;margin-left:259.85pt;margin-top:42.45pt;width:311.05pt;height:.05pt;z-index:251716608;visibility:visible;mso-wrap-style:square;mso-width-percent:0;mso-wrap-distance-left:9pt;mso-wrap-distance-top:0;mso-wrap-distance-right:9pt;mso-wrap-distance-bottom:0;mso-position-horizontal:right;mso-position-horizontal-relative:margin;mso-position-vertical:absolute;mso-position-vertical-relative:text;mso-width-percent:0;mso-width-relative:margin;v-text-anchor:top" o:gfxdata="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" stroked="f">
+              <v:shape w14:anchorId="62E6B0AE" id="Zone de texte 215" o:spid="_x0000_s1045" type="#_x0000_t202" style="position:absolute;left:0;text-align:left;margin-left:259.85pt;margin-top:42.45pt;width:311.05pt;height:.05pt;z-index:251716608;visibility:visible;mso-wrap-style:square;mso-width-percent:0;mso-wrap-distance-left:9pt;mso-wrap-distance-top:0;mso-wrap-distance-right:9pt;mso-wrap-distance-bottom:0;mso-position-horizontal:right;mso-position-horizontal-relative:margin;mso-position-vertical:absolute;mso-position-vertical-relative:text;mso-width-percent:0;mso-width-relative:margin;v-text-anchor:top" o:gfxdata="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" stroked="f">
                 <v:textbox style="mso-fit-shape-to-text:t" inset="0,0,0,0">
                   <w:txbxContent>
                     <w:p>
@@ -10955,24 +11234,29 @@
                       <w:r>
                         <w:t xml:space="preserve">Figure </w:t>
                       </w:r>
-                      <w:fldSimple w:instr=" SEQ Figure \* ARABIC ">
-                        <w:r>
-                          <w:rPr>
-                            <w:noProof/>
-                          </w:rPr>
-                          <w:t>31</w:t>
-                        </w:r>
-                      </w:fldSimple>
                       <w:r>
-                        <w:t xml:space="preserve"> - CSS - div.content&gt;</w:t>
+                        <w:fldChar w:fldCharType="begin"/>
                       </w:r>
-                      <w:proofErr w:type="spellStart"/>
                       <w:r>
-                        <w:t>results:affichage</w:t>
+                        <w:instrText xml:space="preserve"> SEQ Figure \* ARABIC </w:instrText>
                       </w:r>
-                      <w:proofErr w:type="spellEnd"/>
                       <w:r>
-                        <w:t xml:space="preserve"> site</w:t>
+                        <w:fldChar w:fldCharType="separate"/>
+                      </w:r>
+                      <w:r>
+                        <w:rPr>
+                          <w:noProof/>
+                        </w:rPr>
+                        <w:t>31</w:t>
+                      </w:r>
+                      <w:r>
+                        <w:rPr>
+                          <w:noProof/>
+                        </w:rPr>
+                        <w:fldChar w:fldCharType="end"/>
+                      </w:r>
+                      <w:r>
+                        <w:t xml:space="preserve"> - CSS - div.content&gt;results:affichage site</w:t>
                       </w:r>
                     </w:p>
                   </w:txbxContent>
@@ -11012,27 +11296,13 @@
         <w:rPr>
           <w:i/>
         </w:rPr>
-        <w:t xml:space="preserve"> </w:t>
-      </w:r>
-      <w:proofErr w:type="gramStart"/>
+        <w:t xml:space="preserve"> l’image </w:t>
+      </w:r>
       <w:r>
         <w:rPr>
           <w:i/>
         </w:rPr>
-        <w:t xml:space="preserve">l’image </w:t>
-      </w:r>
-      <w:r>
-        <w:rPr>
-          <w:i/>
-        </w:rPr>
-        <w:t>,</w:t>
-      </w:r>
-      <w:proofErr w:type="gramEnd"/>
-      <w:r>
-        <w:rPr>
-          <w:i/>
-        </w:rPr>
-        <w:t xml:space="preserve"> pour la taille des colonnes, cette fois si je n’ai pas utilisé l’unité </w:t>
+        <w:t xml:space="preserve">, pour la taille des colonnes, cette fois si je n’ai pas utilisé l’unité </w:t>
       </w:r>
       <w:r>
         <w:rPr>
@@ -11126,29 +11396,34 @@
       <w:r>
         <w:t xml:space="preserve">Figure </w:t>
       </w:r>
-      <w:fldSimple w:instr=" SEQ Figure \* ARABIC ">
-        <w:r>
-          <w:rPr>
-            <w:noProof/>
-          </w:rPr>
-          <w:t>32</w:t>
-        </w:r>
-      </w:fldSimple>
+      <w:r>
+        <w:fldChar w:fldCharType="begin"/>
+      </w:r>
+      <w:r>
+        <w:instrText xml:space="preserve"> SEQ Figure \* ARABIC </w:instrText>
+      </w:r>
+      <w:r>
+        <w:fldChar w:fldCharType="separate"/>
+      </w:r>
+      <w:r>
+        <w:rPr>
+          <w:noProof/>
+        </w:rPr>
+        <w:t>32</w:t>
+      </w:r>
+      <w:r>
+        <w:rPr>
+          <w:noProof/>
+        </w:rPr>
+        <w:fldChar w:fldCharType="end"/>
+      </w:r>
       <w:r>
         <w:t xml:space="preserve"> - CSS - div.content&gt;results</w:t>
       </w:r>
     </w:p>
     <w:p>
       <w:r>
-        <w:t xml:space="preserve">Enfin, pour finir cette partie, j’ai positionné les deux div qui sont dans </w:t>
-      </w:r>
-      <w:proofErr w:type="spellStart"/>
-      <w:r>
-        <w:t>results</w:t>
-      </w:r>
-      <w:proofErr w:type="spellEnd"/>
-      <w:r>
-        <w:t>,</w:t>
+        <w:t>Enfin, pour finir cette partie, j’ai positionné les deux div qui sont dans results,</w:t>
       </w:r>
       <w:r>
         <w:rPr>
@@ -11156,8 +11431,6 @@
         </w:rPr>
         <w:t xml:space="preserve"> </w:t>
       </w:r>
-      <w:proofErr w:type="spellStart"/>
-      <w:proofErr w:type="gramStart"/>
       <w:r>
         <w:rPr>
           <w:i/>
@@ -11169,20 +11442,11 @@
         <w:rPr>
           <w:i/>
         </w:rPr>
-        <w:t>.curr</w:t>
-      </w:r>
-      <w:proofErr w:type="gramEnd"/>
-      <w:r>
-        <w:rPr>
-          <w:i/>
-        </w:rPr>
-        <w:t>-results</w:t>
-      </w:r>
-      <w:proofErr w:type="spellEnd"/>
+        <w:t>.curr-results</w:t>
+      </w:r>
       <w:r>
         <w:t xml:space="preserve"> et </w:t>
       </w:r>
-      <w:proofErr w:type="spellStart"/>
       <w:r>
         <w:rPr>
           <w:i/>
@@ -11196,11 +11460,9 @@
         </w:rPr>
         <w:t>.past-results</w:t>
       </w:r>
-      <w:proofErr w:type="spellEnd"/>
       <w:r>
         <w:t xml:space="preserve">. </w:t>
       </w:r>
-      <w:proofErr w:type="spellStart"/>
       <w:r>
         <w:rPr>
           <w:i/>
@@ -11214,11 +11476,9 @@
         </w:rPr>
         <w:t>.curr-results</w:t>
       </w:r>
-      <w:proofErr w:type="spellEnd"/>
       <w:r>
         <w:t xml:space="preserve"> qui occupe la première colonne et </w:t>
       </w:r>
-      <w:proofErr w:type="gramStart"/>
       <w:r>
         <w:rPr>
           <w:i/>
@@ -11230,14 +11490,7 @@
         <w:rPr>
           <w:i/>
         </w:rPr>
-        <w:t>.past</w:t>
-      </w:r>
-      <w:proofErr w:type="gramEnd"/>
-      <w:r>
-        <w:rPr>
-          <w:i/>
-        </w:rPr>
-        <w:t>-results</w:t>
+        <w:t>.past-results</w:t>
       </w:r>
       <w:r>
         <w:t xml:space="preserve"> occupe les trois autres.</w:t>
@@ -11305,38 +11558,30 @@
       <w:r>
         <w:t xml:space="preserve">Figure </w:t>
       </w:r>
-      <w:fldSimple w:instr=" SEQ Figure \* ARABIC ">
-        <w:r>
-          <w:rPr>
-            <w:noProof/>
-          </w:rPr>
-          <w:t>33</w:t>
-        </w:r>
-      </w:fldSimple>
-      <w:r>
-        <w:t xml:space="preserve"> - CSS - </w:t>
-      </w:r>
-      <w:proofErr w:type="spellStart"/>
-      <w:r>
-        <w:t>div.curr-results</w:t>
-      </w:r>
-      <w:proofErr w:type="spellEnd"/>
-      <w:r>
-        <w:t xml:space="preserve"> &amp; </w:t>
-      </w:r>
-      <w:proofErr w:type="spellStart"/>
-      <w:r>
-        <w:t>div.past-results</w:t>
-      </w:r>
-      <w:proofErr w:type="spellEnd"/>
-      <w:r>
-        <w:t xml:space="preserve"> | </w:t>
-      </w:r>
-      <w:proofErr w:type="spellStart"/>
-      <w:r>
-        <w:t>div.options</w:t>
-      </w:r>
-      <w:proofErr w:type="spellEnd"/>
+      <w:r>
+        <w:fldChar w:fldCharType="begin"/>
+      </w:r>
+      <w:r>
+        <w:instrText xml:space="preserve"> SEQ Figure \* ARABIC </w:instrText>
+      </w:r>
+      <w:r>
+        <w:fldChar w:fldCharType="separate"/>
+      </w:r>
+      <w:r>
+        <w:rPr>
+          <w:noProof/>
+        </w:rPr>
+        <w:t>33</w:t>
+      </w:r>
+      <w:r>
+        <w:rPr>
+          <w:noProof/>
+        </w:rPr>
+        <w:fldChar w:fldCharType="end"/>
+      </w:r>
+      <w:r>
+        <w:t xml:space="preserve"> - CSS - div.curr-results &amp; div.past-results | div.options</w:t>
+      </w:r>
     </w:p>
     <w:p>
       <w:r>
@@ -11403,22 +11648,30 @@
       <w:r>
         <w:t xml:space="preserve">Figure </w:t>
       </w:r>
-      <w:fldSimple w:instr=" SEQ Figure \* ARABIC ">
-        <w:r>
-          <w:rPr>
-            <w:noProof/>
-          </w:rPr>
-          <w:t>34</w:t>
-        </w:r>
-      </w:fldSimple>
-      <w:r>
-        <w:t xml:space="preserve"> - CSS - aside / </w:t>
-      </w:r>
-      <w:proofErr w:type="spellStart"/>
-      <w:r>
-        <w:t>footer.copyright</w:t>
-      </w:r>
-      <w:proofErr w:type="spellEnd"/>
+      <w:r>
+        <w:fldChar w:fldCharType="begin"/>
+      </w:r>
+      <w:r>
+        <w:instrText xml:space="preserve"> SEQ Figure \* ARABIC </w:instrText>
+      </w:r>
+      <w:r>
+        <w:fldChar w:fldCharType="separate"/>
+      </w:r>
+      <w:r>
+        <w:rPr>
+          <w:noProof/>
+        </w:rPr>
+        <w:t>34</w:t>
+      </w:r>
+      <w:r>
+        <w:rPr>
+          <w:noProof/>
+        </w:rPr>
+        <w:fldChar w:fldCharType="end"/>
+      </w:r>
+      <w:r>
+        <w:t xml:space="preserve"> - CSS - aside / footer.copyright</w:t>
+      </w:r>
     </w:p>
     <w:p>
       <w:r>
@@ -11484,22 +11737,30 @@
       <w:r>
         <w:t xml:space="preserve">Figure </w:t>
       </w:r>
-      <w:fldSimple w:instr=" SEQ Figure \* ARABIC ">
-        <w:r>
-          <w:rPr>
-            <w:noProof/>
-          </w:rPr>
-          <w:t>35</w:t>
-        </w:r>
-      </w:fldSimple>
-      <w:r>
-        <w:t xml:space="preserve"> - CSS - interface du site version </w:t>
-      </w:r>
-      <w:proofErr w:type="spellStart"/>
-      <w:r>
-        <w:t>static</w:t>
-      </w:r>
-      <w:proofErr w:type="spellEnd"/>
+      <w:r>
+        <w:fldChar w:fldCharType="begin"/>
+      </w:r>
+      <w:r>
+        <w:instrText xml:space="preserve"> SEQ Figure \* ARABIC </w:instrText>
+      </w:r>
+      <w:r>
+        <w:fldChar w:fldCharType="separate"/>
+      </w:r>
+      <w:r>
+        <w:rPr>
+          <w:noProof/>
+        </w:rPr>
+        <w:t>35</w:t>
+      </w:r>
+      <w:r>
+        <w:rPr>
+          <w:noProof/>
+        </w:rPr>
+        <w:fldChar w:fldCharType="end"/>
+      </w:r>
+      <w:r>
+        <w:t xml:space="preserve"> - CSS - interface du site version static</w:t>
+      </w:r>
     </w:p>
     <w:p/>
     <w:p>
@@ -11597,14 +11858,27 @@
       <w:r>
         <w:t xml:space="preserve">Figure </w:t>
       </w:r>
-      <w:fldSimple w:instr=" SEQ Figure \* ARABIC ">
-        <w:r>
-          <w:rPr>
-            <w:noProof/>
-          </w:rPr>
-          <w:t>36</w:t>
-        </w:r>
-      </w:fldSimple>
+      <w:r>
+        <w:fldChar w:fldCharType="begin"/>
+      </w:r>
+      <w:r>
+        <w:instrText xml:space="preserve"> SEQ Figure \* ARABIC </w:instrText>
+      </w:r>
+      <w:r>
+        <w:fldChar w:fldCharType="separate"/>
+      </w:r>
+      <w:r>
+        <w:rPr>
+          <w:noProof/>
+        </w:rPr>
+        <w:t>36</w:t>
+      </w:r>
+      <w:r>
+        <w:rPr>
+          <w:noProof/>
+        </w:rPr>
+        <w:fldChar w:fldCharType="end"/>
+      </w:r>
       <w:r>
         <w:t xml:space="preserve"> - JS - liste des fonctions()</w:t>
       </w:r>
@@ -11613,27 +11887,12 @@
       <w:r>
         <w:t xml:space="preserve">TODO : </w:t>
       </w:r>
-      <w:proofErr w:type="spellStart"/>
-      <w:r>
-        <w:t>add</w:t>
-      </w:r>
-      <w:proofErr w:type="spellEnd"/>
-      <w:r>
-        <w:t xml:space="preserve"> </w:t>
-      </w:r>
-      <w:proofErr w:type="spellStart"/>
-      <w:r>
-        <w:t>error</w:t>
-      </w:r>
-      <w:proofErr w:type="spellEnd"/>
-      <w:r>
-        <w:t xml:space="preserve"> </w:t>
-      </w:r>
-      <w:proofErr w:type="spellStart"/>
-      <w:r>
-        <w:t>functions</w:t>
-      </w:r>
-      <w:proofErr w:type="spellEnd"/>
+      <w:r>
+        <w:t xml:space="preserve">add </w:t>
+      </w:r>
+      <w:r>
+        <w:t>error functions</w:t>
+      </w:r>
     </w:p>
     <w:p>
       <w:r>
@@ -11642,27 +11901,11 @@
       <w:r>
         <w:t xml:space="preserve">l y a quelques fonctions que j’ai remplacé avec </w:t>
       </w:r>
-      <w:proofErr w:type="spellStart"/>
-      <w:proofErr w:type="gramStart"/>
       <w:r>
         <w:rPr>
           <w:color w:val="4F81BD" w:themeColor="accent1"/>
         </w:rPr>
-        <w:t>addEventListener</w:t>
-      </w:r>
-      <w:proofErr w:type="spellEnd"/>
-      <w:r>
-        <w:rPr>
-          <w:color w:val="4F81BD" w:themeColor="accent1"/>
-        </w:rPr>
-        <w:t>(</w:t>
-      </w:r>
-      <w:proofErr w:type="gramEnd"/>
-      <w:r>
-        <w:rPr>
-          <w:color w:val="4F81BD" w:themeColor="accent1"/>
-        </w:rPr>
-        <w:t>)</w:t>
+        <w:t>addEventListener()</w:t>
       </w:r>
       <w:r>
         <w:t xml:space="preserve"> </w:t>
@@ -11756,14 +11999,27 @@
       <w:r>
         <w:t xml:space="preserve">Figure </w:t>
       </w:r>
-      <w:fldSimple w:instr=" SEQ Figure \* ARABIC ">
-        <w:r>
-          <w:rPr>
-            <w:noProof/>
-          </w:rPr>
-          <w:t>37</w:t>
-        </w:r>
-      </w:fldSimple>
+      <w:r>
+        <w:fldChar w:fldCharType="begin"/>
+      </w:r>
+      <w:r>
+        <w:instrText xml:space="preserve"> SEQ Figure \* ARABIC </w:instrText>
+      </w:r>
+      <w:r>
+        <w:fldChar w:fldCharType="separate"/>
+      </w:r>
+      <w:r>
+        <w:rPr>
+          <w:noProof/>
+        </w:rPr>
+        <w:t>37</w:t>
+      </w:r>
+      <w:r>
+        <w:rPr>
+          <w:noProof/>
+        </w:rPr>
+        <w:fldChar w:fldCharType="end"/>
+      </w:r>
       <w:r>
         <w:t xml:space="preserve"> - JS – variables constantes</w:t>
       </w:r>
@@ -11775,14 +12031,12 @@
         <w:lastRenderedPageBreak/>
         <w:t xml:space="preserve">J’ai deux autres variables constantes qui sont des tableaux, </w:t>
       </w:r>
-      <w:proofErr w:type="spellStart"/>
       <w:r>
         <w:rPr>
           <w:color w:val="4F81BD" w:themeColor="accent1"/>
         </w:rPr>
         <w:t>wordCount</w:t>
       </w:r>
-      <w:proofErr w:type="spellEnd"/>
       <w:r>
         <w:rPr>
           <w:color w:val="4F81BD" w:themeColor="accent1"/>
@@ -11790,23 +12044,7 @@
         <w:t xml:space="preserve"> = {}</w:t>
       </w:r>
       <w:r>
-        <w:t xml:space="preserve"> contient trois valeurs qui définissent combien de mot l’utilisateur doit taper et </w:t>
-      </w:r>
-      <w:proofErr w:type="spellStart"/>
-      <w:r>
-        <w:t>timerLimit</w:t>
-      </w:r>
-      <w:proofErr w:type="spellEnd"/>
-      <w:r>
-        <w:t xml:space="preserve"> = {} pour définir limite du temps pour l’utilisateur s’il choisit le mode « </w:t>
-      </w:r>
-      <w:proofErr w:type="spellStart"/>
-      <w:r>
-        <w:t>Timer</w:t>
-      </w:r>
-      <w:proofErr w:type="spellEnd"/>
-      <w:r>
-        <w:t> ».</w:t>
+        <w:t xml:space="preserve"> contient trois valeurs qui définissent combien de mot l’utilisateur doit taper et timerLimit = {} pour définir limite du temps pour l’utilisateur s’il choisit le mode « Timer ».</w:t>
       </w:r>
     </w:p>
     <w:p>
@@ -11868,14 +12106,27 @@
       <w:r>
         <w:t xml:space="preserve">Figure </w:t>
       </w:r>
-      <w:fldSimple w:instr=" SEQ Figure \* ARABIC ">
-        <w:r>
-          <w:rPr>
-            <w:noProof/>
-          </w:rPr>
-          <w:t>38</w:t>
-        </w:r>
-      </w:fldSimple>
+      <w:r>
+        <w:fldChar w:fldCharType="begin"/>
+      </w:r>
+      <w:r>
+        <w:instrText xml:space="preserve"> SEQ Figure \* ARABIC </w:instrText>
+      </w:r>
+      <w:r>
+        <w:fldChar w:fldCharType="separate"/>
+      </w:r>
+      <w:r>
+        <w:rPr>
+          <w:noProof/>
+        </w:rPr>
+        <w:t>38</w:t>
+      </w:r>
+      <w:r>
+        <w:rPr>
+          <w:noProof/>
+        </w:rPr>
+        <w:fldChar w:fldCharType="end"/>
+      </w:r>
       <w:r>
         <w:t xml:space="preserve"> - JS - variables constants: les modes de test</w:t>
       </w:r>
@@ -11913,77 +12164,44 @@
       <w:r>
         <w:t xml:space="preserve">les variables </w:t>
       </w:r>
-      <w:proofErr w:type="spellStart"/>
       <w:r>
         <w:rPr>
           <w:color w:val="4F81BD" w:themeColor="accent1"/>
         </w:rPr>
-        <w:t>selectedWordCount</w:t>
-      </w:r>
-      <w:proofErr w:type="spellEnd"/>
+        <w:t xml:space="preserve">selectedWordCount </w:t>
+      </w:r>
+      <w:r>
+        <w:t xml:space="preserve">et </w:t>
+      </w:r>
       <w:r>
         <w:rPr>
           <w:color w:val="4F81BD" w:themeColor="accent1"/>
         </w:rPr>
-        <w:t xml:space="preserve"> </w:t>
-      </w:r>
-      <w:r>
-        <w:t xml:space="preserve">et </w:t>
-      </w:r>
-      <w:proofErr w:type="spellStart"/>
+        <w:t xml:space="preserve">selectedTime </w:t>
+      </w:r>
+      <w:r>
+        <w:t xml:space="preserve">prennent chaque un une des valeurs qui a été défini dans le tableaux précédent, elles seront utilisées plus tard pour définir nombre de mot et limite du temps par défaut pendant le test. La variable </w:t>
+      </w:r>
       <w:r>
         <w:rPr>
           <w:color w:val="4F81BD" w:themeColor="accent1"/>
         </w:rPr>
-        <w:t>selectedTime</w:t>
-      </w:r>
-      <w:proofErr w:type="spellEnd"/>
+        <w:t xml:space="preserve">remainingTime </w:t>
+      </w:r>
+      <w:r>
+        <w:t xml:space="preserve">est égale à </w:t>
+      </w:r>
       <w:r>
         <w:rPr>
           <w:color w:val="4F81BD" w:themeColor="accent1"/>
         </w:rPr>
-        <w:t xml:space="preserve"> </w:t>
-      </w:r>
-      <w:r>
-        <w:t xml:space="preserve">prennent chaque un une des valeurs qui a été défini dans le tableaux précédent, elles seront utilisées plus tard pour définir nombre de mot et limite du temps par défaut pendant le test. La variable </w:t>
-      </w:r>
-      <w:proofErr w:type="spellStart"/>
-      <w:r>
-        <w:rPr>
-          <w:color w:val="4F81BD" w:themeColor="accent1"/>
-        </w:rPr>
-        <w:t>remainingTime</w:t>
-      </w:r>
-      <w:proofErr w:type="spellEnd"/>
-      <w:r>
-        <w:rPr>
-          <w:color w:val="4F81BD" w:themeColor="accent1"/>
-        </w:rPr>
-        <w:t xml:space="preserve"> </w:t>
-      </w:r>
-      <w:r>
-        <w:t xml:space="preserve">est égale à </w:t>
-      </w:r>
-      <w:proofErr w:type="spellStart"/>
-      <w:r>
-        <w:rPr>
-          <w:color w:val="4F81BD" w:themeColor="accent1"/>
-        </w:rPr>
-        <w:t>selectedTime</w:t>
-      </w:r>
-      <w:proofErr w:type="spellEnd"/>
-      <w:r>
-        <w:rPr>
-          <w:color w:val="4F81BD" w:themeColor="accent1"/>
-        </w:rPr>
-        <w:t xml:space="preserve"> </w:t>
+        <w:t xml:space="preserve">selectedTime </w:t>
       </w:r>
       <w:r>
         <w:t>pour définir combien du temps reste pour taper les mots dans le mode compte à rebours.</w:t>
       </w:r>
     </w:p>
     <w:p>
-      <w:bookmarkStart w:id="82" w:name="_GoBack"/>
       <w:r>
         <w:rPr>
           <w:noProof/>
@@ -12030,7 +12248,6 @@
           </wp:inline>
         </w:drawing>
       </w:r>
-      <w:bookmarkEnd w:id="82"/>
     </w:p>
     <w:p/>
     <w:p>
@@ -12042,38 +12259,14 @@
       <w:r>
         <w:t xml:space="preserve">Ensuite je crée ma première fonctionne qui est </w:t>
       </w:r>
-      <w:proofErr w:type="spellStart"/>
-      <w:proofErr w:type="gramStart"/>
       <w:r>
         <w:rPr>
           <w:color w:val="4F81BD" w:themeColor="accent1"/>
         </w:rPr>
-        <w:t>getRandomWords</w:t>
-      </w:r>
-      <w:proofErr w:type="spellEnd"/>
-      <w:r>
-        <w:rPr>
-          <w:color w:val="4F81BD" w:themeColor="accent1"/>
-        </w:rPr>
-        <w:t>(</w:t>
-      </w:r>
-      <w:proofErr w:type="gramEnd"/>
-      <w:r>
-        <w:rPr>
-          <w:color w:val="4F81BD" w:themeColor="accent1"/>
-        </w:rPr>
-        <w:t>)</w:t>
-      </w:r>
-      <w:r>
-        <w:t xml:space="preserve">, dans cette fonctionne j’ai initialisé la variable sentence qui est un objet </w:t>
-      </w:r>
-      <w:proofErr w:type="spellStart"/>
-      <w:r>
-        <w:t>Array</w:t>
-      </w:r>
-      <w:proofErr w:type="spellEnd"/>
-      <w:r>
-        <w:t xml:space="preserve"> (tableau). </w:t>
+        <w:t>getRandomWords()</w:t>
+      </w:r>
+      <w:r>
+        <w:t xml:space="preserve">, dans cette fonctionne j’ai initialisé la variable sentence qui est un objet Array (tableau). </w:t>
       </w:r>
     </w:p>
     <w:p/>
@@ -12146,33 +12339,33 @@
       <w:pPr>
         <w:pStyle w:val="Titre1"/>
       </w:pPr>
-      <w:bookmarkStart w:id="83" w:name="_Toc104992115"/>
+      <w:bookmarkStart w:id="82" w:name="_Toc104992115"/>
       <w:r>
         <w:lastRenderedPageBreak/>
         <w:t>Tests</w:t>
       </w:r>
       <w:bookmarkEnd w:id="75"/>
       <w:bookmarkEnd w:id="76"/>
+      <w:bookmarkEnd w:id="82"/>
+    </w:p>
+    <w:p>
+      <w:pPr>
+        <w:pStyle w:val="Titre2"/>
+      </w:pPr>
+      <w:bookmarkStart w:id="83" w:name="_Toc532179968"/>
+      <w:bookmarkStart w:id="84" w:name="_Toc165969652"/>
+      <w:bookmarkStart w:id="85" w:name="_Ref308525868"/>
+      <w:bookmarkStart w:id="86" w:name="_Toc104992116"/>
+      <w:r>
+        <w:t>Dossier des tests</w:t>
+      </w:r>
       <w:bookmarkEnd w:id="83"/>
-    </w:p>
-    <w:p>
-      <w:pPr>
-        <w:pStyle w:val="Titre2"/>
-      </w:pPr>
-      <w:bookmarkStart w:id="84" w:name="_Toc532179968"/>
-      <w:bookmarkStart w:id="85" w:name="_Toc165969652"/>
-      <w:bookmarkStart w:id="86" w:name="_Ref308525868"/>
-      <w:bookmarkStart w:id="87" w:name="_Toc104992116"/>
-      <w:r>
-        <w:t>Dossier des tests</w:t>
-      </w:r>
       <w:bookmarkEnd w:id="84"/>
       <w:bookmarkEnd w:id="85"/>
       <w:bookmarkEnd w:id="86"/>
-      <w:bookmarkEnd w:id="87"/>
-    </w:p>
-    <w:p>
-      <w:bookmarkStart w:id="88" w:name="_Toc165969653"/>
+    </w:p>
+    <w:p>
+      <w:bookmarkStart w:id="87" w:name="_Toc165969653"/>
     </w:p>
     <w:tbl>
       <w:tblPr>
@@ -13042,90 +13235,90 @@
       <w:pPr>
         <w:pStyle w:val="Titre1"/>
       </w:pPr>
-      <w:bookmarkStart w:id="89" w:name="_Toc104992117"/>
+      <w:bookmarkStart w:id="88" w:name="_Toc104992117"/>
       <w:r>
         <w:lastRenderedPageBreak/>
         <w:t>Conclusion</w:t>
       </w:r>
+      <w:bookmarkEnd w:id="87"/>
       <w:bookmarkEnd w:id="88"/>
+    </w:p>
+    <w:p>
+      <w:pPr>
+        <w:pStyle w:val="Titre2"/>
+      </w:pPr>
+      <w:bookmarkStart w:id="89" w:name="_Toc165969654"/>
+      <w:bookmarkStart w:id="90" w:name="_Toc104992118"/>
+      <w:r>
+        <w:t xml:space="preserve">Bilan des </w:t>
+      </w:r>
       <w:bookmarkEnd w:id="89"/>
+      <w:r>
+        <w:t>fonctionnalités demandées</w:t>
+      </w:r>
+      <w:bookmarkEnd w:id="90"/>
     </w:p>
     <w:p>
       <w:pPr>
         <w:pStyle w:val="Titre2"/>
       </w:pPr>
-      <w:bookmarkStart w:id="90" w:name="_Toc165969654"/>
-      <w:bookmarkStart w:id="91" w:name="_Toc104992118"/>
-      <w:r>
-        <w:t xml:space="preserve">Bilan des </w:t>
-      </w:r>
-      <w:bookmarkEnd w:id="90"/>
-      <w:r>
-        <w:t>fonctionnalités demandées</w:t>
+      <w:bookmarkStart w:id="91" w:name="_Toc165969655"/>
+      <w:bookmarkStart w:id="92" w:name="_Toc104992119"/>
+      <w:r>
+        <w:t>Bilan de la planification</w:t>
       </w:r>
       <w:bookmarkEnd w:id="91"/>
+      <w:bookmarkEnd w:id="92"/>
     </w:p>
     <w:p>
       <w:pPr>
         <w:pStyle w:val="Titre2"/>
       </w:pPr>
-      <w:bookmarkStart w:id="92" w:name="_Toc165969655"/>
-      <w:bookmarkStart w:id="93" w:name="_Toc104992119"/>
-      <w:r>
-        <w:t>Bilan de la planification</w:t>
-      </w:r>
-      <w:bookmarkEnd w:id="92"/>
+      <w:bookmarkStart w:id="93" w:name="_Toc165969656"/>
+      <w:bookmarkStart w:id="94" w:name="_Toc104992120"/>
+      <w:r>
+        <w:t>Bilan personnel</w:t>
+      </w:r>
       <w:bookmarkEnd w:id="93"/>
-    </w:p>
-    <w:p>
-      <w:pPr>
-        <w:pStyle w:val="Titre2"/>
-      </w:pPr>
-      <w:bookmarkStart w:id="94" w:name="_Toc165969656"/>
-      <w:bookmarkStart w:id="95" w:name="_Toc104992120"/>
-      <w:r>
-        <w:t>Bilan personnel</w:t>
-      </w:r>
       <w:bookmarkEnd w:id="94"/>
+    </w:p>
+    <w:p>
+      <w:pPr>
+        <w:pStyle w:val="Titre1"/>
+      </w:pPr>
+      <w:bookmarkStart w:id="95" w:name="_Toc532179971"/>
+      <w:bookmarkStart w:id="96" w:name="_Toc165969657"/>
+      <w:bookmarkStart w:id="97" w:name="_Toc104992121"/>
+      <w:r>
+        <w:t>Divers</w:t>
+      </w:r>
       <w:bookmarkEnd w:id="95"/>
-    </w:p>
-    <w:p>
-      <w:pPr>
-        <w:pStyle w:val="Titre1"/>
-      </w:pPr>
-      <w:bookmarkStart w:id="96" w:name="_Toc532179971"/>
-      <w:bookmarkStart w:id="97" w:name="_Toc165969657"/>
-      <w:bookmarkStart w:id="98" w:name="_Toc104992121"/>
-      <w:r>
-        <w:t>Divers</w:t>
-      </w:r>
       <w:bookmarkEnd w:id="96"/>
       <w:bookmarkEnd w:id="97"/>
+    </w:p>
+    <w:p>
+      <w:pPr>
+        <w:pStyle w:val="Titre2"/>
+      </w:pPr>
+      <w:bookmarkStart w:id="98" w:name="_Toc532179972"/>
+      <w:bookmarkStart w:id="99" w:name="_Toc165969658"/>
+      <w:bookmarkStart w:id="100" w:name="_Toc104992122"/>
+      <w:r>
+        <w:t>Journal de travail</w:t>
+      </w:r>
       <w:bookmarkEnd w:id="98"/>
-    </w:p>
-    <w:p>
-      <w:pPr>
-        <w:pStyle w:val="Titre2"/>
-      </w:pPr>
-      <w:bookmarkStart w:id="99" w:name="_Toc532179972"/>
-      <w:bookmarkStart w:id="100" w:name="_Toc165969658"/>
-      <w:bookmarkStart w:id="101" w:name="_Toc104992122"/>
-      <w:r>
-        <w:t>Journal de travail</w:t>
-      </w:r>
       <w:bookmarkEnd w:id="99"/>
       <w:bookmarkEnd w:id="100"/>
+    </w:p>
+    <w:p>
+      <w:pPr>
+        <w:pStyle w:val="Titre2"/>
+      </w:pPr>
+      <w:bookmarkStart w:id="101" w:name="_Toc104992123"/>
+      <w:r>
+        <w:t>Table des illustrations</w:t>
+      </w:r>
       <w:bookmarkEnd w:id="101"/>
-    </w:p>
-    <w:p>
-      <w:pPr>
-        <w:pStyle w:val="Titre2"/>
-      </w:pPr>
-      <w:bookmarkStart w:id="102" w:name="_Toc104992123"/>
-      <w:r>
-        <w:t>Table des illustrations</w:t>
-      </w:r>
-      <w:bookmarkEnd w:id="102"/>
     </w:p>
     <w:p>
       <w:pPr>
@@ -15249,11 +15442,11 @@
       <w:pPr>
         <w:pStyle w:val="Titre2"/>
       </w:pPr>
-      <w:bookmarkStart w:id="103" w:name="_Toc104992124"/>
+      <w:bookmarkStart w:id="102" w:name="_Toc104992124"/>
       <w:r>
         <w:t>Glossaire</w:t>
       </w:r>
-      <w:bookmarkEnd w:id="103"/>
+      <w:bookmarkEnd w:id="102"/>
     </w:p>
     <w:tbl>
       <w:tblPr>
@@ -15370,15 +15563,7 @@
               <w:jc w:val="both"/>
             </w:pPr>
             <w:r>
-              <w:t xml:space="preserve">« A fraction » ou bien une fraction est une unité de mesure utilisé dans CSS et surtout pour les </w:t>
-            </w:r>
-            <w:proofErr w:type="spellStart"/>
-            <w:r>
-              <w:t>Grids</w:t>
-            </w:r>
-            <w:proofErr w:type="spellEnd"/>
-            <w:r>
-              <w:t>.</w:t>
+              <w:t>« A fraction » ou bien une fraction est une unité de mesure utilisé dans CSS et surtout pour les Grids.</w:t>
             </w:r>
           </w:p>
         </w:tc>
@@ -15463,19 +15648,9 @@
             <w:r>
               <w:t>« </w:t>
             </w:r>
-            <w:proofErr w:type="spellStart"/>
             <w:r>
-              <w:t>Cascading</w:t>
+              <w:t>Cascading Style Sheets</w:t>
             </w:r>
-            <w:proofErr w:type="spellEnd"/>
-            <w:r>
-              <w:t xml:space="preserve"> Style </w:t>
-            </w:r>
-            <w:proofErr w:type="spellStart"/>
-            <w:r>
-              <w:t>Sheets</w:t>
-            </w:r>
-            <w:proofErr w:type="spellEnd"/>
             <w:r>
               <w:t> », un des langages principaux du WEB permettant de mettre en formes les éléments HTML</w:t>
             </w:r>
@@ -15555,14 +15730,12 @@
               <w:spacing w:after="0"/>
               <w:jc w:val="center"/>
             </w:pPr>
-            <w:proofErr w:type="spellStart"/>
             <w:r>
               <w:t>g</w:t>
             </w:r>
             <w:r>
               <w:t>rid</w:t>
             </w:r>
-            <w:proofErr w:type="spellEnd"/>
           </w:p>
         </w:tc>
         <w:tc>
@@ -16164,23 +16337,23 @@
           <w:numId w:val="4"/>
         </w:numPr>
       </w:pPr>
-      <w:bookmarkStart w:id="104" w:name="_Toc104992125"/>
+      <w:bookmarkStart w:id="103" w:name="_Toc104992125"/>
       <w:r>
         <w:t>Bibliographie</w:t>
       </w:r>
-      <w:bookmarkEnd w:id="104"/>
+      <w:bookmarkEnd w:id="103"/>
     </w:p>
     <w:p/>
     <w:p>
       <w:pPr>
         <w:pStyle w:val="Titre2"/>
       </w:pPr>
-      <w:bookmarkStart w:id="105" w:name="_Toc104992126"/>
+      <w:bookmarkStart w:id="104" w:name="_Toc104992126"/>
       <w:r>
         <w:lastRenderedPageBreak/>
         <w:t>Webographie</w:t>
       </w:r>
-      <w:bookmarkEnd w:id="105"/>
+      <w:bookmarkEnd w:id="104"/>
     </w:p>
     <w:p>
       <w:pPr>
@@ -16203,12 +16376,12 @@
         <w:pStyle w:val="Titre1"/>
         <w:ind w:left="567"/>
       </w:pPr>
-      <w:bookmarkStart w:id="106" w:name="_Toc104992127"/>
+      <w:bookmarkStart w:id="105" w:name="_Toc104992127"/>
       <w:r>
         <w:lastRenderedPageBreak/>
         <w:t>Annexes</w:t>
       </w:r>
-      <w:bookmarkEnd w:id="106"/>
+      <w:bookmarkEnd w:id="105"/>
     </w:p>
     <w:sectPr>
       <w:headerReference w:type="default" r:id="rId62"/>
@@ -16224,7 +16397,7 @@
 </file>
 
 <file path=word/endnotes.xml><?xml version="1.0" encoding="utf-8"?>
-<w:endnotes xmlns:wpc="http://schemas.microsoft.com/office/word/2010/wordprocessingCanvas" xmlns:cx="http://schemas.microsoft.com/office/drawing/2014/chartex" xmlns:cx1="http://schemas.microsoft.com/office/drawing/2015/9/8/chartex" xmlns:mc="http://schemas.openxmlformats.org/markup-compatibility/2006" xmlns:o="urn:schemas-microsoft-com:office:office" xmlns:r="http://schemas.openxmlformats.org/officeDocument/2006/relationships" xmlns:m="http://schemas.openxmlformats.org/officeDocument/2006/math" xmlns:v="urn:schemas-microsoft-com:vml" xmlns:wp14="http://schemas.microsoft.com/office/word/2010/wordprocessingDrawing" xmlns:wp="http://schemas.openxmlformats.org/drawingml/2006/wordprocessingDrawing" xmlns:w10="urn:schemas-microsoft-com:office:word" xmlns:w="http://schemas.openxmlformats.org/wordprocessingml/2006/main" xmlns:w14="http://schemas.microsoft.com/office/word/2010/wordml" xmlns:w15="http://schemas.microsoft.com/office/word/2012/wordml" xmlns:w16se="http://schemas.microsoft.com/office/word/2015/wordml/symex" xmlns:wpg="http://schemas.microsoft.com/office/word/2010/wordprocessingGroup" xmlns:wpi="http://schemas.microsoft.com/office/word/2010/wordprocessingInk" xmlns:wne="http://schemas.microsoft.com/office/word/2006/wordml" xmlns:wps="http://schemas.microsoft.com/office/word/2010/wordprocessingShape" mc:Ignorable="w14 w15 w16se wp14">
+<w:endnotes xmlns:wpc="http://schemas.microsoft.com/office/word/2010/wordprocessingCanvas" xmlns:cx="http://schemas.microsoft.com/office/drawing/2014/chartex" xmlns:cx1="http://schemas.microsoft.com/office/drawing/2015/9/8/chartex" xmlns:cx2="http://schemas.microsoft.com/office/drawing/2015/10/21/chartex" xmlns:cx3="http://schemas.microsoft.com/office/drawing/2016/5/9/chartex" xmlns:cx4="http://schemas.microsoft.com/office/drawing/2016/5/10/chartex" xmlns:cx5="http://schemas.microsoft.com/office/drawing/2016/5/11/chartex" xmlns:cx6="http://schemas.microsoft.com/office/drawing/2016/5/12/chartex" xmlns:cx7="http://schemas.microsoft.com/office/drawing/2016/5/13/chartex" xmlns:cx8="http://schemas.microsoft.com/office/drawing/2016/5/14/chartex" xmlns:mc="http://schemas.openxmlformats.org/markup-compatibility/2006" xmlns:aink="http://schemas.microsoft.com/office/drawing/2016/ink" xmlns:am3d="http://schemas.microsoft.com/office/drawing/2017/model3d" xmlns:o="urn:schemas-microsoft-com:office:office" xmlns:oel="http://schemas.microsoft.com/office/2019/extlst" xmlns:r="http://schemas.openxmlformats.org/officeDocument/2006/relationships" xmlns:m="http://schemas.openxmlformats.org/officeDocument/2006/math" xmlns:v="urn:schemas-microsoft-com:vml" xmlns:wp14="http://schemas.microsoft.com/office/word/2010/wordprocessingDrawing" xmlns:wp="http://schemas.openxmlformats.org/drawingml/2006/wordprocessingDrawing" xmlns:w10="urn:schemas-microsoft-com:office:word" xmlns:w="http://schemas.openxmlformats.org/wordprocessingml/2006/main" xmlns:w14="http://schemas.microsoft.com/office/word/2010/wordml" xmlns:w15="http://schemas.microsoft.com/office/word/2012/wordml" xmlns:w16cex="http://schemas.microsoft.com/office/word/2018/wordml/cex" xmlns:w16cid="http://schemas.microsoft.com/office/word/2016/wordml/cid" xmlns:w16="http://schemas.microsoft.com/office/word/2018/wordml" xmlns:w16sdtdh="http://schemas.microsoft.com/office/word/2020/wordml/sdtdatahash" xmlns:w16se="http://schemas.microsoft.com/office/word/2015/wordml/symex" xmlns:wpg="http://schemas.microsoft.com/office/word/2010/wordprocessingGroup" xmlns:wpi="http://schemas.microsoft.com/office/word/2010/wordprocessingInk" xmlns:wne="http://schemas.microsoft.com/office/word/2006/wordml" xmlns:wps="http://schemas.microsoft.com/office/word/2010/wordprocessingShape" mc:Ignorable="w14 w15 w16se w16cid w16 w16cex w16sdtdh wp14">
   <w:endnote w:type="separator" w:id="-1">
     <w:p>
       <w:r>
@@ -16243,7 +16416,7 @@
 </file>
 
 <file path=word/footer1.xml><?xml version="1.0" encoding="utf-8"?>
-<w:ftr xmlns:wpc="http://schemas.microsoft.com/office/word/2010/wordprocessingCanvas" xmlns:cx="http://schemas.microsoft.com/office/drawing/2014/chartex" xmlns:cx1="http://schemas.microsoft.com/office/drawing/2015/9/8/chartex" xmlns:mc="http://schemas.openxmlformats.org/markup-compatibility/2006" xmlns:o="urn:schemas-microsoft-com:office:office" xmlns:r="http://schemas.openxmlformats.org/officeDocument/2006/relationships" xmlns:m="http://schemas.openxmlformats.org/officeDocument/2006/math" xmlns:v="urn:schemas-microsoft-com:vml" xmlns:wp14="http://schemas.microsoft.com/office/word/2010/wordprocessingDrawing" xmlns:wp="http://schemas.openxmlformats.org/drawingml/2006/wordprocessingDrawing" xmlns:w10="urn:schemas-microsoft-com:office:word" xmlns:w="http://schemas.openxmlformats.org/wordprocessingml/2006/main" xmlns:w14="http://schemas.microsoft.com/office/word/2010/wordml" xmlns:w15="http://schemas.microsoft.com/office/word/2012/wordml" xmlns:w16se="http://schemas.microsoft.com/office/word/2015/wordml/symex" xmlns:wpg="http://schemas.microsoft.com/office/word/2010/wordprocessingGroup" xmlns:wpi="http://schemas.microsoft.com/office/word/2010/wordprocessingInk" xmlns:wne="http://schemas.microsoft.com/office/word/2006/wordml" xmlns:wps="http://schemas.microsoft.com/office/word/2010/wordprocessingShape" mc:Ignorable="w14 w15 w16se wp14">
+<w:ftr xmlns:wpc="http://schemas.microsoft.com/office/word/2010/wordprocessingCanvas" xmlns:cx="http://schemas.microsoft.com/office/drawing/2014/chartex" xmlns:cx1="http://schemas.microsoft.com/office/drawing/2015/9/8/chartex" xmlns:cx2="http://schemas.microsoft.com/office/drawing/2015/10/21/chartex" xmlns:cx3="http://schemas.microsoft.com/office/drawing/2016/5/9/chartex" xmlns:cx4="http://schemas.microsoft.com/office/drawing/2016/5/10/chartex" xmlns:cx5="http://schemas.microsoft.com/office/drawing/2016/5/11/chartex" xmlns:cx6="http://schemas.microsoft.com/office/drawing/2016/5/12/chartex" xmlns:cx7="http://schemas.microsoft.com/office/drawing/2016/5/13/chartex" xmlns:cx8="http://schemas.microsoft.com/office/drawing/2016/5/14/chartex" xmlns:mc="http://schemas.openxmlformats.org/markup-compatibility/2006" xmlns:aink="http://schemas.microsoft.com/office/drawing/2016/ink" xmlns:am3d="http://schemas.microsoft.com/office/drawing/2017/model3d" xmlns:o="urn:schemas-microsoft-com:office:office" xmlns:oel="http://schemas.microsoft.com/office/2019/extlst" xmlns:r="http://schemas.openxmlformats.org/officeDocument/2006/relationships" xmlns:m="http://schemas.openxmlformats.org/officeDocument/2006/math" xmlns:v="urn:schemas-microsoft-com:vml" xmlns:wp14="http://schemas.microsoft.com/office/word/2010/wordprocessingDrawing" xmlns:wp="http://schemas.openxmlformats.org/drawingml/2006/wordprocessingDrawing" xmlns:w10="urn:schemas-microsoft-com:office:word" xmlns:w="http://schemas.openxmlformats.org/wordprocessingml/2006/main" xmlns:w14="http://schemas.microsoft.com/office/word/2010/wordml" xmlns:w15="http://schemas.microsoft.com/office/word/2012/wordml" xmlns:w16cex="http://schemas.microsoft.com/office/word/2018/wordml/cex" xmlns:w16cid="http://schemas.microsoft.com/office/word/2016/wordml/cid" xmlns:w16="http://schemas.microsoft.com/office/word/2018/wordml" xmlns:w16sdtdh="http://schemas.microsoft.com/office/word/2020/wordml/sdtdatahash" xmlns:w16se="http://schemas.microsoft.com/office/word/2015/wordml/symex" xmlns:wpg="http://schemas.microsoft.com/office/word/2010/wordprocessingGroup" xmlns:wpi="http://schemas.microsoft.com/office/word/2010/wordprocessingInk" xmlns:wne="http://schemas.microsoft.com/office/word/2006/wordml" xmlns:wps="http://schemas.microsoft.com/office/word/2010/wordprocessingShape" mc:Ignorable="w14 w15 w16se w16cid w16 w16cex w16sdtdh wp14">
   <w:tbl>
     <w:tblPr>
       <w:tblStyle w:val="Grilledutableau"/>
@@ -16288,16 +16461,31 @@
             </w:rPr>
             <w:t> :</w:t>
           </w:r>
-          <w:fldSimple w:instr=" AUTHOR   \* MERGEFORMAT ">
-            <w:r>
-              <w:rPr>
-                <w:rFonts w:cs="Arial"/>
-                <w:noProof/>
-                <w:szCs w:val="16"/>
-              </w:rPr>
-              <w:t>Noormohammad Alizadeh</w:t>
-            </w:r>
-          </w:fldSimple>
+          <w:r>
+            <w:fldChar w:fldCharType="begin"/>
+          </w:r>
+          <w:r>
+            <w:instrText xml:space="preserve"> AUTHOR   \* MERGEFORMAT </w:instrText>
+          </w:r>
+          <w:r>
+            <w:fldChar w:fldCharType="separate"/>
+          </w:r>
+          <w:r>
+            <w:rPr>
+              <w:rFonts w:cs="Arial"/>
+              <w:noProof/>
+              <w:szCs w:val="16"/>
+            </w:rPr>
+            <w:t>Noormohammad Alizadeh</w:t>
+          </w:r>
+          <w:r>
+            <w:rPr>
+              <w:rFonts w:cs="Arial"/>
+              <w:noProof/>
+              <w:szCs w:val="16"/>
+            </w:rPr>
+            <w:fldChar w:fldCharType="end"/>
+          </w:r>
         </w:p>
       </w:tc>
       <w:tc>
@@ -16404,14 +16592,27 @@
             </w:rPr>
             <w:t xml:space="preserve">Modifié par : </w:t>
           </w:r>
-          <w:fldSimple w:instr=" LASTSAVEDBY   \* MERGEFORMAT ">
-            <w:r>
-              <w:rPr>
-                <w:noProof/>
-              </w:rPr>
-              <w:t>Noor Mohammad Alizadeh</w:t>
-            </w:r>
-          </w:fldSimple>
+          <w:r>
+            <w:fldChar w:fldCharType="begin"/>
+          </w:r>
+          <w:r>
+            <w:instrText xml:space="preserve"> LASTSAVEDBY   \* MERGEFORMAT </w:instrText>
+          </w:r>
+          <w:r>
+            <w:fldChar w:fldCharType="separate"/>
+          </w:r>
+          <w:r>
+            <w:rPr>
+              <w:noProof/>
+            </w:rPr>
+            <w:t>Noor Mohammad Alizadeh</w:t>
+          </w:r>
+          <w:r>
+            <w:rPr>
+              <w:noProof/>
+            </w:rPr>
+            <w:fldChar w:fldCharType="end"/>
+          </w:r>
         </w:p>
       </w:tc>
       <w:tc>
@@ -16577,7 +16778,7 @@
               <w:noProof/>
               <w:szCs w:val="16"/>
             </w:rPr>
-            <w:t>25.05.2022 17:48</w:t>
+            <w:t>01.06.2022 17:40</w:t>
           </w:r>
           <w:r>
             <w:rPr>
@@ -16614,16 +16815,31 @@
             </w:rPr>
             <w:t xml:space="preserve">Version : </w:t>
           </w:r>
-          <w:fldSimple w:instr=" REVNUM   \* MERGEFORMAT ">
-            <w:r>
-              <w:rPr>
-                <w:rFonts w:cs="Arial"/>
-                <w:noProof/>
-                <w:szCs w:val="16"/>
-              </w:rPr>
-              <w:t>77</w:t>
-            </w:r>
-          </w:fldSimple>
+          <w:r>
+            <w:fldChar w:fldCharType="begin"/>
+          </w:r>
+          <w:r>
+            <w:instrText xml:space="preserve"> REVNUM   \* MERGEFORMAT </w:instrText>
+          </w:r>
+          <w:r>
+            <w:fldChar w:fldCharType="separate"/>
+          </w:r>
+          <w:r>
+            <w:rPr>
+              <w:rFonts w:cs="Arial"/>
+              <w:noProof/>
+              <w:szCs w:val="16"/>
+            </w:rPr>
+            <w:t>86</w:t>
+          </w:r>
+          <w:r>
+            <w:rPr>
+              <w:rFonts w:cs="Arial"/>
+              <w:noProof/>
+              <w:szCs w:val="16"/>
+            </w:rPr>
+            <w:fldChar w:fldCharType="end"/>
+          </w:r>
           <w:r>
             <w:rPr>
               <w:rFonts w:cs="Arial"/>
@@ -16658,7 +16874,7 @@
               <w:noProof/>
               <w:szCs w:val="16"/>
             </w:rPr>
-            <w:t>01.06.2022 10:18</w:t>
+            <w:t>01.06.2022 16:31</w:t>
           </w:r>
           <w:r>
             <w:rPr>
@@ -16684,22 +16900,35 @@
               <w:szCs w:val="16"/>
             </w:rPr>
           </w:pPr>
-          <w:fldSimple w:instr=" FILENAME  \* FirstCap  \* MERGEFORMAT ">
-            <w:r>
-              <w:rPr>
-                <w:rFonts w:cs="Arial"/>
-                <w:noProof/>
-                <w:szCs w:val="16"/>
-              </w:rPr>
-              <w:t>Nooalizadeh-rapport</w:t>
-            </w:r>
-            <w:r>
-              <w:rPr>
-                <w:noProof/>
-              </w:rPr>
-              <w:t>.docx</w:t>
-            </w:r>
-          </w:fldSimple>
+          <w:r>
+            <w:fldChar w:fldCharType="begin"/>
+          </w:r>
+          <w:r>
+            <w:instrText xml:space="preserve"> FILENAME  \* FirstCap  \* MERGEFORMAT </w:instrText>
+          </w:r>
+          <w:r>
+            <w:fldChar w:fldCharType="separate"/>
+          </w:r>
+          <w:r>
+            <w:rPr>
+              <w:rFonts w:cs="Arial"/>
+              <w:noProof/>
+              <w:szCs w:val="16"/>
+            </w:rPr>
+            <w:t>Nooalizadeh-rapport</w:t>
+          </w:r>
+          <w:r>
+            <w:rPr>
+              <w:noProof/>
+            </w:rPr>
+            <w:t>.docx</w:t>
+          </w:r>
+          <w:r>
+            <w:rPr>
+              <w:noProof/>
+            </w:rPr>
+            <w:fldChar w:fldCharType="end"/>
+          </w:r>
         </w:p>
       </w:tc>
     </w:tr>
@@ -16717,7 +16946,7 @@
 </file>
 
 <file path=word/footnotes.xml><?xml version="1.0" encoding="utf-8"?>
-<w:footnotes xmlns:wpc="http://schemas.microsoft.com/office/word/2010/wordprocessingCanvas" xmlns:cx="http://schemas.microsoft.com/office/drawing/2014/chartex" xmlns:cx1="http://schemas.microsoft.com/office/drawing/2015/9/8/chartex" xmlns:mc="http://schemas.openxmlformats.org/markup-compatibility/2006" xmlns:o="urn:schemas-microsoft-com:office:office" xmlns:r="http://schemas.openxmlformats.org/officeDocument/2006/relationships" xmlns:m="http://schemas.openxmlformats.org/officeDocument/2006/math" xmlns:v="urn:schemas-microsoft-com:vml" xmlns:wp14="http://schemas.microsoft.com/office/word/2010/wordprocessingDrawing" xmlns:wp="http://schemas.openxmlformats.org/drawingml/2006/wordprocessingDrawing" xmlns:w10="urn:schemas-microsoft-com:office:word" xmlns:w="http://schemas.openxmlformats.org/wordprocessingml/2006/main" xmlns:w14="http://schemas.microsoft.com/office/word/2010/wordml" xmlns:w15="http://schemas.microsoft.com/office/word/2012/wordml" xmlns:w16se="http://schemas.microsoft.com/office/word/2015/wordml/symex" xmlns:wpg="http://schemas.microsoft.com/office/word/2010/wordprocessingGroup" xmlns:wpi="http://schemas.microsoft.com/office/word/2010/wordprocessingInk" xmlns:wne="http://schemas.microsoft.com/office/word/2006/wordml" xmlns:wps="http://schemas.microsoft.com/office/word/2010/wordprocessingShape" mc:Ignorable="w14 w15 w16se wp14">
+<w:footnotes xmlns:wpc="http://schemas.microsoft.com/office/word/2010/wordprocessingCanvas" xmlns:cx="http://schemas.microsoft.com/office/drawing/2014/chartex" xmlns:cx1="http://schemas.microsoft.com/office/drawing/2015/9/8/chartex" xmlns:cx2="http://schemas.microsoft.com/office/drawing/2015/10/21/chartex" xmlns:cx3="http://schemas.microsoft.com/office/drawing/2016/5/9/chartex" xmlns:cx4="http://schemas.microsoft.com/office/drawing/2016/5/10/chartex" xmlns:cx5="http://schemas.microsoft.com/office/drawing/2016/5/11/chartex" xmlns:cx6="http://schemas.microsoft.com/office/drawing/2016/5/12/chartex" xmlns:cx7="http://schemas.microsoft.com/office/drawing/2016/5/13/chartex" xmlns:cx8="http://schemas.microsoft.com/office/drawing/2016/5/14/chartex" xmlns:mc="http://schemas.openxmlformats.org/markup-compatibility/2006" xmlns:aink="http://schemas.microsoft.com/office/drawing/2016/ink" xmlns:am3d="http://schemas.microsoft.com/office/drawing/2017/model3d" xmlns:o="urn:schemas-microsoft-com:office:office" xmlns:oel="http://schemas.microsoft.com/office/2019/extlst" xmlns:r="http://schemas.openxmlformats.org/officeDocument/2006/relationships" xmlns:m="http://schemas.openxmlformats.org/officeDocument/2006/math" xmlns:v="urn:schemas-microsoft-com:vml" xmlns:wp14="http://schemas.microsoft.com/office/word/2010/wordprocessingDrawing" xmlns:wp="http://schemas.openxmlformats.org/drawingml/2006/wordprocessingDrawing" xmlns:w10="urn:schemas-microsoft-com:office:word" xmlns:w="http://schemas.openxmlformats.org/wordprocessingml/2006/main" xmlns:w14="http://schemas.microsoft.com/office/word/2010/wordml" xmlns:w15="http://schemas.microsoft.com/office/word/2012/wordml" xmlns:w16cex="http://schemas.microsoft.com/office/word/2018/wordml/cex" xmlns:w16cid="http://schemas.microsoft.com/office/word/2016/wordml/cid" xmlns:w16="http://schemas.microsoft.com/office/word/2018/wordml" xmlns:w16sdtdh="http://schemas.microsoft.com/office/word/2020/wordml/sdtdatahash" xmlns:w16se="http://schemas.microsoft.com/office/word/2015/wordml/symex" xmlns:wpg="http://schemas.microsoft.com/office/word/2010/wordprocessingGroup" xmlns:wpi="http://schemas.microsoft.com/office/word/2010/wordprocessingInk" xmlns:wne="http://schemas.microsoft.com/office/word/2006/wordml" xmlns:wps="http://schemas.microsoft.com/office/word/2010/wordprocessingShape" mc:Ignorable="w14 w15 w16se w16cid w16 w16cex w16sdtdh wp14">
   <w:footnote w:type="separator" w:id="-1">
     <w:p>
       <w:r>
@@ -16736,7 +16965,7 @@
 </file>
 
 <file path=word/header1.xml><?xml version="1.0" encoding="utf-8"?>
-<w:hdr xmlns:wpc="http://schemas.microsoft.com/office/word/2010/wordprocessingCanvas" xmlns:cx="http://schemas.microsoft.com/office/drawing/2014/chartex" xmlns:cx1="http://schemas.microsoft.com/office/drawing/2015/9/8/chartex" xmlns:mc="http://schemas.openxmlformats.org/markup-compatibility/2006" xmlns:o="urn:schemas-microsoft-com:office:office" xmlns:r="http://schemas.openxmlformats.org/officeDocument/2006/relationships" xmlns:m="http://schemas.openxmlformats.org/officeDocument/2006/math" xmlns:v="urn:schemas-microsoft-com:vml" xmlns:wp14="http://schemas.microsoft.com/office/word/2010/wordprocessingDrawing" xmlns:wp="http://schemas.openxmlformats.org/drawingml/2006/wordprocessingDrawing" xmlns:w10="urn:schemas-microsoft-com:office:word" xmlns:w="http://schemas.openxmlformats.org/wordprocessingml/2006/main" xmlns:w14="http://schemas.microsoft.com/office/word/2010/wordml" xmlns:w15="http://schemas.microsoft.com/office/word/2012/wordml" xmlns:w16se="http://schemas.microsoft.com/office/word/2015/wordml/symex" xmlns:wpg="http://schemas.microsoft.com/office/word/2010/wordprocessingGroup" xmlns:wpi="http://schemas.microsoft.com/office/word/2010/wordprocessingInk" xmlns:wne="http://schemas.microsoft.com/office/word/2006/wordml" xmlns:wps="http://schemas.microsoft.com/office/word/2010/wordprocessingShape" mc:Ignorable="w14 w15 w16se wp14">
+<w:hdr xmlns:wpc="http://schemas.microsoft.com/office/word/2010/wordprocessingCanvas" xmlns:cx="http://schemas.microsoft.com/office/drawing/2014/chartex" xmlns:cx1="http://schemas.microsoft.com/office/drawing/2015/9/8/chartex" xmlns:cx2="http://schemas.microsoft.com/office/drawing/2015/10/21/chartex" xmlns:cx3="http://schemas.microsoft.com/office/drawing/2016/5/9/chartex" xmlns:cx4="http://schemas.microsoft.com/office/drawing/2016/5/10/chartex" xmlns:cx5="http://schemas.microsoft.com/office/drawing/2016/5/11/chartex" xmlns:cx6="http://schemas.microsoft.com/office/drawing/2016/5/12/chartex" xmlns:cx7="http://schemas.microsoft.com/office/drawing/2016/5/13/chartex" xmlns:cx8="http://schemas.microsoft.com/office/drawing/2016/5/14/chartex" xmlns:mc="http://schemas.openxmlformats.org/markup-compatibility/2006" xmlns:aink="http://schemas.microsoft.com/office/drawing/2016/ink" xmlns:am3d="http://schemas.microsoft.com/office/drawing/2017/model3d" xmlns:o="urn:schemas-microsoft-com:office:office" xmlns:oel="http://schemas.microsoft.com/office/2019/extlst" xmlns:r="http://schemas.openxmlformats.org/officeDocument/2006/relationships" xmlns:m="http://schemas.openxmlformats.org/officeDocument/2006/math" xmlns:v="urn:schemas-microsoft-com:vml" xmlns:wp14="http://schemas.microsoft.com/office/word/2010/wordprocessingDrawing" xmlns:wp="http://schemas.openxmlformats.org/drawingml/2006/wordprocessingDrawing" xmlns:w10="urn:schemas-microsoft-com:office:word" xmlns:w="http://schemas.openxmlformats.org/wordprocessingml/2006/main" xmlns:w14="http://schemas.microsoft.com/office/word/2010/wordml" xmlns:w15="http://schemas.microsoft.com/office/word/2012/wordml" xmlns:w16cex="http://schemas.microsoft.com/office/word/2018/wordml/cex" xmlns:w16cid="http://schemas.microsoft.com/office/word/2016/wordml/cid" xmlns:w16="http://schemas.microsoft.com/office/word/2018/wordml" xmlns:w16sdtdh="http://schemas.microsoft.com/office/word/2020/wordml/sdtdatahash" xmlns:w16se="http://schemas.microsoft.com/office/word/2015/wordml/symex" xmlns:wpg="http://schemas.microsoft.com/office/word/2010/wordprocessingGroup" xmlns:wpi="http://schemas.microsoft.com/office/word/2010/wordprocessingInk" xmlns:wne="http://schemas.microsoft.com/office/word/2006/wordml" xmlns:wps="http://schemas.microsoft.com/office/word/2010/wordprocessingShape" mc:Ignorable="w14 w15 w16se w16cid w16 w16cex w16sdtdh wp14">
   <w:tbl>
     <w:tblPr>
       <w:tblStyle w:val="Grilledutableau"/>
@@ -16876,7 +17105,7 @@
 </file>
 
 <file path=word/numbering.xml><?xml version="1.0" encoding="utf-8"?>
-<w:numbering xmlns:wpc="http://schemas.microsoft.com/office/word/2010/wordprocessingCanvas" xmlns:cx="http://schemas.microsoft.com/office/drawing/2014/chartex" xmlns:cx1="http://schemas.microsoft.com/office/drawing/2015/9/8/chartex" xmlns:mc="http://schemas.openxmlformats.org/markup-compatibility/2006" xmlns:o="urn:schemas-microsoft-com:office:office" xmlns:r="http://schemas.openxmlformats.org/officeDocument/2006/relationships" xmlns:m="http://schemas.openxmlformats.org/officeDocument/2006/math" xmlns:v="urn:schemas-microsoft-com:vml" xmlns:wp14="http://schemas.microsoft.com/office/word/2010/wordprocessingDrawing" xmlns:wp="http://schemas.openxmlformats.org/drawingml/2006/wordprocessingDrawing" xmlns:w10="urn:schemas-microsoft-com:office:word" xmlns:w="http://schemas.openxmlformats.org/wordprocessingml/2006/main" xmlns:w14="http://schemas.microsoft.com/office/word/2010/wordml" xmlns:w15="http://schemas.microsoft.com/office/word/2012/wordml" xmlns:w16se="http://schemas.microsoft.com/office/word/2015/wordml/symex" xmlns:wpg="http://schemas.microsoft.com/office/word/2010/wordprocessingGroup" xmlns:wpi="http://schemas.microsoft.com/office/word/2010/wordprocessingInk" xmlns:wne="http://schemas.microsoft.com/office/word/2006/wordml" xmlns:wps="http://schemas.microsoft.com/office/word/2010/wordprocessingShape" mc:Ignorable="w14 w15 w16se wp14">
+<w:numbering xmlns:wpc="http://schemas.microsoft.com/office/word/2010/wordprocessingCanvas" xmlns:cx="http://schemas.microsoft.com/office/drawing/2014/chartex" xmlns:cx1="http://schemas.microsoft.com/office/drawing/2015/9/8/chartex" xmlns:cx2="http://schemas.microsoft.com/office/drawing/2015/10/21/chartex" xmlns:cx3="http://schemas.microsoft.com/office/drawing/2016/5/9/chartex" xmlns:cx4="http://schemas.microsoft.com/office/drawing/2016/5/10/chartex" xmlns:cx5="http://schemas.microsoft.com/office/drawing/2016/5/11/chartex" xmlns:cx6="http://schemas.microsoft.com/office/drawing/2016/5/12/chartex" xmlns:cx7="http://schemas.microsoft.com/office/drawing/2016/5/13/chartex" xmlns:cx8="http://schemas.microsoft.com/office/drawing/2016/5/14/chartex" xmlns:mc="http://schemas.openxmlformats.org/markup-compatibility/2006" xmlns:aink="http://schemas.microsoft.com/office/drawing/2016/ink" xmlns:am3d="http://schemas.microsoft.com/office/drawing/2017/model3d" xmlns:o="urn:schemas-microsoft-com:office:office" xmlns:oel="http://schemas.microsoft.com/office/2019/extlst" xmlns:r="http://schemas.openxmlformats.org/officeDocument/2006/relationships" xmlns:m="http://schemas.openxmlformats.org/officeDocument/2006/math" xmlns:v="urn:schemas-microsoft-com:vml" xmlns:wp14="http://schemas.microsoft.com/office/word/2010/wordprocessingDrawing" xmlns:wp="http://schemas.openxmlformats.org/drawingml/2006/wordprocessingDrawing" xmlns:w10="urn:schemas-microsoft-com:office:word" xmlns:w="http://schemas.openxmlformats.org/wordprocessingml/2006/main" xmlns:w14="http://schemas.microsoft.com/office/word/2010/wordml" xmlns:w15="http://schemas.microsoft.com/office/word/2012/wordml" xmlns:w16cex="http://schemas.microsoft.com/office/word/2018/wordml/cex" xmlns:w16cid="http://schemas.microsoft.com/office/word/2016/wordml/cid" xmlns:w16="http://schemas.microsoft.com/office/word/2018/wordml" xmlns:w16sdtdh="http://schemas.microsoft.com/office/word/2020/wordml/sdtdatahash" xmlns:w16se="http://schemas.microsoft.com/office/word/2015/wordml/symex" xmlns:wpg="http://schemas.microsoft.com/office/word/2010/wordprocessingGroup" xmlns:wpi="http://schemas.microsoft.com/office/word/2010/wordprocessingInk" xmlns:wne="http://schemas.microsoft.com/office/word/2006/wordml" xmlns:wps="http://schemas.microsoft.com/office/word/2010/wordprocessingShape" mc:Ignorable="w14 w15 w16se w16cid w16 w16cex w16sdtdh wp14">
   <w:numPicBullet w:numPicBulletId="0">
     <w:pict>
       <v:shapetype id="_x0000_t75" coordsize="21600,21600" o:spt="75" o:preferrelative="t" path="m@4@5l@4@11@9@11@9@5xe" filled="f" stroked="f">
@@ -16898,7 +17127,7 @@
         <v:path o:extrusionok="f" gradientshapeok="t" o:connecttype="rect"/>
         <o:lock v:ext="edit" aspectratio="t"/>
       </v:shapetype>
-      <v:shape id="_x0000_i1068" type="#_x0000_t75" style="width:11.25pt;height:11.25pt" o:bullet="t">
+      <v:shape id="_x0000_i1041" type="#_x0000_t75" style="width:11.25pt;height:11.25pt" o:bullet="t">
         <v:imagedata r:id="rId1" o:title="BD10263_"/>
       </v:shape>
     </w:pict>
@@ -17969,40 +18198,40 @@
       </w:pPr>
     </w:lvl>
   </w:abstractNum>
-  <w:num w:numId="1">
+  <w:num w:numId="1" w16cid:durableId="1240486548">
     <w:abstractNumId w:val="3"/>
   </w:num>
-  <w:num w:numId="2">
+  <w:num w:numId="2" w16cid:durableId="32195584">
     <w:abstractNumId w:val="2"/>
   </w:num>
-  <w:num w:numId="3">
+  <w:num w:numId="3" w16cid:durableId="1592201229">
     <w:abstractNumId w:val="9"/>
   </w:num>
-  <w:num w:numId="4">
+  <w:num w:numId="4" w16cid:durableId="1014306088">
     <w:abstractNumId w:val="4"/>
   </w:num>
-  <w:num w:numId="5">
+  <w:num w:numId="5" w16cid:durableId="41290396">
     <w:abstractNumId w:val="4"/>
   </w:num>
-  <w:num w:numId="6">
+  <w:num w:numId="6" w16cid:durableId="632029696">
     <w:abstractNumId w:val="10"/>
   </w:num>
-  <w:num w:numId="7">
+  <w:num w:numId="7" w16cid:durableId="1508058018">
     <w:abstractNumId w:val="6"/>
   </w:num>
-  <w:num w:numId="8">
+  <w:num w:numId="8" w16cid:durableId="1081564168">
     <w:abstractNumId w:val="7"/>
   </w:num>
-  <w:num w:numId="9">
+  <w:num w:numId="9" w16cid:durableId="1941570304">
     <w:abstractNumId w:val="0"/>
   </w:num>
-  <w:num w:numId="10">
+  <w:num w:numId="10" w16cid:durableId="1951163189">
     <w:abstractNumId w:val="8"/>
   </w:num>
-  <w:num w:numId="11">
+  <w:num w:numId="11" w16cid:durableId="128086376">
     <w:abstractNumId w:val="1"/>
   </w:num>
-  <w:num w:numId="12">
+  <w:num w:numId="12" w16cid:durableId="704871664">
     <w:abstractNumId w:val="5"/>
   </w:num>
   <w:numIdMacAtCleanup w:val="6"/>
@@ -18010,7 +18239,7 @@
 </file>
 
 <file path=word/styles.xml><?xml version="1.0" encoding="utf-8"?>
-<w:styles xmlns:mc="http://schemas.openxmlformats.org/markup-compatibility/2006" xmlns:r="http://schemas.openxmlformats.org/officeDocument/2006/relationships" xmlns:w="http://schemas.openxmlformats.org/wordprocessingml/2006/main" xmlns:w14="http://schemas.microsoft.com/office/word/2010/wordml" xmlns:w15="http://schemas.microsoft.com/office/word/2012/wordml" xmlns:w16se="http://schemas.microsoft.com/office/word/2015/wordml/symex" mc:Ignorable="w14 w15 w16se">
+<w:styles xmlns:mc="http://schemas.openxmlformats.org/markup-compatibility/2006" xmlns:r="http://schemas.openxmlformats.org/officeDocument/2006/relationships" xmlns:w="http://schemas.openxmlformats.org/wordprocessingml/2006/main" xmlns:w14="http://schemas.microsoft.com/office/word/2010/wordml" xmlns:w15="http://schemas.microsoft.com/office/word/2012/wordml" xmlns:w16cex="http://schemas.microsoft.com/office/word/2018/wordml/cex" xmlns:w16cid="http://schemas.microsoft.com/office/word/2016/wordml/cid" xmlns:w16="http://schemas.microsoft.com/office/word/2018/wordml" xmlns:w16sdtdh="http://schemas.microsoft.com/office/word/2020/wordml/sdtdatahash" xmlns:w16se="http://schemas.microsoft.com/office/word/2015/wordml/symex" mc:Ignorable="w14 w15 w16se w16cid w16 w16cex w16sdtdh">
   <w:docDefaults>
     <w:rPrDefault>
       <w:rPr>
@@ -18026,7 +18255,7 @@
       </w:pPr>
     </w:pPrDefault>
   </w:docDefaults>
-  <w:latentStyles w:defLockedState="0" w:defUIPriority="0" w:defSemiHidden="0" w:defUnhideWhenUsed="0" w:defQFormat="0" w:count="371">
+  <w:latentStyles w:defLockedState="0" w:defUIPriority="0" w:defSemiHidden="0" w:defUnhideWhenUsed="0" w:defQFormat="0" w:count="376">
     <w:lsdException w:name="Normal" w:qFormat="1"/>
     <w:lsdException w:name="heading 1" w:uiPriority="9" w:qFormat="1"/>
     <w:lsdException w:name="heading 2" w:uiPriority="9" w:qFormat="1"/>
@@ -18126,7 +18355,6 @@
     <w:lsdException w:name="HTML Sample" w:semiHidden="1" w:unhideWhenUsed="1"/>
     <w:lsdException w:name="HTML Typewriter" w:semiHidden="1" w:unhideWhenUsed="1"/>
     <w:lsdException w:name="HTML Variable" w:semiHidden="1" w:unhideWhenUsed="1"/>
-    <w:lsdException w:name="Normal Table" w:semiHidden="1" w:unhideWhenUsed="1"/>
     <w:lsdException w:name="annotation subject" w:semiHidden="1" w:unhideWhenUsed="1"/>
     <w:lsdException w:name="No List" w:semiHidden="1" w:unhideWhenUsed="1"/>
     <w:lsdException w:name="Outline List 1" w:semiHidden="1" w:unhideWhenUsed="1"/>
@@ -18169,11 +18397,8 @@
     <w:lsdException w:name="Table Contemporary" w:semiHidden="1" w:unhideWhenUsed="1"/>
     <w:lsdException w:name="Table Elegant" w:semiHidden="1" w:unhideWhenUsed="1"/>
     <w:lsdException w:name="Table Professional" w:semiHidden="1" w:unhideWhenUsed="1"/>
-    <w:lsdException w:name="Table Subtle 1" w:semiHidden="1" w:unhideWhenUsed="1"/>
     <w:lsdException w:name="Table Subtle 2" w:semiHidden="1" w:unhideWhenUsed="1"/>
     <w:lsdException w:name="Table Web 1" w:semiHidden="1" w:unhideWhenUsed="1"/>
-    <w:lsdException w:name="Table Web 2" w:semiHidden="1" w:unhideWhenUsed="1"/>
-    <w:lsdException w:name="Table Web 3" w:semiHidden="1" w:unhideWhenUsed="1"/>
     <w:lsdException w:name="Balloon Text" w:semiHidden="1" w:unhideWhenUsed="1"/>
     <w:lsdException w:name="Table Theme" w:semiHidden="1" w:unhideWhenUsed="1"/>
     <w:lsdException w:name="Placeholder Text" w:semiHidden="1" w:uiPriority="99"/>
@@ -18391,6 +18616,11 @@
     <w:lsdException w:name="List Table 5 Dark Accent 6" w:uiPriority="50"/>
     <w:lsdException w:name="List Table 6 Colorful Accent 6" w:uiPriority="51"/>
     <w:lsdException w:name="List Table 7 Colorful Accent 6" w:uiPriority="52"/>
+    <w:lsdException w:name="Mention" w:semiHidden="1" w:uiPriority="99" w:unhideWhenUsed="1"/>
+    <w:lsdException w:name="Smart Hyperlink" w:semiHidden="1" w:uiPriority="99" w:unhideWhenUsed="1"/>
+    <w:lsdException w:name="Hashtag" w:semiHidden="1" w:uiPriority="99" w:unhideWhenUsed="1"/>
+    <w:lsdException w:name="Unresolved Mention" w:semiHidden="1" w:uiPriority="99" w:unhideWhenUsed="1"/>
+    <w:lsdException w:name="Smart Link" w:semiHidden="1" w:uiPriority="99" w:unhideWhenUsed="1"/>
   </w:latentStyles>
   <w:style w:type="paragraph" w:default="1" w:styleId="Normal">
     <w:name w:val="Normal"/>
@@ -19439,7 +19669,7 @@
       <w:shd w:val="clear" w:color="auto" w:fill="F2F2F2" w:themeFill="background1" w:themeFillShade="F2"/>
     </w:rPr>
   </w:style>
-  <w:style w:type="character" w:styleId="Emphaseple">
+  <w:style w:type="character" w:styleId="Accentuationlgre">
     <w:name w:val="Subtle Emphasis"/>
     <w:basedOn w:val="Policepardfaut"/>
     <w:uiPriority w:val="19"/>
@@ -19451,7 +19681,7 @@
       <w:color w:val="404040" w:themeColor="text1" w:themeTint="BF"/>
     </w:rPr>
   </w:style>
-  <w:style w:type="character" w:styleId="Emphaseintense">
+  <w:style w:type="character" w:styleId="Accentuationintense">
     <w:name w:val="Intense Emphasis"/>
     <w:basedOn w:val="Policepardfaut"/>
     <w:uiPriority w:val="21"/>
@@ -19465,7 +19695,7 @@
       <w:caps/>
     </w:rPr>
   </w:style>
-  <w:style w:type="character" w:styleId="Rfrenceple">
+  <w:style w:type="character" w:styleId="Rfrencelgre">
     <w:name w:val="Subtle Reference"/>
     <w:basedOn w:val="Policepardfaut"/>
     <w:uiPriority w:val="31"/>

</xml_diff>

<commit_message>
dev: styling & error management & timer & accuracy
</commit_message>
<xml_diff>
--- a/TypingTest/documentation/nooalizadeh-rapport.docx
+++ b/TypingTest/documentation/nooalizadeh-rapport.docx
@@ -1,6 +1,6 @@
 
 <file path=word/document.xml><?xml version="1.0" encoding="utf-8"?>
-<w:document xmlns:wpc="http://schemas.microsoft.com/office/word/2010/wordprocessingCanvas" xmlns:cx="http://schemas.microsoft.com/office/drawing/2014/chartex" xmlns:cx1="http://schemas.microsoft.com/office/drawing/2015/9/8/chartex" xmlns:cx2="http://schemas.microsoft.com/office/drawing/2015/10/21/chartex" xmlns:cx3="http://schemas.microsoft.com/office/drawing/2016/5/9/chartex" xmlns:cx4="http://schemas.microsoft.com/office/drawing/2016/5/10/chartex" xmlns:cx5="http://schemas.microsoft.com/office/drawing/2016/5/11/chartex" xmlns:cx6="http://schemas.microsoft.com/office/drawing/2016/5/12/chartex" xmlns:cx7="http://schemas.microsoft.com/office/drawing/2016/5/13/chartex" xmlns:cx8="http://schemas.microsoft.com/office/drawing/2016/5/14/chartex" xmlns:mc="http://schemas.openxmlformats.org/markup-compatibility/2006" xmlns:aink="http://schemas.microsoft.com/office/drawing/2016/ink" xmlns:am3d="http://schemas.microsoft.com/office/drawing/2017/model3d" xmlns:o="urn:schemas-microsoft-com:office:office" xmlns:oel="http://schemas.microsoft.com/office/2019/extlst" xmlns:r="http://schemas.openxmlformats.org/officeDocument/2006/relationships" xmlns:m="http://schemas.openxmlformats.org/officeDocument/2006/math" xmlns:v="urn:schemas-microsoft-com:vml" xmlns:wp14="http://schemas.microsoft.com/office/word/2010/wordprocessingDrawing" xmlns:wp="http://schemas.openxmlformats.org/drawingml/2006/wordprocessingDrawing" xmlns:w10="urn:schemas-microsoft-com:office:word" xmlns:w="http://schemas.openxmlformats.org/wordprocessingml/2006/main" xmlns:w14="http://schemas.microsoft.com/office/word/2010/wordml" xmlns:w15="http://schemas.microsoft.com/office/word/2012/wordml" xmlns:w16cex="http://schemas.microsoft.com/office/word/2018/wordml/cex" xmlns:w16cid="http://schemas.microsoft.com/office/word/2016/wordml/cid" xmlns:w16="http://schemas.microsoft.com/office/word/2018/wordml" xmlns:w16sdtdh="http://schemas.microsoft.com/office/word/2020/wordml/sdtdatahash" xmlns:w16se="http://schemas.microsoft.com/office/word/2015/wordml/symex" xmlns:wpg="http://schemas.microsoft.com/office/word/2010/wordprocessingGroup" xmlns:wpi="http://schemas.microsoft.com/office/word/2010/wordprocessingInk" xmlns:wne="http://schemas.microsoft.com/office/word/2006/wordml" xmlns:wps="http://schemas.microsoft.com/office/word/2010/wordprocessingShape" mc:Ignorable="w14 w15 w16se w16cid w16 w16cex w16sdtdh wp14">
+<w:document xmlns:wpc="http://schemas.microsoft.com/office/word/2010/wordprocessingCanvas" xmlns:cx="http://schemas.microsoft.com/office/drawing/2014/chartex" xmlns:cx1="http://schemas.microsoft.com/office/drawing/2015/9/8/chartex" xmlns:mc="http://schemas.openxmlformats.org/markup-compatibility/2006" xmlns:o="urn:schemas-microsoft-com:office:office" xmlns:r="http://schemas.openxmlformats.org/officeDocument/2006/relationships" xmlns:m="http://schemas.openxmlformats.org/officeDocument/2006/math" xmlns:v="urn:schemas-microsoft-com:vml" xmlns:wp14="http://schemas.microsoft.com/office/word/2010/wordprocessingDrawing" xmlns:wp="http://schemas.openxmlformats.org/drawingml/2006/wordprocessingDrawing" xmlns:w10="urn:schemas-microsoft-com:office:word" xmlns:w="http://schemas.openxmlformats.org/wordprocessingml/2006/main" xmlns:w14="http://schemas.microsoft.com/office/word/2010/wordml" xmlns:w15="http://schemas.microsoft.com/office/word/2012/wordml" xmlns:w16se="http://schemas.microsoft.com/office/word/2015/wordml/symex" xmlns:wpg="http://schemas.microsoft.com/office/word/2010/wordprocessingGroup" xmlns:wpi="http://schemas.microsoft.com/office/word/2010/wordprocessingInk" xmlns:wne="http://schemas.microsoft.com/office/word/2006/wordml" xmlns:wps="http://schemas.microsoft.com/office/word/2010/wordprocessingShape" mc:Ignorable="w14 w15 w16se wp14">
   <w:body>
     <w:p>
       <w:pPr>
@@ -56,8 +56,13 @@
     </w:p>
     <w:p>
       <w:r>
-        <w:t>Chef du projet : Raphael Pasche</w:t>
-      </w:r>
+        <w:t xml:space="preserve">Chef du projet : Raphael </w:t>
+      </w:r>
+      <w:proofErr w:type="spellStart"/>
+      <w:r>
+        <w:t>Pasche</w:t>
+      </w:r>
+      <w:proofErr w:type="spellEnd"/>
     </w:p>
     <w:p>
       <w:r>
@@ -4034,7 +4039,7 @@
                 <v:stroke joinstyle="miter"/>
                 <v:path gradientshapeok="t" o:connecttype="rect"/>
               </v:shapetype>
-              <v:shape id="Zone de texte 2" o:spid="_x0000_s1026" type="#_x0000_t202" style="position:absolute;left:0;text-align:left;margin-left:55.5pt;margin-top:507.85pt;width:271.5pt;height:110.6pt;z-index:251662336;visibility:visible;mso-wrap-style:square;mso-width-percent:0;mso-height-percent:200;mso-wrap-distance-left:9pt;mso-wrap-distance-top:3.6pt;mso-wrap-distance-right:9pt;mso-wrap-distance-bottom:3.6pt;mso-position-horizontal:absolute;mso-position-horizontal-relative:text;mso-position-vertical:absolute;mso-position-vertical-relative:text;mso-width-percent:0;mso-height-percent:200;mso-width-relative:margin;mso-height-relative:margin;v-text-anchor:top" o:gfxdata="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" filled="f" stroked="f">
+              <v:shape id="Zone de texte 2" o:spid="_x0000_s1026" type="#_x0000_t202" style="position:absolute;left:0;text-align:left;margin-left:55.5pt;margin-top:507.85pt;width:271.5pt;height:110.6pt;z-index:251662336;visibility:visible;mso-wrap-style:square;mso-width-percent:0;mso-height-percent:200;mso-wrap-distance-left:9pt;mso-wrap-distance-top:3.6pt;mso-wrap-distance-right:9pt;mso-wrap-distance-bottom:3.6pt;mso-position-horizontal:absolute;mso-position-horizontal-relative:text;mso-position-vertical:absolute;mso-position-vertical-relative:text;mso-width-percent:0;mso-height-percent:200;mso-width-relative:margin;mso-height-relative:margin;v-text-anchor:top" o:gfxdata="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" filled="f" stroked="f">
                 <v:textbox style="mso-fit-shape-to-text:t">
                   <w:txbxContent>
                     <w:p>
@@ -4207,27 +4212,14 @@
                             <w:r>
                               <w:t xml:space="preserve">Figure </w:t>
                             </w:r>
-                            <w:r>
-                              <w:fldChar w:fldCharType="begin"/>
-                            </w:r>
-                            <w:r>
-                              <w:instrText xml:space="preserve"> SEQ Figure \* ARABIC </w:instrText>
-                            </w:r>
-                            <w:r>
-                              <w:fldChar w:fldCharType="separate"/>
-                            </w:r>
-                            <w:r>
-                              <w:rPr>
-                                <w:noProof/>
-                              </w:rPr>
-                              <w:t>1</w:t>
-                            </w:r>
-                            <w:r>
-                              <w:rPr>
-                                <w:noProof/>
-                              </w:rPr>
-                              <w:fldChar w:fldCharType="end"/>
-                            </w:r>
+                            <w:fldSimple w:instr=" SEQ Figure \* ARABIC ">
+                              <w:r>
+                                <w:rPr>
+                                  <w:noProof/>
+                                </w:rPr>
+                                <w:t>1</w:t>
+                              </w:r>
+                            </w:fldSimple>
                             <w:r>
                               <w:t xml:space="preserve"> - Planification Initiale</w:t>
                             </w:r>
@@ -4249,7 +4241,7 @@
           </mc:Choice>
           <mc:Fallback>
             <w:pict>
-              <v:shape w14:anchorId="4FAD5661" id="Zone de texte 1" o:spid="_x0000_s1027" type="#_x0000_t202" style="position:absolute;left:0;text-align:left;margin-left:45.5pt;margin-top:674.15pt;width:431.5pt;height:.05pt;z-index:-251656192;visibility:visible;mso-wrap-style:square;mso-wrap-distance-left:9pt;mso-wrap-distance-top:0;mso-wrap-distance-right:9pt;mso-wrap-distance-bottom:0;mso-position-horizontal:absolute;mso-position-horizontal-relative:text;mso-position-vertical:absolute;mso-position-vertical-relative:text;v-text-anchor:top" o:gfxdata="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" stroked="f">
+              <v:shape w14:anchorId="4FAD5661" id="Zone de texte 1" o:spid="_x0000_s1027" type="#_x0000_t202" style="position:absolute;left:0;text-align:left;margin-left:45.5pt;margin-top:674.15pt;width:431.5pt;height:.05pt;z-index:-251656192;visibility:visible;mso-wrap-style:square;mso-wrap-distance-left:9pt;mso-wrap-distance-top:0;mso-wrap-distance-right:9pt;mso-wrap-distance-bottom:0;mso-position-horizontal:absolute;mso-position-horizontal-relative:text;mso-position-vertical:absolute;mso-position-vertical-relative:text;v-text-anchor:top" o:gfxdata="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" stroked="f">
                 <v:textbox style="mso-fit-shape-to-text:t" inset="0,0,0,0">
                   <w:txbxContent>
                     <w:p>
@@ -4263,27 +4255,14 @@
                       <w:r>
                         <w:t xml:space="preserve">Figure </w:t>
                       </w:r>
-                      <w:r>
-                        <w:fldChar w:fldCharType="begin"/>
-                      </w:r>
-                      <w:r>
-                        <w:instrText xml:space="preserve"> SEQ Figure \* ARABIC </w:instrText>
-                      </w:r>
-                      <w:r>
-                        <w:fldChar w:fldCharType="separate"/>
-                      </w:r>
-                      <w:r>
-                        <w:rPr>
-                          <w:noProof/>
-                        </w:rPr>
-                        <w:t>1</w:t>
-                      </w:r>
-                      <w:r>
-                        <w:rPr>
-                          <w:noProof/>
-                        </w:rPr>
-                        <w:fldChar w:fldCharType="end"/>
-                      </w:r>
+                      <w:fldSimple w:instr=" SEQ Figure \* ARABIC ">
+                        <w:r>
+                          <w:rPr>
+                            <w:noProof/>
+                          </w:rPr>
+                          <w:t>1</w:t>
+                        </w:r>
+                      </w:fldSimple>
                       <w:r>
                         <w:t xml:space="preserve"> - Planification Initiale</w:t>
                       </w:r>
@@ -4381,7 +4360,7 @@
           </mc:Choice>
           <mc:Fallback>
             <w:pict>
-              <v:shape w14:anchorId="1DBCA552" id="_x0000_s1028" type="#_x0000_t202" style="position:absolute;left:0;text-align:left;margin-left:38.25pt;margin-top:484.6pt;width:270pt;height:110.6pt;z-index:251657216;visibility:visible;mso-wrap-style:square;mso-width-percent:0;mso-height-percent:0;mso-wrap-distance-left:9pt;mso-wrap-distance-top:3.6pt;mso-wrap-distance-right:9pt;mso-wrap-distance-bottom:3.6pt;mso-position-horizontal:absolute;mso-position-horizontal-relative:margin;mso-position-vertical:absolute;mso-position-vertical-relative:text;mso-width-percent:0;mso-height-percent:0;mso-width-relative:margin;mso-height-relative:margin;v-text-anchor:top" o:gfxdata="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" filled="f" stroked="f">
+              <v:shape w14:anchorId="1DBCA552" id="_x0000_s1028" type="#_x0000_t202" style="position:absolute;left:0;text-align:left;margin-left:38.25pt;margin-top:484.6pt;width:270pt;height:110.6pt;z-index:251657216;visibility:visible;mso-wrap-style:square;mso-width-percent:0;mso-height-percent:0;mso-wrap-distance-left:9pt;mso-wrap-distance-top:3.6pt;mso-wrap-distance-right:9pt;mso-wrap-distance-bottom:3.6pt;mso-position-horizontal:absolute;mso-position-horizontal-relative:margin;mso-position-vertical:absolute;mso-position-vertical-relative:text;mso-width-percent:0;mso-height-percent:0;mso-width-relative:margin;mso-height-relative:margin;v-text-anchor:top" o:gfxdata="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" filled="f" stroked="f">
                 <v:textbox style="mso-fit-shape-to-text:t">
                   <w:txbxContent>
                     <w:p>
@@ -4713,11 +4692,16 @@
         <w:t xml:space="preserve">Le développement WEB </w:t>
       </w:r>
       <w:r>
-        <w:t>m’a toujours passion</w:t>
+        <w:t xml:space="preserve">m’a toujours </w:t>
+      </w:r>
+      <w:proofErr w:type="spellStart"/>
+      <w:r>
+        <w:t>passion</w:t>
       </w:r>
       <w:r>
         <w:t>é</w:t>
       </w:r>
+      <w:proofErr w:type="spellEnd"/>
       <w:r>
         <w:t xml:space="preserve">, même si je n’étais pas assez bien dans le domaine. </w:t>
       </w:r>
@@ -4918,27 +4902,14 @@
       <w:r>
         <w:t xml:space="preserve">Figure </w:t>
       </w:r>
-      <w:r>
-        <w:fldChar w:fldCharType="begin"/>
-      </w:r>
-      <w:r>
-        <w:instrText xml:space="preserve"> SEQ Figure \* ARABIC </w:instrText>
-      </w:r>
-      <w:r>
-        <w:fldChar w:fldCharType="separate"/>
-      </w:r>
-      <w:r>
-        <w:rPr>
-          <w:noProof/>
-        </w:rPr>
-        <w:t>2</w:t>
-      </w:r>
-      <w:r>
-        <w:rPr>
-          <w:noProof/>
-        </w:rPr>
-        <w:fldChar w:fldCharType="end"/>
-      </w:r>
+      <w:fldSimple w:instr=" SEQ Figure \* ARABIC ">
+        <w:r>
+          <w:rPr>
+            <w:noProof/>
+          </w:rPr>
+          <w:t>2</w:t>
+        </w:r>
+      </w:fldSimple>
       <w:r>
         <w:t xml:space="preserve"> - Planification </w:t>
       </w:r>
@@ -5063,27 +5034,14 @@
                             <w:r>
                               <w:t xml:space="preserve">Figure </w:t>
                             </w:r>
-                            <w:r>
-                              <w:fldChar w:fldCharType="begin"/>
-                            </w:r>
-                            <w:r>
-                              <w:instrText xml:space="preserve"> SEQ Figure \* ARABIC </w:instrText>
-                            </w:r>
-                            <w:r>
-                              <w:fldChar w:fldCharType="separate"/>
-                            </w:r>
-                            <w:r>
-                              <w:rPr>
-                                <w:noProof/>
-                              </w:rPr>
-                              <w:t>3</w:t>
-                            </w:r>
-                            <w:r>
-                              <w:rPr>
-                                <w:noProof/>
-                              </w:rPr>
-                              <w:fldChar w:fldCharType="end"/>
-                            </w:r>
+                            <w:fldSimple w:instr=" SEQ Figure \* ARABIC ">
+                              <w:r>
+                                <w:rPr>
+                                  <w:noProof/>
+                                </w:rPr>
+                                <w:t>3</w:t>
+                              </w:r>
+                            </w:fldSimple>
                             <w:r>
                               <w:t xml:space="preserve"> - Planification détaillée (Semaine 2)</w:t>
                             </w:r>
@@ -5105,7 +5063,7 @@
           </mc:Choice>
           <mc:Fallback>
             <w:pict>
-              <v:shape w14:anchorId="724BADDD" id="Zone de texte 9" o:spid="_x0000_s1029" type="#_x0000_t202" style="position:absolute;margin-left:0;margin-top:.4pt;width:440.3pt;height:.05pt;z-index:251666432;visibility:visible;mso-wrap-style:square;mso-wrap-distance-left:9pt;mso-wrap-distance-top:0;mso-wrap-distance-right:9pt;mso-wrap-distance-bottom:0;mso-position-horizontal:center;mso-position-horizontal-relative:margin;mso-position-vertical:absolute;mso-position-vertical-relative:text;v-text-anchor:top" o:gfxdata="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" stroked="f">
+              <v:shape w14:anchorId="724BADDD" id="Zone de texte 9" o:spid="_x0000_s1029" type="#_x0000_t202" style="position:absolute;margin-left:0;margin-top:.4pt;width:440.3pt;height:.05pt;z-index:251666432;visibility:visible;mso-wrap-style:square;mso-wrap-distance-left:9pt;mso-wrap-distance-top:0;mso-wrap-distance-right:9pt;mso-wrap-distance-bottom:0;mso-position-horizontal:center;mso-position-horizontal-relative:margin;mso-position-vertical:absolute;mso-position-vertical-relative:text;v-text-anchor:top" o:gfxdata="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" stroked="f">
                 <v:textbox style="mso-fit-shape-to-text:t" inset="0,0,0,0">
                   <w:txbxContent>
                     <w:p>
@@ -5117,27 +5075,14 @@
                       <w:r>
                         <w:t xml:space="preserve">Figure </w:t>
                       </w:r>
-                      <w:r>
-                        <w:fldChar w:fldCharType="begin"/>
-                      </w:r>
-                      <w:r>
-                        <w:instrText xml:space="preserve"> SEQ Figure \* ARABIC </w:instrText>
-                      </w:r>
-                      <w:r>
-                        <w:fldChar w:fldCharType="separate"/>
-                      </w:r>
-                      <w:r>
-                        <w:rPr>
-                          <w:noProof/>
-                        </w:rPr>
-                        <w:t>3</w:t>
-                      </w:r>
-                      <w:r>
-                        <w:rPr>
-                          <w:noProof/>
-                        </w:rPr>
-                        <w:fldChar w:fldCharType="end"/>
-                      </w:r>
+                      <w:fldSimple w:instr=" SEQ Figure \* ARABIC ">
+                        <w:r>
+                          <w:rPr>
+                            <w:noProof/>
+                          </w:rPr>
+                          <w:t>3</w:t>
+                        </w:r>
+                      </w:fldSimple>
                       <w:r>
                         <w:t xml:space="preserve"> - Planification détaillée (Semaine 2)</w:t>
                       </w:r>
@@ -5276,27 +5221,14 @@
                             <w:r>
                               <w:t xml:space="preserve">Figure </w:t>
                             </w:r>
-                            <w:r>
-                              <w:fldChar w:fldCharType="begin"/>
-                            </w:r>
-                            <w:r>
-                              <w:instrText xml:space="preserve"> SEQ Figure \* ARABIC </w:instrText>
-                            </w:r>
-                            <w:r>
-                              <w:fldChar w:fldCharType="separate"/>
-                            </w:r>
-                            <w:r>
-                              <w:rPr>
-                                <w:noProof/>
-                              </w:rPr>
-                              <w:t>4</w:t>
-                            </w:r>
-                            <w:r>
-                              <w:rPr>
-                                <w:noProof/>
-                              </w:rPr>
-                              <w:fldChar w:fldCharType="end"/>
-                            </w:r>
+                            <w:fldSimple w:instr=" SEQ Figure \* ARABIC ">
+                              <w:r>
+                                <w:rPr>
+                                  <w:noProof/>
+                                </w:rPr>
+                                <w:t>4</w:t>
+                              </w:r>
+                            </w:fldSimple>
                             <w:r>
                               <w:t xml:space="preserve"> - </w:t>
                             </w:r>
@@ -5327,7 +5259,7 @@
           </mc:Choice>
           <mc:Fallback>
             <w:pict>
-              <v:shape w14:anchorId="7B8E0809" id="Zone de texte 29" o:spid="_x0000_s1030" type="#_x0000_t202" style="position:absolute;margin-left:0;margin-top:663.1pt;width:546.4pt;height:.05pt;z-index:251695104;visibility:visible;mso-wrap-style:square;mso-wrap-distance-left:9pt;mso-wrap-distance-top:0;mso-wrap-distance-right:9pt;mso-wrap-distance-bottom:0;mso-position-horizontal:center;mso-position-horizontal-relative:margin;mso-position-vertical:absolute;mso-position-vertical-relative:text;v-text-anchor:top" o:gfxdata="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" stroked="f">
+              <v:shape w14:anchorId="7B8E0809" id="Zone de texte 29" o:spid="_x0000_s1030" type="#_x0000_t202" style="position:absolute;margin-left:0;margin-top:663.1pt;width:546.4pt;height:.05pt;z-index:251695104;visibility:visible;mso-wrap-style:square;mso-wrap-distance-left:9pt;mso-wrap-distance-top:0;mso-wrap-distance-right:9pt;mso-wrap-distance-bottom:0;mso-position-horizontal:center;mso-position-horizontal-relative:margin;mso-position-vertical:absolute;mso-position-vertical-relative:text;v-text-anchor:top" o:gfxdata="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" stroked="f">
                 <v:textbox style="mso-fit-shape-to-text:t" inset="0,0,0,0">
                   <w:txbxContent>
                     <w:p>
@@ -5342,27 +5274,14 @@
                       <w:r>
                         <w:t xml:space="preserve">Figure </w:t>
                       </w:r>
-                      <w:r>
-                        <w:fldChar w:fldCharType="begin"/>
-                      </w:r>
-                      <w:r>
-                        <w:instrText xml:space="preserve"> SEQ Figure \* ARABIC </w:instrText>
-                      </w:r>
-                      <w:r>
-                        <w:fldChar w:fldCharType="separate"/>
-                      </w:r>
-                      <w:r>
-                        <w:rPr>
-                          <w:noProof/>
-                        </w:rPr>
-                        <w:t>4</w:t>
-                      </w:r>
-                      <w:r>
-                        <w:rPr>
-                          <w:noProof/>
-                        </w:rPr>
-                        <w:fldChar w:fldCharType="end"/>
-                      </w:r>
+                      <w:fldSimple w:instr=" SEQ Figure \* ARABIC ">
+                        <w:r>
+                          <w:rPr>
+                            <w:noProof/>
+                          </w:rPr>
+                          <w:t>4</w:t>
+                        </w:r>
+                      </w:fldSimple>
                       <w:r>
                         <w:t xml:space="preserve"> - </w:t>
                       </w:r>
@@ -5505,27 +5424,14 @@
                             <w:r>
                               <w:t xml:space="preserve">Figure </w:t>
                             </w:r>
-                            <w:r>
-                              <w:fldChar w:fldCharType="begin"/>
-                            </w:r>
-                            <w:r>
-                              <w:instrText xml:space="preserve"> SEQ Figure \* ARABIC </w:instrText>
-                            </w:r>
-                            <w:r>
-                              <w:fldChar w:fldCharType="separate"/>
-                            </w:r>
-                            <w:r>
-                              <w:rPr>
-                                <w:noProof/>
-                              </w:rPr>
-                              <w:t>5</w:t>
-                            </w:r>
-                            <w:r>
-                              <w:rPr>
-                                <w:noProof/>
-                              </w:rPr>
-                              <w:fldChar w:fldCharType="end"/>
-                            </w:r>
+                            <w:fldSimple w:instr=" SEQ Figure \* ARABIC ">
+                              <w:r>
+                                <w:rPr>
+                                  <w:noProof/>
+                                </w:rPr>
+                                <w:t>5</w:t>
+                              </w:r>
+                            </w:fldSimple>
                             <w:r>
                               <w:t xml:space="preserve"> - </w:t>
                             </w:r>
@@ -5556,7 +5462,7 @@
           </mc:Choice>
           <mc:Fallback>
             <w:pict>
-              <v:shape w14:anchorId="5B6C6DE4" id="Zone de texte 28" o:spid="_x0000_s1031" type="#_x0000_t202" style="position:absolute;margin-left:-12.85pt;margin-top:535.55pt;width:549pt;height:.05pt;z-index:251693056;visibility:visible;mso-wrap-style:square;mso-wrap-distance-left:9pt;mso-wrap-distance-top:0;mso-wrap-distance-right:9pt;mso-wrap-distance-bottom:0;mso-position-horizontal:absolute;mso-position-horizontal-relative:text;mso-position-vertical:absolute;mso-position-vertical-relative:text;v-text-anchor:top" o:gfxdata="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" stroked="f">
+              <v:shape w14:anchorId="5B6C6DE4" id="Zone de texte 28" o:spid="_x0000_s1031" type="#_x0000_t202" style="position:absolute;margin-left:-12.85pt;margin-top:535.55pt;width:549pt;height:.05pt;z-index:251693056;visibility:visible;mso-wrap-style:square;mso-wrap-distance-left:9pt;mso-wrap-distance-top:0;mso-wrap-distance-right:9pt;mso-wrap-distance-bottom:0;mso-position-horizontal:absolute;mso-position-horizontal-relative:text;mso-position-vertical:absolute;mso-position-vertical-relative:text;v-text-anchor:top" o:gfxdata="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" stroked="f">
                 <v:textbox style="mso-fit-shape-to-text:t" inset="0,0,0,0">
                   <w:txbxContent>
                     <w:p>
@@ -5571,27 +5477,14 @@
                       <w:r>
                         <w:t xml:space="preserve">Figure </w:t>
                       </w:r>
-                      <w:r>
-                        <w:fldChar w:fldCharType="begin"/>
-                      </w:r>
-                      <w:r>
-                        <w:instrText xml:space="preserve"> SEQ Figure \* ARABIC </w:instrText>
-                      </w:r>
-                      <w:r>
-                        <w:fldChar w:fldCharType="separate"/>
-                      </w:r>
-                      <w:r>
-                        <w:rPr>
-                          <w:noProof/>
-                        </w:rPr>
-                        <w:t>5</w:t>
-                      </w:r>
-                      <w:r>
-                        <w:rPr>
-                          <w:noProof/>
-                        </w:rPr>
-                        <w:fldChar w:fldCharType="end"/>
-                      </w:r>
+                      <w:fldSimple w:instr=" SEQ Figure \* ARABIC ">
+                        <w:r>
+                          <w:rPr>
+                            <w:noProof/>
+                          </w:rPr>
+                          <w:t>5</w:t>
+                        </w:r>
+                      </w:fldSimple>
                       <w:r>
                         <w:t xml:space="preserve"> - </w:t>
                       </w:r>
@@ -5734,27 +5627,14 @@
                             <w:r>
                               <w:t xml:space="preserve">Figure </w:t>
                             </w:r>
-                            <w:r>
-                              <w:fldChar w:fldCharType="begin"/>
-                            </w:r>
-                            <w:r>
-                              <w:instrText xml:space="preserve"> SEQ Figure \* ARABIC </w:instrText>
-                            </w:r>
-                            <w:r>
-                              <w:fldChar w:fldCharType="separate"/>
-                            </w:r>
-                            <w:r>
-                              <w:rPr>
-                                <w:noProof/>
-                              </w:rPr>
-                              <w:t>6</w:t>
-                            </w:r>
-                            <w:r>
-                              <w:rPr>
-                                <w:noProof/>
-                              </w:rPr>
-                              <w:fldChar w:fldCharType="end"/>
-                            </w:r>
+                            <w:fldSimple w:instr=" SEQ Figure \* ARABIC ">
+                              <w:r>
+                                <w:rPr>
+                                  <w:noProof/>
+                                </w:rPr>
+                                <w:t>6</w:t>
+                              </w:r>
+                            </w:fldSimple>
                             <w:r>
                               <w:t xml:space="preserve"> - Planification détaillée (Semaine 3)</w:t>
                             </w:r>
@@ -5776,7 +5656,7 @@
           </mc:Choice>
           <mc:Fallback>
             <w:pict>
-              <v:shape w14:anchorId="22438F15" id="Zone de texte 7" o:spid="_x0000_s1032" type="#_x0000_t202" style="position:absolute;margin-left:-12.85pt;margin-top:178.25pt;width:549.05pt;height:.05pt;z-index:251691008;visibility:visible;mso-wrap-style:square;mso-wrap-distance-left:9pt;mso-wrap-distance-top:0;mso-wrap-distance-right:9pt;mso-wrap-distance-bottom:0;mso-position-horizontal:absolute;mso-position-horizontal-relative:text;mso-position-vertical:absolute;mso-position-vertical-relative:text;v-text-anchor:top" o:gfxdata="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" stroked="f">
+              <v:shape w14:anchorId="22438F15" id="Zone de texte 7" o:spid="_x0000_s1032" type="#_x0000_t202" style="position:absolute;margin-left:-12.85pt;margin-top:178.25pt;width:549.05pt;height:.05pt;z-index:251691008;visibility:visible;mso-wrap-style:square;mso-wrap-distance-left:9pt;mso-wrap-distance-top:0;mso-wrap-distance-right:9pt;mso-wrap-distance-bottom:0;mso-position-horizontal:absolute;mso-position-horizontal-relative:text;mso-position-vertical:absolute;mso-position-vertical-relative:text;v-text-anchor:top" o:gfxdata="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" stroked="f">
                 <v:textbox style="mso-fit-shape-to-text:t" inset="0,0,0,0">
                   <w:txbxContent>
                     <w:p>
@@ -5791,27 +5671,14 @@
                       <w:r>
                         <w:t xml:space="preserve">Figure </w:t>
                       </w:r>
-                      <w:r>
-                        <w:fldChar w:fldCharType="begin"/>
-                      </w:r>
-                      <w:r>
-                        <w:instrText xml:space="preserve"> SEQ Figure \* ARABIC </w:instrText>
-                      </w:r>
-                      <w:r>
-                        <w:fldChar w:fldCharType="separate"/>
-                      </w:r>
-                      <w:r>
-                        <w:rPr>
-                          <w:noProof/>
-                        </w:rPr>
-                        <w:t>6</w:t>
-                      </w:r>
-                      <w:r>
-                        <w:rPr>
-                          <w:noProof/>
-                        </w:rPr>
-                        <w:fldChar w:fldCharType="end"/>
-                      </w:r>
+                      <w:fldSimple w:instr=" SEQ Figure \* ARABIC ">
+                        <w:r>
+                          <w:rPr>
+                            <w:noProof/>
+                          </w:rPr>
+                          <w:t>6</w:t>
+                        </w:r>
+                      </w:fldSimple>
                       <w:r>
                         <w:t xml:space="preserve"> - Planification détaillée (Semaine 3)</w:t>
                       </w:r>
@@ -6054,27 +5921,14 @@
                             <w:r>
                               <w:t xml:space="preserve">Figure </w:t>
                             </w:r>
-                            <w:r>
-                              <w:fldChar w:fldCharType="begin"/>
-                            </w:r>
-                            <w:r>
-                              <w:instrText xml:space="preserve"> SEQ Figure \* ARABIC </w:instrText>
-                            </w:r>
-                            <w:r>
-                              <w:fldChar w:fldCharType="separate"/>
-                            </w:r>
-                            <w:r>
-                              <w:rPr>
-                                <w:noProof/>
-                              </w:rPr>
-                              <w:t>7</w:t>
-                            </w:r>
-                            <w:r>
-                              <w:rPr>
-                                <w:noProof/>
-                              </w:rPr>
-                              <w:fldChar w:fldCharType="end"/>
-                            </w:r>
+                            <w:fldSimple w:instr=" SEQ Figure \* ARABIC ">
+                              <w:r>
+                                <w:rPr>
+                                  <w:noProof/>
+                                </w:rPr>
+                                <w:t>7</w:t>
+                              </w:r>
+                            </w:fldSimple>
                             <w:r>
                               <w:t xml:space="preserve"> - Visual Studio Code</w:t>
                             </w:r>
@@ -6099,7 +5953,7 @@
           </mc:Choice>
           <mc:Fallback>
             <w:pict>
-              <v:shape w14:anchorId="674592B6" id="Zone de texte 21" o:spid="_x0000_s1033" type="#_x0000_t202" style="position:absolute;left:0;text-align:left;margin-left:452.8pt;margin-top:69.65pt;width:89.25pt;height:.05pt;z-index:251682816;visibility:visible;mso-wrap-style:square;mso-width-percent:0;mso-wrap-distance-left:9pt;mso-wrap-distance-top:0;mso-wrap-distance-right:9pt;mso-wrap-distance-bottom:0;mso-position-horizontal:absolute;mso-position-horizontal-relative:margin;mso-position-vertical:absolute;mso-position-vertical-relative:text;mso-width-percent:0;mso-width-relative:margin;v-text-anchor:top" o:gfxdata="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" stroked="f">
+              <v:shape w14:anchorId="674592B6" id="Zone de texte 21" o:spid="_x0000_s1033" type="#_x0000_t202" style="position:absolute;left:0;text-align:left;margin-left:452.8pt;margin-top:69.65pt;width:89.25pt;height:.05pt;z-index:251682816;visibility:visible;mso-wrap-style:square;mso-width-percent:0;mso-wrap-distance-left:9pt;mso-wrap-distance-top:0;mso-wrap-distance-right:9pt;mso-wrap-distance-bottom:0;mso-position-horizontal:absolute;mso-position-horizontal-relative:margin;mso-position-vertical:absolute;mso-position-vertical-relative:text;mso-width-percent:0;mso-width-relative:margin;v-text-anchor:top" o:gfxdata="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" stroked="f">
                 <v:textbox style="mso-fit-shape-to-text:t" inset="0,0,0,0">
                   <w:txbxContent>
                     <w:p>
@@ -6113,27 +5967,14 @@
                       <w:r>
                         <w:t xml:space="preserve">Figure </w:t>
                       </w:r>
-                      <w:r>
-                        <w:fldChar w:fldCharType="begin"/>
-                      </w:r>
-                      <w:r>
-                        <w:instrText xml:space="preserve"> SEQ Figure \* ARABIC </w:instrText>
-                      </w:r>
-                      <w:r>
-                        <w:fldChar w:fldCharType="separate"/>
-                      </w:r>
-                      <w:r>
-                        <w:rPr>
-                          <w:noProof/>
-                        </w:rPr>
-                        <w:t>7</w:t>
-                      </w:r>
-                      <w:r>
-                        <w:rPr>
-                          <w:noProof/>
-                        </w:rPr>
-                        <w:fldChar w:fldCharType="end"/>
-                      </w:r>
+                      <w:fldSimple w:instr=" SEQ Figure \* ARABIC ">
+                        <w:r>
+                          <w:rPr>
+                            <w:noProof/>
+                          </w:rPr>
+                          <w:t>7</w:t>
+                        </w:r>
+                      </w:fldSimple>
                       <w:r>
                         <w:t xml:space="preserve"> - Visual Studio Code</w:t>
                       </w:r>
@@ -6371,27 +6212,14 @@
                             <w:r>
                               <w:t xml:space="preserve">Figure </w:t>
                             </w:r>
-                            <w:r>
-                              <w:fldChar w:fldCharType="begin"/>
-                            </w:r>
-                            <w:r>
-                              <w:instrText xml:space="preserve"> SEQ Figure \* ARABIC </w:instrText>
-                            </w:r>
-                            <w:r>
-                              <w:fldChar w:fldCharType="separate"/>
-                            </w:r>
-                            <w:r>
-                              <w:rPr>
-                                <w:noProof/>
-                              </w:rPr>
-                              <w:t>8</w:t>
-                            </w:r>
-                            <w:r>
-                              <w:rPr>
-                                <w:noProof/>
-                              </w:rPr>
-                              <w:fldChar w:fldCharType="end"/>
-                            </w:r>
+                            <w:fldSimple w:instr=" SEQ Figure \* ARABIC ">
+                              <w:r>
+                                <w:rPr>
+                                  <w:noProof/>
+                                </w:rPr>
+                                <w:t>8</w:t>
+                              </w:r>
+                            </w:fldSimple>
                             <w:r>
                               <w:t xml:space="preserve"> – GitHub.com</w:t>
                             </w:r>
@@ -6416,7 +6244,7 @@
           </mc:Choice>
           <mc:Fallback>
             <w:pict>
-              <v:shape w14:anchorId="702B8BED" id="Zone de texte 24" o:spid="_x0000_s1034" type="#_x0000_t202" style="position:absolute;left:0;text-align:left;margin-left:35.05pt;margin-top:9.4pt;width:86.25pt;height:.05pt;z-index:251684864;visibility:visible;mso-wrap-style:square;mso-width-percent:0;mso-wrap-distance-left:9pt;mso-wrap-distance-top:0;mso-wrap-distance-right:9pt;mso-wrap-distance-bottom:0;mso-position-horizontal:right;mso-position-horizontal-relative:margin;mso-position-vertical:absolute;mso-position-vertical-relative:text;mso-width-percent:0;mso-width-relative:margin;v-text-anchor:top" o:gfxdata="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" stroked="f">
+              <v:shape w14:anchorId="702B8BED" id="Zone de texte 24" o:spid="_x0000_s1034" type="#_x0000_t202" style="position:absolute;left:0;text-align:left;margin-left:35.05pt;margin-top:9.4pt;width:86.25pt;height:.05pt;z-index:251684864;visibility:visible;mso-wrap-style:square;mso-width-percent:0;mso-wrap-distance-left:9pt;mso-wrap-distance-top:0;mso-wrap-distance-right:9pt;mso-wrap-distance-bottom:0;mso-position-horizontal:right;mso-position-horizontal-relative:margin;mso-position-vertical:absolute;mso-position-vertical-relative:text;mso-width-percent:0;mso-width-relative:margin;v-text-anchor:top" o:gfxdata="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" stroked="f">
                 <v:textbox style="mso-fit-shape-to-text:t" inset="0,0,0,0">
                   <w:txbxContent>
                     <w:p>
@@ -6430,27 +6258,14 @@
                       <w:r>
                         <w:t xml:space="preserve">Figure </w:t>
                       </w:r>
-                      <w:r>
-                        <w:fldChar w:fldCharType="begin"/>
-                      </w:r>
-                      <w:r>
-                        <w:instrText xml:space="preserve"> SEQ Figure \* ARABIC </w:instrText>
-                      </w:r>
-                      <w:r>
-                        <w:fldChar w:fldCharType="separate"/>
-                      </w:r>
-                      <w:r>
-                        <w:rPr>
-                          <w:noProof/>
-                        </w:rPr>
-                        <w:t>8</w:t>
-                      </w:r>
-                      <w:r>
-                        <w:rPr>
-                          <w:noProof/>
-                        </w:rPr>
-                        <w:fldChar w:fldCharType="end"/>
-                      </w:r>
+                      <w:fldSimple w:instr=" SEQ Figure \* ARABIC ">
+                        <w:r>
+                          <w:rPr>
+                            <w:noProof/>
+                          </w:rPr>
+                          <w:t>8</w:t>
+                        </w:r>
+                      </w:fldSimple>
                       <w:r>
                         <w:t xml:space="preserve"> – GitHub.com</w:t>
                       </w:r>
@@ -6593,27 +6408,14 @@
                             <w:r>
                               <w:t xml:space="preserve">Figure </w:t>
                             </w:r>
-                            <w:r>
-                              <w:fldChar w:fldCharType="begin"/>
-                            </w:r>
-                            <w:r>
-                              <w:instrText xml:space="preserve"> SEQ Figure \* ARABIC </w:instrText>
-                            </w:r>
-                            <w:r>
-                              <w:fldChar w:fldCharType="separate"/>
-                            </w:r>
-                            <w:r>
-                              <w:rPr>
-                                <w:noProof/>
-                              </w:rPr>
-                              <w:t>9</w:t>
-                            </w:r>
-                            <w:r>
-                              <w:rPr>
-                                <w:noProof/>
-                              </w:rPr>
-                              <w:fldChar w:fldCharType="end"/>
-                            </w:r>
+                            <w:fldSimple w:instr=" SEQ Figure \* ARABIC ">
+                              <w:r>
+                                <w:rPr>
+                                  <w:noProof/>
+                                </w:rPr>
+                                <w:t>9</w:t>
+                              </w:r>
+                            </w:fldSimple>
                             <w:r>
                               <w:t xml:space="preserve"> - Render.com</w:t>
                             </w:r>
@@ -6635,7 +6437,7 @@
           </mc:Choice>
           <mc:Fallback>
             <w:pict>
-              <v:shape w14:anchorId="6B83E6C0" id="Zone de texte 25" o:spid="_x0000_s1035" type="#_x0000_t202" style="position:absolute;left:0;text-align:left;margin-left:35.8pt;margin-top:67.2pt;width:87pt;height:.05pt;z-index:251686912;visibility:visible;mso-wrap-style:square;mso-wrap-distance-left:9pt;mso-wrap-distance-top:0;mso-wrap-distance-right:9pt;mso-wrap-distance-bottom:0;mso-position-horizontal:right;mso-position-horizontal-relative:margin;mso-position-vertical:absolute;mso-position-vertical-relative:text;v-text-anchor:top" o:gfxdata="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" stroked="f">
+              <v:shape w14:anchorId="6B83E6C0" id="Zone de texte 25" o:spid="_x0000_s1035" type="#_x0000_t202" style="position:absolute;left:0;text-align:left;margin-left:35.8pt;margin-top:67.2pt;width:87pt;height:.05pt;z-index:251686912;visibility:visible;mso-wrap-style:square;mso-wrap-distance-left:9pt;mso-wrap-distance-top:0;mso-wrap-distance-right:9pt;mso-wrap-distance-bottom:0;mso-position-horizontal:right;mso-position-horizontal-relative:margin;mso-position-vertical:absolute;mso-position-vertical-relative:text;v-text-anchor:top" o:gfxdata="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" stroked="f">
                 <v:textbox style="mso-fit-shape-to-text:t" inset="0,0,0,0">
                   <w:txbxContent>
                     <w:p>
@@ -6649,27 +6451,14 @@
                       <w:r>
                         <w:t xml:space="preserve">Figure </w:t>
                       </w:r>
-                      <w:r>
-                        <w:fldChar w:fldCharType="begin"/>
-                      </w:r>
-                      <w:r>
-                        <w:instrText xml:space="preserve"> SEQ Figure \* ARABIC </w:instrText>
-                      </w:r>
-                      <w:r>
-                        <w:fldChar w:fldCharType="separate"/>
-                      </w:r>
-                      <w:r>
-                        <w:rPr>
-                          <w:noProof/>
-                        </w:rPr>
-                        <w:t>9</w:t>
-                      </w:r>
-                      <w:r>
-                        <w:rPr>
-                          <w:noProof/>
-                        </w:rPr>
-                        <w:fldChar w:fldCharType="end"/>
-                      </w:r>
+                      <w:fldSimple w:instr=" SEQ Figure \* ARABIC ">
+                        <w:r>
+                          <w:rPr>
+                            <w:noProof/>
+                          </w:rPr>
+                          <w:t>9</w:t>
+                        </w:r>
+                      </w:fldSimple>
                       <w:r>
                         <w:t xml:space="preserve"> - Render.com</w:t>
                       </w:r>
@@ -6709,9 +6498,11 @@
       <w:r>
         <w:t xml:space="preserve">. Avec cet utile je peux déployer mon site rapidement depuis mon dépôt GitHub et le site sera accessible dans quelque petite minute, mon site sera accessible sur internet. Mais pour les petits tests en local j’utiliserai l’extension VS code que j’ai déjà </w:t>
       </w:r>
+      <w:proofErr w:type="gramStart"/>
       <w:r>
         <w:t>nommée</w:t>
       </w:r>
+      <w:proofErr w:type="gramEnd"/>
       <w:r>
         <w:t>.</w:t>
       </w:r>
@@ -6907,27 +6698,14 @@
                             <w:r>
                               <w:t xml:space="preserve">Figure </w:t>
                             </w:r>
-                            <w:r>
-                              <w:fldChar w:fldCharType="begin"/>
-                            </w:r>
-                            <w:r>
-                              <w:instrText xml:space="preserve"> SEQ Figure \* ARABIC </w:instrText>
-                            </w:r>
-                            <w:r>
-                              <w:fldChar w:fldCharType="separate"/>
-                            </w:r>
-                            <w:r>
-                              <w:rPr>
-                                <w:noProof/>
-                              </w:rPr>
-                              <w:t>10</w:t>
-                            </w:r>
-                            <w:r>
-                              <w:rPr>
-                                <w:noProof/>
-                              </w:rPr>
-                              <w:fldChar w:fldCharType="end"/>
-                            </w:r>
+                            <w:fldSimple w:instr=" SEQ Figure \* ARABIC ">
+                              <w:r>
+                                <w:rPr>
+                                  <w:noProof/>
+                                </w:rPr>
+                                <w:t>10</w:t>
+                              </w:r>
+                            </w:fldSimple>
                             <w:r>
                               <w:t xml:space="preserve"> - Figma</w:t>
                             </w:r>
@@ -6949,7 +6727,7 @@
           </mc:Choice>
           <mc:Fallback>
             <w:pict>
-              <v:shape w14:anchorId="428DE528" id="Zone de texte 31" o:spid="_x0000_s1036" type="#_x0000_t202" style="position:absolute;left:0;text-align:left;margin-left:444.55pt;margin-top:3.65pt;width:1in;height:.05pt;z-index:251698176;visibility:visible;mso-wrap-style:square;mso-wrap-distance-left:9pt;mso-wrap-distance-top:0;mso-wrap-distance-right:9pt;mso-wrap-distance-bottom:0;mso-position-horizontal:absolute;mso-position-horizontal-relative:margin;mso-position-vertical:absolute;mso-position-vertical-relative:text;v-text-anchor:top" o:gfxdata="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" stroked="f">
+              <v:shape w14:anchorId="428DE528" id="Zone de texte 31" o:spid="_x0000_s1036" type="#_x0000_t202" style="position:absolute;left:0;text-align:left;margin-left:444.55pt;margin-top:3.65pt;width:1in;height:.05pt;z-index:251698176;visibility:visible;mso-wrap-style:square;mso-wrap-distance-left:9pt;mso-wrap-distance-top:0;mso-wrap-distance-right:9pt;mso-wrap-distance-bottom:0;mso-position-horizontal:absolute;mso-position-horizontal-relative:margin;mso-position-vertical:absolute;mso-position-vertical-relative:text;v-text-anchor:top" o:gfxdata="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" stroked="f">
                 <v:textbox style="mso-fit-shape-to-text:t" inset="0,0,0,0">
                   <w:txbxContent>
                     <w:p>
@@ -6963,27 +6741,14 @@
                       <w:r>
                         <w:t xml:space="preserve">Figure </w:t>
                       </w:r>
-                      <w:r>
-                        <w:fldChar w:fldCharType="begin"/>
-                      </w:r>
-                      <w:r>
-                        <w:instrText xml:space="preserve"> SEQ Figure \* ARABIC </w:instrText>
-                      </w:r>
-                      <w:r>
-                        <w:fldChar w:fldCharType="separate"/>
-                      </w:r>
-                      <w:r>
-                        <w:rPr>
-                          <w:noProof/>
-                        </w:rPr>
-                        <w:t>10</w:t>
-                      </w:r>
-                      <w:r>
-                        <w:rPr>
-                          <w:noProof/>
-                        </w:rPr>
-                        <w:fldChar w:fldCharType="end"/>
-                      </w:r>
+                      <w:fldSimple w:instr=" SEQ Figure \* ARABIC ">
+                        <w:r>
+                          <w:rPr>
+                            <w:noProof/>
+                          </w:rPr>
+                          <w:t>10</w:t>
+                        </w:r>
+                      </w:fldSimple>
                       <w:r>
                         <w:t xml:space="preserve"> - Figma</w:t>
                       </w:r>
@@ -7255,27 +7020,14 @@
                             <w:r>
                               <w:t xml:space="preserve">Figure </w:t>
                             </w:r>
-                            <w:r>
-                              <w:fldChar w:fldCharType="begin"/>
-                            </w:r>
-                            <w:r>
-                              <w:instrText xml:space="preserve"> SEQ Figure \* ARABIC </w:instrText>
-                            </w:r>
-                            <w:r>
-                              <w:fldChar w:fldCharType="separate"/>
-                            </w:r>
-                            <w:r>
-                              <w:rPr>
-                                <w:noProof/>
-                              </w:rPr>
-                              <w:t>11</w:t>
-                            </w:r>
-                            <w:r>
-                              <w:rPr>
-                                <w:noProof/>
-                              </w:rPr>
-                              <w:fldChar w:fldCharType="end"/>
-                            </w:r>
+                            <w:fldSimple w:instr=" SEQ Figure \* ARABIC ">
+                              <w:r>
+                                <w:rPr>
+                                  <w:noProof/>
+                                </w:rPr>
+                                <w:t>11</w:t>
+                              </w:r>
+                            </w:fldSimple>
                             <w:r>
                               <w:t xml:space="preserve"> - Carbon.now.sh</w:t>
                             </w:r>
@@ -7300,7 +7052,7 @@
           </mc:Choice>
           <mc:Fallback>
             <w:pict>
-              <v:shape w14:anchorId="6AB5E09A" id="Zone de texte 193" o:spid="_x0000_s1037" type="#_x0000_t202" style="position:absolute;margin-left:433.45pt;margin-top:10.55pt;width:104.25pt;height:.05pt;z-index:251701248;visibility:visible;mso-wrap-style:square;mso-width-percent:0;mso-wrap-distance-left:9pt;mso-wrap-distance-top:0;mso-wrap-distance-right:9pt;mso-wrap-distance-bottom:0;mso-position-horizontal:absolute;mso-position-horizontal-relative:text;mso-position-vertical:absolute;mso-position-vertical-relative:text;mso-width-percent:0;mso-width-relative:margin;v-text-anchor:top" o:gfxdata="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" stroked="f">
+              <v:shape w14:anchorId="6AB5E09A" id="Zone de texte 193" o:spid="_x0000_s1037" type="#_x0000_t202" style="position:absolute;margin-left:433.45pt;margin-top:10.55pt;width:104.25pt;height:.05pt;z-index:251701248;visibility:visible;mso-wrap-style:square;mso-width-percent:0;mso-wrap-distance-left:9pt;mso-wrap-distance-top:0;mso-wrap-distance-right:9pt;mso-wrap-distance-bottom:0;mso-position-horizontal:absolute;mso-position-horizontal-relative:text;mso-position-vertical:absolute;mso-position-vertical-relative:text;mso-width-percent:0;mso-width-relative:margin;v-text-anchor:top" o:gfxdata="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" stroked="f">
                 <v:textbox style="mso-fit-shape-to-text:t" inset="0,0,0,0">
                   <w:txbxContent>
                     <w:p>
@@ -7319,27 +7071,14 @@
                       <w:r>
                         <w:t xml:space="preserve">Figure </w:t>
                       </w:r>
-                      <w:r>
-                        <w:fldChar w:fldCharType="begin"/>
-                      </w:r>
-                      <w:r>
-                        <w:instrText xml:space="preserve"> SEQ Figure \* ARABIC </w:instrText>
-                      </w:r>
-                      <w:r>
-                        <w:fldChar w:fldCharType="separate"/>
-                      </w:r>
-                      <w:r>
-                        <w:rPr>
-                          <w:noProof/>
-                        </w:rPr>
-                        <w:t>11</w:t>
-                      </w:r>
-                      <w:r>
-                        <w:rPr>
-                          <w:noProof/>
-                        </w:rPr>
-                        <w:fldChar w:fldCharType="end"/>
-                      </w:r>
+                      <w:fldSimple w:instr=" SEQ Figure \* ARABIC ">
+                        <w:r>
+                          <w:rPr>
+                            <w:noProof/>
+                          </w:rPr>
+                          <w:t>11</w:t>
+                        </w:r>
+                      </w:fldSimple>
                       <w:r>
                         <w:t xml:space="preserve"> - Carbon.now.sh</w:t>
                       </w:r>
@@ -7490,27 +7229,14 @@
       <w:r>
         <w:t xml:space="preserve">Figure </w:t>
       </w:r>
-      <w:r>
-        <w:fldChar w:fldCharType="begin"/>
-      </w:r>
-      <w:r>
-        <w:instrText xml:space="preserve"> SEQ Figure \* ARABIC </w:instrText>
-      </w:r>
-      <w:r>
-        <w:fldChar w:fldCharType="separate"/>
-      </w:r>
-      <w:r>
-        <w:rPr>
-          <w:noProof/>
-        </w:rPr>
-        <w:t>12</w:t>
-      </w:r>
-      <w:r>
-        <w:rPr>
-          <w:noProof/>
-        </w:rPr>
-        <w:fldChar w:fldCharType="end"/>
-      </w:r>
+      <w:fldSimple w:instr=" SEQ Figure \* ARABIC ">
+        <w:r>
+          <w:rPr>
+            <w:noProof/>
+          </w:rPr>
+          <w:t>12</w:t>
+        </w:r>
+      </w:fldSimple>
       <w:r>
         <w:t xml:space="preserve"> - Répertoires du travail</w:t>
       </w:r>
@@ -7648,7 +7374,15 @@
         </w:numPr>
       </w:pPr>
       <w:r>
-        <w:t>FontAwesome Icon Library v</w:t>
+        <w:t xml:space="preserve">FontAwesome </w:t>
+      </w:r>
+      <w:proofErr w:type="spellStart"/>
+      <w:r>
+        <w:t>Icon</w:t>
+      </w:r>
+      <w:proofErr w:type="spellEnd"/>
+      <w:r>
+        <w:t xml:space="preserve"> Library v</w:t>
       </w:r>
       <w:r>
         <w:rPr>
@@ -7780,29 +7514,24 @@
       <w:r>
         <w:t xml:space="preserve">Figure </w:t>
       </w:r>
-      <w:r>
-        <w:fldChar w:fldCharType="begin"/>
-      </w:r>
-      <w:r>
-        <w:instrText xml:space="preserve"> SEQ Figure \* ARABIC </w:instrText>
-      </w:r>
-      <w:r>
-        <w:fldChar w:fldCharType="separate"/>
-      </w:r>
-      <w:r>
-        <w:rPr>
-          <w:noProof/>
-        </w:rPr>
-        <w:t>13</w:t>
-      </w:r>
-      <w:r>
-        <w:rPr>
-          <w:noProof/>
-        </w:rPr>
-        <w:fldChar w:fldCharType="end"/>
-      </w:r>
-      <w:r>
-        <w:t xml:space="preserve"> - HTML&lt;head&gt;</w:t>
+      <w:fldSimple w:instr=" SEQ Figure \* ARABIC ">
+        <w:r>
+          <w:rPr>
+            <w:noProof/>
+          </w:rPr>
+          <w:t>13</w:t>
+        </w:r>
+      </w:fldSimple>
+      <w:r>
+        <w:t xml:space="preserve"> - HTML&lt;</w:t>
+      </w:r>
+      <w:proofErr w:type="spellStart"/>
+      <w:r>
+        <w:t>head</w:t>
+      </w:r>
+      <w:proofErr w:type="spellEnd"/>
+      <w:r>
+        <w:t>&gt;</w:t>
       </w:r>
       <w:bookmarkEnd w:id="58"/>
     </w:p>
@@ -7813,6 +7542,7 @@
       <w:r>
         <w:t xml:space="preserve">Pour la balise </w:t>
       </w:r>
+      <w:proofErr w:type="spellStart"/>
       <w:r>
         <w:rPr>
           <w:b/>
@@ -7820,6 +7550,7 @@
         </w:rPr>
         <w:t>head</w:t>
       </w:r>
+      <w:proofErr w:type="spellEnd"/>
       <w:r>
         <w:t xml:space="preserve"> de mon fichier HTML</w:t>
       </w:r>
@@ -7856,7 +7587,15 @@
         <w:t>Deux liens</w:t>
       </w:r>
       <w:r>
-        <w:t xml:space="preserve"> pour accéder à mes fichiers css, « global.css » et « style.css ». </w:t>
+        <w:t xml:space="preserve"> pour accéder à mes fichiers </w:t>
+      </w:r>
+      <w:proofErr w:type="spellStart"/>
+      <w:r>
+        <w:t>css</w:t>
+      </w:r>
+      <w:proofErr w:type="spellEnd"/>
+      <w:r>
+        <w:t xml:space="preserve">, « global.css » et « style.css ». </w:t>
       </w:r>
     </w:p>
     <w:p>
@@ -7872,7 +7611,31 @@
         <w:t xml:space="preserve">Un lien vers mon fichier JavaScript, « app.js ». </w:t>
       </w:r>
       <w:r>
-        <w:t>Dans cette ligne j’ai aussi ajouté l’attribut « defer », cet attribut « lazy load » ma page JavaScript et permet au fichier HTML de charger complètement et ensuite charger le fichier JavaScript. La raison pour</w:t>
+        <w:t>Dans cette ligne j’ai aussi ajouté l’attribut « </w:t>
+      </w:r>
+      <w:proofErr w:type="spellStart"/>
+      <w:r>
+        <w:t>defer</w:t>
+      </w:r>
+      <w:proofErr w:type="spellEnd"/>
+      <w:r>
+        <w:t> », cet attribut « </w:t>
+      </w:r>
+      <w:proofErr w:type="spellStart"/>
+      <w:r>
+        <w:t>lazy</w:t>
+      </w:r>
+      <w:proofErr w:type="spellEnd"/>
+      <w:r>
+        <w:t xml:space="preserve"> </w:t>
+      </w:r>
+      <w:proofErr w:type="spellStart"/>
+      <w:r>
+        <w:t>load</w:t>
+      </w:r>
+      <w:proofErr w:type="spellEnd"/>
+      <w:r>
+        <w:t> » ma page JavaScript et permet au fichier HTML de charger complètement et ensuite charger le fichier JavaScript. La raison pour</w:t>
       </w:r>
       <w:r>
         <w:t xml:space="preserve"> laquelle je charge </w:t>
@@ -8166,7 +7929,15 @@
                             <w:txbxContent>
                               <w:p>
                                 <w:r>
-                                  <w:t>&lt;main&gt;</w:t>
+                                  <w:t>&lt;</w:t>
+                                </w:r>
+                                <w:proofErr w:type="gramStart"/>
+                                <w:r>
+                                  <w:t>main</w:t>
+                                </w:r>
+                                <w:proofErr w:type="gramEnd"/>
+                                <w:r>
+                                  <w:t>&gt;</w:t>
                                 </w:r>
                               </w:p>
                             </w:txbxContent>
@@ -8190,7 +7961,7 @@
           </mc:Choice>
           <mc:Fallback>
             <w:pict>
-              <v:group w14:anchorId="36F71759" id="Groupe 199" o:spid="_x0000_s1038" style="position:absolute;left:0;text-align:left;margin-left:35.25pt;margin-top:14.35pt;width:348pt;height:282pt;z-index:251707392;mso-width-relative:margin;mso-height-relative:margin" coordsize="46114,37909" o:gfxdata="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">
+              <v:group w14:anchorId="36F71759" id="Groupe 199" o:spid="_x0000_s1038" style="position:absolute;left:0;text-align:left;margin-left:35.25pt;margin-top:14.35pt;width:348pt;height:282pt;z-index:251707392;mso-width-relative:margin;mso-height-relative:margin" coordsize="46114,37909" o:gfxdata="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">
                 <v:rect id="Rectangle 196" o:spid="_x0000_s1039" style="position:absolute;width:4762;height:1619;visibility:visible;mso-wrap-style:square;v-text-anchor:middle" o:gfxdata="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" fillcolor="white [3212]" stroked="f" strokeweight="1.25pt"/>
                 <v:group id="Groupe 198" o:spid="_x0000_s1040" style="position:absolute;left:182;top:5429;width:45932;height:32480" coordorigin="86" coordsize="45932,32480" o:gfxdata="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">
                   <v:rect id="Rectangle 195" o:spid="_x0000_s1041" style="position:absolute;left:99;width:45920;height:32480;visibility:visible;mso-wrap-style:square;v-text-anchor:middle" o:gfxdata="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" filled="f" strokecolor="black [3213]"/>
@@ -8199,7 +7970,15 @@
                       <w:txbxContent>
                         <w:p>
                           <w:r>
-                            <w:t>&lt;main&gt;</w:t>
+                            <w:t>&lt;</w:t>
+                          </w:r>
+                          <w:proofErr w:type="gramStart"/>
+                          <w:r>
+                            <w:t>main</w:t>
+                          </w:r>
+                          <w:proofErr w:type="gramEnd"/>
+                          <w:r>
+                            <w:t>&gt;</w:t>
                           </w:r>
                         </w:p>
                       </w:txbxContent>
@@ -8269,27 +8048,14 @@
       <w:r>
         <w:t xml:space="preserve">Figure </w:t>
       </w:r>
-      <w:r>
-        <w:fldChar w:fldCharType="begin"/>
-      </w:r>
-      <w:r>
-        <w:instrText xml:space="preserve"> SEQ Figure \* ARABIC </w:instrText>
-      </w:r>
-      <w:r>
-        <w:fldChar w:fldCharType="separate"/>
-      </w:r>
-      <w:r>
-        <w:rPr>
-          <w:noProof/>
-        </w:rPr>
-        <w:t>14</w:t>
-      </w:r>
-      <w:r>
-        <w:rPr>
-          <w:noProof/>
-        </w:rPr>
-        <w:fldChar w:fldCharType="end"/>
-      </w:r>
+      <w:fldSimple w:instr=" SEQ Figure \* ARABIC ">
+        <w:r>
+          <w:rPr>
+            <w:noProof/>
+          </w:rPr>
+          <w:t>14</w:t>
+        </w:r>
+      </w:fldSimple>
       <w:r>
         <w:t xml:space="preserve"> - HTML&lt;body&gt; plan</w:t>
       </w:r>
@@ -8390,27 +8156,14 @@
       <w:r>
         <w:t xml:space="preserve">Figure </w:t>
       </w:r>
-      <w:r>
-        <w:fldChar w:fldCharType="begin"/>
-      </w:r>
-      <w:r>
-        <w:instrText xml:space="preserve"> SEQ Figure \* ARABIC </w:instrText>
-      </w:r>
-      <w:r>
-        <w:fldChar w:fldCharType="separate"/>
-      </w:r>
-      <w:r>
-        <w:rPr>
-          <w:noProof/>
-        </w:rPr>
-        <w:t>15</w:t>
-      </w:r>
-      <w:r>
-        <w:rPr>
-          <w:noProof/>
-        </w:rPr>
-        <w:fldChar w:fldCharType="end"/>
-      </w:r>
+      <w:fldSimple w:instr=" SEQ Figure \* ARABIC ">
+        <w:r>
+          <w:rPr>
+            <w:noProof/>
+          </w:rPr>
+          <w:t>15</w:t>
+        </w:r>
+      </w:fldSimple>
       <w:r>
         <w:t xml:space="preserve"> - </w:t>
       </w:r>
@@ -8544,12 +8297,30 @@
       <w:r>
         <w:t xml:space="preserve"> évent permettant à l’utilisateur d’exécuter une fonction JavaScript, dans mon cas, la fonction s’appelle </w:t>
       </w:r>
+      <w:proofErr w:type="spellStart"/>
+      <w:proofErr w:type="gramStart"/>
       <w:r>
         <w:rPr>
           <w:b/>
           <w:i/>
         </w:rPr>
-        <w:t>newQuote()</w:t>
+        <w:t>newQuote</w:t>
+      </w:r>
+      <w:proofErr w:type="spellEnd"/>
+      <w:r>
+        <w:rPr>
+          <w:b/>
+          <w:i/>
+        </w:rPr>
+        <w:t>(</w:t>
+      </w:r>
+      <w:proofErr w:type="gramEnd"/>
+      <w:r>
+        <w:rPr>
+          <w:b/>
+          <w:i/>
+        </w:rPr>
+        <w:t>)</w:t>
       </w:r>
       <w:r>
         <w:t xml:space="preserve"> et je vais </w:t>
@@ -8633,29 +8404,24 @@
       <w:r>
         <w:t xml:space="preserve">Figure </w:t>
       </w:r>
-      <w:r>
-        <w:fldChar w:fldCharType="begin"/>
-      </w:r>
-      <w:r>
-        <w:instrText xml:space="preserve"> SEQ Figure \* ARABIC </w:instrText>
-      </w:r>
-      <w:r>
-        <w:fldChar w:fldCharType="separate"/>
-      </w:r>
-      <w:r>
-        <w:rPr>
-          <w:noProof/>
-        </w:rPr>
-        <w:t>16</w:t>
-      </w:r>
-      <w:r>
-        <w:rPr>
-          <w:noProof/>
-        </w:rPr>
-        <w:fldChar w:fldCharType="end"/>
-      </w:r>
-      <w:r>
-        <w:t xml:space="preserve"> - HTML&lt;body&gt;main&gt;div.app&gt;</w:t>
+      <w:fldSimple w:instr=" SEQ Figure \* ARABIC ">
+        <w:r>
+          <w:rPr>
+            <w:noProof/>
+          </w:rPr>
+          <w:t>16</w:t>
+        </w:r>
+      </w:fldSimple>
+      <w:r>
+        <w:t xml:space="preserve"> - HTML&lt;body&gt;main&gt;</w:t>
+      </w:r>
+      <w:proofErr w:type="spellStart"/>
+      <w:r>
+        <w:t>div.app</w:t>
+      </w:r>
+      <w:proofErr w:type="spellEnd"/>
+      <w:r>
+        <w:t>&gt;</w:t>
       </w:r>
       <w:bookmarkEnd w:id="61"/>
     </w:p>
@@ -8738,31 +8504,23 @@
       <w:r>
         <w:t xml:space="preserve">Figure </w:t>
       </w:r>
-      <w:r>
-        <w:fldChar w:fldCharType="begin"/>
-      </w:r>
-      <w:r>
-        <w:instrText xml:space="preserve"> SEQ Figure \* ARABIC </w:instrText>
-      </w:r>
-      <w:r>
-        <w:fldChar w:fldCharType="separate"/>
-      </w:r>
-      <w:r>
-        <w:rPr>
-          <w:noProof/>
-        </w:rPr>
-        <w:t>17</w:t>
-      </w:r>
-      <w:r>
-        <w:rPr>
-          <w:noProof/>
-        </w:rPr>
-        <w:fldChar w:fldCharType="end"/>
-      </w:r>
-      <w:r>
-        <w:t xml:space="preserve"> - HTML&lt;body&gt;main&gt;div.content: results</w:t>
+      <w:fldSimple w:instr=" SEQ Figure \* ARABIC ">
+        <w:r>
+          <w:rPr>
+            <w:noProof/>
+          </w:rPr>
+          <w:t>17</w:t>
+        </w:r>
+      </w:fldSimple>
+      <w:r>
+        <w:t xml:space="preserve"> - HTML&lt;body&gt;main&gt;div.content: </w:t>
+      </w:r>
+      <w:proofErr w:type="spellStart"/>
+      <w:r>
+        <w:t>results</w:t>
       </w:r>
       <w:bookmarkEnd w:id="62"/>
+      <w:proofErr w:type="spellEnd"/>
     </w:p>
     <w:p>
       <w:pPr>
@@ -8793,8 +8551,13 @@
       <w:r>
         <w:t xml:space="preserve"> Il y a un bouton qui sera utilisé pour changer le mode de test donc le mode « </w:t>
       </w:r>
-      <w:r>
-        <w:t>Words »</w:t>
+      <w:proofErr w:type="spellStart"/>
+      <w:r>
+        <w:t>Words</w:t>
+      </w:r>
+      <w:proofErr w:type="spellEnd"/>
+      <w:r>
+        <w:t> »</w:t>
       </w:r>
       <w:r>
         <w:t xml:space="preserve"> et le mode « </w:t>
@@ -8802,12 +8565,14 @@
       <w:r>
         <w:t xml:space="preserve">Time ». J’ai mis trois boutons qui définissent nombres des mots dans le mode </w:t>
       </w:r>
+      <w:proofErr w:type="spellStart"/>
       <w:r>
         <w:rPr>
           <w:i/>
         </w:rPr>
         <w:t>Words</w:t>
       </w:r>
+      <w:proofErr w:type="spellEnd"/>
       <w:r>
         <w:t>. L’utilisateur peut choisir 20, 30 et 70 mots pour son test.</w:t>
       </w:r>
@@ -8899,27 +8664,14 @@
       <w:r>
         <w:t xml:space="preserve">Figure </w:t>
       </w:r>
-      <w:r>
-        <w:fldChar w:fldCharType="begin"/>
-      </w:r>
-      <w:r>
-        <w:instrText xml:space="preserve"> SEQ Figure \* ARABIC </w:instrText>
-      </w:r>
-      <w:r>
-        <w:fldChar w:fldCharType="separate"/>
-      </w:r>
-      <w:r>
-        <w:rPr>
-          <w:noProof/>
-        </w:rPr>
-        <w:t>18</w:t>
-      </w:r>
-      <w:r>
-        <w:rPr>
-          <w:noProof/>
-        </w:rPr>
-        <w:fldChar w:fldCharType="end"/>
-      </w:r>
+      <w:fldSimple w:instr=" SEQ Figure \* ARABIC ">
+        <w:r>
+          <w:rPr>
+            <w:noProof/>
+          </w:rPr>
+          <w:t>18</w:t>
+        </w:r>
+      </w:fldSimple>
       <w:r>
         <w:t xml:space="preserve"> - HTML&lt;body&gt;main&gt;div.content: options</w:t>
       </w:r>
@@ -8930,7 +8682,15 @@
         <w:jc w:val="both"/>
       </w:pPr>
       <w:r>
-        <w:t xml:space="preserve">Maintenant en dhors de la balise </w:t>
+        <w:t xml:space="preserve">Maintenant en </w:t>
+      </w:r>
+      <w:proofErr w:type="spellStart"/>
+      <w:r>
+        <w:t>dhors</w:t>
+      </w:r>
+      <w:proofErr w:type="spellEnd"/>
+      <w:r>
+        <w:t xml:space="preserve"> de la balise </w:t>
       </w:r>
       <w:r>
         <w:rPr>
@@ -9016,31 +8776,23 @@
       <w:r>
         <w:t xml:space="preserve">Figure </w:t>
       </w:r>
-      <w:r>
-        <w:fldChar w:fldCharType="begin"/>
-      </w:r>
-      <w:r>
-        <w:instrText xml:space="preserve"> SEQ Figure \* ARABIC </w:instrText>
-      </w:r>
-      <w:r>
-        <w:fldChar w:fldCharType="separate"/>
-      </w:r>
-      <w:r>
-        <w:rPr>
-          <w:noProof/>
-        </w:rPr>
-        <w:t>19</w:t>
-      </w:r>
-      <w:r>
-        <w:rPr>
-          <w:noProof/>
-        </w:rPr>
-        <w:fldChar w:fldCharType="end"/>
-      </w:r>
-      <w:r>
-        <w:t xml:space="preserve"> - HTML&gt;body&gt;aside&amp;footer</w:t>
+      <w:fldSimple w:instr=" SEQ Figure \* ARABIC ">
+        <w:r>
+          <w:rPr>
+            <w:noProof/>
+          </w:rPr>
+          <w:t>19</w:t>
+        </w:r>
+      </w:fldSimple>
+      <w:r>
+        <w:t xml:space="preserve"> - HTML&gt;body&gt;</w:t>
+      </w:r>
+      <w:proofErr w:type="spellStart"/>
+      <w:r>
+        <w:t>aside&amp;footer</w:t>
       </w:r>
       <w:bookmarkEnd w:id="64"/>
+      <w:proofErr w:type="spellEnd"/>
     </w:p>
     <w:p>
       <w:pPr>
@@ -9069,12 +8821,22 @@
       <w:pPr>
         <w:jc w:val="both"/>
       </w:pPr>
+      <w:proofErr w:type="gramStart"/>
       <w:r>
         <w:rPr>
           <w:color w:val="C0504D" w:themeColor="accent2"/>
         </w:rPr>
-        <w:t>:root</w:t>
-      </w:r>
+        <w:t>:</w:t>
+      </w:r>
+      <w:proofErr w:type="spellStart"/>
+      <w:r>
+        <w:rPr>
+          <w:color w:val="C0504D" w:themeColor="accent2"/>
+        </w:rPr>
+        <w:t>root</w:t>
+      </w:r>
+      <w:proofErr w:type="spellEnd"/>
+      <w:proofErr w:type="gramEnd"/>
       <w:r>
         <w:t xml:space="preserve"> { </w:t>
       </w:r>
@@ -9082,7 +8844,15 @@
         <w:t>Je commence par importer deux différentes polices et ensuite l</w:t>
       </w:r>
       <w:r>
-        <w:t xml:space="preserve">e premier sélecteur que j’ai mis est le « :root », ce sélecter vise la racine de ma page HTML, donc la balise </w:t>
+        <w:t>e premier sélecteur que j’ai mis est le « :</w:t>
+      </w:r>
+      <w:proofErr w:type="spellStart"/>
+      <w:r>
+        <w:t>root</w:t>
+      </w:r>
+      <w:proofErr w:type="spellEnd"/>
+      <w:r>
+        <w:t xml:space="preserve"> », ce sélecter vise la racine de ma page HTML, donc la balise </w:t>
       </w:r>
       <w:r>
         <w:rPr>
@@ -9172,41 +8942,44 @@
       <w:r>
         <w:t xml:space="preserve">Figure </w:t>
       </w:r>
-      <w:r>
-        <w:fldChar w:fldCharType="begin"/>
-      </w:r>
-      <w:r>
-        <w:instrText xml:space="preserve"> SEQ Figure \* ARABIC </w:instrText>
-      </w:r>
-      <w:r>
-        <w:fldChar w:fldCharType="separate"/>
-      </w:r>
-      <w:r>
-        <w:rPr>
-          <w:noProof/>
-        </w:rPr>
-        <w:t>20</w:t>
-      </w:r>
-      <w:r>
-        <w:rPr>
-          <w:noProof/>
-        </w:rPr>
-        <w:fldChar w:fldCharType="end"/>
-      </w:r>
-      <w:r>
-        <w:t xml:space="preserve"> - CSS:root</w:t>
+      <w:fldSimple w:instr=" SEQ Figure \* ARABIC ">
+        <w:r>
+          <w:rPr>
+            <w:noProof/>
+          </w:rPr>
+          <w:t>20</w:t>
+        </w:r>
+      </w:fldSimple>
+      <w:r>
+        <w:t xml:space="preserve"> - </w:t>
+      </w:r>
+      <w:proofErr w:type="spellStart"/>
+      <w:r>
+        <w:t>CSS:root</w:t>
       </w:r>
       <w:bookmarkEnd w:id="66"/>
+      <w:proofErr w:type="spellEnd"/>
     </w:p>
     <w:p>
       <w:pPr>
         <w:jc w:val="both"/>
-      </w:pPr>
+        <w:rPr>
+          <w:color w:val="FF0000"/>
+        </w:rPr>
+      </w:pPr>
+      <w:proofErr w:type="gramStart"/>
       <w:r>
         <w:rPr>
           <w:color w:val="C0504D" w:themeColor="accent2"/>
         </w:rPr>
-        <w:t>body </w:t>
+        <w:t>body</w:t>
+      </w:r>
+      <w:proofErr w:type="gramEnd"/>
+      <w:r>
+        <w:rPr>
+          <w:color w:val="C0504D" w:themeColor="accent2"/>
+        </w:rPr>
+        <w:t> </w:t>
       </w:r>
       <w:r>
         <w:t>{</w:t>
@@ -9224,8 +8997,16 @@
         <w:t xml:space="preserve"> et </w:t>
       </w:r>
       <w:r>
-        <w:t>écart de remplissage à tous les éléments su site pour ne pas confondre les tailles de ses éléments. C’est plutôt ma propre manière de commencer le CSS pour n’importe quel projet et je ne sais pas si c’est la manière standard pour CSS. J’ai aussi définit la police par défaut du mon site.</w:t>
-      </w:r>
+        <w:t xml:space="preserve">écart de remplissage à tous les éléments su site pour ne pas confondre les tailles de ses éléments. C’est plutôt ma propre manière de commencer le CSS pour n’importe quel projet et </w:t>
+      </w:r>
+      <w:r>
+        <w:rPr>
+          <w:color w:val="FF0000"/>
+        </w:rPr>
+        <w:t>je ne sais pas si c’est la manière standard pour CSS. J’ai aussi définit la police par défaut du mon site.</w:t>
+      </w:r>
+      <w:bookmarkStart w:id="67" w:name="_GoBack"/>
+      <w:bookmarkEnd w:id="67"/>
     </w:p>
     <w:p>
       <w:pPr>
@@ -9283,43 +9064,33 @@
         <w:pStyle w:val="Lgende"/>
         <w:jc w:val="center"/>
       </w:pPr>
-      <w:bookmarkStart w:id="67" w:name="_Toc104967086"/>
+      <w:bookmarkStart w:id="68" w:name="_Toc104967086"/>
       <w:r>
         <w:t xml:space="preserve">Figure </w:t>
       </w:r>
-      <w:r>
-        <w:fldChar w:fldCharType="begin"/>
-      </w:r>
-      <w:r>
-        <w:instrText xml:space="preserve"> SEQ Figure \* A</w:instrText>
-      </w:r>
-      <w:r>
-        <w:instrText xml:space="preserve">RABIC </w:instrText>
-      </w:r>
-      <w:r>
-        <w:fldChar w:fldCharType="separate"/>
-      </w:r>
-      <w:r>
-        <w:rPr>
-          <w:noProof/>
-        </w:rPr>
-        <w:t>21</w:t>
-      </w:r>
-      <w:r>
-        <w:rPr>
-          <w:noProof/>
-        </w:rPr>
-        <w:fldChar w:fldCharType="end"/>
-      </w:r>
-      <w:r>
-        <w:t xml:space="preserve"> - CSS:body</w:t>
-      </w:r>
-      <w:bookmarkEnd w:id="67"/>
+      <w:fldSimple w:instr=" SEQ Figure \* ARABIC ">
+        <w:r>
+          <w:rPr>
+            <w:noProof/>
+          </w:rPr>
+          <w:t>21</w:t>
+        </w:r>
+      </w:fldSimple>
+      <w:r>
+        <w:t xml:space="preserve"> - </w:t>
+      </w:r>
+      <w:proofErr w:type="spellStart"/>
+      <w:r>
+        <w:t>CSS:body</w:t>
+      </w:r>
+      <w:bookmarkEnd w:id="68"/>
+      <w:proofErr w:type="spellEnd"/>
     </w:p>
     <w:p>
       <w:pPr>
         <w:jc w:val="both"/>
       </w:pPr>
+      <w:proofErr w:type="gramStart"/>
       <w:r>
         <w:rPr>
           <w:color w:val="C0504D" w:themeColor="accent2"/>
@@ -9330,7 +9101,14 @@
         <w:rPr>
           <w:color w:val="C0504D" w:themeColor="accent2"/>
         </w:rPr>
-        <w:t>eader </w:t>
+        <w:t>eader</w:t>
+      </w:r>
+      <w:proofErr w:type="gramEnd"/>
+      <w:r>
+        <w:rPr>
+          <w:color w:val="C0504D" w:themeColor="accent2"/>
+        </w:rPr>
+        <w:t> </w:t>
       </w:r>
       <w:r>
         <w:t>{</w:t>
@@ -9389,7 +9167,15 @@
         <w:jc w:val="both"/>
       </w:pPr>
       <w:r>
-        <w:t xml:space="preserve">Affichage de cet élément est en mode grille (grid), ce qui me permet de mieux organiser les éléments enfant dans </w:t>
+        <w:t>Affichage de cet élément est en mode grille (</w:t>
+      </w:r>
+      <w:proofErr w:type="spellStart"/>
+      <w:r>
+        <w:t>grid</w:t>
+      </w:r>
+      <w:proofErr w:type="spellEnd"/>
+      <w:r>
+        <w:t xml:space="preserve">), ce qui me permet de mieux organiser les éléments enfant dans </w:t>
       </w:r>
       <w:r>
         <w:rPr>
@@ -9410,6 +9196,8 @@
       <w:r>
         <w:t xml:space="preserve"> devrait avoir. Je veux 5 colonne avec la même taille, donc j’utilise la fonction </w:t>
       </w:r>
+      <w:proofErr w:type="spellStart"/>
+      <w:proofErr w:type="gramStart"/>
       <w:r>
         <w:rPr>
           <w:i/>
@@ -9417,11 +9205,19 @@
         </w:rPr>
         <w:t>repeat</w:t>
       </w:r>
+      <w:proofErr w:type="spellEnd"/>
       <w:r>
         <w:rPr>
           <w:i/>
         </w:rPr>
-        <w:t>()</w:t>
+        <w:t>(</w:t>
+      </w:r>
+      <w:proofErr w:type="gramEnd"/>
+      <w:r>
+        <w:rPr>
+          <w:i/>
+        </w:rPr>
+        <w:t>)</w:t>
       </w:r>
       <w:r>
         <w:t xml:space="preserve"> pour répéter ma valeur de la taille 5 fois. L’unité de mesure que j’ai utilisée est une </w:t>
@@ -9677,38 +9473,25 @@
         <w:pStyle w:val="Lgende"/>
         <w:jc w:val="center"/>
       </w:pPr>
-      <w:bookmarkStart w:id="68" w:name="_Toc104967087"/>
+      <w:bookmarkStart w:id="69" w:name="_Toc104967087"/>
       <w:r>
         <w:t xml:space="preserve">Figure </w:t>
       </w:r>
-      <w:r>
-        <w:fldChar w:fldCharType="begin"/>
-      </w:r>
-      <w:r>
-        <w:instrText xml:space="preserve"> SEQ Figure \* ARABIC </w:instrText>
-      </w:r>
-      <w:r>
-        <w:fldChar w:fldCharType="separate"/>
-      </w:r>
-      <w:r>
-        <w:rPr>
-          <w:noProof/>
-        </w:rPr>
-        <w:t>22</w:t>
-      </w:r>
-      <w:r>
-        <w:rPr>
-          <w:noProof/>
-        </w:rPr>
-        <w:fldChar w:fldCharType="end"/>
-      </w:r>
+      <w:fldSimple w:instr=" SEQ Figure \* ARABIC ">
+        <w:r>
+          <w:rPr>
+            <w:noProof/>
+          </w:rPr>
+          <w:t>22</w:t>
+        </w:r>
+      </w:fldSimple>
       <w:r>
         <w:t xml:space="preserve"> – CSS - </w:t>
       </w:r>
       <w:r>
         <w:t>header</w:t>
       </w:r>
-      <w:bookmarkEnd w:id="68"/>
+      <w:bookmarkEnd w:id="69"/>
     </w:p>
     <w:p>
       <w:pPr>
@@ -9778,31 +9561,18 @@
         <w:pStyle w:val="Lgende"/>
         <w:jc w:val="center"/>
       </w:pPr>
-      <w:bookmarkStart w:id="69" w:name="_Toc104967088"/>
+      <w:bookmarkStart w:id="70" w:name="_Toc104967088"/>
       <w:r>
         <w:t xml:space="preserve">Figure </w:t>
       </w:r>
-      <w:r>
-        <w:fldChar w:fldCharType="begin"/>
-      </w:r>
-      <w:r>
-        <w:instrText xml:space="preserve"> SEQ Figure \* ARABIC </w:instrText>
-      </w:r>
-      <w:r>
-        <w:fldChar w:fldCharType="separate"/>
-      </w:r>
-      <w:r>
-        <w:rPr>
-          <w:noProof/>
-        </w:rPr>
-        <w:t>23</w:t>
-      </w:r>
-      <w:r>
-        <w:rPr>
-          <w:noProof/>
-        </w:rPr>
-        <w:fldChar w:fldCharType="end"/>
-      </w:r>
+      <w:fldSimple w:instr=" SEQ Figure \* ARABIC ">
+        <w:r>
+          <w:rPr>
+            <w:noProof/>
+          </w:rPr>
+          <w:t>23</w:t>
+        </w:r>
+      </w:fldSimple>
       <w:r>
         <w:t xml:space="preserve"> - CSS </w:t>
       </w:r>
@@ -9815,7 +9585,7 @@
       <w:r>
         <w:t xml:space="preserve"> affichage</w:t>
       </w:r>
-      <w:bookmarkEnd w:id="69"/>
+      <w:bookmarkEnd w:id="70"/>
     </w:p>
     <w:p>
       <w:pPr>
@@ -9917,6 +9687,7 @@
       <w:r>
         <w:t xml:space="preserve">et </w:t>
       </w:r>
+      <w:proofErr w:type="spellStart"/>
       <w:r>
         <w:rPr>
           <w:i/>
@@ -9924,12 +9695,14 @@
         </w:rPr>
         <w:t>img</w:t>
       </w:r>
+      <w:proofErr w:type="spellEnd"/>
       <w:r>
         <w:t>,</w:t>
       </w:r>
       <w:r>
         <w:t xml:space="preserve"> ça veut dire que ma modification vise tous les </w:t>
       </w:r>
+      <w:proofErr w:type="spellStart"/>
       <w:r>
         <w:rPr>
           <w:i/>
@@ -9937,6 +9710,7 @@
         </w:rPr>
         <w:t>img</w:t>
       </w:r>
+      <w:proofErr w:type="spellEnd"/>
       <w:r>
         <w:rPr>
           <w:color w:val="C0504D" w:themeColor="accent2"/>
@@ -10065,35 +9839,27 @@
                                 <w:noProof/>
                               </w:rPr>
                             </w:pPr>
-                            <w:bookmarkStart w:id="70" w:name="_Toc104967089"/>
+                            <w:bookmarkStart w:id="71" w:name="_Toc104967089"/>
                             <w:r>
                               <w:t xml:space="preserve">Figure </w:t>
                             </w:r>
+                            <w:fldSimple w:instr=" SEQ Figure \* ARABIC ">
+                              <w:r>
+                                <w:rPr>
+                                  <w:noProof/>
+                                </w:rPr>
+                                <w:t>24</w:t>
+                              </w:r>
+                            </w:fldSimple>
                             <w:r>
-                              <w:fldChar w:fldCharType="begin"/>
+                              <w:t xml:space="preserve"> - CSS - header&gt;p </w:t>
                             </w:r>
+                            <w:proofErr w:type="spellStart"/>
                             <w:r>
-                              <w:instrText xml:space="preserve"> SEQ Figure \* ARABIC </w:instrText>
+                              <w:t>element</w:t>
                             </w:r>
-                            <w:r>
-                              <w:fldChar w:fldCharType="separate"/>
-                            </w:r>
-                            <w:r>
-                              <w:rPr>
-                                <w:noProof/>
-                              </w:rPr>
-                              <w:t>24</w:t>
-                            </w:r>
-                            <w:r>
-                              <w:rPr>
-                                <w:noProof/>
-                              </w:rPr>
-                              <w:fldChar w:fldCharType="end"/>
-                            </w:r>
-                            <w:r>
-                              <w:t xml:space="preserve"> - CSS - header&gt;p element</w:t>
-                            </w:r>
-                            <w:bookmarkEnd w:id="70"/>
+                            <w:bookmarkEnd w:id="71"/>
+                            <w:proofErr w:type="spellEnd"/>
                           </w:p>
                         </w:txbxContent>
                       </wps:txbx>
@@ -10111,7 +9877,7 @@
           </mc:Choice>
           <mc:Fallback>
             <w:pict>
-              <v:shape w14:anchorId="5AD199C5" id="Zone de texte 211" o:spid="_x0000_s1043" type="#_x0000_t202" style="position:absolute;left:0;text-align:left;margin-left:155.05pt;margin-top:89.1pt;width:206.25pt;height:.05pt;z-index:251711488;visibility:visible;mso-wrap-style:square;mso-wrap-distance-left:9pt;mso-wrap-distance-top:0;mso-wrap-distance-right:9pt;mso-wrap-distance-bottom:0;mso-position-horizontal:right;mso-position-horizontal-relative:margin;mso-position-vertical:absolute;mso-position-vertical-relative:text;v-text-anchor:top" o:gfxdata="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" filled="f" stroked="f">
+              <v:shape w14:anchorId="5AD199C5" id="Zone de texte 211" o:spid="_x0000_s1043" type="#_x0000_t202" style="position:absolute;left:0;text-align:left;margin-left:155.05pt;margin-top:89.1pt;width:206.25pt;height:.05pt;z-index:251711488;visibility:visible;mso-wrap-style:square;mso-wrap-distance-left:9pt;mso-wrap-distance-top:0;mso-wrap-distance-right:9pt;mso-wrap-distance-bottom:0;mso-position-horizontal:right;mso-position-horizontal-relative:margin;mso-position-vertical:absolute;mso-position-vertical-relative:text;v-text-anchor:top" o:gfxdata="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" filled="f" stroked="f">
                 <v:textbox style="mso-fit-shape-to-text:t" inset="0,0,0,0">
                   <w:txbxContent>
                     <w:p>
@@ -10122,35 +9888,27 @@
                           <w:noProof/>
                         </w:rPr>
                       </w:pPr>
-                      <w:bookmarkStart w:id="71" w:name="_Toc104967089"/>
+                      <w:bookmarkStart w:id="72" w:name="_Toc104967089"/>
                       <w:r>
                         <w:t xml:space="preserve">Figure </w:t>
                       </w:r>
+                      <w:fldSimple w:instr=" SEQ Figure \* ARABIC ">
+                        <w:r>
+                          <w:rPr>
+                            <w:noProof/>
+                          </w:rPr>
+                          <w:t>24</w:t>
+                        </w:r>
+                      </w:fldSimple>
                       <w:r>
-                        <w:fldChar w:fldCharType="begin"/>
+                        <w:t xml:space="preserve"> - CSS - header&gt;p </w:t>
                       </w:r>
+                      <w:proofErr w:type="spellStart"/>
                       <w:r>
-                        <w:instrText xml:space="preserve"> SEQ Figure \* ARABIC </w:instrText>
+                        <w:t>element</w:t>
                       </w:r>
-                      <w:r>
-                        <w:fldChar w:fldCharType="separate"/>
-                      </w:r>
-                      <w:r>
-                        <w:rPr>
-                          <w:noProof/>
-                        </w:rPr>
-                        <w:t>24</w:t>
-                      </w:r>
-                      <w:r>
-                        <w:rPr>
-                          <w:noProof/>
-                        </w:rPr>
-                        <w:fldChar w:fldCharType="end"/>
-                      </w:r>
-                      <w:r>
-                        <w:t xml:space="preserve"> - CSS - header&gt;p element</w:t>
-                      </w:r>
-                      <w:bookmarkEnd w:id="71"/>
+                      <w:bookmarkEnd w:id="72"/>
+                      <w:proofErr w:type="spellEnd"/>
                     </w:p>
                   </w:txbxContent>
                 </v:textbox>
@@ -10249,35 +10007,30 @@
                                 <w:noProof/>
                               </w:rPr>
                             </w:pPr>
-                            <w:bookmarkStart w:id="72" w:name="_Toc104967090"/>
+                            <w:bookmarkStart w:id="73" w:name="_Toc104967090"/>
                             <w:r>
                               <w:t xml:space="preserve">Figure </w:t>
                             </w:r>
+                            <w:fldSimple w:instr=" SEQ Figure \* ARABIC ">
+                              <w:r>
+                                <w:rPr>
+                                  <w:noProof/>
+                                </w:rPr>
+                                <w:t>25</w:t>
+                              </w:r>
+                            </w:fldSimple>
                             <w:r>
-                              <w:fldChar w:fldCharType="begin"/>
+                              <w:t xml:space="preserve"> - CSS - header&gt;</w:t>
                             </w:r>
+                            <w:proofErr w:type="spellStart"/>
                             <w:r>
-                              <w:instrText xml:space="preserve"> SEQ Figure \* ARABIC </w:instrText>
+                              <w:t>ul</w:t>
                             </w:r>
+                            <w:proofErr w:type="spellEnd"/>
                             <w:r>
-                              <w:fldChar w:fldCharType="separate"/>
+                              <w:t xml:space="preserve"> liste</w:t>
                             </w:r>
-                            <w:r>
-                              <w:rPr>
-                                <w:noProof/>
-                              </w:rPr>
-                              <w:t>25</w:t>
-                            </w:r>
-                            <w:r>
-                              <w:rPr>
-                                <w:noProof/>
-                              </w:rPr>
-                              <w:fldChar w:fldCharType="end"/>
-                            </w:r>
-                            <w:r>
-                              <w:t xml:space="preserve"> - CSS - header&gt;ul liste</w:t>
-                            </w:r>
-                            <w:bookmarkEnd w:id="72"/>
+                            <w:bookmarkEnd w:id="73"/>
                           </w:p>
                         </w:txbxContent>
                       </wps:txbx>
@@ -10295,7 +10048,7 @@
           </mc:Choice>
           <mc:Fallback>
             <w:pict>
-              <v:shape w14:anchorId="7950971A" id="Zone de texte 212" o:spid="_x0000_s1044" type="#_x0000_t202" style="position:absolute;left:0;text-align:left;margin-left:316.3pt;margin-top:88.45pt;width:206.35pt;height:.05pt;z-index:251713536;visibility:visible;mso-wrap-style:square;mso-wrap-distance-left:9pt;mso-wrap-distance-top:0;mso-wrap-distance-right:9pt;mso-wrap-distance-bottom:0;mso-position-horizontal:absolute;mso-position-horizontal-relative:text;mso-position-vertical:absolute;mso-position-vertical-relative:text;v-text-anchor:top" o:gfxdata="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" filled="f" stroked="f">
+              <v:shape w14:anchorId="7950971A" id="Zone de texte 212" o:spid="_x0000_s1044" type="#_x0000_t202" style="position:absolute;left:0;text-align:left;margin-left:316.3pt;margin-top:88.45pt;width:206.35pt;height:.05pt;z-index:251713536;visibility:visible;mso-wrap-style:square;mso-wrap-distance-left:9pt;mso-wrap-distance-top:0;mso-wrap-distance-right:9pt;mso-wrap-distance-bottom:0;mso-position-horizontal:absolute;mso-position-horizontal-relative:text;mso-position-vertical:absolute;mso-position-vertical-relative:text;v-text-anchor:top" o:gfxdata="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" filled="f" stroked="f">
                 <v:textbox style="mso-fit-shape-to-text:t" inset="0,0,0,0">
                   <w:txbxContent>
                     <w:p>
@@ -10306,35 +10059,30 @@
                           <w:noProof/>
                         </w:rPr>
                       </w:pPr>
-                      <w:bookmarkStart w:id="73" w:name="_Toc104967090"/>
+                      <w:bookmarkStart w:id="74" w:name="_Toc104967090"/>
                       <w:r>
                         <w:t xml:space="preserve">Figure </w:t>
                       </w:r>
+                      <w:fldSimple w:instr=" SEQ Figure \* ARABIC ">
+                        <w:r>
+                          <w:rPr>
+                            <w:noProof/>
+                          </w:rPr>
+                          <w:t>25</w:t>
+                        </w:r>
+                      </w:fldSimple>
                       <w:r>
-                        <w:fldChar w:fldCharType="begin"/>
+                        <w:t xml:space="preserve"> - CSS - header&gt;</w:t>
                       </w:r>
+                      <w:proofErr w:type="spellStart"/>
                       <w:r>
-                        <w:instrText xml:space="preserve"> SEQ Figure \* ARABIC </w:instrText>
+                        <w:t>ul</w:t>
                       </w:r>
+                      <w:proofErr w:type="spellEnd"/>
                       <w:r>
-                        <w:fldChar w:fldCharType="separate"/>
+                        <w:t xml:space="preserve"> liste</w:t>
                       </w:r>
-                      <w:r>
-                        <w:rPr>
-                          <w:noProof/>
-                        </w:rPr>
-                        <w:t>25</w:t>
-                      </w:r>
-                      <w:r>
-                        <w:rPr>
-                          <w:noProof/>
-                        </w:rPr>
-                        <w:fldChar w:fldCharType="end"/>
-                      </w:r>
-                      <w:r>
-                        <w:t xml:space="preserve"> - CSS - header&gt;ul liste</w:t>
-                      </w:r>
-                      <w:bookmarkEnd w:id="73"/>
+                      <w:bookmarkEnd w:id="74"/>
                     </w:p>
                   </w:txbxContent>
                 </v:textbox>
@@ -10357,6 +10105,7 @@
       <w:r>
         <w:t xml:space="preserve"> est une liste </w:t>
       </w:r>
+      <w:proofErr w:type="spellStart"/>
       <w:r>
         <w:rPr>
           <w:i/>
@@ -10364,12 +10113,14 @@
         </w:rPr>
         <w:t>ul</w:t>
       </w:r>
+      <w:proofErr w:type="spellEnd"/>
       <w:r>
         <w:t xml:space="preserve">. Sa position commence de quatrième colonne à la sixième colonne. Les élément li dans cette liste sont </w:t>
       </w:r>
       <w:r>
         <w:t xml:space="preserve">retiré de leurs flux normale et placé sur le côté droit de liste </w:t>
       </w:r>
+      <w:proofErr w:type="spellStart"/>
       <w:r>
         <w:rPr>
           <w:i/>
@@ -10377,6 +10128,7 @@
         </w:rPr>
         <w:t>ul</w:t>
       </w:r>
+      <w:proofErr w:type="spellEnd"/>
       <w:r>
         <w:t xml:space="preserve"> et leur mise en forme est désactivé. Les liens ont non plus leur décoration du texte.</w:t>
       </w:r>
@@ -10438,42 +10190,46 @@
         <w:pStyle w:val="Lgende"/>
         <w:jc w:val="center"/>
       </w:pPr>
-      <w:bookmarkStart w:id="74" w:name="_Toc104967091"/>
+      <w:bookmarkStart w:id="75" w:name="_Toc104967091"/>
       <w:r>
         <w:t xml:space="preserve">Figure </w:t>
       </w:r>
-      <w:r>
-        <w:fldChar w:fldCharType="begin"/>
-      </w:r>
-      <w:r>
-        <w:instrText xml:space="preserve"> SEQ Figure \* ARABIC </w:instrText>
-      </w:r>
-      <w:r>
-        <w:fldChar w:fldCharType="separate"/>
-      </w:r>
-      <w:r>
-        <w:rPr>
-          <w:noProof/>
-        </w:rPr>
-        <w:t>26</w:t>
-      </w:r>
-      <w:r>
-        <w:rPr>
-          <w:noProof/>
-        </w:rPr>
-        <w:fldChar w:fldCharType="end"/>
-      </w:r>
-      <w:r>
-        <w:t xml:space="preserve"> - CSS - header img/p/ul/li/a</w:t>
-      </w:r>
-      <w:bookmarkEnd w:id="74"/>
-    </w:p>
-    <w:p>
-      <w:bookmarkStart w:id="75" w:name="_Toc532179966"/>
-      <w:bookmarkStart w:id="76" w:name="_Toc165969650"/>
+      <w:fldSimple w:instr=" SEQ Figure \* ARABIC ">
+        <w:r>
+          <w:rPr>
+            <w:noProof/>
+          </w:rPr>
+          <w:t>26</w:t>
+        </w:r>
+      </w:fldSimple>
+      <w:r>
+        <w:t xml:space="preserve"> - CSS - header </w:t>
+      </w:r>
+      <w:proofErr w:type="spellStart"/>
+      <w:r>
+        <w:t>img</w:t>
+      </w:r>
+      <w:proofErr w:type="spellEnd"/>
+      <w:r>
+        <w:t>/p/</w:t>
+      </w:r>
+      <w:proofErr w:type="spellStart"/>
+      <w:r>
+        <w:t>ul</w:t>
+      </w:r>
+      <w:proofErr w:type="spellEnd"/>
+      <w:r>
+        <w:t>/li/a</w:t>
+      </w:r>
+      <w:bookmarkEnd w:id="75"/>
+    </w:p>
+    <w:p>
+      <w:bookmarkStart w:id="76" w:name="_Toc532179966"/>
+      <w:bookmarkStart w:id="77" w:name="_Toc165969650"/>
       <w:r>
         <w:t xml:space="preserve">Le prochain secteur, c’est le </w:t>
       </w:r>
+      <w:proofErr w:type="spellStart"/>
       <w:r>
         <w:rPr>
           <w:i/>
@@ -10487,9 +10243,11 @@
         </w:rPr>
         <w:t>.app</w:t>
       </w:r>
+      <w:proofErr w:type="spellEnd"/>
       <w:r>
         <w:t xml:space="preserve"> qui contiendra les textes à afficher, le test du frappe, chronomètre et le bouton redémarrage du test. J’ai fait une mise en forme basique pour cette partie, la taille du canevas (</w:t>
       </w:r>
+      <w:proofErr w:type="spellStart"/>
       <w:r>
         <w:rPr>
           <w:i/>
@@ -10503,6 +10261,7 @@
         </w:rPr>
         <w:t>.app</w:t>
       </w:r>
+      <w:proofErr w:type="spellEnd"/>
       <w:r>
         <w:t xml:space="preserve">) est de 800 à 500 pixel. Une marge de 100 pixel pour donner une espace entre la barre de navigation et ce canevas. Les côtés gauche et droit one </w:t>
       </w:r>
@@ -10532,6 +10291,8 @@
       <w:r>
         <w:t xml:space="preserve">Dans ce canevas, il y a le </w:t>
       </w:r>
+      <w:proofErr w:type="spellStart"/>
+      <w:proofErr w:type="gramStart"/>
       <w:r>
         <w:rPr>
           <w:i/>
@@ -10545,6 +10306,8 @@
         </w:rPr>
         <w:t>.quote</w:t>
       </w:r>
+      <w:proofErr w:type="spellEnd"/>
+      <w:proofErr w:type="gramEnd"/>
       <w:r>
         <w:t xml:space="preserve"> qui contient mes textes, sa longueur prends automatiquement la taille du canevas parent quand il y a une texte dans ce </w:t>
       </w:r>
@@ -10558,6 +10321,8 @@
       <w:r>
         <w:t xml:space="preserve">. Son hauteur est de 20em, donc 20 fois plus grand que la taille de la police, autrement dit, ce </w:t>
       </w:r>
+      <w:proofErr w:type="spellStart"/>
+      <w:proofErr w:type="gramStart"/>
       <w:r>
         <w:rPr>
           <w:i/>
@@ -10571,6 +10336,8 @@
         </w:rPr>
         <w:t>.quote</w:t>
       </w:r>
+      <w:proofErr w:type="spellEnd"/>
+      <w:proofErr w:type="gramEnd"/>
       <w:r>
         <w:t xml:space="preserve"> contiendra 20 lignes (je crois). </w:t>
       </w:r>
@@ -10632,35 +10399,35 @@
         <w:pStyle w:val="Lgende"/>
         <w:jc w:val="center"/>
       </w:pPr>
-      <w:bookmarkStart w:id="77" w:name="_Toc104967092"/>
+      <w:bookmarkStart w:id="78" w:name="_Toc104967092"/>
       <w:r>
         <w:t xml:space="preserve">Figure </w:t>
       </w:r>
-      <w:r>
-        <w:fldChar w:fldCharType="begin"/>
-      </w:r>
-      <w:r>
-        <w:instrText xml:space="preserve"> SEQ Figure \* ARABIC </w:instrText>
-      </w:r>
-      <w:r>
-        <w:fldChar w:fldCharType="separate"/>
-      </w:r>
-      <w:r>
-        <w:rPr>
-          <w:noProof/>
-        </w:rPr>
-        <w:t>27</w:t>
-      </w:r>
-      <w:r>
-        <w:rPr>
-          <w:noProof/>
-        </w:rPr>
-        <w:fldChar w:fldCharType="end"/>
-      </w:r>
-      <w:r>
-        <w:t xml:space="preserve"> - CSS - div.app &gt; div.quote</w:t>
-      </w:r>
-      <w:bookmarkEnd w:id="77"/>
+      <w:fldSimple w:instr=" SEQ Figure \* ARABIC ">
+        <w:r>
+          <w:rPr>
+            <w:noProof/>
+          </w:rPr>
+          <w:t>27</w:t>
+        </w:r>
+      </w:fldSimple>
+      <w:r>
+        <w:t xml:space="preserve"> - CSS - </w:t>
+      </w:r>
+      <w:proofErr w:type="spellStart"/>
+      <w:r>
+        <w:t>div.app</w:t>
+      </w:r>
+      <w:proofErr w:type="spellEnd"/>
+      <w:r>
+        <w:t xml:space="preserve"> &gt; </w:t>
+      </w:r>
+      <w:proofErr w:type="spellStart"/>
+      <w:r>
+        <w:t>div.quote</w:t>
+      </w:r>
+      <w:bookmarkEnd w:id="78"/>
+      <w:proofErr w:type="spellEnd"/>
     </w:p>
     <w:p>
       <w:r>
@@ -10727,35 +10494,22 @@
         <w:pStyle w:val="Lgende"/>
         <w:jc w:val="center"/>
       </w:pPr>
-      <w:bookmarkStart w:id="78" w:name="_Toc104967093"/>
+      <w:bookmarkStart w:id="79" w:name="_Toc104967093"/>
       <w:r>
         <w:t xml:space="preserve">Figure </w:t>
       </w:r>
-      <w:r>
-        <w:fldChar w:fldCharType="begin"/>
-      </w:r>
-      <w:r>
-        <w:instrText xml:space="preserve"> SEQ Figure \* ARABIC </w:instrText>
-      </w:r>
-      <w:r>
-        <w:fldChar w:fldCharType="separate"/>
-      </w:r>
-      <w:r>
-        <w:rPr>
-          <w:noProof/>
-        </w:rPr>
-        <w:t>28</w:t>
-      </w:r>
-      <w:r>
-        <w:rPr>
-          <w:noProof/>
-        </w:rPr>
-        <w:fldChar w:fldCharType="end"/>
-      </w:r>
+      <w:fldSimple w:instr=" SEQ Figure \* ARABIC ">
+        <w:r>
+          <w:rPr>
+            <w:noProof/>
+          </w:rPr>
+          <w:t>28</w:t>
+        </w:r>
+      </w:fldSimple>
       <w:r>
         <w:t xml:space="preserve"> - CSS - L'état du site jusqu'ici</w:t>
       </w:r>
-      <w:bookmarkEnd w:id="78"/>
+      <w:bookmarkEnd w:id="79"/>
     </w:p>
     <w:p>
       <w:r>
@@ -10773,6 +10527,7 @@
       <w:r>
         <w:t xml:space="preserve"> Le centenaire parent, </w:t>
       </w:r>
+      <w:proofErr w:type="gramStart"/>
       <w:r>
         <w:rPr>
           <w:i/>
@@ -10786,6 +10541,7 @@
         </w:rPr>
         <w:t>.content</w:t>
       </w:r>
+      <w:proofErr w:type="gramEnd"/>
       <w:r>
         <w:t xml:space="preserve"> a une affichage en grille et trois colonnes avec un écart de 15px entre ces colonnes. La largeur de ce </w:t>
       </w:r>
@@ -10805,6 +10561,7 @@
       <w:r>
         <w:t xml:space="preserve">est égale à largeur de mon </w:t>
       </w:r>
+      <w:proofErr w:type="spellStart"/>
       <w:r>
         <w:rPr>
           <w:i/>
@@ -10818,6 +10575,7 @@
         </w:rPr>
         <w:t>.app</w:t>
       </w:r>
+      <w:proofErr w:type="spellEnd"/>
       <w:r>
         <w:t>.</w:t>
       </w:r>
@@ -10879,35 +10637,22 @@
         <w:pStyle w:val="Lgende"/>
         <w:jc w:val="center"/>
       </w:pPr>
-      <w:bookmarkStart w:id="79" w:name="_Toc104967094"/>
+      <w:bookmarkStart w:id="80" w:name="_Toc104967094"/>
       <w:r>
         <w:t xml:space="preserve">Figure </w:t>
       </w:r>
-      <w:r>
-        <w:fldChar w:fldCharType="begin"/>
-      </w:r>
-      <w:r>
-        <w:instrText xml:space="preserve"> SEQ Figure \* ARABIC </w:instrText>
-      </w:r>
-      <w:r>
-        <w:fldChar w:fldCharType="separate"/>
-      </w:r>
-      <w:r>
-        <w:rPr>
-          <w:noProof/>
-        </w:rPr>
-        <w:t>29</w:t>
-      </w:r>
-      <w:r>
-        <w:rPr>
-          <w:noProof/>
-        </w:rPr>
-        <w:fldChar w:fldCharType="end"/>
-      </w:r>
+      <w:fldSimple w:instr=" SEQ Figure \* ARABIC ">
+        <w:r>
+          <w:rPr>
+            <w:noProof/>
+          </w:rPr>
+          <w:t>29</w:t>
+        </w:r>
+      </w:fldSimple>
       <w:r>
         <w:t xml:space="preserve"> - CSS - div.content</w:t>
       </w:r>
-      <w:bookmarkEnd w:id="79"/>
+      <w:bookmarkEnd w:id="80"/>
     </w:p>
     <w:p>
       <w:pPr>
@@ -10965,35 +10710,30 @@
         <w:pStyle w:val="Lgende"/>
         <w:jc w:val="center"/>
       </w:pPr>
-      <w:bookmarkStart w:id="80" w:name="_Toc104967095"/>
+      <w:bookmarkStart w:id="81" w:name="_Toc104967095"/>
       <w:r>
         <w:t xml:space="preserve">Figure </w:t>
       </w:r>
-      <w:r>
-        <w:fldChar w:fldCharType="begin"/>
-      </w:r>
-      <w:r>
-        <w:instrText xml:space="preserve"> SEQ Figure \* ARABIC </w:instrText>
-      </w:r>
-      <w:r>
-        <w:fldChar w:fldCharType="separate"/>
-      </w:r>
-      <w:r>
-        <w:rPr>
-          <w:noProof/>
-        </w:rPr>
-        <w:t>30</w:t>
-      </w:r>
-      <w:r>
-        <w:rPr>
-          <w:noProof/>
-        </w:rPr>
-        <w:fldChar w:fldCharType="end"/>
-      </w:r>
-      <w:r>
-        <w:t xml:space="preserve"> - CSS - div.content:affichage site</w:t>
-      </w:r>
-      <w:bookmarkEnd w:id="80"/>
+      <w:fldSimple w:instr=" SEQ Figure \* ARABIC ">
+        <w:r>
+          <w:rPr>
+            <w:noProof/>
+          </w:rPr>
+          <w:t>30</w:t>
+        </w:r>
+      </w:fldSimple>
+      <w:r>
+        <w:t xml:space="preserve"> - CSS - </w:t>
+      </w:r>
+      <w:proofErr w:type="spellStart"/>
+      <w:r>
+        <w:t>div.content:affichage</w:t>
+      </w:r>
+      <w:proofErr w:type="spellEnd"/>
+      <w:r>
+        <w:t xml:space="preserve"> site</w:t>
+      </w:r>
+      <w:bookmarkEnd w:id="81"/>
     </w:p>
     <w:p>
       <w:pPr>
@@ -11062,6 +10802,7 @@
       <w:r>
         <w:t xml:space="preserve">Maintenant je passe à la première et deuxième colonne dans mon </w:t>
       </w:r>
+      <w:proofErr w:type="gramStart"/>
       <w:r>
         <w:rPr>
           <w:i/>
@@ -11075,6 +10816,7 @@
         </w:rPr>
         <w:t>content</w:t>
       </w:r>
+      <w:proofErr w:type="gramEnd"/>
       <w:r>
         <w:t xml:space="preserve">, c’est un autre </w:t>
       </w:r>
@@ -11094,12 +10836,14 @@
       <w:r>
         <w:t xml:space="preserve">avec une classe </w:t>
       </w:r>
+      <w:proofErr w:type="spellStart"/>
       <w:r>
         <w:rPr>
           <w:i/>
         </w:rPr>
         <w:t>results</w:t>
       </w:r>
+      <w:proofErr w:type="spellEnd"/>
       <w:r>
         <w:t xml:space="preserve">. C’est le </w:t>
       </w:r>
@@ -11176,29 +10920,24 @@
                             <w:r>
                               <w:t xml:space="preserve">Figure </w:t>
                             </w:r>
+                            <w:fldSimple w:instr=" SEQ Figure \* ARABIC ">
+                              <w:r>
+                                <w:rPr>
+                                  <w:noProof/>
+                                </w:rPr>
+                                <w:t>31</w:t>
+                              </w:r>
+                            </w:fldSimple>
                             <w:r>
-                              <w:fldChar w:fldCharType="begin"/>
+                              <w:t xml:space="preserve"> - CSS - div.content&gt;</w:t>
                             </w:r>
+                            <w:proofErr w:type="spellStart"/>
                             <w:r>
-                              <w:instrText xml:space="preserve"> SEQ Figure \* ARABIC </w:instrText>
+                              <w:t>results:affichage</w:t>
                             </w:r>
+                            <w:proofErr w:type="spellEnd"/>
                             <w:r>
-                              <w:fldChar w:fldCharType="separate"/>
-                            </w:r>
-                            <w:r>
-                              <w:rPr>
-                                <w:noProof/>
-                              </w:rPr>
-                              <w:t>31</w:t>
-                            </w:r>
-                            <w:r>
-                              <w:rPr>
-                                <w:noProof/>
-                              </w:rPr>
-                              <w:fldChar w:fldCharType="end"/>
-                            </w:r>
-                            <w:r>
-                              <w:t xml:space="preserve"> - CSS - div.content&gt;results:affichage site</w:t>
+                              <w:t xml:space="preserve"> site</w:t>
                             </w:r>
                           </w:p>
                         </w:txbxContent>
@@ -11220,7 +10959,7 @@
           </mc:Choice>
           <mc:Fallback>
             <w:pict>
-              <v:shape w14:anchorId="62E6B0AE" id="Zone de texte 215" o:spid="_x0000_s1045" type="#_x0000_t202" style="position:absolute;left:0;text-align:left;margin-left:259.85pt;margin-top:42.45pt;width:311.05pt;height:.05pt;z-index:251716608;visibility:visible;mso-wrap-style:square;mso-width-percent:0;mso-wrap-distance-left:9pt;mso-wrap-distance-top:0;mso-wrap-distance-right:9pt;mso-wrap-distance-bottom:0;mso-position-horizontal:right;mso-position-horizontal-relative:margin;mso-position-vertical:absolute;mso-position-vertical-relative:text;mso-width-percent:0;mso-width-relative:margin;v-text-anchor:top" o:gfxdata="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" stroked="f">
+              <v:shape w14:anchorId="62E6B0AE" id="Zone de texte 215" o:spid="_x0000_s1045" type="#_x0000_t202" style="position:absolute;left:0;text-align:left;margin-left:259.85pt;margin-top:42.45pt;width:311.05pt;height:.05pt;z-index:251716608;visibility:visible;mso-wrap-style:square;mso-width-percent:0;mso-wrap-distance-left:9pt;mso-wrap-distance-top:0;mso-wrap-distance-right:9pt;mso-wrap-distance-bottom:0;mso-position-horizontal:right;mso-position-horizontal-relative:margin;mso-position-vertical:absolute;mso-position-vertical-relative:text;mso-width-percent:0;mso-width-relative:margin;v-text-anchor:top" o:gfxdata="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" stroked="f">
                 <v:textbox style="mso-fit-shape-to-text:t" inset="0,0,0,0">
                   <w:txbxContent>
                     <w:p>
@@ -11234,29 +10973,24 @@
                       <w:r>
                         <w:t xml:space="preserve">Figure </w:t>
                       </w:r>
+                      <w:fldSimple w:instr=" SEQ Figure \* ARABIC ">
+                        <w:r>
+                          <w:rPr>
+                            <w:noProof/>
+                          </w:rPr>
+                          <w:t>31</w:t>
+                        </w:r>
+                      </w:fldSimple>
                       <w:r>
-                        <w:fldChar w:fldCharType="begin"/>
+                        <w:t xml:space="preserve"> - CSS - div.content&gt;</w:t>
                       </w:r>
+                      <w:proofErr w:type="spellStart"/>
                       <w:r>
-                        <w:instrText xml:space="preserve"> SEQ Figure \* ARABIC </w:instrText>
+                        <w:t>results:affichage</w:t>
                       </w:r>
+                      <w:proofErr w:type="spellEnd"/>
                       <w:r>
-                        <w:fldChar w:fldCharType="separate"/>
-                      </w:r>
-                      <w:r>
-                        <w:rPr>
-                          <w:noProof/>
-                        </w:rPr>
-                        <w:t>31</w:t>
-                      </w:r>
-                      <w:r>
-                        <w:rPr>
-                          <w:noProof/>
-                        </w:rPr>
-                        <w:fldChar w:fldCharType="end"/>
-                      </w:r>
-                      <w:r>
-                        <w:t xml:space="preserve"> - CSS - div.content&gt;results:affichage site</w:t>
+                        <w:t xml:space="preserve"> site</w:t>
                       </w:r>
                     </w:p>
                   </w:txbxContent>
@@ -11296,13 +11030,27 @@
         <w:rPr>
           <w:i/>
         </w:rPr>
-        <w:t xml:space="preserve"> l’image </w:t>
-      </w:r>
+        <w:t xml:space="preserve"> </w:t>
+      </w:r>
+      <w:proofErr w:type="gramStart"/>
       <w:r>
         <w:rPr>
           <w:i/>
         </w:rPr>
-        <w:t xml:space="preserve">, pour la taille des colonnes, cette fois si je n’ai pas utilisé l’unité </w:t>
+        <w:t xml:space="preserve">l’image </w:t>
+      </w:r>
+      <w:r>
+        <w:rPr>
+          <w:i/>
+        </w:rPr>
+        <w:t>,</w:t>
+      </w:r>
+      <w:proofErr w:type="gramEnd"/>
+      <w:r>
+        <w:rPr>
+          <w:i/>
+        </w:rPr>
+        <w:t xml:space="preserve"> pour la taille des colonnes, cette fois si je n’ai pas utilisé l’unité </w:t>
       </w:r>
       <w:r>
         <w:rPr>
@@ -11396,34 +11144,34 @@
       <w:r>
         <w:t xml:space="preserve">Figure </w:t>
       </w:r>
-      <w:r>
-        <w:fldChar w:fldCharType="begin"/>
-      </w:r>
-      <w:r>
-        <w:instrText xml:space="preserve"> SEQ Figure \* ARABIC </w:instrText>
-      </w:r>
-      <w:r>
-        <w:fldChar w:fldCharType="separate"/>
-      </w:r>
-      <w:r>
-        <w:rPr>
-          <w:noProof/>
-        </w:rPr>
-        <w:t>32</w:t>
-      </w:r>
-      <w:r>
-        <w:rPr>
-          <w:noProof/>
-        </w:rPr>
-        <w:fldChar w:fldCharType="end"/>
-      </w:r>
-      <w:r>
-        <w:t xml:space="preserve"> - CSS - div.content&gt;results</w:t>
-      </w:r>
-    </w:p>
-    <w:p>
-      <w:r>
-        <w:t>Enfin, pour finir cette partie, j’ai positionné les deux div qui sont dans results,</w:t>
+      <w:fldSimple w:instr=" SEQ Figure \* ARABIC ">
+        <w:r>
+          <w:rPr>
+            <w:noProof/>
+          </w:rPr>
+          <w:t>32</w:t>
+        </w:r>
+      </w:fldSimple>
+      <w:r>
+        <w:t xml:space="preserve"> - CSS - div.content&gt;</w:t>
+      </w:r>
+      <w:proofErr w:type="spellStart"/>
+      <w:r>
+        <w:t>results</w:t>
+      </w:r>
+      <w:proofErr w:type="spellEnd"/>
+    </w:p>
+    <w:p>
+      <w:r>
+        <w:t xml:space="preserve">Enfin, pour finir cette partie, j’ai positionné les deux div qui sont dans </w:t>
+      </w:r>
+      <w:proofErr w:type="spellStart"/>
+      <w:r>
+        <w:t>results</w:t>
+      </w:r>
+      <w:proofErr w:type="spellEnd"/>
+      <w:r>
+        <w:t>,</w:t>
       </w:r>
       <w:r>
         <w:rPr>
@@ -11431,6 +11179,8 @@
         </w:rPr>
         <w:t xml:space="preserve"> </w:t>
       </w:r>
+      <w:proofErr w:type="spellStart"/>
+      <w:proofErr w:type="gramStart"/>
       <w:r>
         <w:rPr>
           <w:i/>
@@ -11442,11 +11192,20 @@
         <w:rPr>
           <w:i/>
         </w:rPr>
-        <w:t>.curr-results</w:t>
-      </w:r>
+        <w:t>.curr</w:t>
+      </w:r>
+      <w:proofErr w:type="gramEnd"/>
+      <w:r>
+        <w:rPr>
+          <w:i/>
+        </w:rPr>
+        <w:t>-results</w:t>
+      </w:r>
+      <w:proofErr w:type="spellEnd"/>
       <w:r>
         <w:t xml:space="preserve"> et </w:t>
       </w:r>
+      <w:proofErr w:type="spellStart"/>
       <w:r>
         <w:rPr>
           <w:i/>
@@ -11460,9 +11219,11 @@
         </w:rPr>
         <w:t>.past-results</w:t>
       </w:r>
+      <w:proofErr w:type="spellEnd"/>
       <w:r>
         <w:t xml:space="preserve">. </w:t>
       </w:r>
+      <w:proofErr w:type="spellStart"/>
       <w:r>
         <w:rPr>
           <w:i/>
@@ -11476,9 +11237,12 @@
         </w:rPr>
         <w:t>.curr-results</w:t>
       </w:r>
+      <w:proofErr w:type="spellEnd"/>
       <w:r>
         <w:t xml:space="preserve"> qui occupe la première colonne et </w:t>
       </w:r>
+      <w:proofErr w:type="spellStart"/>
+      <w:proofErr w:type="gramStart"/>
       <w:r>
         <w:rPr>
           <w:i/>
@@ -11490,8 +11254,16 @@
         <w:rPr>
           <w:i/>
         </w:rPr>
-        <w:t>.past-results</w:t>
-      </w:r>
+        <w:t>.past</w:t>
+      </w:r>
+      <w:proofErr w:type="gramEnd"/>
+      <w:r>
+        <w:rPr>
+          <w:i/>
+        </w:rPr>
+        <w:t>-results</w:t>
+      </w:r>
+      <w:proofErr w:type="spellEnd"/>
       <w:r>
         <w:t xml:space="preserve"> occupe les trois autres.</w:t>
       </w:r>
@@ -11558,30 +11330,38 @@
       <w:r>
         <w:t xml:space="preserve">Figure </w:t>
       </w:r>
-      <w:r>
-        <w:fldChar w:fldCharType="begin"/>
-      </w:r>
-      <w:r>
-        <w:instrText xml:space="preserve"> SEQ Figure \* ARABIC </w:instrText>
-      </w:r>
-      <w:r>
-        <w:fldChar w:fldCharType="separate"/>
-      </w:r>
-      <w:r>
-        <w:rPr>
-          <w:noProof/>
-        </w:rPr>
-        <w:t>33</w:t>
-      </w:r>
-      <w:r>
-        <w:rPr>
-          <w:noProof/>
-        </w:rPr>
-        <w:fldChar w:fldCharType="end"/>
-      </w:r>
-      <w:r>
-        <w:t xml:space="preserve"> - CSS - div.curr-results &amp; div.past-results | div.options</w:t>
-      </w:r>
+      <w:fldSimple w:instr=" SEQ Figure \* ARABIC ">
+        <w:r>
+          <w:rPr>
+            <w:noProof/>
+          </w:rPr>
+          <w:t>33</w:t>
+        </w:r>
+      </w:fldSimple>
+      <w:r>
+        <w:t xml:space="preserve"> - CSS - </w:t>
+      </w:r>
+      <w:proofErr w:type="spellStart"/>
+      <w:r>
+        <w:t>div.curr-results</w:t>
+      </w:r>
+      <w:proofErr w:type="spellEnd"/>
+      <w:r>
+        <w:t xml:space="preserve"> &amp; </w:t>
+      </w:r>
+      <w:proofErr w:type="spellStart"/>
+      <w:r>
+        <w:t>div.past-results</w:t>
+      </w:r>
+      <w:proofErr w:type="spellEnd"/>
+      <w:r>
+        <w:t xml:space="preserve"> | </w:t>
+      </w:r>
+      <w:proofErr w:type="spellStart"/>
+      <w:r>
+        <w:t>div.options</w:t>
+      </w:r>
+      <w:proofErr w:type="spellEnd"/>
     </w:p>
     <w:p>
       <w:r>
@@ -11648,30 +11428,22 @@
       <w:r>
         <w:t xml:space="preserve">Figure </w:t>
       </w:r>
-      <w:r>
-        <w:fldChar w:fldCharType="begin"/>
-      </w:r>
-      <w:r>
-        <w:instrText xml:space="preserve"> SEQ Figure \* ARABIC </w:instrText>
-      </w:r>
-      <w:r>
-        <w:fldChar w:fldCharType="separate"/>
-      </w:r>
-      <w:r>
-        <w:rPr>
-          <w:noProof/>
-        </w:rPr>
-        <w:t>34</w:t>
-      </w:r>
-      <w:r>
-        <w:rPr>
-          <w:noProof/>
-        </w:rPr>
-        <w:fldChar w:fldCharType="end"/>
-      </w:r>
-      <w:r>
-        <w:t xml:space="preserve"> - CSS - aside / footer.copyright</w:t>
-      </w:r>
+      <w:fldSimple w:instr=" SEQ Figure \* ARABIC ">
+        <w:r>
+          <w:rPr>
+            <w:noProof/>
+          </w:rPr>
+          <w:t>34</w:t>
+        </w:r>
+      </w:fldSimple>
+      <w:r>
+        <w:t xml:space="preserve"> - CSS - aside / </w:t>
+      </w:r>
+      <w:proofErr w:type="spellStart"/>
+      <w:r>
+        <w:t>footer.copyright</w:t>
+      </w:r>
+      <w:proofErr w:type="spellEnd"/>
     </w:p>
     <w:p>
       <w:r>
@@ -11737,30 +11509,22 @@
       <w:r>
         <w:t xml:space="preserve">Figure </w:t>
       </w:r>
-      <w:r>
-        <w:fldChar w:fldCharType="begin"/>
-      </w:r>
-      <w:r>
-        <w:instrText xml:space="preserve"> SEQ Figure \* ARABIC </w:instrText>
-      </w:r>
-      <w:r>
-        <w:fldChar w:fldCharType="separate"/>
-      </w:r>
-      <w:r>
-        <w:rPr>
-          <w:noProof/>
-        </w:rPr>
-        <w:t>35</w:t>
-      </w:r>
-      <w:r>
-        <w:rPr>
-          <w:noProof/>
-        </w:rPr>
-        <w:fldChar w:fldCharType="end"/>
-      </w:r>
-      <w:r>
-        <w:t xml:space="preserve"> - CSS - interface du site version static</w:t>
-      </w:r>
+      <w:fldSimple w:instr=" SEQ Figure \* ARABIC ">
+        <w:r>
+          <w:rPr>
+            <w:noProof/>
+          </w:rPr>
+          <w:t>35</w:t>
+        </w:r>
+      </w:fldSimple>
+      <w:r>
+        <w:t xml:space="preserve"> - CSS - interface du site version </w:t>
+      </w:r>
+      <w:proofErr w:type="spellStart"/>
+      <w:r>
+        <w:t>static</w:t>
+      </w:r>
+      <w:proofErr w:type="spellEnd"/>
     </w:p>
     <w:p/>
     <w:p>
@@ -11784,7 +11548,7 @@
           <w:numId w:val="4"/>
         </w:numPr>
       </w:pPr>
-      <w:bookmarkStart w:id="81" w:name="_Toc104992114"/>
+      <w:bookmarkStart w:id="82" w:name="_Toc104992114"/>
       <w:r>
         <w:lastRenderedPageBreak/>
         <w:t xml:space="preserve">Construction la partie </w:t>
@@ -11792,7 +11556,7 @@
       <w:r>
         <w:t>dynamique du site (JavaScript)</w:t>
       </w:r>
-      <w:bookmarkEnd w:id="81"/>
+      <w:bookmarkEnd w:id="82"/>
     </w:p>
     <w:p>
       <w:r>
@@ -11858,27 +11622,14 @@
       <w:r>
         <w:t xml:space="preserve">Figure </w:t>
       </w:r>
-      <w:r>
-        <w:fldChar w:fldCharType="begin"/>
-      </w:r>
-      <w:r>
-        <w:instrText xml:space="preserve"> SEQ Figure \* ARABIC </w:instrText>
-      </w:r>
-      <w:r>
-        <w:fldChar w:fldCharType="separate"/>
-      </w:r>
-      <w:r>
-        <w:rPr>
-          <w:noProof/>
-        </w:rPr>
-        <w:t>36</w:t>
-      </w:r>
-      <w:r>
-        <w:rPr>
-          <w:noProof/>
-        </w:rPr>
-        <w:fldChar w:fldCharType="end"/>
-      </w:r>
+      <w:fldSimple w:instr=" SEQ Figure \* ARABIC ">
+        <w:r>
+          <w:rPr>
+            <w:noProof/>
+          </w:rPr>
+          <w:t>36</w:t>
+        </w:r>
+      </w:fldSimple>
       <w:r>
         <w:t xml:space="preserve"> - JS - liste des fonctions()</w:t>
       </w:r>
@@ -11887,12 +11638,27 @@
       <w:r>
         <w:t xml:space="preserve">TODO : </w:t>
       </w:r>
-      <w:r>
-        <w:t xml:space="preserve">add </w:t>
-      </w:r>
-      <w:r>
-        <w:t>error functions</w:t>
-      </w:r>
+      <w:proofErr w:type="spellStart"/>
+      <w:r>
+        <w:t>add</w:t>
+      </w:r>
+      <w:proofErr w:type="spellEnd"/>
+      <w:r>
+        <w:t xml:space="preserve"> </w:t>
+      </w:r>
+      <w:proofErr w:type="spellStart"/>
+      <w:r>
+        <w:t>error</w:t>
+      </w:r>
+      <w:proofErr w:type="spellEnd"/>
+      <w:r>
+        <w:t xml:space="preserve"> </w:t>
+      </w:r>
+      <w:proofErr w:type="spellStart"/>
+      <w:r>
+        <w:t>functions</w:t>
+      </w:r>
+      <w:proofErr w:type="spellEnd"/>
     </w:p>
     <w:p>
       <w:r>
@@ -11901,11 +11667,27 @@
       <w:r>
         <w:t xml:space="preserve">l y a quelques fonctions que j’ai remplacé avec </w:t>
       </w:r>
+      <w:proofErr w:type="spellStart"/>
+      <w:proofErr w:type="gramStart"/>
       <w:r>
         <w:rPr>
           <w:color w:val="4F81BD" w:themeColor="accent1"/>
         </w:rPr>
-        <w:t>addEventListener()</w:t>
+        <w:t>addEventListener</w:t>
+      </w:r>
+      <w:proofErr w:type="spellEnd"/>
+      <w:r>
+        <w:rPr>
+          <w:color w:val="4F81BD" w:themeColor="accent1"/>
+        </w:rPr>
+        <w:t>(</w:t>
+      </w:r>
+      <w:proofErr w:type="gramEnd"/>
+      <w:r>
+        <w:rPr>
+          <w:color w:val="4F81BD" w:themeColor="accent1"/>
+        </w:rPr>
+        <w:t>)</w:t>
       </w:r>
       <w:r>
         <w:t xml:space="preserve"> </w:t>
@@ -11999,27 +11781,14 @@
       <w:r>
         <w:t xml:space="preserve">Figure </w:t>
       </w:r>
-      <w:r>
-        <w:fldChar w:fldCharType="begin"/>
-      </w:r>
-      <w:r>
-        <w:instrText xml:space="preserve"> SEQ Figure \* ARABIC </w:instrText>
-      </w:r>
-      <w:r>
-        <w:fldChar w:fldCharType="separate"/>
-      </w:r>
-      <w:r>
-        <w:rPr>
-          <w:noProof/>
-        </w:rPr>
-        <w:t>37</w:t>
-      </w:r>
-      <w:r>
-        <w:rPr>
-          <w:noProof/>
-        </w:rPr>
-        <w:fldChar w:fldCharType="end"/>
-      </w:r>
+      <w:fldSimple w:instr=" SEQ Figure \* ARABIC ">
+        <w:r>
+          <w:rPr>
+            <w:noProof/>
+          </w:rPr>
+          <w:t>37</w:t>
+        </w:r>
+      </w:fldSimple>
       <w:r>
         <w:t xml:space="preserve"> - JS – variables constantes</w:t>
       </w:r>
@@ -12031,12 +11800,14 @@
         <w:lastRenderedPageBreak/>
         <w:t xml:space="preserve">J’ai deux autres variables constantes qui sont des tableaux, </w:t>
       </w:r>
+      <w:proofErr w:type="spellStart"/>
       <w:r>
         <w:rPr>
           <w:color w:val="4F81BD" w:themeColor="accent1"/>
         </w:rPr>
         <w:t>wordCount</w:t>
       </w:r>
+      <w:proofErr w:type="spellEnd"/>
       <w:r>
         <w:rPr>
           <w:color w:val="4F81BD" w:themeColor="accent1"/>
@@ -12044,7 +11815,23 @@
         <w:t xml:space="preserve"> = {}</w:t>
       </w:r>
       <w:r>
-        <w:t xml:space="preserve"> contient trois valeurs qui définissent combien de mot l’utilisateur doit taper et timerLimit = {} pour définir limite du temps pour l’utilisateur s’il choisit le mode « Timer ».</w:t>
+        <w:t xml:space="preserve"> contient trois valeurs qui définissent combien de mot l’utilisateur doit taper et </w:t>
+      </w:r>
+      <w:proofErr w:type="spellStart"/>
+      <w:r>
+        <w:t>timerLimit</w:t>
+      </w:r>
+      <w:proofErr w:type="spellEnd"/>
+      <w:r>
+        <w:t xml:space="preserve"> = {} pour définir limite du temps pour l’utilisateur s’il choisit le mode « </w:t>
+      </w:r>
+      <w:proofErr w:type="spellStart"/>
+      <w:r>
+        <w:t>Timer</w:t>
+      </w:r>
+      <w:proofErr w:type="spellEnd"/>
+      <w:r>
+        <w:t> ».</w:t>
       </w:r>
     </w:p>
     <w:p>
@@ -12106,27 +11893,14 @@
       <w:r>
         <w:t xml:space="preserve">Figure </w:t>
       </w:r>
-      <w:r>
-        <w:fldChar w:fldCharType="begin"/>
-      </w:r>
-      <w:r>
-        <w:instrText xml:space="preserve"> SEQ Figure \* ARABIC </w:instrText>
-      </w:r>
-      <w:r>
-        <w:fldChar w:fldCharType="separate"/>
-      </w:r>
-      <w:r>
-        <w:rPr>
-          <w:noProof/>
-        </w:rPr>
-        <w:t>38</w:t>
-      </w:r>
-      <w:r>
-        <w:rPr>
-          <w:noProof/>
-        </w:rPr>
-        <w:fldChar w:fldCharType="end"/>
-      </w:r>
+      <w:fldSimple w:instr=" SEQ Figure \* ARABIC ">
+        <w:r>
+          <w:rPr>
+            <w:noProof/>
+          </w:rPr>
+          <w:t>38</w:t>
+        </w:r>
+      </w:fldSimple>
       <w:r>
         <w:t xml:space="preserve"> - JS - variables constants: les modes de test</w:t>
       </w:r>
@@ -12164,38 +11938,70 @@
       <w:r>
         <w:t xml:space="preserve">les variables </w:t>
       </w:r>
+      <w:proofErr w:type="spellStart"/>
       <w:r>
         <w:rPr>
           <w:color w:val="4F81BD" w:themeColor="accent1"/>
         </w:rPr>
-        <w:t xml:space="preserve">selectedWordCount </w:t>
+        <w:t>selectedWordCount</w:t>
+      </w:r>
+      <w:proofErr w:type="spellEnd"/>
+      <w:r>
+        <w:rPr>
+          <w:color w:val="4F81BD" w:themeColor="accent1"/>
+        </w:rPr>
+        <w:t xml:space="preserve"> </w:t>
       </w:r>
       <w:r>
         <w:t xml:space="preserve">et </w:t>
       </w:r>
+      <w:proofErr w:type="spellStart"/>
       <w:r>
         <w:rPr>
           <w:color w:val="4F81BD" w:themeColor="accent1"/>
         </w:rPr>
-        <w:t xml:space="preserve">selectedTime </w:t>
+        <w:t>selectedTime</w:t>
+      </w:r>
+      <w:proofErr w:type="spellEnd"/>
+      <w:r>
+        <w:rPr>
+          <w:color w:val="4F81BD" w:themeColor="accent1"/>
+        </w:rPr>
+        <w:t xml:space="preserve"> </w:t>
       </w:r>
       <w:r>
         <w:t xml:space="preserve">prennent chaque un une des valeurs qui a été défini dans le tableaux précédent, elles seront utilisées plus tard pour définir nombre de mot et limite du temps par défaut pendant le test. La variable </w:t>
       </w:r>
+      <w:proofErr w:type="spellStart"/>
       <w:r>
         <w:rPr>
           <w:color w:val="4F81BD" w:themeColor="accent1"/>
         </w:rPr>
-        <w:t xml:space="preserve">remainingTime </w:t>
+        <w:t>remainingTime</w:t>
+      </w:r>
+      <w:proofErr w:type="spellEnd"/>
+      <w:r>
+        <w:rPr>
+          <w:color w:val="4F81BD" w:themeColor="accent1"/>
+        </w:rPr>
+        <w:t xml:space="preserve"> </w:t>
       </w:r>
       <w:r>
         <w:t xml:space="preserve">est égale à </w:t>
       </w:r>
+      <w:proofErr w:type="spellStart"/>
       <w:r>
         <w:rPr>
           <w:color w:val="4F81BD" w:themeColor="accent1"/>
         </w:rPr>
-        <w:t xml:space="preserve">selectedTime </w:t>
+        <w:t>selectedTime</w:t>
+      </w:r>
+      <w:proofErr w:type="spellEnd"/>
+      <w:r>
+        <w:rPr>
+          <w:color w:val="4F81BD" w:themeColor="accent1"/>
+        </w:rPr>
+        <w:t xml:space="preserve"> </w:t>
       </w:r>
       <w:r>
         <w:t>pour définir combien du temps reste pour taper les mots dans le mode compte à rebours.</w:t>
@@ -12259,14 +12065,38 @@
       <w:r>
         <w:t xml:space="preserve">Ensuite je crée ma première fonctionne qui est </w:t>
       </w:r>
+      <w:proofErr w:type="spellStart"/>
+      <w:proofErr w:type="gramStart"/>
       <w:r>
         <w:rPr>
           <w:color w:val="4F81BD" w:themeColor="accent1"/>
         </w:rPr>
-        <w:t>getRandomWords()</w:t>
-      </w:r>
-      <w:r>
-        <w:t xml:space="preserve">, dans cette fonctionne j’ai initialisé la variable sentence qui est un objet Array (tableau). </w:t>
+        <w:t>getRandomWords</w:t>
+      </w:r>
+      <w:proofErr w:type="spellEnd"/>
+      <w:r>
+        <w:rPr>
+          <w:color w:val="4F81BD" w:themeColor="accent1"/>
+        </w:rPr>
+        <w:t>(</w:t>
+      </w:r>
+      <w:proofErr w:type="gramEnd"/>
+      <w:r>
+        <w:rPr>
+          <w:color w:val="4F81BD" w:themeColor="accent1"/>
+        </w:rPr>
+        <w:t>)</w:t>
+      </w:r>
+      <w:r>
+        <w:t xml:space="preserve">, dans cette fonctionne j’ai initialisé la variable sentence qui est un objet </w:t>
+      </w:r>
+      <w:proofErr w:type="spellStart"/>
+      <w:r>
+        <w:t>Array</w:t>
+      </w:r>
+      <w:proofErr w:type="spellEnd"/>
+      <w:r>
+        <w:t xml:space="preserve"> (tableau). </w:t>
       </w:r>
     </w:p>
     <w:p/>
@@ -12339,33 +12169,33 @@
       <w:pPr>
         <w:pStyle w:val="Titre1"/>
       </w:pPr>
-      <w:bookmarkStart w:id="82" w:name="_Toc104992115"/>
+      <w:bookmarkStart w:id="83" w:name="_Toc104992115"/>
       <w:r>
         <w:lastRenderedPageBreak/>
         <w:t>Tests</w:t>
       </w:r>
-      <w:bookmarkEnd w:id="75"/>
       <w:bookmarkEnd w:id="76"/>
-      <w:bookmarkEnd w:id="82"/>
+      <w:bookmarkEnd w:id="77"/>
+      <w:bookmarkEnd w:id="83"/>
     </w:p>
     <w:p>
       <w:pPr>
         <w:pStyle w:val="Titre2"/>
       </w:pPr>
-      <w:bookmarkStart w:id="83" w:name="_Toc532179968"/>
-      <w:bookmarkStart w:id="84" w:name="_Toc165969652"/>
-      <w:bookmarkStart w:id="85" w:name="_Ref308525868"/>
-      <w:bookmarkStart w:id="86" w:name="_Toc104992116"/>
+      <w:bookmarkStart w:id="84" w:name="_Toc532179968"/>
+      <w:bookmarkStart w:id="85" w:name="_Toc165969652"/>
+      <w:bookmarkStart w:id="86" w:name="_Ref308525868"/>
+      <w:bookmarkStart w:id="87" w:name="_Toc104992116"/>
       <w:r>
         <w:t>Dossier des tests</w:t>
       </w:r>
-      <w:bookmarkEnd w:id="83"/>
       <w:bookmarkEnd w:id="84"/>
       <w:bookmarkEnd w:id="85"/>
       <w:bookmarkEnd w:id="86"/>
-    </w:p>
-    <w:p>
-      <w:bookmarkStart w:id="87" w:name="_Toc165969653"/>
+      <w:bookmarkEnd w:id="87"/>
+    </w:p>
+    <w:p>
+      <w:bookmarkStart w:id="88" w:name="_Toc165969653"/>
     </w:p>
     <w:tbl>
       <w:tblPr>
@@ -13235,90 +13065,90 @@
       <w:pPr>
         <w:pStyle w:val="Titre1"/>
       </w:pPr>
-      <w:bookmarkStart w:id="88" w:name="_Toc104992117"/>
+      <w:bookmarkStart w:id="89" w:name="_Toc104992117"/>
       <w:r>
         <w:lastRenderedPageBreak/>
         <w:t>Conclusion</w:t>
       </w:r>
-      <w:bookmarkEnd w:id="87"/>
       <w:bookmarkEnd w:id="88"/>
+      <w:bookmarkEnd w:id="89"/>
     </w:p>
     <w:p>
       <w:pPr>
         <w:pStyle w:val="Titre2"/>
       </w:pPr>
-      <w:bookmarkStart w:id="89" w:name="_Toc165969654"/>
-      <w:bookmarkStart w:id="90" w:name="_Toc104992118"/>
+      <w:bookmarkStart w:id="90" w:name="_Toc165969654"/>
+      <w:bookmarkStart w:id="91" w:name="_Toc104992118"/>
       <w:r>
         <w:t xml:space="preserve">Bilan des </w:t>
       </w:r>
-      <w:bookmarkEnd w:id="89"/>
+      <w:bookmarkEnd w:id="90"/>
       <w:r>
         <w:t>fonctionnalités demandées</w:t>
       </w:r>
-      <w:bookmarkEnd w:id="90"/>
+      <w:bookmarkEnd w:id="91"/>
     </w:p>
     <w:p>
       <w:pPr>
         <w:pStyle w:val="Titre2"/>
       </w:pPr>
-      <w:bookmarkStart w:id="91" w:name="_Toc165969655"/>
-      <w:bookmarkStart w:id="92" w:name="_Toc104992119"/>
+      <w:bookmarkStart w:id="92" w:name="_Toc165969655"/>
+      <w:bookmarkStart w:id="93" w:name="_Toc104992119"/>
       <w:r>
         <w:t>Bilan de la planification</w:t>
       </w:r>
-      <w:bookmarkEnd w:id="91"/>
       <w:bookmarkEnd w:id="92"/>
+      <w:bookmarkEnd w:id="93"/>
     </w:p>
     <w:p>
       <w:pPr>
         <w:pStyle w:val="Titre2"/>
       </w:pPr>
-      <w:bookmarkStart w:id="93" w:name="_Toc165969656"/>
-      <w:bookmarkStart w:id="94" w:name="_Toc104992120"/>
+      <w:bookmarkStart w:id="94" w:name="_Toc165969656"/>
+      <w:bookmarkStart w:id="95" w:name="_Toc104992120"/>
       <w:r>
         <w:t>Bilan personnel</w:t>
       </w:r>
-      <w:bookmarkEnd w:id="93"/>
       <w:bookmarkEnd w:id="94"/>
+      <w:bookmarkEnd w:id="95"/>
     </w:p>
     <w:p>
       <w:pPr>
         <w:pStyle w:val="Titre1"/>
       </w:pPr>
-      <w:bookmarkStart w:id="95" w:name="_Toc532179971"/>
-      <w:bookmarkStart w:id="96" w:name="_Toc165969657"/>
-      <w:bookmarkStart w:id="97" w:name="_Toc104992121"/>
+      <w:bookmarkStart w:id="96" w:name="_Toc532179971"/>
+      <w:bookmarkStart w:id="97" w:name="_Toc165969657"/>
+      <w:bookmarkStart w:id="98" w:name="_Toc104992121"/>
       <w:r>
         <w:t>Divers</w:t>
       </w:r>
-      <w:bookmarkEnd w:id="95"/>
       <w:bookmarkEnd w:id="96"/>
       <w:bookmarkEnd w:id="97"/>
+      <w:bookmarkEnd w:id="98"/>
     </w:p>
     <w:p>
       <w:pPr>
         <w:pStyle w:val="Titre2"/>
       </w:pPr>
-      <w:bookmarkStart w:id="98" w:name="_Toc532179972"/>
-      <w:bookmarkStart w:id="99" w:name="_Toc165969658"/>
-      <w:bookmarkStart w:id="100" w:name="_Toc104992122"/>
+      <w:bookmarkStart w:id="99" w:name="_Toc532179972"/>
+      <w:bookmarkStart w:id="100" w:name="_Toc165969658"/>
+      <w:bookmarkStart w:id="101" w:name="_Toc104992122"/>
       <w:r>
         <w:t>Journal de travail</w:t>
       </w:r>
-      <w:bookmarkEnd w:id="98"/>
       <w:bookmarkEnd w:id="99"/>
       <w:bookmarkEnd w:id="100"/>
+      <w:bookmarkEnd w:id="101"/>
     </w:p>
     <w:p>
       <w:pPr>
         <w:pStyle w:val="Titre2"/>
       </w:pPr>
-      <w:bookmarkStart w:id="101" w:name="_Toc104992123"/>
+      <w:bookmarkStart w:id="102" w:name="_Toc104992123"/>
       <w:r>
         <w:t>Table des illustrations</w:t>
       </w:r>
-      <w:bookmarkEnd w:id="101"/>
+      <w:bookmarkEnd w:id="102"/>
     </w:p>
     <w:p>
       <w:pPr>
@@ -15442,11 +15272,11 @@
       <w:pPr>
         <w:pStyle w:val="Titre2"/>
       </w:pPr>
-      <w:bookmarkStart w:id="102" w:name="_Toc104992124"/>
+      <w:bookmarkStart w:id="103" w:name="_Toc104992124"/>
       <w:r>
         <w:t>Glossaire</w:t>
       </w:r>
-      <w:bookmarkEnd w:id="102"/>
+      <w:bookmarkEnd w:id="103"/>
     </w:p>
     <w:tbl>
       <w:tblPr>
@@ -15563,7 +15393,15 @@
               <w:jc w:val="both"/>
             </w:pPr>
             <w:r>
-              <w:t>« A fraction » ou bien une fraction est une unité de mesure utilisé dans CSS et surtout pour les Grids.</w:t>
+              <w:t xml:space="preserve">« A fraction » ou bien une fraction est une unité de mesure utilisé dans CSS et surtout pour les </w:t>
+            </w:r>
+            <w:proofErr w:type="spellStart"/>
+            <w:r>
+              <w:t>Grids</w:t>
+            </w:r>
+            <w:proofErr w:type="spellEnd"/>
+            <w:r>
+              <w:t>.</w:t>
             </w:r>
           </w:p>
         </w:tc>
@@ -15648,9 +15486,19 @@
             <w:r>
               <w:t>« </w:t>
             </w:r>
+            <w:proofErr w:type="spellStart"/>
             <w:r>
-              <w:t>Cascading Style Sheets</w:t>
+              <w:t>Cascading</w:t>
             </w:r>
+            <w:proofErr w:type="spellEnd"/>
+            <w:r>
+              <w:t xml:space="preserve"> Style </w:t>
+            </w:r>
+            <w:proofErr w:type="spellStart"/>
+            <w:r>
+              <w:t>Sheets</w:t>
+            </w:r>
+            <w:proofErr w:type="spellEnd"/>
             <w:r>
               <w:t> », un des langages principaux du WEB permettant de mettre en formes les éléments HTML</w:t>
             </w:r>
@@ -15730,12 +15578,14 @@
               <w:spacing w:after="0"/>
               <w:jc w:val="center"/>
             </w:pPr>
+            <w:proofErr w:type="spellStart"/>
             <w:r>
               <w:t>g</w:t>
             </w:r>
             <w:r>
               <w:t>rid</w:t>
             </w:r>
+            <w:proofErr w:type="spellEnd"/>
           </w:p>
         </w:tc>
         <w:tc>
@@ -16337,23 +16187,23 @@
           <w:numId w:val="4"/>
         </w:numPr>
       </w:pPr>
-      <w:bookmarkStart w:id="103" w:name="_Toc104992125"/>
+      <w:bookmarkStart w:id="104" w:name="_Toc104992125"/>
       <w:r>
         <w:t>Bibliographie</w:t>
       </w:r>
-      <w:bookmarkEnd w:id="103"/>
+      <w:bookmarkEnd w:id="104"/>
     </w:p>
     <w:p/>
     <w:p>
       <w:pPr>
         <w:pStyle w:val="Titre2"/>
       </w:pPr>
-      <w:bookmarkStart w:id="104" w:name="_Toc104992126"/>
+      <w:bookmarkStart w:id="105" w:name="_Toc104992126"/>
       <w:r>
         <w:lastRenderedPageBreak/>
         <w:t>Webographie</w:t>
       </w:r>
-      <w:bookmarkEnd w:id="104"/>
+      <w:bookmarkEnd w:id="105"/>
     </w:p>
     <w:p>
       <w:pPr>
@@ -16376,12 +16226,12 @@
         <w:pStyle w:val="Titre1"/>
         <w:ind w:left="567"/>
       </w:pPr>
-      <w:bookmarkStart w:id="105" w:name="_Toc104992127"/>
+      <w:bookmarkStart w:id="106" w:name="_Toc104992127"/>
       <w:r>
         <w:lastRenderedPageBreak/>
         <w:t>Annexes</w:t>
       </w:r>
-      <w:bookmarkEnd w:id="105"/>
+      <w:bookmarkEnd w:id="106"/>
     </w:p>
     <w:sectPr>
       <w:headerReference w:type="default" r:id="rId62"/>
@@ -16397,7 +16247,7 @@
 </file>
 
 <file path=word/endnotes.xml><?xml version="1.0" encoding="utf-8"?>
-<w:endnotes xmlns:wpc="http://schemas.microsoft.com/office/word/2010/wordprocessingCanvas" xmlns:cx="http://schemas.microsoft.com/office/drawing/2014/chartex" xmlns:cx1="http://schemas.microsoft.com/office/drawing/2015/9/8/chartex" xmlns:cx2="http://schemas.microsoft.com/office/drawing/2015/10/21/chartex" xmlns:cx3="http://schemas.microsoft.com/office/drawing/2016/5/9/chartex" xmlns:cx4="http://schemas.microsoft.com/office/drawing/2016/5/10/chartex" xmlns:cx5="http://schemas.microsoft.com/office/drawing/2016/5/11/chartex" xmlns:cx6="http://schemas.microsoft.com/office/drawing/2016/5/12/chartex" xmlns:cx7="http://schemas.microsoft.com/office/drawing/2016/5/13/chartex" xmlns:cx8="http://schemas.microsoft.com/office/drawing/2016/5/14/chartex" xmlns:mc="http://schemas.openxmlformats.org/markup-compatibility/2006" xmlns:aink="http://schemas.microsoft.com/office/drawing/2016/ink" xmlns:am3d="http://schemas.microsoft.com/office/drawing/2017/model3d" xmlns:o="urn:schemas-microsoft-com:office:office" xmlns:oel="http://schemas.microsoft.com/office/2019/extlst" xmlns:r="http://schemas.openxmlformats.org/officeDocument/2006/relationships" xmlns:m="http://schemas.openxmlformats.org/officeDocument/2006/math" xmlns:v="urn:schemas-microsoft-com:vml" xmlns:wp14="http://schemas.microsoft.com/office/word/2010/wordprocessingDrawing" xmlns:wp="http://schemas.openxmlformats.org/drawingml/2006/wordprocessingDrawing" xmlns:w10="urn:schemas-microsoft-com:office:word" xmlns:w="http://schemas.openxmlformats.org/wordprocessingml/2006/main" xmlns:w14="http://schemas.microsoft.com/office/word/2010/wordml" xmlns:w15="http://schemas.microsoft.com/office/word/2012/wordml" xmlns:w16cex="http://schemas.microsoft.com/office/word/2018/wordml/cex" xmlns:w16cid="http://schemas.microsoft.com/office/word/2016/wordml/cid" xmlns:w16="http://schemas.microsoft.com/office/word/2018/wordml" xmlns:w16sdtdh="http://schemas.microsoft.com/office/word/2020/wordml/sdtdatahash" xmlns:w16se="http://schemas.microsoft.com/office/word/2015/wordml/symex" xmlns:wpg="http://schemas.microsoft.com/office/word/2010/wordprocessingGroup" xmlns:wpi="http://schemas.microsoft.com/office/word/2010/wordprocessingInk" xmlns:wne="http://schemas.microsoft.com/office/word/2006/wordml" xmlns:wps="http://schemas.microsoft.com/office/word/2010/wordprocessingShape" mc:Ignorable="w14 w15 w16se w16cid w16 w16cex w16sdtdh wp14">
+<w:endnotes xmlns:wpc="http://schemas.microsoft.com/office/word/2010/wordprocessingCanvas" xmlns:cx="http://schemas.microsoft.com/office/drawing/2014/chartex" xmlns:cx1="http://schemas.microsoft.com/office/drawing/2015/9/8/chartex" xmlns:mc="http://schemas.openxmlformats.org/markup-compatibility/2006" xmlns:o="urn:schemas-microsoft-com:office:office" xmlns:r="http://schemas.openxmlformats.org/officeDocument/2006/relationships" xmlns:m="http://schemas.openxmlformats.org/officeDocument/2006/math" xmlns:v="urn:schemas-microsoft-com:vml" xmlns:wp14="http://schemas.microsoft.com/office/word/2010/wordprocessingDrawing" xmlns:wp="http://schemas.openxmlformats.org/drawingml/2006/wordprocessingDrawing" xmlns:w10="urn:schemas-microsoft-com:office:word" xmlns:w="http://schemas.openxmlformats.org/wordprocessingml/2006/main" xmlns:w14="http://schemas.microsoft.com/office/word/2010/wordml" xmlns:w15="http://schemas.microsoft.com/office/word/2012/wordml" xmlns:w16se="http://schemas.microsoft.com/office/word/2015/wordml/symex" xmlns:wpg="http://schemas.microsoft.com/office/word/2010/wordprocessingGroup" xmlns:wpi="http://schemas.microsoft.com/office/word/2010/wordprocessingInk" xmlns:wne="http://schemas.microsoft.com/office/word/2006/wordml" xmlns:wps="http://schemas.microsoft.com/office/word/2010/wordprocessingShape" mc:Ignorable="w14 w15 w16se wp14">
   <w:endnote w:type="separator" w:id="-1">
     <w:p>
       <w:r>
@@ -16416,7 +16266,7 @@
 </file>
 
 <file path=word/footer1.xml><?xml version="1.0" encoding="utf-8"?>
-<w:ftr xmlns:wpc="http://schemas.microsoft.com/office/word/2010/wordprocessingCanvas" xmlns:cx="http://schemas.microsoft.com/office/drawing/2014/chartex" xmlns:cx1="http://schemas.microsoft.com/office/drawing/2015/9/8/chartex" xmlns:cx2="http://schemas.microsoft.com/office/drawing/2015/10/21/chartex" xmlns:cx3="http://schemas.microsoft.com/office/drawing/2016/5/9/chartex" xmlns:cx4="http://schemas.microsoft.com/office/drawing/2016/5/10/chartex" xmlns:cx5="http://schemas.microsoft.com/office/drawing/2016/5/11/chartex" xmlns:cx6="http://schemas.microsoft.com/office/drawing/2016/5/12/chartex" xmlns:cx7="http://schemas.microsoft.com/office/drawing/2016/5/13/chartex" xmlns:cx8="http://schemas.microsoft.com/office/drawing/2016/5/14/chartex" xmlns:mc="http://schemas.openxmlformats.org/markup-compatibility/2006" xmlns:aink="http://schemas.microsoft.com/office/drawing/2016/ink" xmlns:am3d="http://schemas.microsoft.com/office/drawing/2017/model3d" xmlns:o="urn:schemas-microsoft-com:office:office" xmlns:oel="http://schemas.microsoft.com/office/2019/extlst" xmlns:r="http://schemas.openxmlformats.org/officeDocument/2006/relationships" xmlns:m="http://schemas.openxmlformats.org/officeDocument/2006/math" xmlns:v="urn:schemas-microsoft-com:vml" xmlns:wp14="http://schemas.microsoft.com/office/word/2010/wordprocessingDrawing" xmlns:wp="http://schemas.openxmlformats.org/drawingml/2006/wordprocessingDrawing" xmlns:w10="urn:schemas-microsoft-com:office:word" xmlns:w="http://schemas.openxmlformats.org/wordprocessingml/2006/main" xmlns:w14="http://schemas.microsoft.com/office/word/2010/wordml" xmlns:w15="http://schemas.microsoft.com/office/word/2012/wordml" xmlns:w16cex="http://schemas.microsoft.com/office/word/2018/wordml/cex" xmlns:w16cid="http://schemas.microsoft.com/office/word/2016/wordml/cid" xmlns:w16="http://schemas.microsoft.com/office/word/2018/wordml" xmlns:w16sdtdh="http://schemas.microsoft.com/office/word/2020/wordml/sdtdatahash" xmlns:w16se="http://schemas.microsoft.com/office/word/2015/wordml/symex" xmlns:wpg="http://schemas.microsoft.com/office/word/2010/wordprocessingGroup" xmlns:wpi="http://schemas.microsoft.com/office/word/2010/wordprocessingInk" xmlns:wne="http://schemas.microsoft.com/office/word/2006/wordml" xmlns:wps="http://schemas.microsoft.com/office/word/2010/wordprocessingShape" mc:Ignorable="w14 w15 w16se w16cid w16 w16cex w16sdtdh wp14">
+<w:ftr xmlns:wpc="http://schemas.microsoft.com/office/word/2010/wordprocessingCanvas" xmlns:cx="http://schemas.microsoft.com/office/drawing/2014/chartex" xmlns:cx1="http://schemas.microsoft.com/office/drawing/2015/9/8/chartex" xmlns:mc="http://schemas.openxmlformats.org/markup-compatibility/2006" xmlns:o="urn:schemas-microsoft-com:office:office" xmlns:r="http://schemas.openxmlformats.org/officeDocument/2006/relationships" xmlns:m="http://schemas.openxmlformats.org/officeDocument/2006/math" xmlns:v="urn:schemas-microsoft-com:vml" xmlns:wp14="http://schemas.microsoft.com/office/word/2010/wordprocessingDrawing" xmlns:wp="http://schemas.openxmlformats.org/drawingml/2006/wordprocessingDrawing" xmlns:w10="urn:schemas-microsoft-com:office:word" xmlns:w="http://schemas.openxmlformats.org/wordprocessingml/2006/main" xmlns:w14="http://schemas.microsoft.com/office/word/2010/wordml" xmlns:w15="http://schemas.microsoft.com/office/word/2012/wordml" xmlns:w16se="http://schemas.microsoft.com/office/word/2015/wordml/symex" xmlns:wpg="http://schemas.microsoft.com/office/word/2010/wordprocessingGroup" xmlns:wpi="http://schemas.microsoft.com/office/word/2010/wordprocessingInk" xmlns:wne="http://schemas.microsoft.com/office/word/2006/wordml" xmlns:wps="http://schemas.microsoft.com/office/word/2010/wordprocessingShape" mc:Ignorable="w14 w15 w16se wp14">
   <w:tbl>
     <w:tblPr>
       <w:tblStyle w:val="Grilledutableau"/>
@@ -16461,31 +16311,16 @@
             </w:rPr>
             <w:t> :</w:t>
           </w:r>
-          <w:r>
-            <w:fldChar w:fldCharType="begin"/>
-          </w:r>
-          <w:r>
-            <w:instrText xml:space="preserve"> AUTHOR   \* MERGEFORMAT </w:instrText>
-          </w:r>
-          <w:r>
-            <w:fldChar w:fldCharType="separate"/>
-          </w:r>
-          <w:r>
-            <w:rPr>
-              <w:rFonts w:cs="Arial"/>
-              <w:noProof/>
-              <w:szCs w:val="16"/>
-            </w:rPr>
-            <w:t>Noormohammad Alizadeh</w:t>
-          </w:r>
-          <w:r>
-            <w:rPr>
-              <w:rFonts w:cs="Arial"/>
-              <w:noProof/>
-              <w:szCs w:val="16"/>
-            </w:rPr>
-            <w:fldChar w:fldCharType="end"/>
-          </w:r>
+          <w:fldSimple w:instr=" AUTHOR   \* MERGEFORMAT ">
+            <w:r>
+              <w:rPr>
+                <w:rFonts w:cs="Arial"/>
+                <w:noProof/>
+                <w:szCs w:val="16"/>
+              </w:rPr>
+              <w:t>Noormohammad Alizadeh</w:t>
+            </w:r>
+          </w:fldSimple>
         </w:p>
       </w:tc>
       <w:tc>
@@ -16592,27 +16427,14 @@
             </w:rPr>
             <w:t xml:space="preserve">Modifié par : </w:t>
           </w:r>
-          <w:r>
-            <w:fldChar w:fldCharType="begin"/>
-          </w:r>
-          <w:r>
-            <w:instrText xml:space="preserve"> LASTSAVEDBY   \* MERGEFORMAT </w:instrText>
-          </w:r>
-          <w:r>
-            <w:fldChar w:fldCharType="separate"/>
-          </w:r>
-          <w:r>
-            <w:rPr>
-              <w:noProof/>
-            </w:rPr>
-            <w:t>Noor Mohammad Alizadeh</w:t>
-          </w:r>
-          <w:r>
-            <w:rPr>
-              <w:noProof/>
-            </w:rPr>
-            <w:fldChar w:fldCharType="end"/>
-          </w:r>
+          <w:fldSimple w:instr=" LASTSAVEDBY   \* MERGEFORMAT ">
+            <w:r>
+              <w:rPr>
+                <w:noProof/>
+              </w:rPr>
+              <w:t>Noor Mohammad Alizadeh</w:t>
+            </w:r>
+          </w:fldSimple>
         </w:p>
       </w:tc>
       <w:tc>
@@ -16668,7 +16490,7 @@
               <w:noProof/>
               <w:szCs w:val="16"/>
             </w:rPr>
-            <w:t>28</w:t>
+            <w:t>20</w:t>
           </w:r>
           <w:r>
             <w:rPr>
@@ -16815,31 +16637,16 @@
             </w:rPr>
             <w:t xml:space="preserve">Version : </w:t>
           </w:r>
-          <w:r>
-            <w:fldChar w:fldCharType="begin"/>
-          </w:r>
-          <w:r>
-            <w:instrText xml:space="preserve"> REVNUM   \* MERGEFORMAT </w:instrText>
-          </w:r>
-          <w:r>
-            <w:fldChar w:fldCharType="separate"/>
-          </w:r>
-          <w:r>
-            <w:rPr>
-              <w:rFonts w:cs="Arial"/>
-              <w:noProof/>
-              <w:szCs w:val="16"/>
-            </w:rPr>
-            <w:t>86</w:t>
-          </w:r>
-          <w:r>
-            <w:rPr>
-              <w:rFonts w:cs="Arial"/>
-              <w:noProof/>
-              <w:szCs w:val="16"/>
-            </w:rPr>
-            <w:fldChar w:fldCharType="end"/>
-          </w:r>
+          <w:fldSimple w:instr=" REVNUM   \* MERGEFORMAT ">
+            <w:r>
+              <w:rPr>
+                <w:rFonts w:cs="Arial"/>
+                <w:noProof/>
+                <w:szCs w:val="16"/>
+              </w:rPr>
+              <w:t>86</w:t>
+            </w:r>
+          </w:fldSimple>
           <w:r>
             <w:rPr>
               <w:rFonts w:cs="Arial"/>
@@ -16874,7 +16681,7 @@
               <w:noProof/>
               <w:szCs w:val="16"/>
             </w:rPr>
-            <w:t>01.06.2022 16:31</w:t>
+            <w:t>01.06.2022 17:41</w:t>
           </w:r>
           <w:r>
             <w:rPr>
@@ -16900,35 +16707,22 @@
               <w:szCs w:val="16"/>
             </w:rPr>
           </w:pPr>
-          <w:r>
-            <w:fldChar w:fldCharType="begin"/>
-          </w:r>
-          <w:r>
-            <w:instrText xml:space="preserve"> FILENAME  \* FirstCap  \* MERGEFORMAT </w:instrText>
-          </w:r>
-          <w:r>
-            <w:fldChar w:fldCharType="separate"/>
-          </w:r>
-          <w:r>
-            <w:rPr>
-              <w:rFonts w:cs="Arial"/>
-              <w:noProof/>
-              <w:szCs w:val="16"/>
-            </w:rPr>
-            <w:t>Nooalizadeh-rapport</w:t>
-          </w:r>
-          <w:r>
-            <w:rPr>
-              <w:noProof/>
-            </w:rPr>
-            <w:t>.docx</w:t>
-          </w:r>
-          <w:r>
-            <w:rPr>
-              <w:noProof/>
-            </w:rPr>
-            <w:fldChar w:fldCharType="end"/>
-          </w:r>
+          <w:fldSimple w:instr=" FILENAME  \* FirstCap  \* MERGEFORMAT ">
+            <w:r>
+              <w:rPr>
+                <w:rFonts w:cs="Arial"/>
+                <w:noProof/>
+                <w:szCs w:val="16"/>
+              </w:rPr>
+              <w:t>Nooalizadeh-rapport</w:t>
+            </w:r>
+            <w:r>
+              <w:rPr>
+                <w:noProof/>
+              </w:rPr>
+              <w:t>.docx</w:t>
+            </w:r>
+          </w:fldSimple>
         </w:p>
       </w:tc>
     </w:tr>
@@ -16946,7 +16740,7 @@
 </file>
 
 <file path=word/footnotes.xml><?xml version="1.0" encoding="utf-8"?>
-<w:footnotes xmlns:wpc="http://schemas.microsoft.com/office/word/2010/wordprocessingCanvas" xmlns:cx="http://schemas.microsoft.com/office/drawing/2014/chartex" xmlns:cx1="http://schemas.microsoft.com/office/drawing/2015/9/8/chartex" xmlns:cx2="http://schemas.microsoft.com/office/drawing/2015/10/21/chartex" xmlns:cx3="http://schemas.microsoft.com/office/drawing/2016/5/9/chartex" xmlns:cx4="http://schemas.microsoft.com/office/drawing/2016/5/10/chartex" xmlns:cx5="http://schemas.microsoft.com/office/drawing/2016/5/11/chartex" xmlns:cx6="http://schemas.microsoft.com/office/drawing/2016/5/12/chartex" xmlns:cx7="http://schemas.microsoft.com/office/drawing/2016/5/13/chartex" xmlns:cx8="http://schemas.microsoft.com/office/drawing/2016/5/14/chartex" xmlns:mc="http://schemas.openxmlformats.org/markup-compatibility/2006" xmlns:aink="http://schemas.microsoft.com/office/drawing/2016/ink" xmlns:am3d="http://schemas.microsoft.com/office/drawing/2017/model3d" xmlns:o="urn:schemas-microsoft-com:office:office" xmlns:oel="http://schemas.microsoft.com/office/2019/extlst" xmlns:r="http://schemas.openxmlformats.org/officeDocument/2006/relationships" xmlns:m="http://schemas.openxmlformats.org/officeDocument/2006/math" xmlns:v="urn:schemas-microsoft-com:vml" xmlns:wp14="http://schemas.microsoft.com/office/word/2010/wordprocessingDrawing" xmlns:wp="http://schemas.openxmlformats.org/drawingml/2006/wordprocessingDrawing" xmlns:w10="urn:schemas-microsoft-com:office:word" xmlns:w="http://schemas.openxmlformats.org/wordprocessingml/2006/main" xmlns:w14="http://schemas.microsoft.com/office/word/2010/wordml" xmlns:w15="http://schemas.microsoft.com/office/word/2012/wordml" xmlns:w16cex="http://schemas.microsoft.com/office/word/2018/wordml/cex" xmlns:w16cid="http://schemas.microsoft.com/office/word/2016/wordml/cid" xmlns:w16="http://schemas.microsoft.com/office/word/2018/wordml" xmlns:w16sdtdh="http://schemas.microsoft.com/office/word/2020/wordml/sdtdatahash" xmlns:w16se="http://schemas.microsoft.com/office/word/2015/wordml/symex" xmlns:wpg="http://schemas.microsoft.com/office/word/2010/wordprocessingGroup" xmlns:wpi="http://schemas.microsoft.com/office/word/2010/wordprocessingInk" xmlns:wne="http://schemas.microsoft.com/office/word/2006/wordml" xmlns:wps="http://schemas.microsoft.com/office/word/2010/wordprocessingShape" mc:Ignorable="w14 w15 w16se w16cid w16 w16cex w16sdtdh wp14">
+<w:footnotes xmlns:wpc="http://schemas.microsoft.com/office/word/2010/wordprocessingCanvas" xmlns:cx="http://schemas.microsoft.com/office/drawing/2014/chartex" xmlns:cx1="http://schemas.microsoft.com/office/drawing/2015/9/8/chartex" xmlns:mc="http://schemas.openxmlformats.org/markup-compatibility/2006" xmlns:o="urn:schemas-microsoft-com:office:office" xmlns:r="http://schemas.openxmlformats.org/officeDocument/2006/relationships" xmlns:m="http://schemas.openxmlformats.org/officeDocument/2006/math" xmlns:v="urn:schemas-microsoft-com:vml" xmlns:wp14="http://schemas.microsoft.com/office/word/2010/wordprocessingDrawing" xmlns:wp="http://schemas.openxmlformats.org/drawingml/2006/wordprocessingDrawing" xmlns:w10="urn:schemas-microsoft-com:office:word" xmlns:w="http://schemas.openxmlformats.org/wordprocessingml/2006/main" xmlns:w14="http://schemas.microsoft.com/office/word/2010/wordml" xmlns:w15="http://schemas.microsoft.com/office/word/2012/wordml" xmlns:w16se="http://schemas.microsoft.com/office/word/2015/wordml/symex" xmlns:wpg="http://schemas.microsoft.com/office/word/2010/wordprocessingGroup" xmlns:wpi="http://schemas.microsoft.com/office/word/2010/wordprocessingInk" xmlns:wne="http://schemas.microsoft.com/office/word/2006/wordml" xmlns:wps="http://schemas.microsoft.com/office/word/2010/wordprocessingShape" mc:Ignorable="w14 w15 w16se wp14">
   <w:footnote w:type="separator" w:id="-1">
     <w:p>
       <w:r>
@@ -16965,7 +16759,7 @@
 </file>
 
 <file path=word/header1.xml><?xml version="1.0" encoding="utf-8"?>
-<w:hdr xmlns:wpc="http://schemas.microsoft.com/office/word/2010/wordprocessingCanvas" xmlns:cx="http://schemas.microsoft.com/office/drawing/2014/chartex" xmlns:cx1="http://schemas.microsoft.com/office/drawing/2015/9/8/chartex" xmlns:cx2="http://schemas.microsoft.com/office/drawing/2015/10/21/chartex" xmlns:cx3="http://schemas.microsoft.com/office/drawing/2016/5/9/chartex" xmlns:cx4="http://schemas.microsoft.com/office/drawing/2016/5/10/chartex" xmlns:cx5="http://schemas.microsoft.com/office/drawing/2016/5/11/chartex" xmlns:cx6="http://schemas.microsoft.com/office/drawing/2016/5/12/chartex" xmlns:cx7="http://schemas.microsoft.com/office/drawing/2016/5/13/chartex" xmlns:cx8="http://schemas.microsoft.com/office/drawing/2016/5/14/chartex" xmlns:mc="http://schemas.openxmlformats.org/markup-compatibility/2006" xmlns:aink="http://schemas.microsoft.com/office/drawing/2016/ink" xmlns:am3d="http://schemas.microsoft.com/office/drawing/2017/model3d" xmlns:o="urn:schemas-microsoft-com:office:office" xmlns:oel="http://schemas.microsoft.com/office/2019/extlst" xmlns:r="http://schemas.openxmlformats.org/officeDocument/2006/relationships" xmlns:m="http://schemas.openxmlformats.org/officeDocument/2006/math" xmlns:v="urn:schemas-microsoft-com:vml" xmlns:wp14="http://schemas.microsoft.com/office/word/2010/wordprocessingDrawing" xmlns:wp="http://schemas.openxmlformats.org/drawingml/2006/wordprocessingDrawing" xmlns:w10="urn:schemas-microsoft-com:office:word" xmlns:w="http://schemas.openxmlformats.org/wordprocessingml/2006/main" xmlns:w14="http://schemas.microsoft.com/office/word/2010/wordml" xmlns:w15="http://schemas.microsoft.com/office/word/2012/wordml" xmlns:w16cex="http://schemas.microsoft.com/office/word/2018/wordml/cex" xmlns:w16cid="http://schemas.microsoft.com/office/word/2016/wordml/cid" xmlns:w16="http://schemas.microsoft.com/office/word/2018/wordml" xmlns:w16sdtdh="http://schemas.microsoft.com/office/word/2020/wordml/sdtdatahash" xmlns:w16se="http://schemas.microsoft.com/office/word/2015/wordml/symex" xmlns:wpg="http://schemas.microsoft.com/office/word/2010/wordprocessingGroup" xmlns:wpi="http://schemas.microsoft.com/office/word/2010/wordprocessingInk" xmlns:wne="http://schemas.microsoft.com/office/word/2006/wordml" xmlns:wps="http://schemas.microsoft.com/office/word/2010/wordprocessingShape" mc:Ignorable="w14 w15 w16se w16cid w16 w16cex w16sdtdh wp14">
+<w:hdr xmlns:wpc="http://schemas.microsoft.com/office/word/2010/wordprocessingCanvas" xmlns:cx="http://schemas.microsoft.com/office/drawing/2014/chartex" xmlns:cx1="http://schemas.microsoft.com/office/drawing/2015/9/8/chartex" xmlns:mc="http://schemas.openxmlformats.org/markup-compatibility/2006" xmlns:o="urn:schemas-microsoft-com:office:office" xmlns:r="http://schemas.openxmlformats.org/officeDocument/2006/relationships" xmlns:m="http://schemas.openxmlformats.org/officeDocument/2006/math" xmlns:v="urn:schemas-microsoft-com:vml" xmlns:wp14="http://schemas.microsoft.com/office/word/2010/wordprocessingDrawing" xmlns:wp="http://schemas.openxmlformats.org/drawingml/2006/wordprocessingDrawing" xmlns:w10="urn:schemas-microsoft-com:office:word" xmlns:w="http://schemas.openxmlformats.org/wordprocessingml/2006/main" xmlns:w14="http://schemas.microsoft.com/office/word/2010/wordml" xmlns:w15="http://schemas.microsoft.com/office/word/2012/wordml" xmlns:w16se="http://schemas.microsoft.com/office/word/2015/wordml/symex" xmlns:wpg="http://schemas.microsoft.com/office/word/2010/wordprocessingGroup" xmlns:wpi="http://schemas.microsoft.com/office/word/2010/wordprocessingInk" xmlns:wne="http://schemas.microsoft.com/office/word/2006/wordml" xmlns:wps="http://schemas.microsoft.com/office/word/2010/wordprocessingShape" mc:Ignorable="w14 w15 w16se wp14">
   <w:tbl>
     <w:tblPr>
       <w:tblStyle w:val="Grilledutableau"/>
@@ -17105,7 +16899,7 @@
 </file>
 
 <file path=word/numbering.xml><?xml version="1.0" encoding="utf-8"?>
-<w:numbering xmlns:wpc="http://schemas.microsoft.com/office/word/2010/wordprocessingCanvas" xmlns:cx="http://schemas.microsoft.com/office/drawing/2014/chartex" xmlns:cx1="http://schemas.microsoft.com/office/drawing/2015/9/8/chartex" xmlns:cx2="http://schemas.microsoft.com/office/drawing/2015/10/21/chartex" xmlns:cx3="http://schemas.microsoft.com/office/drawing/2016/5/9/chartex" xmlns:cx4="http://schemas.microsoft.com/office/drawing/2016/5/10/chartex" xmlns:cx5="http://schemas.microsoft.com/office/drawing/2016/5/11/chartex" xmlns:cx6="http://schemas.microsoft.com/office/drawing/2016/5/12/chartex" xmlns:cx7="http://schemas.microsoft.com/office/drawing/2016/5/13/chartex" xmlns:cx8="http://schemas.microsoft.com/office/drawing/2016/5/14/chartex" xmlns:mc="http://schemas.openxmlformats.org/markup-compatibility/2006" xmlns:aink="http://schemas.microsoft.com/office/drawing/2016/ink" xmlns:am3d="http://schemas.microsoft.com/office/drawing/2017/model3d" xmlns:o="urn:schemas-microsoft-com:office:office" xmlns:oel="http://schemas.microsoft.com/office/2019/extlst" xmlns:r="http://schemas.openxmlformats.org/officeDocument/2006/relationships" xmlns:m="http://schemas.openxmlformats.org/officeDocument/2006/math" xmlns:v="urn:schemas-microsoft-com:vml" xmlns:wp14="http://schemas.microsoft.com/office/word/2010/wordprocessingDrawing" xmlns:wp="http://schemas.openxmlformats.org/drawingml/2006/wordprocessingDrawing" xmlns:w10="urn:schemas-microsoft-com:office:word" xmlns:w="http://schemas.openxmlformats.org/wordprocessingml/2006/main" xmlns:w14="http://schemas.microsoft.com/office/word/2010/wordml" xmlns:w15="http://schemas.microsoft.com/office/word/2012/wordml" xmlns:w16cex="http://schemas.microsoft.com/office/word/2018/wordml/cex" xmlns:w16cid="http://schemas.microsoft.com/office/word/2016/wordml/cid" xmlns:w16="http://schemas.microsoft.com/office/word/2018/wordml" xmlns:w16sdtdh="http://schemas.microsoft.com/office/word/2020/wordml/sdtdatahash" xmlns:w16se="http://schemas.microsoft.com/office/word/2015/wordml/symex" xmlns:wpg="http://schemas.microsoft.com/office/word/2010/wordprocessingGroup" xmlns:wpi="http://schemas.microsoft.com/office/word/2010/wordprocessingInk" xmlns:wne="http://schemas.microsoft.com/office/word/2006/wordml" xmlns:wps="http://schemas.microsoft.com/office/word/2010/wordprocessingShape" mc:Ignorable="w14 w15 w16se w16cid w16 w16cex w16sdtdh wp14">
+<w:numbering xmlns:wpc="http://schemas.microsoft.com/office/word/2010/wordprocessingCanvas" xmlns:cx="http://schemas.microsoft.com/office/drawing/2014/chartex" xmlns:cx1="http://schemas.microsoft.com/office/drawing/2015/9/8/chartex" xmlns:mc="http://schemas.openxmlformats.org/markup-compatibility/2006" xmlns:o="urn:schemas-microsoft-com:office:office" xmlns:r="http://schemas.openxmlformats.org/officeDocument/2006/relationships" xmlns:m="http://schemas.openxmlformats.org/officeDocument/2006/math" xmlns:v="urn:schemas-microsoft-com:vml" xmlns:wp14="http://schemas.microsoft.com/office/word/2010/wordprocessingDrawing" xmlns:wp="http://schemas.openxmlformats.org/drawingml/2006/wordprocessingDrawing" xmlns:w10="urn:schemas-microsoft-com:office:word" xmlns:w="http://schemas.openxmlformats.org/wordprocessingml/2006/main" xmlns:w14="http://schemas.microsoft.com/office/word/2010/wordml" xmlns:w15="http://schemas.microsoft.com/office/word/2012/wordml" xmlns:w16se="http://schemas.microsoft.com/office/word/2015/wordml/symex" xmlns:wpg="http://schemas.microsoft.com/office/word/2010/wordprocessingGroup" xmlns:wpi="http://schemas.microsoft.com/office/word/2010/wordprocessingInk" xmlns:wne="http://schemas.microsoft.com/office/word/2006/wordml" xmlns:wps="http://schemas.microsoft.com/office/word/2010/wordprocessingShape" mc:Ignorable="w14 w15 w16se wp14">
   <w:numPicBullet w:numPicBulletId="0">
     <w:pict>
       <v:shapetype id="_x0000_t75" coordsize="21600,21600" o:spt="75" o:preferrelative="t" path="m@4@5l@4@11@9@11@9@5xe" filled="f" stroked="f">
@@ -17127,7 +16921,7 @@
         <v:path o:extrusionok="f" gradientshapeok="t" o:connecttype="rect"/>
         <o:lock v:ext="edit" aspectratio="t"/>
       </v:shapetype>
-      <v:shape id="_x0000_i1041" type="#_x0000_t75" style="width:11.25pt;height:11.25pt" o:bullet="t">
+      <v:shape id="_x0000_i1029" type="#_x0000_t75" style="width:11.25pt;height:11.25pt" o:bullet="t">
         <v:imagedata r:id="rId1" o:title="BD10263_"/>
       </v:shape>
     </w:pict>
@@ -18198,40 +17992,40 @@
       </w:pPr>
     </w:lvl>
   </w:abstractNum>
-  <w:num w:numId="1" w16cid:durableId="1240486548">
+  <w:num w:numId="1">
     <w:abstractNumId w:val="3"/>
   </w:num>
-  <w:num w:numId="2" w16cid:durableId="32195584">
+  <w:num w:numId="2">
     <w:abstractNumId w:val="2"/>
   </w:num>
-  <w:num w:numId="3" w16cid:durableId="1592201229">
+  <w:num w:numId="3">
     <w:abstractNumId w:val="9"/>
   </w:num>
-  <w:num w:numId="4" w16cid:durableId="1014306088">
+  <w:num w:numId="4">
     <w:abstractNumId w:val="4"/>
   </w:num>
-  <w:num w:numId="5" w16cid:durableId="41290396">
+  <w:num w:numId="5">
     <w:abstractNumId w:val="4"/>
   </w:num>
-  <w:num w:numId="6" w16cid:durableId="632029696">
+  <w:num w:numId="6">
     <w:abstractNumId w:val="10"/>
   </w:num>
-  <w:num w:numId="7" w16cid:durableId="1508058018">
+  <w:num w:numId="7">
     <w:abstractNumId w:val="6"/>
   </w:num>
-  <w:num w:numId="8" w16cid:durableId="1081564168">
+  <w:num w:numId="8">
     <w:abstractNumId w:val="7"/>
   </w:num>
-  <w:num w:numId="9" w16cid:durableId="1941570304">
+  <w:num w:numId="9">
     <w:abstractNumId w:val="0"/>
   </w:num>
-  <w:num w:numId="10" w16cid:durableId="1951163189">
+  <w:num w:numId="10">
     <w:abstractNumId w:val="8"/>
   </w:num>
-  <w:num w:numId="11" w16cid:durableId="128086376">
+  <w:num w:numId="11">
     <w:abstractNumId w:val="1"/>
   </w:num>
-  <w:num w:numId="12" w16cid:durableId="704871664">
+  <w:num w:numId="12">
     <w:abstractNumId w:val="5"/>
   </w:num>
   <w:numIdMacAtCleanup w:val="6"/>
@@ -18239,7 +18033,7 @@
 </file>
 
 <file path=word/styles.xml><?xml version="1.0" encoding="utf-8"?>
-<w:styles xmlns:mc="http://schemas.openxmlformats.org/markup-compatibility/2006" xmlns:r="http://schemas.openxmlformats.org/officeDocument/2006/relationships" xmlns:w="http://schemas.openxmlformats.org/wordprocessingml/2006/main" xmlns:w14="http://schemas.microsoft.com/office/word/2010/wordml" xmlns:w15="http://schemas.microsoft.com/office/word/2012/wordml" xmlns:w16cex="http://schemas.microsoft.com/office/word/2018/wordml/cex" xmlns:w16cid="http://schemas.microsoft.com/office/word/2016/wordml/cid" xmlns:w16="http://schemas.microsoft.com/office/word/2018/wordml" xmlns:w16sdtdh="http://schemas.microsoft.com/office/word/2020/wordml/sdtdatahash" xmlns:w16se="http://schemas.microsoft.com/office/word/2015/wordml/symex" mc:Ignorable="w14 w15 w16se w16cid w16 w16cex w16sdtdh">
+<w:styles xmlns:mc="http://schemas.openxmlformats.org/markup-compatibility/2006" xmlns:r="http://schemas.openxmlformats.org/officeDocument/2006/relationships" xmlns:w="http://schemas.openxmlformats.org/wordprocessingml/2006/main" xmlns:w14="http://schemas.microsoft.com/office/word/2010/wordml" xmlns:w15="http://schemas.microsoft.com/office/word/2012/wordml" xmlns:w16se="http://schemas.microsoft.com/office/word/2015/wordml/symex" mc:Ignorable="w14 w15 w16se">
   <w:docDefaults>
     <w:rPrDefault>
       <w:rPr>
@@ -18255,7 +18049,7 @@
       </w:pPr>
     </w:pPrDefault>
   </w:docDefaults>
-  <w:latentStyles w:defLockedState="0" w:defUIPriority="0" w:defSemiHidden="0" w:defUnhideWhenUsed="0" w:defQFormat="0" w:count="376">
+  <w:latentStyles w:defLockedState="0" w:defUIPriority="0" w:defSemiHidden="0" w:defUnhideWhenUsed="0" w:defQFormat="0" w:count="371">
     <w:lsdException w:name="Normal" w:qFormat="1"/>
     <w:lsdException w:name="heading 1" w:uiPriority="9" w:qFormat="1"/>
     <w:lsdException w:name="heading 2" w:uiPriority="9" w:qFormat="1"/>
@@ -18355,6 +18149,7 @@
     <w:lsdException w:name="HTML Sample" w:semiHidden="1" w:unhideWhenUsed="1"/>
     <w:lsdException w:name="HTML Typewriter" w:semiHidden="1" w:unhideWhenUsed="1"/>
     <w:lsdException w:name="HTML Variable" w:semiHidden="1" w:unhideWhenUsed="1"/>
+    <w:lsdException w:name="Normal Table" w:semiHidden="1" w:unhideWhenUsed="1"/>
     <w:lsdException w:name="annotation subject" w:semiHidden="1" w:unhideWhenUsed="1"/>
     <w:lsdException w:name="No List" w:semiHidden="1" w:unhideWhenUsed="1"/>
     <w:lsdException w:name="Outline List 1" w:semiHidden="1" w:unhideWhenUsed="1"/>
@@ -18397,8 +18192,11 @@
     <w:lsdException w:name="Table Contemporary" w:semiHidden="1" w:unhideWhenUsed="1"/>
     <w:lsdException w:name="Table Elegant" w:semiHidden="1" w:unhideWhenUsed="1"/>
     <w:lsdException w:name="Table Professional" w:semiHidden="1" w:unhideWhenUsed="1"/>
+    <w:lsdException w:name="Table Subtle 1" w:semiHidden="1" w:unhideWhenUsed="1"/>
     <w:lsdException w:name="Table Subtle 2" w:semiHidden="1" w:unhideWhenUsed="1"/>
     <w:lsdException w:name="Table Web 1" w:semiHidden="1" w:unhideWhenUsed="1"/>
+    <w:lsdException w:name="Table Web 2" w:semiHidden="1" w:unhideWhenUsed="1"/>
+    <w:lsdException w:name="Table Web 3" w:semiHidden="1" w:unhideWhenUsed="1"/>
     <w:lsdException w:name="Balloon Text" w:semiHidden="1" w:unhideWhenUsed="1"/>
     <w:lsdException w:name="Table Theme" w:semiHidden="1" w:unhideWhenUsed="1"/>
     <w:lsdException w:name="Placeholder Text" w:semiHidden="1" w:uiPriority="99"/>
@@ -18616,11 +18414,6 @@
     <w:lsdException w:name="List Table 5 Dark Accent 6" w:uiPriority="50"/>
     <w:lsdException w:name="List Table 6 Colorful Accent 6" w:uiPriority="51"/>
     <w:lsdException w:name="List Table 7 Colorful Accent 6" w:uiPriority="52"/>
-    <w:lsdException w:name="Mention" w:semiHidden="1" w:uiPriority="99" w:unhideWhenUsed="1"/>
-    <w:lsdException w:name="Smart Hyperlink" w:semiHidden="1" w:uiPriority="99" w:unhideWhenUsed="1"/>
-    <w:lsdException w:name="Hashtag" w:semiHidden="1" w:uiPriority="99" w:unhideWhenUsed="1"/>
-    <w:lsdException w:name="Unresolved Mention" w:semiHidden="1" w:uiPriority="99" w:unhideWhenUsed="1"/>
-    <w:lsdException w:name="Smart Link" w:semiHidden="1" w:uiPriority="99" w:unhideWhenUsed="1"/>
   </w:latentStyles>
   <w:style w:type="paragraph" w:default="1" w:styleId="Normal">
     <w:name w:val="Normal"/>
@@ -19669,7 +19462,7 @@
       <w:shd w:val="clear" w:color="auto" w:fill="F2F2F2" w:themeFill="background1" w:themeFillShade="F2"/>
     </w:rPr>
   </w:style>
-  <w:style w:type="character" w:styleId="Accentuationlgre">
+  <w:style w:type="character" w:styleId="Emphaseple">
     <w:name w:val="Subtle Emphasis"/>
     <w:basedOn w:val="Policepardfaut"/>
     <w:uiPriority w:val="19"/>
@@ -19681,7 +19474,7 @@
       <w:color w:val="404040" w:themeColor="text1" w:themeTint="BF"/>
     </w:rPr>
   </w:style>
-  <w:style w:type="character" w:styleId="Accentuationintense">
+  <w:style w:type="character" w:styleId="Emphaseintense">
     <w:name w:val="Intense Emphasis"/>
     <w:basedOn w:val="Policepardfaut"/>
     <w:uiPriority w:val="21"/>
@@ -19695,7 +19488,7 @@
       <w:caps/>
     </w:rPr>
   </w:style>
-  <w:style w:type="character" w:styleId="Rfrencelgre">
+  <w:style w:type="character" w:styleId="Rfrenceple">
     <w:name w:val="Subtle Reference"/>
     <w:basedOn w:val="Policepardfaut"/>
     <w:uiPriority w:val="31"/>
@@ -20051,7 +19844,7 @@
 </file>
 
 <file path=customXml/itemProps1.xml><?xml version="1.0" encoding="utf-8"?>
-<ds:datastoreItem xmlns:ds="http://schemas.openxmlformats.org/officeDocument/2006/customXml" ds:itemID="{6B35BEE2-B66D-4460-81FF-878BD9C5DD5C}">
+<ds:datastoreItem xmlns:ds="http://schemas.openxmlformats.org/officeDocument/2006/customXml" ds:itemID="{9DCD4796-002A-48A8-9168-E89FFB248169}">
   <ds:schemaRefs>
     <ds:schemaRef ds:uri="http://schemas.openxmlformats.org/officeDocument/2006/bibliography"/>
   </ds:schemaRefs>

</xml_diff>